<commit_message>
From Inro to Staging and Commit
</commit_message>
<xml_diff>
--- a/git_and_github.docx
+++ b/git_and_github.docx
@@ -4127,6 +4127,887 @@
           <w:szCs w:val="23"/>
         </w:rPr>
         <w:t>Now the file has been added to the Staging Environment.</w:t>
+      </w:r>
+    </w:p>
+    <w:p>
+      <w:pPr>
+        <w:pStyle w:val="NormalWeb"/>
+        <w:shd w:val="clear" w:color="auto" w:fill="FFFFFF"/>
+        <w:spacing w:before="288" w:beforeAutospacing="0" w:after="288" w:afterAutospacing="0"/>
+        <w:rPr>
+          <w:rFonts w:ascii="Verdana" w:hAnsi="Verdana"/>
+          <w:color w:val="000000"/>
+          <w:sz w:val="23"/>
+          <w:szCs w:val="23"/>
+        </w:rPr>
+      </w:pPr>
+    </w:p>
+    <w:p>
+      <w:pPr>
+        <w:pStyle w:val="Heading2"/>
+        <w:shd w:val="clear" w:color="auto" w:fill="FFFFFF"/>
+        <w:spacing w:before="150" w:beforeAutospacing="0" w:after="150" w:afterAutospacing="0"/>
+        <w:rPr>
+          <w:rFonts w:ascii="Segoe UI" w:hAnsi="Segoe UI" w:cs="Segoe UI"/>
+          <w:b w:val="0"/>
+          <w:bCs w:val="0"/>
+          <w:color w:val="000000"/>
+          <w:sz w:val="48"/>
+          <w:szCs w:val="48"/>
+        </w:rPr>
+      </w:pPr>
+      <w:r>
+        <w:rPr>
+          <w:rFonts w:ascii="Segoe UI" w:hAnsi="Segoe UI" w:cs="Segoe UI"/>
+          <w:b w:val="0"/>
+          <w:bCs w:val="0"/>
+          <w:color w:val="000000"/>
+          <w:sz w:val="48"/>
+          <w:szCs w:val="48"/>
+        </w:rPr>
+        <w:t>Git Add More than One File</w:t>
+      </w:r>
+    </w:p>
+    <w:p>
+      <w:pPr>
+        <w:pStyle w:val="NormalWeb"/>
+        <w:shd w:val="clear" w:color="auto" w:fill="FFFFFF"/>
+        <w:spacing w:before="288" w:beforeAutospacing="0" w:after="288" w:afterAutospacing="0"/>
+        <w:rPr>
+          <w:rFonts w:ascii="Verdana" w:hAnsi="Verdana"/>
+          <w:color w:val="000000"/>
+          <w:sz w:val="23"/>
+          <w:szCs w:val="23"/>
+        </w:rPr>
+      </w:pPr>
+      <w:r>
+        <w:rPr>
+          <w:rFonts w:ascii="Verdana" w:hAnsi="Verdana"/>
+          <w:color w:val="000000"/>
+          <w:sz w:val="23"/>
+          <w:szCs w:val="23"/>
+        </w:rPr>
+        <w:t>You can also stage more than one file at a time. Let's add 2 more files to our working folder. Use the text editor again.</w:t>
+      </w:r>
+    </w:p>
+    <w:p>
+      <w:pPr>
+        <w:pStyle w:val="NormalWeb"/>
+        <w:shd w:val="clear" w:color="auto" w:fill="FFFFFF"/>
+        <w:spacing w:before="288" w:beforeAutospacing="0" w:after="288" w:afterAutospacing="0"/>
+        <w:rPr>
+          <w:rFonts w:ascii="Verdana" w:hAnsi="Verdana"/>
+          <w:color w:val="000000"/>
+          <w:sz w:val="23"/>
+          <w:szCs w:val="23"/>
+        </w:rPr>
+      </w:pPr>
+      <w:r>
+        <w:rPr>
+          <w:rFonts w:ascii="Verdana" w:hAnsi="Verdana"/>
+          <w:color w:val="000000"/>
+          <w:sz w:val="23"/>
+          <w:szCs w:val="23"/>
+        </w:rPr>
+        <w:t>Now add all files in the current directory to the Staging Environment:</w:t>
+      </w:r>
+    </w:p>
+    <w:p>
+      <w:pPr>
+        <w:pStyle w:val="Heading3"/>
+        <w:shd w:val="clear" w:color="auto" w:fill="E7E9EB"/>
+        <w:spacing w:before="150" w:beforeAutospacing="0" w:after="150" w:afterAutospacing="0"/>
+        <w:rPr>
+          <w:rFonts w:ascii="Segoe UI" w:hAnsi="Segoe UI" w:cs="Segoe UI"/>
+          <w:b w:val="0"/>
+          <w:bCs w:val="0"/>
+          <w:color w:val="000000"/>
+          <w:sz w:val="36"/>
+          <w:szCs w:val="36"/>
+        </w:rPr>
+      </w:pPr>
+      <w:r>
+        <w:rPr>
+          <w:rFonts w:ascii="Segoe UI" w:hAnsi="Segoe UI" w:cs="Segoe UI"/>
+          <w:b w:val="0"/>
+          <w:bCs w:val="0"/>
+          <w:color w:val="000000"/>
+          <w:sz w:val="36"/>
+          <w:szCs w:val="36"/>
+        </w:rPr>
+        <w:t>Example</w:t>
+      </w:r>
+    </w:p>
+    <w:p>
+      <w:pPr>
+        <w:pStyle w:val="HTMLPreformatted"/>
+        <w:shd w:val="clear" w:color="auto" w:fill="FDFDFD"/>
+        <w:spacing w:before="120" w:after="240"/>
+        <w:rPr>
+          <w:rFonts w:ascii="Consolas" w:hAnsi="Consolas"/>
+          <w:color w:val="000000"/>
+          <w:sz w:val="23"/>
+          <w:szCs w:val="23"/>
+        </w:rPr>
+      </w:pPr>
+      <w:r>
+        <w:rPr>
+          <w:rStyle w:val="token"/>
+          <w:rFonts w:ascii="Consolas" w:hAnsi="Consolas"/>
+          <w:color w:val="2F9C0A"/>
+          <w:sz w:val="23"/>
+          <w:szCs w:val="23"/>
+        </w:rPr>
+        <w:t>git</w:t>
+      </w:r>
+      <w:r>
+        <w:rPr>
+          <w:rStyle w:val="HTMLCode"/>
+          <w:rFonts w:ascii="Consolas" w:hAnsi="Consolas"/>
+          <w:color w:val="000000"/>
+          <w:sz w:val="23"/>
+          <w:szCs w:val="23"/>
+        </w:rPr>
+        <w:t xml:space="preserve"> </w:t>
+      </w:r>
+      <w:r>
+        <w:rPr>
+          <w:rStyle w:val="token"/>
+          <w:rFonts w:ascii="Consolas" w:hAnsi="Consolas"/>
+          <w:color w:val="2F9C0A"/>
+          <w:sz w:val="23"/>
+          <w:szCs w:val="23"/>
+        </w:rPr>
+        <w:t>add</w:t>
+      </w:r>
+      <w:r>
+        <w:rPr>
+          <w:rStyle w:val="HTMLCode"/>
+          <w:rFonts w:ascii="Consolas" w:hAnsi="Consolas"/>
+          <w:color w:val="000000"/>
+          <w:sz w:val="23"/>
+          <w:szCs w:val="23"/>
+        </w:rPr>
+        <w:t xml:space="preserve"> --all</w:t>
+      </w:r>
+    </w:p>
+    <w:p>
+      <w:pPr>
+        <w:pStyle w:val="NormalWeb"/>
+        <w:shd w:val="clear" w:color="auto" w:fill="FFFFFF"/>
+        <w:spacing w:before="288" w:beforeAutospacing="0" w:after="288" w:afterAutospacing="0"/>
+        <w:rPr>
+          <w:rFonts w:ascii="Verdana" w:hAnsi="Verdana"/>
+          <w:color w:val="000000"/>
+          <w:sz w:val="23"/>
+          <w:szCs w:val="23"/>
+        </w:rPr>
+      </w:pPr>
+      <w:r>
+        <w:rPr>
+          <w:rFonts w:ascii="Verdana" w:hAnsi="Verdana"/>
+          <w:color w:val="000000"/>
+          <w:sz w:val="23"/>
+          <w:szCs w:val="23"/>
+        </w:rPr>
+        <w:t>Using </w:t>
+      </w:r>
+      <w:r>
+        <w:rPr>
+          <w:rStyle w:val="HTMLCode"/>
+          <w:rFonts w:ascii="Consolas" w:hAnsi="Consolas"/>
+          <w:color w:val="DC143C"/>
+        </w:rPr>
+        <w:t>--all</w:t>
+      </w:r>
+      <w:r>
+        <w:rPr>
+          <w:rFonts w:ascii="Verdana" w:hAnsi="Verdana"/>
+          <w:color w:val="000000"/>
+          <w:sz w:val="23"/>
+          <w:szCs w:val="23"/>
+        </w:rPr>
+        <w:t> instead of individual filenames will </w:t>
+      </w:r>
+      <w:r>
+        <w:rPr>
+          <w:rStyle w:val="HTMLCode"/>
+          <w:rFonts w:ascii="Consolas" w:hAnsi="Consolas"/>
+          <w:color w:val="DC143C"/>
+        </w:rPr>
+        <w:t>stage</w:t>
+      </w:r>
+      <w:r>
+        <w:rPr>
+          <w:rFonts w:ascii="Verdana" w:hAnsi="Verdana"/>
+          <w:color w:val="000000"/>
+          <w:sz w:val="23"/>
+          <w:szCs w:val="23"/>
+        </w:rPr>
+        <w:t> all changes (new, modified, and deleted) files.</w:t>
+      </w:r>
+    </w:p>
+    <w:p>
+      <w:pPr>
+        <w:pStyle w:val="NormalWeb"/>
+        <w:shd w:val="clear" w:color="auto" w:fill="FFFFFF"/>
+        <w:spacing w:before="288" w:beforeAutospacing="0" w:after="288" w:afterAutospacing="0"/>
+        <w:rPr>
+          <w:rFonts w:ascii="Verdana" w:hAnsi="Verdana"/>
+          <w:color w:val="000000"/>
+          <w:sz w:val="23"/>
+          <w:szCs w:val="23"/>
+        </w:rPr>
+      </w:pPr>
+      <w:r>
+        <w:rPr>
+          <w:rFonts w:ascii="Verdana" w:hAnsi="Verdana"/>
+          <w:color w:val="000000"/>
+          <w:sz w:val="23"/>
+          <w:szCs w:val="23"/>
+        </w:rPr>
+        <w:lastRenderedPageBreak/>
+        <w:t>Now all 3 files are added to the Staging Environment, and we are ready to do our first </w:t>
+      </w:r>
+      <w:r>
+        <w:rPr>
+          <w:rStyle w:val="HTMLCode"/>
+          <w:rFonts w:ascii="Consolas" w:hAnsi="Consolas"/>
+          <w:color w:val="DC143C"/>
+        </w:rPr>
+        <w:t>commit</w:t>
+      </w:r>
+      <w:r>
+        <w:rPr>
+          <w:rFonts w:ascii="Verdana" w:hAnsi="Verdana"/>
+          <w:color w:val="000000"/>
+          <w:sz w:val="23"/>
+          <w:szCs w:val="23"/>
+        </w:rPr>
+        <w:t>.</w:t>
+      </w:r>
+    </w:p>
+    <w:p>
+      <w:pPr>
+        <w:pStyle w:val="NormalWeb"/>
+        <w:shd w:val="clear" w:color="auto" w:fill="D9EEE1"/>
+        <w:spacing w:before="240" w:beforeAutospacing="0" w:after="240" w:afterAutospacing="0"/>
+        <w:rPr>
+          <w:rFonts w:ascii="Verdana" w:hAnsi="Verdana"/>
+          <w:color w:val="000000"/>
+          <w:sz w:val="23"/>
+          <w:szCs w:val="23"/>
+        </w:rPr>
+      </w:pPr>
+      <w:r>
+        <w:rPr>
+          <w:rStyle w:val="Strong"/>
+          <w:rFonts w:ascii="Verdana" w:hAnsi="Verdana"/>
+          <w:color w:val="000000"/>
+          <w:sz w:val="23"/>
+          <w:szCs w:val="23"/>
+        </w:rPr>
+        <w:t>Note:</w:t>
+      </w:r>
+      <w:r>
+        <w:rPr>
+          <w:rFonts w:ascii="Verdana" w:hAnsi="Verdana"/>
+          <w:color w:val="000000"/>
+          <w:sz w:val="23"/>
+          <w:szCs w:val="23"/>
+        </w:rPr>
+        <w:t> The shorthand command for </w:t>
+      </w:r>
+      <w:r>
+        <w:rPr>
+          <w:rStyle w:val="HTMLCode"/>
+          <w:rFonts w:ascii="Consolas" w:hAnsi="Consolas"/>
+          <w:color w:val="DC143C"/>
+        </w:rPr>
+        <w:t>git add --all</w:t>
+      </w:r>
+      <w:r>
+        <w:rPr>
+          <w:rFonts w:ascii="Verdana" w:hAnsi="Verdana"/>
+          <w:color w:val="000000"/>
+          <w:sz w:val="23"/>
+          <w:szCs w:val="23"/>
+        </w:rPr>
+        <w:t> is </w:t>
+      </w:r>
+      <w:r>
+        <w:rPr>
+          <w:rStyle w:val="HTMLCode"/>
+          <w:rFonts w:ascii="Consolas" w:hAnsi="Consolas"/>
+          <w:color w:val="DC143C"/>
+        </w:rPr>
+        <w:t>git add -A</w:t>
+      </w:r>
+    </w:p>
+    <w:p>
+      <w:pPr>
+        <w:shd w:val="clear" w:color="auto" w:fill="FFFFFF"/>
+        <w:spacing w:before="100" w:beforeAutospacing="1" w:after="100" w:afterAutospacing="1" w:line="240" w:lineRule="auto"/>
+        <w:rPr>
+          <w:rFonts w:ascii="Verdana" w:eastAsia="Times New Roman" w:hAnsi="Verdana" w:cs="Times New Roman"/>
+          <w:color w:val="000000"/>
+          <w:kern w:val="0"/>
+          <w:sz w:val="23"/>
+          <w:szCs w:val="23"/>
+          <w14:ligatures w14:val="none"/>
+        </w:rPr>
+      </w:pPr>
+    </w:p>
+    <w:p>
+      <w:pPr>
+        <w:pStyle w:val="Heading2"/>
+        <w:shd w:val="clear" w:color="auto" w:fill="FFFFFF"/>
+        <w:spacing w:before="150" w:beforeAutospacing="0" w:after="150" w:afterAutospacing="0"/>
+        <w:rPr>
+          <w:rFonts w:ascii="Segoe UI" w:hAnsi="Segoe UI" w:cs="Segoe UI"/>
+          <w:b w:val="0"/>
+          <w:bCs w:val="0"/>
+          <w:color w:val="000000"/>
+          <w:sz w:val="48"/>
+          <w:szCs w:val="48"/>
+        </w:rPr>
+      </w:pPr>
+      <w:r>
+        <w:rPr>
+          <w:rFonts w:ascii="Segoe UI" w:hAnsi="Segoe UI" w:cs="Segoe UI"/>
+          <w:b w:val="0"/>
+          <w:bCs w:val="0"/>
+          <w:color w:val="000000"/>
+          <w:sz w:val="48"/>
+          <w:szCs w:val="48"/>
+        </w:rPr>
+        <w:t>Git Commit</w:t>
+      </w:r>
+    </w:p>
+    <w:p>
+      <w:pPr>
+        <w:pStyle w:val="NormalWeb"/>
+        <w:shd w:val="clear" w:color="auto" w:fill="FFFFFF"/>
+        <w:spacing w:before="288" w:beforeAutospacing="0" w:after="288" w:afterAutospacing="0"/>
+        <w:rPr>
+          <w:rFonts w:ascii="Verdana" w:hAnsi="Verdana"/>
+          <w:color w:val="000000"/>
+          <w:sz w:val="23"/>
+          <w:szCs w:val="23"/>
+        </w:rPr>
+      </w:pPr>
+      <w:r>
+        <w:rPr>
+          <w:rFonts w:ascii="Verdana" w:hAnsi="Verdana"/>
+          <w:color w:val="000000"/>
+          <w:sz w:val="23"/>
+          <w:szCs w:val="23"/>
+        </w:rPr>
+        <w:t>Since we have finished our work, we are ready move from </w:t>
+      </w:r>
+      <w:r>
+        <w:rPr>
+          <w:rStyle w:val="HTMLCode"/>
+          <w:rFonts w:ascii="Consolas" w:hAnsi="Consolas"/>
+          <w:color w:val="DC143C"/>
+        </w:rPr>
+        <w:t>stage</w:t>
+      </w:r>
+      <w:r>
+        <w:rPr>
+          <w:rFonts w:ascii="Verdana" w:hAnsi="Verdana"/>
+          <w:color w:val="000000"/>
+          <w:sz w:val="23"/>
+          <w:szCs w:val="23"/>
+        </w:rPr>
+        <w:t> to </w:t>
+      </w:r>
+      <w:r>
+        <w:rPr>
+          <w:rStyle w:val="HTMLCode"/>
+          <w:rFonts w:ascii="Consolas" w:hAnsi="Consolas"/>
+          <w:color w:val="DC143C"/>
+        </w:rPr>
+        <w:t>commit</w:t>
+      </w:r>
+      <w:r>
+        <w:rPr>
+          <w:rFonts w:ascii="Verdana" w:hAnsi="Verdana"/>
+          <w:color w:val="000000"/>
+          <w:sz w:val="23"/>
+          <w:szCs w:val="23"/>
+        </w:rPr>
+        <w:t> for our repo.</w:t>
+      </w:r>
+    </w:p>
+    <w:p>
+      <w:pPr>
+        <w:pStyle w:val="NormalWeb"/>
+        <w:shd w:val="clear" w:color="auto" w:fill="FFFFFF"/>
+        <w:spacing w:before="288" w:beforeAutospacing="0" w:after="288" w:afterAutospacing="0"/>
+        <w:rPr>
+          <w:rFonts w:ascii="Verdana" w:hAnsi="Verdana"/>
+          <w:color w:val="000000"/>
+          <w:sz w:val="23"/>
+          <w:szCs w:val="23"/>
+        </w:rPr>
+      </w:pPr>
+      <w:r>
+        <w:rPr>
+          <w:rFonts w:ascii="Verdana" w:hAnsi="Verdana"/>
+          <w:color w:val="000000"/>
+          <w:sz w:val="23"/>
+          <w:szCs w:val="23"/>
+        </w:rPr>
+        <w:t>Adding commits keep track of our progress and changes as we work. Git considers each </w:t>
+      </w:r>
+      <w:r>
+        <w:rPr>
+          <w:rStyle w:val="HTMLCode"/>
+          <w:rFonts w:ascii="Consolas" w:hAnsi="Consolas"/>
+          <w:color w:val="DC143C"/>
+        </w:rPr>
+        <w:t>commit</w:t>
+      </w:r>
+      <w:r>
+        <w:rPr>
+          <w:rFonts w:ascii="Verdana" w:hAnsi="Verdana"/>
+          <w:color w:val="000000"/>
+          <w:sz w:val="23"/>
+          <w:szCs w:val="23"/>
+        </w:rPr>
+        <w:t> change point or "save point". It is a point in the project you can go back to if you find a bug, or want to make a change.</w:t>
+      </w:r>
+    </w:p>
+    <w:p>
+      <w:pPr>
+        <w:pStyle w:val="NormalWeb"/>
+        <w:shd w:val="clear" w:color="auto" w:fill="FFFFFF"/>
+        <w:spacing w:before="288" w:beforeAutospacing="0" w:after="288" w:afterAutospacing="0"/>
+        <w:rPr>
+          <w:rFonts w:ascii="Verdana" w:hAnsi="Verdana"/>
+          <w:color w:val="000000"/>
+          <w:sz w:val="23"/>
+          <w:szCs w:val="23"/>
+        </w:rPr>
+      </w:pPr>
+      <w:r>
+        <w:rPr>
+          <w:rFonts w:ascii="Verdana" w:hAnsi="Verdana"/>
+          <w:color w:val="000000"/>
+          <w:sz w:val="23"/>
+          <w:szCs w:val="23"/>
+        </w:rPr>
+        <w:t>When we </w:t>
+      </w:r>
+      <w:r>
+        <w:rPr>
+          <w:rStyle w:val="HTMLCode"/>
+          <w:rFonts w:ascii="Consolas" w:hAnsi="Consolas"/>
+          <w:color w:val="DC143C"/>
+        </w:rPr>
+        <w:t>commit</w:t>
+      </w:r>
+      <w:r>
+        <w:rPr>
+          <w:rFonts w:ascii="Verdana" w:hAnsi="Verdana"/>
+          <w:color w:val="000000"/>
+          <w:sz w:val="23"/>
+          <w:szCs w:val="23"/>
+        </w:rPr>
+        <w:t>, we should </w:t>
+      </w:r>
+      <w:r>
+        <w:rPr>
+          <w:rStyle w:val="Strong"/>
+          <w:rFonts w:ascii="Verdana" w:hAnsi="Verdana"/>
+          <w:color w:val="000000"/>
+          <w:sz w:val="23"/>
+          <w:szCs w:val="23"/>
+        </w:rPr>
+        <w:t>always</w:t>
+      </w:r>
+      <w:r>
+        <w:rPr>
+          <w:rFonts w:ascii="Verdana" w:hAnsi="Verdana"/>
+          <w:color w:val="000000"/>
+          <w:sz w:val="23"/>
+          <w:szCs w:val="23"/>
+        </w:rPr>
+        <w:t> include a </w:t>
+      </w:r>
+      <w:r>
+        <w:rPr>
+          <w:rStyle w:val="Strong"/>
+          <w:rFonts w:ascii="Verdana" w:hAnsi="Verdana"/>
+          <w:color w:val="000000"/>
+          <w:sz w:val="23"/>
+          <w:szCs w:val="23"/>
+        </w:rPr>
+        <w:t>message</w:t>
+      </w:r>
+      <w:r>
+        <w:rPr>
+          <w:rFonts w:ascii="Verdana" w:hAnsi="Verdana"/>
+          <w:color w:val="000000"/>
+          <w:sz w:val="23"/>
+          <w:szCs w:val="23"/>
+        </w:rPr>
+        <w:t>.</w:t>
+      </w:r>
+    </w:p>
+    <w:p>
+      <w:pPr>
+        <w:pStyle w:val="NormalWeb"/>
+        <w:shd w:val="clear" w:color="auto" w:fill="FFFFFF"/>
+        <w:spacing w:before="288" w:beforeAutospacing="0" w:after="288" w:afterAutospacing="0"/>
+        <w:rPr>
+          <w:rFonts w:ascii="Verdana" w:hAnsi="Verdana"/>
+          <w:color w:val="000000"/>
+          <w:sz w:val="23"/>
+          <w:szCs w:val="23"/>
+        </w:rPr>
+      </w:pPr>
+      <w:r>
+        <w:rPr>
+          <w:rFonts w:ascii="Verdana" w:hAnsi="Verdana"/>
+          <w:color w:val="000000"/>
+          <w:sz w:val="23"/>
+          <w:szCs w:val="23"/>
+        </w:rPr>
+        <w:t>By adding clear messages to each </w:t>
+      </w:r>
+      <w:r>
+        <w:rPr>
+          <w:rStyle w:val="HTMLCode"/>
+          <w:rFonts w:ascii="Consolas" w:hAnsi="Consolas"/>
+          <w:color w:val="DC143C"/>
+        </w:rPr>
+        <w:t>commit</w:t>
+      </w:r>
+      <w:r>
+        <w:rPr>
+          <w:rFonts w:ascii="Verdana" w:hAnsi="Verdana"/>
+          <w:color w:val="000000"/>
+          <w:sz w:val="23"/>
+          <w:szCs w:val="23"/>
+        </w:rPr>
+        <w:t>, it is easy for yourself (and others) to see what has changed and when.</w:t>
+      </w:r>
+    </w:p>
+    <w:p>
+      <w:pPr>
+        <w:pStyle w:val="Heading3"/>
+        <w:shd w:val="clear" w:color="auto" w:fill="E7E9EB"/>
+        <w:spacing w:before="150" w:beforeAutospacing="0" w:after="150" w:afterAutospacing="0"/>
+        <w:rPr>
+          <w:rFonts w:ascii="Segoe UI" w:hAnsi="Segoe UI" w:cs="Segoe UI"/>
+          <w:b w:val="0"/>
+          <w:bCs w:val="0"/>
+          <w:color w:val="000000"/>
+          <w:sz w:val="36"/>
+          <w:szCs w:val="36"/>
+        </w:rPr>
+      </w:pPr>
+      <w:r>
+        <w:rPr>
+          <w:rFonts w:ascii="Segoe UI" w:hAnsi="Segoe UI" w:cs="Segoe UI"/>
+          <w:b w:val="0"/>
+          <w:bCs w:val="0"/>
+          <w:color w:val="000000"/>
+          <w:sz w:val="36"/>
+          <w:szCs w:val="36"/>
+        </w:rPr>
+        <w:t>Example</w:t>
+      </w:r>
+    </w:p>
+    <w:p>
+      <w:pPr>
+        <w:pStyle w:val="HTMLPreformatted"/>
+        <w:shd w:val="clear" w:color="auto" w:fill="FDFDFD"/>
+        <w:spacing w:before="120" w:after="240"/>
+        <w:rPr>
+          <w:rStyle w:val="HTMLCode"/>
+          <w:rFonts w:ascii="Consolas" w:hAnsi="Consolas"/>
+          <w:color w:val="000000"/>
+          <w:sz w:val="23"/>
+          <w:szCs w:val="23"/>
+        </w:rPr>
+      </w:pPr>
+      <w:r>
+        <w:rPr>
+          <w:rStyle w:val="token"/>
+          <w:rFonts w:ascii="Consolas" w:hAnsi="Consolas"/>
+          <w:color w:val="2F9C0A"/>
+          <w:sz w:val="23"/>
+          <w:szCs w:val="23"/>
+        </w:rPr>
+        <w:t>git</w:t>
+      </w:r>
+      <w:r>
+        <w:rPr>
+          <w:rStyle w:val="HTMLCode"/>
+          <w:rFonts w:ascii="Consolas" w:hAnsi="Consolas"/>
+          <w:color w:val="000000"/>
+          <w:sz w:val="23"/>
+          <w:szCs w:val="23"/>
+        </w:rPr>
+        <w:t xml:space="preserve"> commit -m </w:t>
+      </w:r>
+      <w:r>
+        <w:rPr>
+          <w:rStyle w:val="token"/>
+          <w:rFonts w:ascii="Consolas" w:hAnsi="Consolas"/>
+          <w:color w:val="2F9C0A"/>
+          <w:sz w:val="23"/>
+          <w:szCs w:val="23"/>
+        </w:rPr>
+        <w:t>"First release of Hello World!"</w:t>
+      </w:r>
+    </w:p>
+    <w:p>
+      <w:pPr>
+        <w:pStyle w:val="HTMLPreformatted"/>
+        <w:shd w:val="clear" w:color="auto" w:fill="FDFDFD"/>
+        <w:spacing w:before="120" w:after="240"/>
+        <w:rPr>
+          <w:rStyle w:val="HTMLCode"/>
+          <w:rFonts w:ascii="Consolas" w:hAnsi="Consolas"/>
+          <w:color w:val="000000"/>
+          <w:sz w:val="23"/>
+          <w:szCs w:val="23"/>
+        </w:rPr>
+      </w:pPr>
+      <w:r>
+        <w:rPr>
+          <w:rStyle w:val="HTMLCode"/>
+          <w:rFonts w:ascii="Consolas" w:hAnsi="Consolas"/>
+          <w:color w:val="000000"/>
+          <w:sz w:val="23"/>
+          <w:szCs w:val="23"/>
+        </w:rPr>
+        <w:t>[master (root-commit) 221ec6e] First release of Hello World!</w:t>
+      </w:r>
+    </w:p>
+    <w:p>
+      <w:pPr>
+        <w:pStyle w:val="HTMLPreformatted"/>
+        <w:shd w:val="clear" w:color="auto" w:fill="FDFDFD"/>
+        <w:spacing w:before="120" w:after="240"/>
+        <w:rPr>
+          <w:rStyle w:val="HTMLCode"/>
+          <w:rFonts w:ascii="Consolas" w:hAnsi="Consolas"/>
+          <w:color w:val="000000"/>
+          <w:sz w:val="23"/>
+          <w:szCs w:val="23"/>
+        </w:rPr>
+      </w:pPr>
+      <w:r>
+        <w:rPr>
+          <w:rStyle w:val="HTMLCode"/>
+          <w:rFonts w:ascii="Consolas" w:hAnsi="Consolas"/>
+          <w:color w:val="000000"/>
+          <w:sz w:val="23"/>
+          <w:szCs w:val="23"/>
+        </w:rPr>
+        <w:t xml:space="preserve"> 3 files changed, 26 </w:t>
+      </w:r>
+      <w:proofErr w:type="gramStart"/>
+      <w:r>
+        <w:rPr>
+          <w:rStyle w:val="HTMLCode"/>
+          <w:rFonts w:ascii="Consolas" w:hAnsi="Consolas"/>
+          <w:color w:val="000000"/>
+          <w:sz w:val="23"/>
+          <w:szCs w:val="23"/>
+        </w:rPr>
+        <w:t>insertions(</w:t>
+      </w:r>
+      <w:proofErr w:type="gramEnd"/>
+      <w:r>
+        <w:rPr>
+          <w:rStyle w:val="HTMLCode"/>
+          <w:rFonts w:ascii="Consolas" w:hAnsi="Consolas"/>
+          <w:color w:val="000000"/>
+          <w:sz w:val="23"/>
+          <w:szCs w:val="23"/>
+        </w:rPr>
+        <w:t>+)</w:t>
+      </w:r>
+    </w:p>
+    <w:p>
+      <w:pPr>
+        <w:pStyle w:val="HTMLPreformatted"/>
+        <w:shd w:val="clear" w:color="auto" w:fill="FDFDFD"/>
+        <w:spacing w:before="120" w:after="240"/>
+        <w:rPr>
+          <w:rStyle w:val="HTMLCode"/>
+          <w:rFonts w:ascii="Consolas" w:hAnsi="Consolas"/>
+          <w:color w:val="000000"/>
+          <w:sz w:val="23"/>
+          <w:szCs w:val="23"/>
+        </w:rPr>
+      </w:pPr>
+      <w:r>
+        <w:rPr>
+          <w:rStyle w:val="HTMLCode"/>
+          <w:rFonts w:ascii="Consolas" w:hAnsi="Consolas"/>
+          <w:color w:val="000000"/>
+          <w:sz w:val="23"/>
+          <w:szCs w:val="23"/>
+        </w:rPr>
+        <w:t xml:space="preserve"> create mode 100644 README.md</w:t>
+      </w:r>
+    </w:p>
+    <w:p>
+      <w:pPr>
+        <w:pStyle w:val="HTMLPreformatted"/>
+        <w:shd w:val="clear" w:color="auto" w:fill="FDFDFD"/>
+        <w:spacing w:before="120" w:after="240"/>
+        <w:rPr>
+          <w:rStyle w:val="HTMLCode"/>
+          <w:rFonts w:ascii="Consolas" w:hAnsi="Consolas"/>
+          <w:color w:val="000000"/>
+          <w:sz w:val="23"/>
+          <w:szCs w:val="23"/>
+        </w:rPr>
+      </w:pPr>
+      <w:r>
+        <w:rPr>
+          <w:rStyle w:val="HTMLCode"/>
+          <w:rFonts w:ascii="Consolas" w:hAnsi="Consolas"/>
+          <w:color w:val="000000"/>
+          <w:sz w:val="23"/>
+          <w:szCs w:val="23"/>
+        </w:rPr>
+        <w:t xml:space="preserve"> create mode 100644 bluestyle.css</w:t>
+      </w:r>
+    </w:p>
+    <w:p>
+      <w:pPr>
+        <w:pStyle w:val="HTMLPreformatted"/>
+        <w:shd w:val="clear" w:color="auto" w:fill="FDFDFD"/>
+        <w:spacing w:before="120" w:after="240"/>
+        <w:rPr>
+          <w:rFonts w:ascii="Consolas" w:hAnsi="Consolas"/>
+          <w:color w:val="000000"/>
+          <w:sz w:val="23"/>
+          <w:szCs w:val="23"/>
+        </w:rPr>
+      </w:pPr>
+      <w:r>
+        <w:rPr>
+          <w:rStyle w:val="HTMLCode"/>
+          <w:rFonts w:ascii="Consolas" w:hAnsi="Consolas"/>
+          <w:color w:val="000000"/>
+          <w:sz w:val="23"/>
+          <w:szCs w:val="23"/>
+        </w:rPr>
+        <w:t xml:space="preserve"> create mode 100644 index.html</w:t>
+      </w:r>
+    </w:p>
+    <w:p>
+      <w:pPr>
+        <w:pStyle w:val="NormalWeb"/>
+        <w:shd w:val="clear" w:color="auto" w:fill="FFFFFF"/>
+        <w:spacing w:before="288" w:beforeAutospacing="0" w:after="288" w:afterAutospacing="0"/>
+        <w:rPr>
+          <w:rFonts w:ascii="Verdana" w:hAnsi="Verdana"/>
+          <w:color w:val="000000"/>
+          <w:sz w:val="23"/>
+          <w:szCs w:val="23"/>
+        </w:rPr>
+      </w:pPr>
+      <w:r>
+        <w:rPr>
+          <w:rFonts w:ascii="Verdana" w:hAnsi="Verdana"/>
+          <w:color w:val="000000"/>
+          <w:sz w:val="23"/>
+          <w:szCs w:val="23"/>
+        </w:rPr>
+        <w:t>The </w:t>
+      </w:r>
+      <w:r>
+        <w:rPr>
+          <w:rStyle w:val="HTMLCode"/>
+          <w:rFonts w:ascii="Consolas" w:hAnsi="Consolas"/>
+          <w:color w:val="DC143C"/>
+        </w:rPr>
+        <w:t>commit</w:t>
+      </w:r>
+      <w:r>
+        <w:rPr>
+          <w:rFonts w:ascii="Verdana" w:hAnsi="Verdana"/>
+          <w:color w:val="000000"/>
+          <w:sz w:val="23"/>
+          <w:szCs w:val="23"/>
+        </w:rPr>
+        <w:t> command performs a commit, and the </w:t>
+      </w:r>
+      <w:r>
+        <w:rPr>
+          <w:rStyle w:val="HTMLCode"/>
+          <w:rFonts w:ascii="Consolas" w:hAnsi="Consolas"/>
+          <w:color w:val="DC143C"/>
+        </w:rPr>
+        <w:t>-m "</w:t>
+      </w:r>
+      <w:r>
+        <w:rPr>
+          <w:rStyle w:val="Emphasis"/>
+          <w:rFonts w:ascii="Consolas" w:hAnsi="Consolas" w:cs="Courier New"/>
+          <w:color w:val="DC143C"/>
+        </w:rPr>
+        <w:t>message</w:t>
+      </w:r>
+      <w:r>
+        <w:rPr>
+          <w:rStyle w:val="HTMLCode"/>
+          <w:rFonts w:ascii="Consolas" w:hAnsi="Consolas"/>
+          <w:color w:val="DC143C"/>
+        </w:rPr>
+        <w:t>"</w:t>
+      </w:r>
+      <w:r>
+        <w:rPr>
+          <w:rFonts w:ascii="Verdana" w:hAnsi="Verdana"/>
+          <w:color w:val="000000"/>
+          <w:sz w:val="23"/>
+          <w:szCs w:val="23"/>
+        </w:rPr>
+        <w:t> adds a message.</w:t>
+      </w:r>
+    </w:p>
+    <w:p>
+      <w:pPr>
+        <w:pStyle w:val="NormalWeb"/>
+        <w:shd w:val="clear" w:color="auto" w:fill="FFFFFF"/>
+        <w:spacing w:before="288" w:beforeAutospacing="0" w:after="288" w:afterAutospacing="0"/>
+        <w:rPr>
+          <w:rFonts w:ascii="Verdana" w:hAnsi="Verdana"/>
+          <w:color w:val="000000"/>
+          <w:sz w:val="23"/>
+          <w:szCs w:val="23"/>
+        </w:rPr>
+      </w:pPr>
+      <w:r>
+        <w:rPr>
+          <w:rFonts w:ascii="Verdana" w:hAnsi="Verdana"/>
+          <w:color w:val="000000"/>
+          <w:sz w:val="23"/>
+          <w:szCs w:val="23"/>
+        </w:rPr>
+        <w:t>The Staging Environment has been committed to our repo, with the message:</w:t>
+      </w:r>
+      <w:r>
+        <w:rPr>
+          <w:rFonts w:ascii="Verdana" w:hAnsi="Verdana"/>
+          <w:color w:val="000000"/>
+          <w:sz w:val="23"/>
+          <w:szCs w:val="23"/>
+        </w:rPr>
+        <w:br/>
+        <w:t>"First release of Hello World!"</w:t>
       </w:r>
     </w:p>
     <w:p>
@@ -5682,6 +6563,17 @@
     <w:basedOn w:val="DefaultParagraphFont"/>
     <w:rsid w:val="00E043CD"/>
   </w:style>
+  <w:style w:type="character" w:styleId="Emphasis">
+    <w:name w:val="Emphasis"/>
+    <w:basedOn w:val="DefaultParagraphFont"/>
+    <w:uiPriority w:val="20"/>
+    <w:qFormat/>
+    <w:rsid w:val="008561FC"/>
+    <w:rPr>
+      <w:i/>
+      <w:iCs/>
+    </w:rPr>
+  </w:style>
 </w:styles>
 </file>
 

</xml_diff>

<commit_message>
Update commit without staging and commit log
</commit_message>
<xml_diff>
--- a/git_and_github.docx
+++ b/git_and_github.docx
@@ -5012,15 +5012,864 @@
     </w:p>
     <w:p>
       <w:pPr>
-        <w:shd w:val="clear" w:color="auto" w:fill="FFFFFF"/>
+        <w:pStyle w:val="NormalWeb"/>
+        <w:shd w:val="clear" w:color="auto" w:fill="FFFFFF"/>
+        <w:spacing w:before="288" w:beforeAutospacing="0" w:after="288" w:afterAutospacing="0"/>
+        <w:rPr>
+          <w:rFonts w:ascii="Verdana" w:hAnsi="Verdana"/>
+          <w:color w:val="000000"/>
+          <w:sz w:val="23"/>
+          <w:szCs w:val="23"/>
+        </w:rPr>
+      </w:pPr>
+    </w:p>
+    <w:p>
+      <w:pPr>
+        <w:pStyle w:val="NormalWeb"/>
+        <w:shd w:val="clear" w:color="auto" w:fill="FFFFFF"/>
+        <w:spacing w:before="288" w:beforeAutospacing="0" w:after="288" w:afterAutospacing="0"/>
+        <w:rPr>
+          <w:rFonts w:ascii="Verdana" w:hAnsi="Verdana"/>
+          <w:color w:val="000000"/>
+          <w:sz w:val="23"/>
+          <w:szCs w:val="23"/>
+          <w:lang w:bidi="ar-IQ"/>
+        </w:rPr>
+      </w:pPr>
+    </w:p>
+    <w:p>
+      <w:pPr>
+        <w:pStyle w:val="Heading2"/>
+        <w:shd w:val="clear" w:color="auto" w:fill="FFFFFF"/>
+        <w:spacing w:before="150" w:beforeAutospacing="0" w:after="150" w:afterAutospacing="0"/>
+        <w:rPr>
+          <w:rFonts w:ascii="Segoe UI" w:hAnsi="Segoe UI" w:cs="Segoe UI"/>
+          <w:b w:val="0"/>
+          <w:bCs w:val="0"/>
+          <w:color w:val="000000"/>
+          <w:sz w:val="48"/>
+          <w:szCs w:val="48"/>
+        </w:rPr>
+      </w:pPr>
+      <w:r>
+        <w:rPr>
+          <w:rFonts w:ascii="Segoe UI" w:hAnsi="Segoe UI" w:cs="Segoe UI"/>
+          <w:b w:val="0"/>
+          <w:bCs w:val="0"/>
+          <w:color w:val="000000"/>
+          <w:sz w:val="48"/>
+          <w:szCs w:val="48"/>
+        </w:rPr>
+        <w:lastRenderedPageBreak/>
+        <w:t>Git Commit without Stage</w:t>
+      </w:r>
+    </w:p>
+    <w:p>
+      <w:pPr>
+        <w:pStyle w:val="NormalWeb"/>
+        <w:shd w:val="clear" w:color="auto" w:fill="FFFFFF"/>
+        <w:spacing w:before="288" w:beforeAutospacing="0" w:after="288" w:afterAutospacing="0"/>
+        <w:rPr>
+          <w:rFonts w:ascii="Verdana" w:hAnsi="Verdana"/>
+          <w:color w:val="000000"/>
+          <w:sz w:val="23"/>
+          <w:szCs w:val="23"/>
+        </w:rPr>
+      </w:pPr>
+      <w:r>
+        <w:rPr>
+          <w:rFonts w:ascii="Verdana" w:hAnsi="Verdana"/>
+          <w:color w:val="000000"/>
+          <w:sz w:val="23"/>
+          <w:szCs w:val="23"/>
+        </w:rPr>
+        <w:t>Sometimes, when you make small changes, using the staging environment seems like a waste of time. It is possible to commit changes directly, skipping the staging environment. The </w:t>
+      </w:r>
+      <w:r>
+        <w:rPr>
+          <w:rStyle w:val="HTMLCode"/>
+          <w:rFonts w:ascii="Consolas" w:hAnsi="Consolas"/>
+          <w:b/>
+          <w:bCs/>
+          <w:color w:val="DC143C"/>
+          <w:sz w:val="32"/>
+          <w:szCs w:val="32"/>
+        </w:rPr>
+        <w:t>-a</w:t>
+      </w:r>
+      <w:r>
+        <w:rPr>
+          <w:rFonts w:ascii="Verdana" w:hAnsi="Verdana"/>
+          <w:color w:val="000000"/>
+          <w:sz w:val="23"/>
+          <w:szCs w:val="23"/>
+        </w:rPr>
+        <w:t> option will automatically stage every changed, already tracked file.</w:t>
+      </w:r>
+    </w:p>
+    <w:p>
+      <w:pPr>
+        <w:shd w:val="clear" w:color="auto" w:fill="FFFFFF"/>
+        <w:spacing w:before="288" w:after="288" w:line="240" w:lineRule="auto"/>
+        <w:rPr>
+          <w:rFonts w:ascii="Verdana" w:eastAsia="Times New Roman" w:hAnsi="Verdana" w:cs="Times New Roman"/>
+          <w:color w:val="000000"/>
+          <w:kern w:val="0"/>
+          <w:sz w:val="23"/>
+          <w:szCs w:val="23"/>
+          <w14:ligatures w14:val="none"/>
+        </w:rPr>
+      </w:pPr>
+      <w:r>
+        <w:rPr>
+          <w:rFonts w:ascii="Verdana" w:eastAsia="Times New Roman" w:hAnsi="Verdana" w:cs="Times New Roman"/>
+          <w:color w:val="000000"/>
+          <w:kern w:val="0"/>
+          <w:sz w:val="23"/>
+          <w:szCs w:val="23"/>
+          <w14:ligatures w14:val="none"/>
+        </w:rPr>
+        <w:t>And check the status of our repository. But this time, we will use the --short option to see the changes in a more compact way:</w:t>
+      </w:r>
+    </w:p>
+    <w:p>
+      <w:pPr>
+        <w:shd w:val="clear" w:color="auto" w:fill="E7E9EB"/>
+        <w:spacing w:after="150" w:line="240" w:lineRule="auto"/>
+        <w:outlineLvl w:val="2"/>
+        <w:rPr>
+          <w:rFonts w:ascii="Segoe UI" w:eastAsia="Times New Roman" w:hAnsi="Segoe UI" w:cs="Segoe UI"/>
+          <w:color w:val="000000"/>
+          <w:kern w:val="0"/>
+          <w:sz w:val="36"/>
+          <w:szCs w:val="36"/>
+          <w14:ligatures w14:val="none"/>
+        </w:rPr>
+      </w:pPr>
+      <w:r>
+        <w:rPr>
+          <w:rFonts w:ascii="Segoe UI" w:eastAsia="Times New Roman" w:hAnsi="Segoe UI" w:cs="Segoe UI"/>
+          <w:color w:val="000000"/>
+          <w:kern w:val="0"/>
+          <w:sz w:val="36"/>
+          <w:szCs w:val="36"/>
+          <w14:ligatures w14:val="none"/>
+        </w:rPr>
+        <w:t>Example</w:t>
+      </w:r>
+    </w:p>
+    <w:p>
+      <w:pPr>
+        <w:shd w:val="clear" w:color="auto" w:fill="FDFDFD"/>
+        <w:tabs>
+          <w:tab w:val="left" w:pos="916"/>
+          <w:tab w:val="left" w:pos="1832"/>
+          <w:tab w:val="left" w:pos="2748"/>
+          <w:tab w:val="left" w:pos="3664"/>
+          <w:tab w:val="left" w:pos="4580"/>
+          <w:tab w:val="left" w:pos="5496"/>
+          <w:tab w:val="left" w:pos="6412"/>
+          <w:tab w:val="left" w:pos="7328"/>
+          <w:tab w:val="left" w:pos="8244"/>
+          <w:tab w:val="left" w:pos="9160"/>
+          <w:tab w:val="left" w:pos="10076"/>
+          <w:tab w:val="left" w:pos="10992"/>
+          <w:tab w:val="left" w:pos="11908"/>
+          <w:tab w:val="left" w:pos="12824"/>
+          <w:tab w:val="left" w:pos="13740"/>
+          <w:tab w:val="left" w:pos="14656"/>
+        </w:tabs>
+        <w:spacing w:before="120" w:after="240" w:line="240" w:lineRule="auto"/>
+        <w:rPr>
+          <w:rFonts w:ascii="Consolas" w:eastAsia="Times New Roman" w:hAnsi="Consolas" w:cs="Courier New"/>
+          <w:color w:val="000000"/>
+          <w:kern w:val="0"/>
+          <w:sz w:val="23"/>
+          <w:szCs w:val="23"/>
+          <w14:ligatures w14:val="none"/>
+        </w:rPr>
+      </w:pPr>
+      <w:r>
+        <w:rPr>
+          <w:rFonts w:ascii="Consolas" w:eastAsia="Times New Roman" w:hAnsi="Consolas" w:cs="Courier New"/>
+          <w:color w:val="2F9C0A"/>
+          <w:kern w:val="0"/>
+          <w:sz w:val="23"/>
+          <w:szCs w:val="23"/>
+          <w14:ligatures w14:val="none"/>
+        </w:rPr>
+        <w:t>git</w:t>
+      </w:r>
+      <w:r>
+        <w:rPr>
+          <w:rFonts w:ascii="Consolas" w:eastAsia="Times New Roman" w:hAnsi="Consolas" w:cs="Courier New"/>
+          <w:color w:val="000000"/>
+          <w:kern w:val="0"/>
+          <w:sz w:val="23"/>
+          <w:szCs w:val="23"/>
+          <w14:ligatures w14:val="none"/>
+        </w:rPr>
+        <w:t xml:space="preserve"> status --short</w:t>
+      </w:r>
+    </w:p>
+    <w:p>
+      <w:pPr>
+        <w:shd w:val="clear" w:color="auto" w:fill="FDFDFD"/>
+        <w:tabs>
+          <w:tab w:val="left" w:pos="916"/>
+          <w:tab w:val="left" w:pos="1832"/>
+          <w:tab w:val="left" w:pos="2748"/>
+          <w:tab w:val="left" w:pos="3664"/>
+          <w:tab w:val="left" w:pos="4580"/>
+          <w:tab w:val="left" w:pos="5496"/>
+          <w:tab w:val="left" w:pos="6412"/>
+          <w:tab w:val="left" w:pos="7328"/>
+          <w:tab w:val="left" w:pos="8244"/>
+          <w:tab w:val="left" w:pos="9160"/>
+          <w:tab w:val="left" w:pos="10076"/>
+          <w:tab w:val="left" w:pos="10992"/>
+          <w:tab w:val="left" w:pos="11908"/>
+          <w:tab w:val="left" w:pos="12824"/>
+          <w:tab w:val="left" w:pos="13740"/>
+          <w:tab w:val="left" w:pos="14656"/>
+        </w:tabs>
+        <w:spacing w:before="120" w:line="240" w:lineRule="auto"/>
+        <w:rPr>
+          <w:rFonts w:ascii="Consolas" w:eastAsia="Times New Roman" w:hAnsi="Consolas" w:cs="Courier New"/>
+          <w:color w:val="000000"/>
+          <w:kern w:val="0"/>
+          <w:sz w:val="23"/>
+          <w:szCs w:val="23"/>
+          <w14:ligatures w14:val="none"/>
+        </w:rPr>
+      </w:pPr>
+      <w:r>
+        <w:rPr>
+          <w:rFonts w:ascii="Consolas" w:eastAsia="Times New Roman" w:hAnsi="Consolas" w:cs="Courier New"/>
+          <w:color w:val="000000"/>
+          <w:kern w:val="0"/>
+          <w:sz w:val="23"/>
+          <w:szCs w:val="23"/>
+          <w14:ligatures w14:val="none"/>
+        </w:rPr>
+        <w:t xml:space="preserve"> M index.html</w:t>
+      </w:r>
+    </w:p>
+    <w:p>
+      <w:pPr>
+        <w:shd w:val="clear" w:color="auto" w:fill="FFFFCC"/>
+        <w:spacing w:after="240" w:line="240" w:lineRule="auto"/>
+        <w:rPr>
+          <w:rFonts w:ascii="Verdana" w:eastAsia="Times New Roman" w:hAnsi="Verdana" w:cs="Times New Roman"/>
+          <w:color w:val="000000"/>
+          <w:kern w:val="0"/>
+          <w:sz w:val="23"/>
+          <w:szCs w:val="23"/>
+          <w14:ligatures w14:val="none"/>
+        </w:rPr>
+      </w:pPr>
+      <w:r>
+        <w:rPr>
+          <w:rFonts w:ascii="Verdana" w:eastAsia="Times New Roman" w:hAnsi="Verdana" w:cs="Times New Roman"/>
+          <w:b/>
+          <w:bCs/>
+          <w:color w:val="000000"/>
+          <w:kern w:val="0"/>
+          <w:sz w:val="23"/>
+          <w:szCs w:val="23"/>
+          <w14:ligatures w14:val="none"/>
+        </w:rPr>
+        <w:t>Note:</w:t>
+      </w:r>
+      <w:r>
+        <w:rPr>
+          <w:rFonts w:ascii="Verdana" w:eastAsia="Times New Roman" w:hAnsi="Verdana" w:cs="Times New Roman"/>
+          <w:color w:val="000000"/>
+          <w:kern w:val="0"/>
+          <w:sz w:val="23"/>
+          <w:szCs w:val="23"/>
+          <w14:ligatures w14:val="none"/>
+        </w:rPr>
+        <w:t> Short status flags are:</w:t>
+      </w:r>
+    </w:p>
+    <w:p>
+      <w:pPr>
+        <w:numPr>
+          <w:ilvl w:val="0"/>
+          <w:numId w:val="7"/>
+        </w:numPr>
+        <w:shd w:val="clear" w:color="auto" w:fill="FFFFCC"/>
         <w:spacing w:before="100" w:beforeAutospacing="1" w:after="100" w:afterAutospacing="1" w:line="240" w:lineRule="auto"/>
-        <w:rPr>
-          <w:rFonts w:ascii="Verdana" w:eastAsia="Times New Roman" w:hAnsi="Verdana" w:cs="Times New Roman"/>
-          <w:color w:val="000000"/>
-          <w:kern w:val="0"/>
-          <w:sz w:val="23"/>
-          <w:szCs w:val="23"/>
-          <w14:ligatures w14:val="none"/>
+        <w:ind w:left="240"/>
+        <w:rPr>
+          <w:rFonts w:ascii="Verdana" w:eastAsia="Times New Roman" w:hAnsi="Verdana" w:cs="Times New Roman"/>
+          <w:color w:val="000000"/>
+          <w:kern w:val="0"/>
+          <w:sz w:val="23"/>
+          <w:szCs w:val="23"/>
+          <w14:ligatures w14:val="none"/>
+        </w:rPr>
+      </w:pPr>
+      <w:r>
+        <w:rPr>
+          <w:rFonts w:ascii="Verdana" w:eastAsia="Times New Roman" w:hAnsi="Verdana" w:cs="Times New Roman"/>
+          <w:color w:val="000000"/>
+          <w:kern w:val="0"/>
+          <w:sz w:val="23"/>
+          <w:szCs w:val="23"/>
+          <w14:ligatures w14:val="none"/>
+        </w:rPr>
+        <w:t>?? - Untracked files</w:t>
+      </w:r>
+    </w:p>
+    <w:p>
+      <w:pPr>
+        <w:numPr>
+          <w:ilvl w:val="0"/>
+          <w:numId w:val="7"/>
+        </w:numPr>
+        <w:shd w:val="clear" w:color="auto" w:fill="FFFFCC"/>
+        <w:spacing w:before="100" w:beforeAutospacing="1" w:after="100" w:afterAutospacing="1" w:line="240" w:lineRule="auto"/>
+        <w:ind w:left="240"/>
+        <w:rPr>
+          <w:rFonts w:ascii="Verdana" w:eastAsia="Times New Roman" w:hAnsi="Verdana" w:cs="Times New Roman"/>
+          <w:color w:val="000000"/>
+          <w:kern w:val="0"/>
+          <w:sz w:val="23"/>
+          <w:szCs w:val="23"/>
+          <w14:ligatures w14:val="none"/>
+        </w:rPr>
+      </w:pPr>
+      <w:r>
+        <w:rPr>
+          <w:rFonts w:ascii="Verdana" w:eastAsia="Times New Roman" w:hAnsi="Verdana" w:cs="Times New Roman"/>
+          <w:color w:val="000000"/>
+          <w:kern w:val="0"/>
+          <w:sz w:val="23"/>
+          <w:szCs w:val="23"/>
+          <w14:ligatures w14:val="none"/>
+        </w:rPr>
+        <w:t>A - Files added to stage</w:t>
+      </w:r>
+    </w:p>
+    <w:p>
+      <w:pPr>
+        <w:numPr>
+          <w:ilvl w:val="0"/>
+          <w:numId w:val="7"/>
+        </w:numPr>
+        <w:shd w:val="clear" w:color="auto" w:fill="FFFFCC"/>
+        <w:spacing w:before="100" w:beforeAutospacing="1" w:after="100" w:afterAutospacing="1" w:line="240" w:lineRule="auto"/>
+        <w:ind w:left="240"/>
+        <w:rPr>
+          <w:rFonts w:ascii="Verdana" w:eastAsia="Times New Roman" w:hAnsi="Verdana" w:cs="Times New Roman"/>
+          <w:color w:val="000000"/>
+          <w:kern w:val="0"/>
+          <w:sz w:val="23"/>
+          <w:szCs w:val="23"/>
+          <w14:ligatures w14:val="none"/>
+        </w:rPr>
+      </w:pPr>
+      <w:r>
+        <w:rPr>
+          <w:rFonts w:ascii="Verdana" w:eastAsia="Times New Roman" w:hAnsi="Verdana" w:cs="Times New Roman"/>
+          <w:color w:val="000000"/>
+          <w:kern w:val="0"/>
+          <w:sz w:val="23"/>
+          <w:szCs w:val="23"/>
+          <w14:ligatures w14:val="none"/>
+        </w:rPr>
+        <w:t>M - Modified files</w:t>
+      </w:r>
+    </w:p>
+    <w:p>
+      <w:pPr>
+        <w:numPr>
+          <w:ilvl w:val="0"/>
+          <w:numId w:val="7"/>
+        </w:numPr>
+        <w:shd w:val="clear" w:color="auto" w:fill="FFFFCC"/>
+        <w:spacing w:before="100" w:beforeAutospacing="1" w:after="100" w:afterAutospacing="1" w:line="240" w:lineRule="auto"/>
+        <w:ind w:left="240"/>
+        <w:rPr>
+          <w:rFonts w:ascii="Verdana" w:eastAsia="Times New Roman" w:hAnsi="Verdana" w:cs="Times New Roman"/>
+          <w:color w:val="000000"/>
+          <w:kern w:val="0"/>
+          <w:sz w:val="23"/>
+          <w:szCs w:val="23"/>
+          <w14:ligatures w14:val="none"/>
+        </w:rPr>
+      </w:pPr>
+      <w:r>
+        <w:rPr>
+          <w:rFonts w:ascii="Verdana" w:eastAsia="Times New Roman" w:hAnsi="Verdana" w:cs="Times New Roman"/>
+          <w:color w:val="000000"/>
+          <w:kern w:val="0"/>
+          <w:sz w:val="23"/>
+          <w:szCs w:val="23"/>
+          <w14:ligatures w14:val="none"/>
+        </w:rPr>
+        <w:t>D - Deleted files</w:t>
+      </w:r>
+    </w:p>
+    <w:p>
+      <w:pPr>
+        <w:shd w:val="clear" w:color="auto" w:fill="FFFFFF"/>
+        <w:spacing w:before="288" w:after="288" w:line="240" w:lineRule="auto"/>
+        <w:rPr>
+          <w:rFonts w:ascii="Verdana" w:eastAsia="Times New Roman" w:hAnsi="Verdana" w:cs="Times New Roman"/>
+          <w:color w:val="000000"/>
+          <w:kern w:val="0"/>
+          <w:sz w:val="23"/>
+          <w:szCs w:val="23"/>
+          <w14:ligatures w14:val="none"/>
+        </w:rPr>
+      </w:pPr>
+      <w:r>
+        <w:rPr>
+          <w:rFonts w:ascii="Verdana" w:eastAsia="Times New Roman" w:hAnsi="Verdana" w:cs="Times New Roman"/>
+          <w:color w:val="000000"/>
+          <w:kern w:val="0"/>
+          <w:sz w:val="23"/>
+          <w:szCs w:val="23"/>
+          <w14:ligatures w14:val="none"/>
+        </w:rPr>
+        <w:t xml:space="preserve">We see the file we expected is modified. </w:t>
+      </w:r>
+      <w:proofErr w:type="gramStart"/>
+      <w:r>
+        <w:rPr>
+          <w:rFonts w:ascii="Verdana" w:eastAsia="Times New Roman" w:hAnsi="Verdana" w:cs="Times New Roman"/>
+          <w:color w:val="000000"/>
+          <w:kern w:val="0"/>
+          <w:sz w:val="23"/>
+          <w:szCs w:val="23"/>
+          <w14:ligatures w14:val="none"/>
+        </w:rPr>
+        <w:t>So</w:t>
+      </w:r>
+      <w:proofErr w:type="gramEnd"/>
+      <w:r>
+        <w:rPr>
+          <w:rFonts w:ascii="Verdana" w:eastAsia="Times New Roman" w:hAnsi="Verdana" w:cs="Times New Roman"/>
+          <w:color w:val="000000"/>
+          <w:kern w:val="0"/>
+          <w:sz w:val="23"/>
+          <w:szCs w:val="23"/>
+          <w14:ligatures w14:val="none"/>
+        </w:rPr>
+        <w:t xml:space="preserve"> let's commit it directly:</w:t>
+      </w:r>
+    </w:p>
+    <w:p>
+      <w:pPr>
+        <w:shd w:val="clear" w:color="auto" w:fill="E7E9EB"/>
+        <w:spacing w:after="150" w:line="240" w:lineRule="auto"/>
+        <w:outlineLvl w:val="2"/>
+        <w:rPr>
+          <w:rFonts w:ascii="Segoe UI" w:eastAsia="Times New Roman" w:hAnsi="Segoe UI" w:cs="Segoe UI"/>
+          <w:color w:val="000000"/>
+          <w:kern w:val="0"/>
+          <w:sz w:val="36"/>
+          <w:szCs w:val="36"/>
+          <w14:ligatures w14:val="none"/>
+        </w:rPr>
+      </w:pPr>
+      <w:r>
+        <w:rPr>
+          <w:rFonts w:ascii="Segoe UI" w:eastAsia="Times New Roman" w:hAnsi="Segoe UI" w:cs="Segoe UI"/>
+          <w:color w:val="000000"/>
+          <w:kern w:val="0"/>
+          <w:sz w:val="36"/>
+          <w:szCs w:val="36"/>
+          <w14:ligatures w14:val="none"/>
+        </w:rPr>
+        <w:t>Example</w:t>
+      </w:r>
+    </w:p>
+    <w:p>
+      <w:pPr>
+        <w:shd w:val="clear" w:color="auto" w:fill="FDFDFD"/>
+        <w:tabs>
+          <w:tab w:val="left" w:pos="916"/>
+          <w:tab w:val="left" w:pos="1832"/>
+          <w:tab w:val="left" w:pos="2748"/>
+          <w:tab w:val="left" w:pos="3664"/>
+          <w:tab w:val="left" w:pos="4580"/>
+          <w:tab w:val="left" w:pos="5496"/>
+          <w:tab w:val="left" w:pos="6412"/>
+          <w:tab w:val="left" w:pos="7328"/>
+          <w:tab w:val="left" w:pos="8244"/>
+          <w:tab w:val="left" w:pos="9160"/>
+          <w:tab w:val="left" w:pos="10076"/>
+          <w:tab w:val="left" w:pos="10992"/>
+          <w:tab w:val="left" w:pos="11908"/>
+          <w:tab w:val="left" w:pos="12824"/>
+          <w:tab w:val="left" w:pos="13740"/>
+          <w:tab w:val="left" w:pos="14656"/>
+        </w:tabs>
+        <w:spacing w:before="120" w:after="240" w:line="240" w:lineRule="auto"/>
+        <w:rPr>
+          <w:rFonts w:ascii="Consolas" w:eastAsia="Times New Roman" w:hAnsi="Consolas" w:cs="Courier New"/>
+          <w:color w:val="000000"/>
+          <w:kern w:val="0"/>
+          <w:sz w:val="23"/>
+          <w:szCs w:val="23"/>
+          <w14:ligatures w14:val="none"/>
+        </w:rPr>
+      </w:pPr>
+      <w:r>
+        <w:rPr>
+          <w:rFonts w:ascii="Consolas" w:eastAsia="Times New Roman" w:hAnsi="Consolas" w:cs="Courier New"/>
+          <w:color w:val="2F9C0A"/>
+          <w:kern w:val="0"/>
+          <w:sz w:val="23"/>
+          <w:szCs w:val="23"/>
+          <w14:ligatures w14:val="none"/>
+        </w:rPr>
+        <w:t>git</w:t>
+      </w:r>
+      <w:r>
+        <w:rPr>
+          <w:rFonts w:ascii="Consolas" w:eastAsia="Times New Roman" w:hAnsi="Consolas" w:cs="Courier New"/>
+          <w:color w:val="000000"/>
+          <w:kern w:val="0"/>
+          <w:sz w:val="23"/>
+          <w:szCs w:val="23"/>
+          <w14:ligatures w14:val="none"/>
+        </w:rPr>
+        <w:t xml:space="preserve"> commit -a -m </w:t>
+      </w:r>
+      <w:r>
+        <w:rPr>
+          <w:rFonts w:ascii="Consolas" w:eastAsia="Times New Roman" w:hAnsi="Consolas" w:cs="Courier New"/>
+          <w:color w:val="2F9C0A"/>
+          <w:kern w:val="0"/>
+          <w:sz w:val="23"/>
+          <w:szCs w:val="23"/>
+          <w14:ligatures w14:val="none"/>
+        </w:rPr>
+        <w:t>"Updated index.html with a new line"</w:t>
+      </w:r>
+    </w:p>
+    <w:p>
+      <w:pPr>
+        <w:shd w:val="clear" w:color="auto" w:fill="FDFDFD"/>
+        <w:tabs>
+          <w:tab w:val="left" w:pos="916"/>
+          <w:tab w:val="left" w:pos="1832"/>
+          <w:tab w:val="left" w:pos="2748"/>
+          <w:tab w:val="left" w:pos="3664"/>
+          <w:tab w:val="left" w:pos="4580"/>
+          <w:tab w:val="left" w:pos="5496"/>
+          <w:tab w:val="left" w:pos="6412"/>
+          <w:tab w:val="left" w:pos="7328"/>
+          <w:tab w:val="left" w:pos="8244"/>
+          <w:tab w:val="left" w:pos="9160"/>
+          <w:tab w:val="left" w:pos="10076"/>
+          <w:tab w:val="left" w:pos="10992"/>
+          <w:tab w:val="left" w:pos="11908"/>
+          <w:tab w:val="left" w:pos="12824"/>
+          <w:tab w:val="left" w:pos="13740"/>
+          <w:tab w:val="left" w:pos="14656"/>
+        </w:tabs>
+        <w:spacing w:before="120" w:after="240" w:line="240" w:lineRule="auto"/>
+        <w:rPr>
+          <w:rFonts w:ascii="Consolas" w:eastAsia="Times New Roman" w:hAnsi="Consolas" w:cs="Courier New"/>
+          <w:color w:val="000000"/>
+          <w:kern w:val="0"/>
+          <w:sz w:val="23"/>
+          <w:szCs w:val="23"/>
+          <w14:ligatures w14:val="none"/>
+        </w:rPr>
+      </w:pPr>
+      <w:r>
+        <w:rPr>
+          <w:rFonts w:ascii="Consolas" w:eastAsia="Times New Roman" w:hAnsi="Consolas" w:cs="Courier New"/>
+          <w:color w:val="000000"/>
+          <w:kern w:val="0"/>
+          <w:sz w:val="23"/>
+          <w:szCs w:val="23"/>
+          <w14:ligatures w14:val="none"/>
+        </w:rPr>
+        <w:t>[master 09f4acd] Updated index.html with a new line</w:t>
+      </w:r>
+    </w:p>
+    <w:p>
+      <w:pPr>
+        <w:shd w:val="clear" w:color="auto" w:fill="FDFDFD"/>
+        <w:tabs>
+          <w:tab w:val="left" w:pos="916"/>
+          <w:tab w:val="left" w:pos="1832"/>
+          <w:tab w:val="left" w:pos="2748"/>
+          <w:tab w:val="left" w:pos="3664"/>
+          <w:tab w:val="left" w:pos="4580"/>
+          <w:tab w:val="left" w:pos="5496"/>
+          <w:tab w:val="left" w:pos="6412"/>
+          <w:tab w:val="left" w:pos="7328"/>
+          <w:tab w:val="left" w:pos="8244"/>
+          <w:tab w:val="left" w:pos="9160"/>
+          <w:tab w:val="left" w:pos="10076"/>
+          <w:tab w:val="left" w:pos="10992"/>
+          <w:tab w:val="left" w:pos="11908"/>
+          <w:tab w:val="left" w:pos="12824"/>
+          <w:tab w:val="left" w:pos="13740"/>
+          <w:tab w:val="left" w:pos="14656"/>
+        </w:tabs>
+        <w:spacing w:before="120" w:line="240" w:lineRule="auto"/>
+        <w:rPr>
+          <w:rFonts w:ascii="Consolas" w:eastAsia="Times New Roman" w:hAnsi="Consolas" w:cs="Courier New"/>
+          <w:color w:val="000000"/>
+          <w:kern w:val="0"/>
+          <w:sz w:val="23"/>
+          <w:szCs w:val="23"/>
+          <w14:ligatures w14:val="none"/>
+        </w:rPr>
+      </w:pPr>
+      <w:r>
+        <w:rPr>
+          <w:rFonts w:ascii="Consolas" w:eastAsia="Times New Roman" w:hAnsi="Consolas" w:cs="Courier New"/>
+          <w:color w:val="000000"/>
+          <w:kern w:val="0"/>
+          <w:sz w:val="23"/>
+          <w:szCs w:val="23"/>
+          <w14:ligatures w14:val="none"/>
+        </w:rPr>
+        <w:t xml:space="preserve"> 1 file changed, 1 </w:t>
+      </w:r>
+      <w:proofErr w:type="gramStart"/>
+      <w:r>
+        <w:rPr>
+          <w:rFonts w:ascii="Consolas" w:eastAsia="Times New Roman" w:hAnsi="Consolas" w:cs="Courier New"/>
+          <w:color w:val="000000"/>
+          <w:kern w:val="0"/>
+          <w:sz w:val="23"/>
+          <w:szCs w:val="23"/>
+          <w14:ligatures w14:val="none"/>
+        </w:rPr>
+        <w:t>insertion(</w:t>
+      </w:r>
+      <w:proofErr w:type="gramEnd"/>
+      <w:r>
+        <w:rPr>
+          <w:rFonts w:ascii="Consolas" w:eastAsia="Times New Roman" w:hAnsi="Consolas" w:cs="Courier New"/>
+          <w:color w:val="000000"/>
+          <w:kern w:val="0"/>
+          <w:sz w:val="23"/>
+          <w:szCs w:val="23"/>
+          <w14:ligatures w14:val="none"/>
+        </w:rPr>
+        <w:t>+)</w:t>
+      </w:r>
+    </w:p>
+    <w:p>
+      <w:pPr>
+        <w:shd w:val="clear" w:color="auto" w:fill="FFDDDD"/>
+        <w:spacing w:after="240" w:line="240" w:lineRule="auto"/>
+        <w:rPr>
+          <w:rFonts w:ascii="Verdana" w:eastAsia="Times New Roman" w:hAnsi="Verdana" w:cs="Times New Roman"/>
+          <w:color w:val="000000"/>
+          <w:kern w:val="0"/>
+          <w:sz w:val="23"/>
+          <w:szCs w:val="23"/>
+          <w14:ligatures w14:val="none"/>
+        </w:rPr>
+      </w:pPr>
+      <w:r>
+        <w:rPr>
+          <w:rFonts w:ascii="Verdana" w:eastAsia="Times New Roman" w:hAnsi="Verdana" w:cs="Times New Roman"/>
+          <w:b/>
+          <w:bCs/>
+          <w:color w:val="000000"/>
+          <w:kern w:val="0"/>
+          <w:sz w:val="23"/>
+          <w:szCs w:val="23"/>
+          <w14:ligatures w14:val="none"/>
+        </w:rPr>
+        <w:t>Warning:</w:t>
+      </w:r>
+      <w:r>
+        <w:rPr>
+          <w:rFonts w:ascii="Verdana" w:eastAsia="Times New Roman" w:hAnsi="Verdana" w:cs="Times New Roman"/>
+          <w:color w:val="000000"/>
+          <w:kern w:val="0"/>
+          <w:sz w:val="23"/>
+          <w:szCs w:val="23"/>
+          <w14:ligatures w14:val="none"/>
+        </w:rPr>
+        <w:t> Skipping the Staging Environment is not generally recommended.</w:t>
+      </w:r>
+    </w:p>
+    <w:p>
+      <w:pPr>
+        <w:shd w:val="clear" w:color="auto" w:fill="FFDDDD"/>
+        <w:spacing w:before="240" w:line="240" w:lineRule="auto"/>
+        <w:rPr>
+          <w:rFonts w:ascii="Verdana" w:eastAsia="Times New Roman" w:hAnsi="Verdana" w:cs="Times New Roman"/>
+          <w:color w:val="000000"/>
+          <w:kern w:val="0"/>
+          <w:sz w:val="23"/>
+          <w:szCs w:val="23"/>
+          <w14:ligatures w14:val="none"/>
+        </w:rPr>
+      </w:pPr>
+      <w:r>
+        <w:rPr>
+          <w:rFonts w:ascii="Verdana" w:eastAsia="Times New Roman" w:hAnsi="Verdana" w:cs="Times New Roman"/>
+          <w:color w:val="000000"/>
+          <w:kern w:val="0"/>
+          <w:sz w:val="23"/>
+          <w:szCs w:val="23"/>
+          <w14:ligatures w14:val="none"/>
+        </w:rPr>
+        <w:t>Skipping the stage step can sometimes make you include unwanted changes.</w:t>
+      </w:r>
+    </w:p>
+    <w:p>
+      <w:pPr>
+        <w:pStyle w:val="Heading2"/>
+        <w:shd w:val="clear" w:color="auto" w:fill="FFFFFF"/>
+        <w:spacing w:before="150" w:beforeAutospacing="0" w:after="150" w:afterAutospacing="0"/>
+        <w:rPr>
+          <w:rFonts w:ascii="Segoe UI" w:hAnsi="Segoe UI" w:cs="Segoe UI"/>
+          <w:b w:val="0"/>
+          <w:bCs w:val="0"/>
+          <w:color w:val="000000"/>
+          <w:sz w:val="48"/>
+          <w:szCs w:val="48"/>
+        </w:rPr>
+      </w:pPr>
+    </w:p>
+    <w:p>
+      <w:pPr>
+        <w:pStyle w:val="Heading2"/>
+        <w:shd w:val="clear" w:color="auto" w:fill="FFFFFF"/>
+        <w:spacing w:before="150" w:beforeAutospacing="0" w:after="150" w:afterAutospacing="0"/>
+        <w:rPr>
+          <w:rFonts w:ascii="Segoe UI" w:hAnsi="Segoe UI" w:cs="Segoe UI"/>
+          <w:b w:val="0"/>
+          <w:bCs w:val="0"/>
+          <w:color w:val="000000"/>
+          <w:sz w:val="48"/>
+          <w:szCs w:val="48"/>
+        </w:rPr>
+      </w:pPr>
+      <w:r>
+        <w:rPr>
+          <w:rFonts w:ascii="Segoe UI" w:hAnsi="Segoe UI" w:cs="Segoe UI"/>
+          <w:b w:val="0"/>
+          <w:bCs w:val="0"/>
+          <w:color w:val="000000"/>
+          <w:sz w:val="48"/>
+          <w:szCs w:val="48"/>
+        </w:rPr>
+        <w:t>Git Commit Log</w:t>
+      </w:r>
+    </w:p>
+    <w:p>
+      <w:pPr>
+        <w:pStyle w:val="NormalWeb"/>
+        <w:shd w:val="clear" w:color="auto" w:fill="FFFFFF"/>
+        <w:spacing w:before="288" w:beforeAutospacing="0" w:after="288" w:afterAutospacing="0"/>
+        <w:rPr>
+          <w:rFonts w:ascii="Verdana" w:hAnsi="Verdana"/>
+          <w:color w:val="000000"/>
+          <w:sz w:val="23"/>
+          <w:szCs w:val="23"/>
+        </w:rPr>
+      </w:pPr>
+      <w:r>
+        <w:rPr>
+          <w:rFonts w:ascii="Verdana" w:hAnsi="Verdana"/>
+          <w:color w:val="000000"/>
+          <w:sz w:val="23"/>
+          <w:szCs w:val="23"/>
+        </w:rPr>
+        <w:t>To view the history of commits for a repository, you can use the </w:t>
+      </w:r>
+      <w:r>
+        <w:rPr>
+          <w:rStyle w:val="HTMLCode"/>
+          <w:rFonts w:ascii="Consolas" w:hAnsi="Consolas"/>
+          <w:color w:val="DC143C"/>
+          <w:sz w:val="32"/>
+          <w:szCs w:val="32"/>
+        </w:rPr>
+        <w:t>log</w:t>
+      </w:r>
+      <w:r>
+        <w:rPr>
+          <w:rFonts w:ascii="Verdana" w:hAnsi="Verdana"/>
+          <w:color w:val="000000"/>
+          <w:sz w:val="23"/>
+          <w:szCs w:val="23"/>
+        </w:rPr>
+        <w:t> command</w:t>
+      </w:r>
+    </w:p>
+    <w:p>
+      <w:pPr>
+        <w:pStyle w:val="NormalWeb"/>
+        <w:shd w:val="clear" w:color="auto" w:fill="FFFFFF"/>
+        <w:spacing w:before="288" w:beforeAutospacing="0" w:after="288" w:afterAutospacing="0"/>
+        <w:rPr>
+          <w:rFonts w:ascii="Verdana" w:hAnsi="Verdana"/>
+          <w:color w:val="000000"/>
+          <w:sz w:val="23"/>
+          <w:szCs w:val="23"/>
+        </w:rPr>
+      </w:pPr>
+    </w:p>
+    <w:p>
+      <w:pPr>
+        <w:pStyle w:val="NormalWeb"/>
+        <w:shd w:val="clear" w:color="auto" w:fill="FFFFFF"/>
+        <w:spacing w:before="288" w:beforeAutospacing="0" w:after="288" w:afterAutospacing="0"/>
+        <w:rPr>
+          <w:rFonts w:ascii="Verdana" w:hAnsi="Verdana"/>
+          <w:color w:val="000000"/>
+          <w:sz w:val="23"/>
+          <w:szCs w:val="23"/>
+        </w:rPr>
+      </w:pPr>
+    </w:p>
+    <w:p>
+      <w:pPr>
+        <w:pStyle w:val="NormalWeb"/>
+        <w:shd w:val="clear" w:color="auto" w:fill="FFFFFF"/>
+        <w:spacing w:before="288" w:beforeAutospacing="0" w:after="288" w:afterAutospacing="0"/>
+        <w:rPr>
+          <w:rFonts w:ascii="Verdana" w:hAnsi="Verdana"/>
+          <w:color w:val="000000"/>
+          <w:sz w:val="23"/>
+          <w:szCs w:val="23"/>
+        </w:rPr>
+      </w:pPr>
+    </w:p>
+    <w:p>
+      <w:pPr>
+        <w:pStyle w:val="NormalWeb"/>
+        <w:shd w:val="clear" w:color="auto" w:fill="FFFFFF"/>
+        <w:spacing w:before="288" w:beforeAutospacing="0" w:after="288" w:afterAutospacing="0"/>
+        <w:rPr>
+          <w:rFonts w:ascii="Verdana" w:hAnsi="Verdana"/>
+          <w:color w:val="000000"/>
+          <w:sz w:val="23"/>
+          <w:szCs w:val="23"/>
+        </w:rPr>
+      </w:pPr>
+    </w:p>
+    <w:p>
+      <w:pPr>
+        <w:pStyle w:val="NormalWeb"/>
+        <w:shd w:val="clear" w:color="auto" w:fill="FFFFFF"/>
+        <w:spacing w:before="288" w:beforeAutospacing="0" w:after="288" w:afterAutospacing="0"/>
+        <w:rPr>
+          <w:rFonts w:ascii="Verdana" w:hAnsi="Verdana"/>
+          <w:color w:val="000000"/>
+          <w:sz w:val="23"/>
+          <w:szCs w:val="23"/>
         </w:rPr>
       </w:pPr>
     </w:p>
@@ -5782,6 +6631,155 @@
     </w:lvl>
   </w:abstractNum>
   <w:abstractNum w:abstractNumId="5" w15:restartNumberingAfterBreak="0">
+    <w:nsid w:val="50BF7679"/>
+    <w:multiLevelType w:val="multilevel"/>
+    <w:tmpl w:val="8F5C625A"/>
+    <w:lvl w:ilvl="0">
+      <w:start w:val="1"/>
+      <w:numFmt w:val="bullet"/>
+      <w:lvlText w:val=""/>
+      <w:lvlJc w:val="left"/>
+      <w:pPr>
+        <w:tabs>
+          <w:tab w:val="num" w:pos="720"/>
+        </w:tabs>
+        <w:ind w:left="720" w:hanging="360"/>
+      </w:pPr>
+      <w:rPr>
+        <w:rFonts w:ascii="Symbol" w:hAnsi="Symbol" w:hint="default"/>
+        <w:sz w:val="20"/>
+      </w:rPr>
+    </w:lvl>
+    <w:lvl w:ilvl="1" w:tentative="1">
+      <w:start w:val="1"/>
+      <w:numFmt w:val="bullet"/>
+      <w:lvlText w:val="o"/>
+      <w:lvlJc w:val="left"/>
+      <w:pPr>
+        <w:tabs>
+          <w:tab w:val="num" w:pos="1440"/>
+        </w:tabs>
+        <w:ind w:left="1440" w:hanging="360"/>
+      </w:pPr>
+      <w:rPr>
+        <w:rFonts w:ascii="Courier New" w:hAnsi="Courier New" w:hint="default"/>
+        <w:sz w:val="20"/>
+      </w:rPr>
+    </w:lvl>
+    <w:lvl w:ilvl="2" w:tentative="1">
+      <w:start w:val="1"/>
+      <w:numFmt w:val="bullet"/>
+      <w:lvlText w:val=""/>
+      <w:lvlJc w:val="left"/>
+      <w:pPr>
+        <w:tabs>
+          <w:tab w:val="num" w:pos="2160"/>
+        </w:tabs>
+        <w:ind w:left="2160" w:hanging="360"/>
+      </w:pPr>
+      <w:rPr>
+        <w:rFonts w:ascii="Wingdings" w:hAnsi="Wingdings" w:hint="default"/>
+        <w:sz w:val="20"/>
+      </w:rPr>
+    </w:lvl>
+    <w:lvl w:ilvl="3" w:tentative="1">
+      <w:start w:val="1"/>
+      <w:numFmt w:val="bullet"/>
+      <w:lvlText w:val=""/>
+      <w:lvlJc w:val="left"/>
+      <w:pPr>
+        <w:tabs>
+          <w:tab w:val="num" w:pos="2880"/>
+        </w:tabs>
+        <w:ind w:left="2880" w:hanging="360"/>
+      </w:pPr>
+      <w:rPr>
+        <w:rFonts w:ascii="Wingdings" w:hAnsi="Wingdings" w:hint="default"/>
+        <w:sz w:val="20"/>
+      </w:rPr>
+    </w:lvl>
+    <w:lvl w:ilvl="4" w:tentative="1">
+      <w:start w:val="1"/>
+      <w:numFmt w:val="bullet"/>
+      <w:lvlText w:val=""/>
+      <w:lvlJc w:val="left"/>
+      <w:pPr>
+        <w:tabs>
+          <w:tab w:val="num" w:pos="3600"/>
+        </w:tabs>
+        <w:ind w:left="3600" w:hanging="360"/>
+      </w:pPr>
+      <w:rPr>
+        <w:rFonts w:ascii="Wingdings" w:hAnsi="Wingdings" w:hint="default"/>
+        <w:sz w:val="20"/>
+      </w:rPr>
+    </w:lvl>
+    <w:lvl w:ilvl="5" w:tentative="1">
+      <w:start w:val="1"/>
+      <w:numFmt w:val="bullet"/>
+      <w:lvlText w:val=""/>
+      <w:lvlJc w:val="left"/>
+      <w:pPr>
+        <w:tabs>
+          <w:tab w:val="num" w:pos="4320"/>
+        </w:tabs>
+        <w:ind w:left="4320" w:hanging="360"/>
+      </w:pPr>
+      <w:rPr>
+        <w:rFonts w:ascii="Wingdings" w:hAnsi="Wingdings" w:hint="default"/>
+        <w:sz w:val="20"/>
+      </w:rPr>
+    </w:lvl>
+    <w:lvl w:ilvl="6" w:tentative="1">
+      <w:start w:val="1"/>
+      <w:numFmt w:val="bullet"/>
+      <w:lvlText w:val=""/>
+      <w:lvlJc w:val="left"/>
+      <w:pPr>
+        <w:tabs>
+          <w:tab w:val="num" w:pos="5040"/>
+        </w:tabs>
+        <w:ind w:left="5040" w:hanging="360"/>
+      </w:pPr>
+      <w:rPr>
+        <w:rFonts w:ascii="Wingdings" w:hAnsi="Wingdings" w:hint="default"/>
+        <w:sz w:val="20"/>
+      </w:rPr>
+    </w:lvl>
+    <w:lvl w:ilvl="7" w:tentative="1">
+      <w:start w:val="1"/>
+      <w:numFmt w:val="bullet"/>
+      <w:lvlText w:val=""/>
+      <w:lvlJc w:val="left"/>
+      <w:pPr>
+        <w:tabs>
+          <w:tab w:val="num" w:pos="5760"/>
+        </w:tabs>
+        <w:ind w:left="5760" w:hanging="360"/>
+      </w:pPr>
+      <w:rPr>
+        <w:rFonts w:ascii="Wingdings" w:hAnsi="Wingdings" w:hint="default"/>
+        <w:sz w:val="20"/>
+      </w:rPr>
+    </w:lvl>
+    <w:lvl w:ilvl="8" w:tentative="1">
+      <w:start w:val="1"/>
+      <w:numFmt w:val="bullet"/>
+      <w:lvlText w:val=""/>
+      <w:lvlJc w:val="left"/>
+      <w:pPr>
+        <w:tabs>
+          <w:tab w:val="num" w:pos="6480"/>
+        </w:tabs>
+        <w:ind w:left="6480" w:hanging="360"/>
+      </w:pPr>
+      <w:rPr>
+        <w:rFonts w:ascii="Wingdings" w:hAnsi="Wingdings" w:hint="default"/>
+        <w:sz w:val="20"/>
+      </w:rPr>
+    </w:lvl>
+  </w:abstractNum>
+  <w:abstractNum w:abstractNumId="6" w15:restartNumberingAfterBreak="0">
     <w:nsid w:val="63324744"/>
     <w:multiLevelType w:val="multilevel"/>
     <w:tmpl w:val="65F005E8"/>
@@ -5946,6 +6944,9 @@
     <w:abstractNumId w:val="2"/>
   </w:num>
   <w:num w:numId="6" w16cid:durableId="1806968640">
+    <w:abstractNumId w:val="6"/>
+  </w:num>
+  <w:num w:numId="7" w16cid:durableId="1319728960">
     <w:abstractNumId w:val="5"/>
   </w:num>
 </w:numbering>

</xml_diff>

<commit_message>
Updating with Git Help
</commit_message>
<xml_diff>
--- a/git_and_github.docx
+++ b/git_and_github.docx
@@ -8,6 +8,218 @@
         <w:spacing w:before="150" w:after="150" w:line="240" w:lineRule="auto"/>
         <w:outlineLvl w:val="1"/>
         <w:rPr>
+          <w:rFonts w:asciiTheme="majorBidi" w:eastAsia="Times New Roman" w:hAnsiTheme="majorBidi" w:cstheme="majorBidi"/>
+          <w:color w:val="000000"/>
+          <w:kern w:val="0"/>
+          <w:sz w:val="28"/>
+          <w:szCs w:val="28"/>
+          <w14:ligatures w14:val="none"/>
+        </w:rPr>
+      </w:pPr>
+      <w:r>
+        <w:rPr>
+          <w:rFonts w:asciiTheme="majorBidi" w:eastAsia="Times New Roman" w:hAnsiTheme="majorBidi" w:cstheme="majorBidi"/>
+          <w:color w:val="000000"/>
+          <w:kern w:val="0"/>
+          <w:sz w:val="28"/>
+          <w:szCs w:val="28"/>
+          <w14:ligatures w14:val="none"/>
+        </w:rPr>
+        <w:t xml:space="preserve">cd shop </w:t>
+      </w:r>
+      <w:r>
+        <w:rPr>
+          <w:rFonts w:asciiTheme="majorBidi" w:eastAsia="Times New Roman" w:hAnsiTheme="majorBidi" w:cstheme="majorBidi"/>
+          <w:color w:val="000000"/>
+          <w:kern w:val="0"/>
+          <w:sz w:val="28"/>
+          <w:szCs w:val="28"/>
+          <w14:ligatures w14:val="none"/>
+        </w:rPr>
+        <w:tab/>
+      </w:r>
+      <w:r>
+        <w:rPr>
+          <w:rFonts w:asciiTheme="majorBidi" w:eastAsia="Times New Roman" w:hAnsiTheme="majorBidi" w:cstheme="majorBidi"/>
+          <w:color w:val="000000"/>
+          <w:kern w:val="0"/>
+          <w:sz w:val="28"/>
+          <w:szCs w:val="28"/>
+          <w14:ligatures w14:val="none"/>
+        </w:rPr>
+        <w:tab/>
+      </w:r>
+      <w:r>
+        <w:rPr>
+          <w:rFonts w:asciiTheme="majorBidi" w:eastAsia="Times New Roman" w:hAnsiTheme="majorBidi" w:cstheme="majorBidi"/>
+          <w:color w:val="000000"/>
+          <w:kern w:val="0"/>
+          <w:sz w:val="28"/>
+          <w:szCs w:val="28"/>
+          <w14:ligatures w14:val="none"/>
+        </w:rPr>
+        <w:tab/>
+        <w:t xml:space="preserve">//To enter to </w:t>
+      </w:r>
+      <w:r>
+        <w:rPr>
+          <w:rFonts w:asciiTheme="majorBidi" w:eastAsia="Times New Roman" w:hAnsiTheme="majorBidi" w:cstheme="majorBidi"/>
+          <w:color w:val="000000"/>
+          <w:kern w:val="0"/>
+          <w:sz w:val="28"/>
+          <w:szCs w:val="28"/>
+          <w14:ligatures w14:val="none"/>
+        </w:rPr>
+        <w:t>C:\Users\capta\shop</w:t>
+      </w:r>
+    </w:p>
+    <w:p>
+      <w:pPr>
+        <w:shd w:val="clear" w:color="auto" w:fill="FFFFFF"/>
+        <w:spacing w:before="150" w:after="150" w:line="240" w:lineRule="auto"/>
+        <w:outlineLvl w:val="1"/>
+        <w:rPr>
+          <w:rFonts w:asciiTheme="majorBidi" w:eastAsia="Times New Roman" w:hAnsiTheme="majorBidi" w:cstheme="majorBidi"/>
+          <w:color w:val="000000"/>
+          <w:kern w:val="0"/>
+          <w:sz w:val="28"/>
+          <w:szCs w:val="28"/>
+          <w14:ligatures w14:val="none"/>
+        </w:rPr>
+      </w:pPr>
+      <w:r>
+        <w:rPr>
+          <w:rFonts w:asciiTheme="majorBidi" w:eastAsia="Times New Roman" w:hAnsiTheme="majorBidi" w:cstheme="majorBidi"/>
+          <w:color w:val="000000"/>
+          <w:kern w:val="0"/>
+          <w:sz w:val="28"/>
+          <w:szCs w:val="28"/>
+          <w14:ligatures w14:val="none"/>
+        </w:rPr>
+        <w:t xml:space="preserve">or </w:t>
+      </w:r>
+    </w:p>
+    <w:p>
+      <w:pPr>
+        <w:autoSpaceDE w:val="0"/>
+        <w:autoSpaceDN w:val="0"/>
+        <w:adjustRightInd w:val="0"/>
+        <w:spacing w:after="0" w:line="240" w:lineRule="auto"/>
+        <w:rPr>
+          <w:rFonts w:asciiTheme="majorBidi" w:hAnsiTheme="majorBidi" w:cstheme="majorBidi"/>
+          <w:kern w:val="0"/>
+          <w:sz w:val="28"/>
+          <w:szCs w:val="28"/>
+        </w:rPr>
+      </w:pPr>
+      <w:r>
+        <w:rPr>
+          <w:rFonts w:asciiTheme="majorBidi" w:hAnsiTheme="majorBidi" w:cstheme="majorBidi"/>
+          <w:kern w:val="0"/>
+          <w:sz w:val="28"/>
+          <w:szCs w:val="28"/>
+        </w:rPr>
+        <w:t>$ cd d:/courses/Git</w:t>
+      </w:r>
+      <w:r>
+        <w:rPr>
+          <w:rFonts w:asciiTheme="majorBidi" w:hAnsiTheme="majorBidi" w:cstheme="majorBidi"/>
+          <w:kern w:val="0"/>
+          <w:sz w:val="28"/>
+          <w:szCs w:val="28"/>
+        </w:rPr>
+        <w:tab/>
+      </w:r>
+      <w:r>
+        <w:rPr>
+          <w:rFonts w:asciiTheme="majorBidi" w:hAnsiTheme="majorBidi" w:cstheme="majorBidi"/>
+          <w:kern w:val="0"/>
+          <w:sz w:val="28"/>
+          <w:szCs w:val="28"/>
+        </w:rPr>
+        <w:tab/>
+        <w:t xml:space="preserve">// </w:t>
+      </w:r>
+      <w:r>
+        <w:rPr>
+          <w:rFonts w:asciiTheme="majorBidi" w:eastAsia="Times New Roman" w:hAnsiTheme="majorBidi" w:cstheme="majorBidi"/>
+          <w:color w:val="000000"/>
+          <w:kern w:val="0"/>
+          <w:sz w:val="28"/>
+          <w:szCs w:val="28"/>
+          <w14:ligatures w14:val="none"/>
+        </w:rPr>
+        <w:t>//To enter to</w:t>
+      </w:r>
+      <w:r>
+        <w:rPr>
+          <w:rFonts w:asciiTheme="majorBidi" w:eastAsia="Times New Roman" w:hAnsiTheme="majorBidi" w:cstheme="majorBidi"/>
+          <w:color w:val="000000"/>
+          <w:kern w:val="0"/>
+          <w:sz w:val="28"/>
+          <w:szCs w:val="28"/>
+          <w14:ligatures w14:val="none"/>
+        </w:rPr>
+        <w:t xml:space="preserve"> </w:t>
+      </w:r>
+      <w:r>
+        <w:rPr>
+          <w:rFonts w:asciiTheme="majorBidi" w:hAnsiTheme="majorBidi" w:cstheme="majorBidi"/>
+          <w:kern w:val="0"/>
+          <w:sz w:val="28"/>
+          <w:szCs w:val="28"/>
+        </w:rPr>
+        <w:t>d:/courses/Git</w:t>
+      </w:r>
+      <w:r>
+        <w:rPr>
+          <w:rFonts w:asciiTheme="majorBidi" w:hAnsiTheme="majorBidi" w:cstheme="majorBidi"/>
+          <w:kern w:val="0"/>
+          <w:sz w:val="28"/>
+          <w:szCs w:val="28"/>
+        </w:rPr>
+        <w:tab/>
+      </w:r>
+      <w:r>
+        <w:rPr>
+          <w:rFonts w:asciiTheme="majorBidi" w:hAnsiTheme="majorBidi" w:cstheme="majorBidi"/>
+          <w:kern w:val="0"/>
+          <w:sz w:val="28"/>
+          <w:szCs w:val="28"/>
+        </w:rPr>
+        <w:tab/>
+      </w:r>
+      <w:r>
+        <w:rPr>
+          <w:rFonts w:asciiTheme="majorBidi" w:hAnsiTheme="majorBidi" w:cstheme="majorBidi"/>
+          <w:kern w:val="0"/>
+          <w:sz w:val="28"/>
+          <w:szCs w:val="28"/>
+        </w:rPr>
+        <w:tab/>
+      </w:r>
+    </w:p>
+    <w:p>
+      <w:pPr>
+        <w:shd w:val="clear" w:color="auto" w:fill="FFFFFF"/>
+        <w:spacing w:before="150" w:after="150" w:line="240" w:lineRule="auto"/>
+        <w:outlineLvl w:val="1"/>
+        <w:rPr>
+          <w:rFonts w:asciiTheme="majorBidi" w:eastAsia="Times New Roman" w:hAnsiTheme="majorBidi" w:cstheme="majorBidi"/>
+          <w:color w:val="000000"/>
+          <w:kern w:val="0"/>
+          <w:sz w:val="28"/>
+          <w:szCs w:val="28"/>
+          <w14:ligatures w14:val="none"/>
+        </w:rPr>
+      </w:pPr>
+    </w:p>
+    <w:p>
+      <w:pPr>
+        <w:shd w:val="clear" w:color="auto" w:fill="FFFFFF"/>
+        <w:spacing w:before="150" w:after="150" w:line="240" w:lineRule="auto"/>
+        <w:outlineLvl w:val="1"/>
+        <w:rPr>
           <w:rFonts w:ascii="Segoe UI" w:eastAsia="Times New Roman" w:hAnsi="Segoe UI" w:cs="Segoe UI"/>
           <w:color w:val="000000"/>
           <w:kern w:val="0"/>
@@ -912,6 +1124,7 @@
           <w:szCs w:val="23"/>
           <w14:ligatures w14:val="none"/>
         </w:rPr>
+        <w:lastRenderedPageBreak/>
         <w:t>Over 70% of developers use Git!</w:t>
       </w:r>
     </w:p>
@@ -1025,7 +1238,6 @@
           <w:szCs w:val="36"/>
           <w14:ligatures w14:val="none"/>
         </w:rPr>
-        <w:lastRenderedPageBreak/>
         <w:t>What is GitHub?</w:t>
       </w:r>
     </w:p>
@@ -1504,6 +1716,20 @@
     </w:p>
     <w:p>
       <w:pPr>
+        <w:shd w:val="clear" w:color="auto" w:fill="FFFFFF"/>
+        <w:spacing w:before="100" w:beforeAutospacing="1" w:after="100" w:afterAutospacing="1" w:line="240" w:lineRule="auto"/>
+        <w:ind w:left="360"/>
+        <w:rPr>
+          <w:rStyle w:val="HTMLCode"/>
+          <w:rFonts w:ascii="Consolas" w:eastAsiaTheme="minorHAnsi" w:hAnsi="Consolas"/>
+          <w:color w:val="DC143C"/>
+          <w:sz w:val="24"/>
+          <w:szCs w:val="24"/>
+        </w:rPr>
+      </w:pPr>
+    </w:p>
+    <w:p>
+      <w:pPr>
         <w:pStyle w:val="Heading2"/>
         <w:shd w:val="clear" w:color="auto" w:fill="FFFFFF"/>
         <w:spacing w:before="150" w:beforeAutospacing="0" w:after="150" w:afterAutospacing="0"/>
@@ -1525,6 +1751,7 @@
           <w:sz w:val="48"/>
           <w:szCs w:val="48"/>
         </w:rPr>
+        <w:lastRenderedPageBreak/>
         <w:t>Configure Git</w:t>
       </w:r>
     </w:p>
@@ -1586,7 +1813,6 @@
           <w:sz w:val="36"/>
           <w:szCs w:val="36"/>
         </w:rPr>
-        <w:lastRenderedPageBreak/>
         <w:t>Example</w:t>
       </w:r>
     </w:p>
@@ -2277,6 +2503,7 @@
           <w:sz w:val="23"/>
           <w:szCs w:val="23"/>
         </w:rPr>
+        <w:lastRenderedPageBreak/>
         <w:t>Now that we are in the correct directory. We can start by initializing Git!</w:t>
       </w:r>
     </w:p>
@@ -2357,7 +2584,6 @@
           <w:sz w:val="48"/>
           <w:szCs w:val="48"/>
         </w:rPr>
-        <w:lastRenderedPageBreak/>
         <w:t>Initialize Git</w:t>
       </w:r>
     </w:p>
@@ -2613,20 +2839,6 @@
     </w:p>
     <w:p>
       <w:pPr>
-        <w:shd w:val="clear" w:color="auto" w:fill="FFFFFF"/>
-        <w:spacing w:before="100" w:beforeAutospacing="1" w:after="100" w:afterAutospacing="1" w:line="240" w:lineRule="auto"/>
-        <w:rPr>
-          <w:rFonts w:ascii="Verdana" w:eastAsia="Times New Roman" w:hAnsi="Verdana" w:cs="Times New Roman"/>
-          <w:color w:val="000000"/>
-          <w:kern w:val="0"/>
-          <w:sz w:val="23"/>
-          <w:szCs w:val="23"/>
-          <w14:ligatures w14:val="none"/>
-        </w:rPr>
-      </w:pPr>
-    </w:p>
-    <w:p>
-      <w:pPr>
         <w:pStyle w:val="Heading2"/>
         <w:shd w:val="clear" w:color="auto" w:fill="FFFFFF"/>
         <w:spacing w:before="150" w:beforeAutospacing="0" w:after="150" w:afterAutospacing="0"/>
@@ -2914,6 +3126,7 @@
           <w:bCs/>
           <w:color w:val="DC143C"/>
         </w:rPr>
+        <w:lastRenderedPageBreak/>
         <w:t>ls</w:t>
       </w:r>
       <w:r>
@@ -3024,7 +3237,6 @@
           <w:szCs w:val="36"/>
           <w14:ligatures w14:val="none"/>
         </w:rPr>
-        <w:lastRenderedPageBreak/>
         <w:t>Example</w:t>
       </w:r>
     </w:p>
@@ -3639,6 +3851,7 @@
           <w:sz w:val="23"/>
           <w:szCs w:val="23"/>
         </w:rPr>
+        <w:lastRenderedPageBreak/>
         <w:t>Staged</w:t>
       </w:r>
       <w:r>
@@ -3706,7 +3919,6 @@
           <w:sz w:val="23"/>
           <w:szCs w:val="23"/>
         </w:rPr>
-        <w:lastRenderedPageBreak/>
         <w:t>For now, we are done working with </w:t>
       </w:r>
       <w:r>
@@ -4310,6 +4522,7 @@
           <w:sz w:val="23"/>
           <w:szCs w:val="23"/>
         </w:rPr>
+        <w:lastRenderedPageBreak/>
         <w:t>Using </w:t>
       </w:r>
       <w:r>
@@ -4366,7 +4579,6 @@
           <w:sz w:val="23"/>
           <w:szCs w:val="23"/>
         </w:rPr>
-        <w:lastRenderedPageBreak/>
         <w:t>Now all 3 files are added to the Staging Environment, and we are ready to do our first </w:t>
       </w:r>
       <w:r>
@@ -4452,8 +4664,8 @@
           <w:rFonts w:ascii="Verdana" w:eastAsia="Times New Roman" w:hAnsi="Verdana" w:cs="Times New Roman"/>
           <w:color w:val="000000"/>
           <w:kern w:val="0"/>
-          <w:sz w:val="23"/>
-          <w:szCs w:val="23"/>
+          <w:sz w:val="12"/>
+          <w:szCs w:val="12"/>
           <w14:ligatures w14:val="none"/>
         </w:rPr>
       </w:pPr>
@@ -4559,7 +4771,25 @@
           <w:sz w:val="23"/>
           <w:szCs w:val="23"/>
         </w:rPr>
-        <w:t>Adding commits keep track of our progress and changes as we work. Git considers each </w:t>
+        <w:t>Adding commits keep track of our progress and changes as we work.</w:t>
+      </w:r>
+      <w:r>
+        <w:rPr>
+          <w:rFonts w:ascii="Verdana" w:hAnsi="Verdana"/>
+          <w:color w:val="000000"/>
+          <w:sz w:val="23"/>
+          <w:szCs w:val="23"/>
+        </w:rPr>
+        <w:br/>
+      </w:r>
+      <w:r>
+        <w:rPr>
+          <w:rFonts w:ascii="Verdana" w:hAnsi="Verdana"/>
+          <w:color w:val="000000"/>
+          <w:sz w:val="23"/>
+          <w:szCs w:val="23"/>
+        </w:rPr>
+        <w:t>Git considers each </w:t>
       </w:r>
       <w:r>
         <w:rPr>
@@ -5012,33 +5242,6 @@
     </w:p>
     <w:p>
       <w:pPr>
-        <w:pStyle w:val="NormalWeb"/>
-        <w:shd w:val="clear" w:color="auto" w:fill="FFFFFF"/>
-        <w:spacing w:before="288" w:beforeAutospacing="0" w:after="288" w:afterAutospacing="0"/>
-        <w:rPr>
-          <w:rFonts w:ascii="Verdana" w:hAnsi="Verdana"/>
-          <w:color w:val="000000"/>
-          <w:sz w:val="23"/>
-          <w:szCs w:val="23"/>
-        </w:rPr>
-      </w:pPr>
-    </w:p>
-    <w:p>
-      <w:pPr>
-        <w:pStyle w:val="NormalWeb"/>
-        <w:shd w:val="clear" w:color="auto" w:fill="FFFFFF"/>
-        <w:spacing w:before="288" w:beforeAutospacing="0" w:after="288" w:afterAutospacing="0"/>
-        <w:rPr>
-          <w:rFonts w:ascii="Verdana" w:hAnsi="Verdana"/>
-          <w:color w:val="000000"/>
-          <w:sz w:val="23"/>
-          <w:szCs w:val="23"/>
-          <w:lang w:bidi="ar-IQ"/>
-        </w:rPr>
-      </w:pPr>
-    </w:p>
-    <w:p>
-      <w:pPr>
         <w:pStyle w:val="Heading2"/>
         <w:shd w:val="clear" w:color="auto" w:fill="FFFFFF"/>
         <w:spacing w:before="150" w:beforeAutospacing="0" w:after="150" w:afterAutospacing="0"/>
@@ -5060,29 +5263,29 @@
           <w:sz w:val="48"/>
           <w:szCs w:val="48"/>
         </w:rPr>
+        <w:t>Git Commit without Stage</w:t>
+      </w:r>
+    </w:p>
+    <w:p>
+      <w:pPr>
+        <w:pStyle w:val="NormalWeb"/>
+        <w:shd w:val="clear" w:color="auto" w:fill="FFFFFF"/>
+        <w:spacing w:before="288" w:beforeAutospacing="0" w:after="288" w:afterAutospacing="0"/>
+        <w:rPr>
+          <w:rFonts w:ascii="Verdana" w:hAnsi="Verdana"/>
+          <w:color w:val="000000"/>
+          <w:sz w:val="23"/>
+          <w:szCs w:val="23"/>
+        </w:rPr>
+      </w:pPr>
+      <w:r>
+        <w:rPr>
+          <w:rFonts w:ascii="Verdana" w:hAnsi="Verdana"/>
+          <w:color w:val="000000"/>
+          <w:sz w:val="23"/>
+          <w:szCs w:val="23"/>
+        </w:rPr>
         <w:lastRenderedPageBreak/>
-        <w:t>Git Commit without Stage</w:t>
-      </w:r>
-    </w:p>
-    <w:p>
-      <w:pPr>
-        <w:pStyle w:val="NormalWeb"/>
-        <w:shd w:val="clear" w:color="auto" w:fill="FFFFFF"/>
-        <w:spacing w:before="288" w:beforeAutospacing="0" w:after="288" w:afterAutospacing="0"/>
-        <w:rPr>
-          <w:rFonts w:ascii="Verdana" w:hAnsi="Verdana"/>
-          <w:color w:val="000000"/>
-          <w:sz w:val="23"/>
-          <w:szCs w:val="23"/>
-        </w:rPr>
-      </w:pPr>
-      <w:r>
-        <w:rPr>
-          <w:rFonts w:ascii="Verdana" w:hAnsi="Verdana"/>
-          <w:color w:val="000000"/>
-          <w:sz w:val="23"/>
-          <w:szCs w:val="23"/>
-        </w:rPr>
         <w:t>Sometimes, when you make small changes, using the staging environment seems like a waste of time. It is possible to commit changes directly, skipping the staging environment. The </w:t>
       </w:r>
       <w:r>
@@ -5104,7 +5307,27 @@
           <w:sz w:val="23"/>
           <w:szCs w:val="23"/>
         </w:rPr>
-        <w:t> option will automatically stage every changed, already tracked file.</w:t>
+        <w:t xml:space="preserve"> option will </w:t>
+      </w:r>
+      <w:r>
+        <w:rPr>
+          <w:rFonts w:ascii="Verdana" w:hAnsi="Verdana"/>
+          <w:b/>
+          <w:bCs/>
+          <w:color w:val="000000"/>
+          <w:sz w:val="23"/>
+          <w:szCs w:val="23"/>
+        </w:rPr>
+        <w:t>automatically stage</w:t>
+      </w:r>
+      <w:r>
+        <w:rPr>
+          <w:rFonts w:ascii="Verdana" w:hAnsi="Verdana"/>
+          <w:color w:val="000000"/>
+          <w:sz w:val="23"/>
+          <w:szCs w:val="23"/>
+        </w:rPr>
+        <w:t xml:space="preserve"> every changed, already tracked file.</w:t>
       </w:r>
     </w:p>
     <w:p>
@@ -5129,7 +5352,31 @@
           <w:szCs w:val="23"/>
           <w14:ligatures w14:val="none"/>
         </w:rPr>
-        <w:t>And check the status of our repository. But this time, we will use the --short option to see the changes in a more compact way:</w:t>
+        <w:t xml:space="preserve">And check the status of our repository. But this time, we will use the </w:t>
+      </w:r>
+      <w:r>
+        <w:rPr>
+          <w:rFonts w:ascii="Verdana" w:eastAsia="Times New Roman" w:hAnsi="Verdana" w:cs="Times New Roman"/>
+          <w:b/>
+          <w:bCs/>
+          <w:color w:val="000000"/>
+          <w:kern w:val="0"/>
+          <w:sz w:val="23"/>
+          <w:szCs w:val="23"/>
+          <w14:ligatures w14:val="none"/>
+        </w:rPr>
+        <w:t>--short</w:t>
+      </w:r>
+      <w:r>
+        <w:rPr>
+          <w:rFonts w:ascii="Verdana" w:eastAsia="Times New Roman" w:hAnsi="Verdana" w:cs="Times New Roman"/>
+          <w:color w:val="000000"/>
+          <w:kern w:val="0"/>
+          <w:sz w:val="23"/>
+          <w:szCs w:val="23"/>
+          <w14:ligatures w14:val="none"/>
+        </w:rPr>
+        <w:t xml:space="preserve"> option to see the changes in a more compact way:</w:t>
       </w:r>
     </w:p>
     <w:p>
@@ -5755,7 +6002,12 @@
           <w:szCs w:val="48"/>
         </w:rPr>
       </w:pPr>
-      <w:r>
+    </w:p>
+    <w:p>
+      <w:pPr>
+        <w:pStyle w:val="Heading2"/>
+        <w:shd w:val="clear" w:color="auto" w:fill="FFFFFF"/>
+        <w:spacing w:before="150" w:beforeAutospacing="0" w:after="150" w:afterAutospacing="0"/>
         <w:rPr>
           <w:rFonts w:ascii="Segoe UI" w:hAnsi="Segoe UI" w:cs="Segoe UI"/>
           <w:b w:val="0"/>
@@ -5764,6 +6016,16 @@
           <w:sz w:val="48"/>
           <w:szCs w:val="48"/>
         </w:rPr>
+      </w:pPr>
+      <w:r>
+        <w:rPr>
+          <w:rFonts w:ascii="Segoe UI" w:hAnsi="Segoe UI" w:cs="Segoe UI"/>
+          <w:b w:val="0"/>
+          <w:bCs w:val="0"/>
+          <w:color w:val="000000"/>
+          <w:sz w:val="48"/>
+          <w:szCs w:val="48"/>
+        </w:rPr>
         <w:t>Git Commit Log</w:t>
       </w:r>
     </w:p>
@@ -5807,6 +6069,1010 @@
         </w:rPr>
         <w:t> command</w:t>
       </w:r>
+    </w:p>
+    <w:p>
+      <w:pPr>
+        <w:shd w:val="clear" w:color="auto" w:fill="E7E9EB"/>
+        <w:spacing w:after="150" w:line="240" w:lineRule="auto"/>
+        <w:outlineLvl w:val="2"/>
+        <w:rPr>
+          <w:rFonts w:ascii="Segoe UI" w:eastAsia="Times New Roman" w:hAnsi="Segoe UI" w:cs="Segoe UI"/>
+          <w:b/>
+          <w:bCs/>
+          <w:color w:val="000000"/>
+          <w:kern w:val="0"/>
+          <w:sz w:val="28"/>
+          <w:szCs w:val="28"/>
+          <w14:ligatures w14:val="none"/>
+        </w:rPr>
+      </w:pPr>
+      <w:r>
+        <w:rPr>
+          <w:rFonts w:ascii="Segoe UI" w:eastAsia="Times New Roman" w:hAnsi="Segoe UI" w:cs="Segoe UI"/>
+          <w:b/>
+          <w:bCs/>
+          <w:color w:val="000000"/>
+          <w:kern w:val="0"/>
+          <w:sz w:val="28"/>
+          <w:szCs w:val="28"/>
+          <w14:ligatures w14:val="none"/>
+        </w:rPr>
+        <w:lastRenderedPageBreak/>
+        <w:t>Example</w:t>
+      </w:r>
+    </w:p>
+    <w:p>
+      <w:pPr>
+        <w:pStyle w:val="NormalWeb"/>
+        <w:shd w:val="clear" w:color="auto" w:fill="FFFFFF"/>
+        <w:spacing w:before="288" w:beforeAutospacing="0" w:after="288" w:afterAutospacing="0"/>
+        <w:rPr>
+          <w:rFonts w:ascii="Verdana" w:hAnsi="Verdana"/>
+          <w:color w:val="000000"/>
+          <w:sz w:val="23"/>
+          <w:szCs w:val="23"/>
+        </w:rPr>
+      </w:pPr>
+      <w:r>
+        <w:rPr>
+          <w:rFonts w:ascii="Consolas" w:hAnsi="Consolas" w:cs="Courier New"/>
+          <w:color w:val="2F9C0A"/>
+          <w:sz w:val="23"/>
+          <w:szCs w:val="23"/>
+        </w:rPr>
+        <w:t>git</w:t>
+      </w:r>
+      <w:r>
+        <w:rPr>
+          <w:rFonts w:ascii="Verdana" w:hAnsi="Verdana"/>
+          <w:color w:val="000000"/>
+          <w:sz w:val="23"/>
+          <w:szCs w:val="23"/>
+        </w:rPr>
+        <w:t xml:space="preserve"> log</w:t>
+      </w:r>
+    </w:p>
+    <w:p>
+      <w:pPr>
+        <w:pStyle w:val="NormalWeb"/>
+        <w:shd w:val="clear" w:color="auto" w:fill="FFFFFF"/>
+        <w:spacing w:before="288" w:beforeAutospacing="0" w:after="288" w:afterAutospacing="0"/>
+        <w:rPr>
+          <w:rFonts w:ascii="Verdana" w:hAnsi="Verdana"/>
+          <w:color w:val="000000"/>
+          <w:sz w:val="23"/>
+          <w:szCs w:val="23"/>
+        </w:rPr>
+      </w:pPr>
+      <w:r>
+        <w:rPr>
+          <w:rFonts w:ascii="Verdana" w:hAnsi="Verdana"/>
+          <w:b/>
+          <w:bCs/>
+          <w:color w:val="000000"/>
+          <w:sz w:val="23"/>
+          <w:szCs w:val="23"/>
+        </w:rPr>
+        <w:t>Shift q</w:t>
+      </w:r>
+      <w:r>
+        <w:rPr>
+          <w:rFonts w:ascii="Verdana" w:hAnsi="Verdana"/>
+          <w:color w:val="000000"/>
+          <w:sz w:val="23"/>
+          <w:szCs w:val="23"/>
+        </w:rPr>
+        <w:t xml:space="preserve"> </w:t>
+      </w:r>
+      <w:r>
+        <w:rPr>
+          <w:rFonts w:ascii="Verdana" w:hAnsi="Verdana"/>
+          <w:color w:val="000000"/>
+          <w:sz w:val="23"/>
+          <w:szCs w:val="23"/>
+        </w:rPr>
+        <w:tab/>
+      </w:r>
+      <w:r>
+        <w:rPr>
+          <w:rFonts w:ascii="Verdana" w:hAnsi="Verdana"/>
+          <w:color w:val="000000"/>
+          <w:sz w:val="23"/>
+          <w:szCs w:val="23"/>
+        </w:rPr>
+        <w:tab/>
+      </w:r>
+      <w:r>
+        <w:rPr>
+          <w:rFonts w:ascii="Verdana" w:hAnsi="Verdana"/>
+          <w:color w:val="000000"/>
+          <w:sz w:val="23"/>
+          <w:szCs w:val="23"/>
+        </w:rPr>
+        <w:tab/>
+      </w:r>
+      <w:r>
+        <w:rPr>
+          <w:rFonts w:ascii="Verdana" w:hAnsi="Verdana"/>
+          <w:color w:val="000000"/>
+          <w:sz w:val="23"/>
+          <w:szCs w:val="23"/>
+        </w:rPr>
+        <w:tab/>
+        <w:t xml:space="preserve">// To quit from search or log </w:t>
+      </w:r>
+    </w:p>
+    <w:p>
+      <w:pPr>
+        <w:pStyle w:val="NormalWeb"/>
+        <w:shd w:val="clear" w:color="auto" w:fill="FFFFFF"/>
+        <w:spacing w:before="288" w:beforeAutospacing="0" w:after="288" w:afterAutospacing="0"/>
+        <w:rPr>
+          <w:rFonts w:ascii="Verdana" w:hAnsi="Verdana"/>
+          <w:color w:val="000000"/>
+          <w:sz w:val="23"/>
+          <w:szCs w:val="23"/>
+        </w:rPr>
+      </w:pPr>
+    </w:p>
+    <w:p>
+      <w:pPr>
+        <w:shd w:val="clear" w:color="auto" w:fill="FFFFFF"/>
+        <w:spacing w:before="150" w:after="150" w:line="240" w:lineRule="auto"/>
+        <w:outlineLvl w:val="1"/>
+        <w:rPr>
+          <w:rFonts w:ascii="Segoe UI" w:eastAsia="Times New Roman" w:hAnsi="Segoe UI" w:cs="Segoe UI"/>
+          <w:color w:val="000000"/>
+          <w:kern w:val="0"/>
+          <w:sz w:val="48"/>
+          <w:szCs w:val="48"/>
+          <w14:ligatures w14:val="none"/>
+        </w:rPr>
+      </w:pPr>
+      <w:r>
+        <w:rPr>
+          <w:rFonts w:ascii="Segoe UI" w:eastAsia="Times New Roman" w:hAnsi="Segoe UI" w:cs="Segoe UI"/>
+          <w:color w:val="000000"/>
+          <w:kern w:val="0"/>
+          <w:sz w:val="48"/>
+          <w:szCs w:val="48"/>
+          <w14:ligatures w14:val="none"/>
+        </w:rPr>
+        <w:t>Git Help</w:t>
+      </w:r>
+    </w:p>
+    <w:p>
+      <w:pPr>
+        <w:shd w:val="clear" w:color="auto" w:fill="FFFFFF"/>
+        <w:spacing w:before="288" w:after="288" w:line="240" w:lineRule="auto"/>
+        <w:rPr>
+          <w:rFonts w:ascii="Verdana" w:eastAsia="Times New Roman" w:hAnsi="Verdana" w:cs="Times New Roman"/>
+          <w:color w:val="000000"/>
+          <w:kern w:val="0"/>
+          <w:sz w:val="23"/>
+          <w:szCs w:val="23"/>
+          <w14:ligatures w14:val="none"/>
+        </w:rPr>
+      </w:pPr>
+      <w:r>
+        <w:rPr>
+          <w:rFonts w:ascii="Verdana" w:eastAsia="Times New Roman" w:hAnsi="Verdana" w:cs="Times New Roman"/>
+          <w:color w:val="000000"/>
+          <w:kern w:val="0"/>
+          <w:sz w:val="23"/>
+          <w:szCs w:val="23"/>
+          <w14:ligatures w14:val="none"/>
+        </w:rPr>
+        <w:t>If you are having trouble remembering commands or options for commands, you can use Git </w:t>
+      </w:r>
+      <w:r>
+        <w:rPr>
+          <w:rFonts w:ascii="Consolas" w:eastAsia="Times New Roman" w:hAnsi="Consolas" w:cs="Courier New"/>
+          <w:color w:val="DC143C"/>
+          <w:kern w:val="0"/>
+          <w:sz w:val="24"/>
+          <w:szCs w:val="24"/>
+          <w14:ligatures w14:val="none"/>
+        </w:rPr>
+        <w:t>help</w:t>
+      </w:r>
+      <w:r>
+        <w:rPr>
+          <w:rFonts w:ascii="Verdana" w:eastAsia="Times New Roman" w:hAnsi="Verdana" w:cs="Times New Roman"/>
+          <w:color w:val="000000"/>
+          <w:kern w:val="0"/>
+          <w:sz w:val="23"/>
+          <w:szCs w:val="23"/>
+          <w14:ligatures w14:val="none"/>
+        </w:rPr>
+        <w:t>.</w:t>
+      </w:r>
+    </w:p>
+    <w:p>
+      <w:pPr>
+        <w:shd w:val="clear" w:color="auto" w:fill="FFFFFF"/>
+        <w:spacing w:before="288" w:after="288" w:line="240" w:lineRule="auto"/>
+        <w:rPr>
+          <w:rFonts w:ascii="Verdana" w:eastAsia="Times New Roman" w:hAnsi="Verdana" w:cs="Times New Roman"/>
+          <w:color w:val="000000"/>
+          <w:kern w:val="0"/>
+          <w:sz w:val="23"/>
+          <w:szCs w:val="23"/>
+          <w14:ligatures w14:val="none"/>
+        </w:rPr>
+      </w:pPr>
+      <w:r>
+        <w:rPr>
+          <w:rFonts w:ascii="Verdana" w:eastAsia="Times New Roman" w:hAnsi="Verdana" w:cs="Times New Roman"/>
+          <w:color w:val="000000"/>
+          <w:kern w:val="0"/>
+          <w:sz w:val="23"/>
+          <w:szCs w:val="23"/>
+          <w14:ligatures w14:val="none"/>
+        </w:rPr>
+        <w:t>There are a couple of different ways you can use the </w:t>
+      </w:r>
+      <w:r>
+        <w:rPr>
+          <w:rFonts w:ascii="Consolas" w:eastAsia="Times New Roman" w:hAnsi="Consolas" w:cs="Courier New"/>
+          <w:color w:val="DC143C"/>
+          <w:kern w:val="0"/>
+          <w:sz w:val="24"/>
+          <w:szCs w:val="24"/>
+          <w14:ligatures w14:val="none"/>
+        </w:rPr>
+        <w:t>help</w:t>
+      </w:r>
+      <w:r>
+        <w:rPr>
+          <w:rFonts w:ascii="Verdana" w:eastAsia="Times New Roman" w:hAnsi="Verdana" w:cs="Times New Roman"/>
+          <w:color w:val="000000"/>
+          <w:kern w:val="0"/>
+          <w:sz w:val="23"/>
+          <w:szCs w:val="23"/>
+          <w14:ligatures w14:val="none"/>
+        </w:rPr>
+        <w:t> command in command line:</w:t>
+      </w:r>
+    </w:p>
+    <w:p>
+      <w:pPr>
+        <w:numPr>
+          <w:ilvl w:val="0"/>
+          <w:numId w:val="8"/>
+        </w:numPr>
+        <w:shd w:val="clear" w:color="auto" w:fill="FFFFFF"/>
+        <w:spacing w:before="100" w:beforeAutospacing="1" w:after="100" w:afterAutospacing="1" w:line="240" w:lineRule="auto"/>
+        <w:rPr>
+          <w:rFonts w:ascii="Verdana" w:eastAsia="Times New Roman" w:hAnsi="Verdana" w:cs="Times New Roman"/>
+          <w:color w:val="000000"/>
+          <w:kern w:val="0"/>
+          <w:sz w:val="23"/>
+          <w:szCs w:val="23"/>
+          <w14:ligatures w14:val="none"/>
+        </w:rPr>
+      </w:pPr>
+      <w:r>
+        <w:rPr>
+          <w:rFonts w:ascii="Consolas" w:eastAsia="Times New Roman" w:hAnsi="Consolas" w:cs="Courier New"/>
+          <w:color w:val="DC143C"/>
+          <w:kern w:val="0"/>
+          <w:sz w:val="24"/>
+          <w:szCs w:val="24"/>
+          <w14:ligatures w14:val="none"/>
+        </w:rPr>
+        <w:t>git </w:t>
+      </w:r>
+      <w:r>
+        <w:rPr>
+          <w:rFonts w:ascii="Consolas" w:eastAsia="Times New Roman" w:hAnsi="Consolas" w:cs="Courier New"/>
+          <w:i/>
+          <w:iCs/>
+          <w:color w:val="DC143C"/>
+          <w:kern w:val="0"/>
+          <w:sz w:val="24"/>
+          <w:szCs w:val="24"/>
+          <w14:ligatures w14:val="none"/>
+        </w:rPr>
+        <w:t>command</w:t>
+      </w:r>
+      <w:r>
+        <w:rPr>
+          <w:rFonts w:ascii="Consolas" w:eastAsia="Times New Roman" w:hAnsi="Consolas" w:cs="Courier New"/>
+          <w:color w:val="DC143C"/>
+          <w:kern w:val="0"/>
+          <w:sz w:val="24"/>
+          <w:szCs w:val="24"/>
+          <w14:ligatures w14:val="none"/>
+        </w:rPr>
+        <w:t> -help</w:t>
+      </w:r>
+      <w:r>
+        <w:rPr>
+          <w:rFonts w:ascii="Verdana" w:eastAsia="Times New Roman" w:hAnsi="Verdana" w:cs="Times New Roman"/>
+          <w:color w:val="000000"/>
+          <w:kern w:val="0"/>
+          <w:sz w:val="23"/>
+          <w:szCs w:val="23"/>
+          <w14:ligatures w14:val="none"/>
+        </w:rPr>
+        <w:t> </w:t>
+      </w:r>
+      <w:proofErr w:type="gramStart"/>
+      <w:r>
+        <w:rPr>
+          <w:rFonts w:ascii="Verdana" w:eastAsia="Times New Roman" w:hAnsi="Verdana" w:cs="Times New Roman"/>
+          <w:color w:val="000000"/>
+          <w:kern w:val="0"/>
+          <w:sz w:val="23"/>
+          <w:szCs w:val="23"/>
+          <w14:ligatures w14:val="none"/>
+        </w:rPr>
+        <w:t>-  See</w:t>
+      </w:r>
+      <w:proofErr w:type="gramEnd"/>
+      <w:r>
+        <w:rPr>
+          <w:rFonts w:ascii="Verdana" w:eastAsia="Times New Roman" w:hAnsi="Verdana" w:cs="Times New Roman"/>
+          <w:color w:val="000000"/>
+          <w:kern w:val="0"/>
+          <w:sz w:val="23"/>
+          <w:szCs w:val="23"/>
+          <w14:ligatures w14:val="none"/>
+        </w:rPr>
+        <w:t xml:space="preserve"> all the available options for the specific command</w:t>
+      </w:r>
+    </w:p>
+    <w:p>
+      <w:pPr>
+        <w:numPr>
+          <w:ilvl w:val="0"/>
+          <w:numId w:val="8"/>
+        </w:numPr>
+        <w:shd w:val="clear" w:color="auto" w:fill="FFFFFF"/>
+        <w:spacing w:before="100" w:beforeAutospacing="1" w:after="100" w:afterAutospacing="1" w:line="240" w:lineRule="auto"/>
+        <w:rPr>
+          <w:rFonts w:ascii="Verdana" w:eastAsia="Times New Roman" w:hAnsi="Verdana" w:cs="Times New Roman"/>
+          <w:color w:val="000000"/>
+          <w:kern w:val="0"/>
+          <w:sz w:val="23"/>
+          <w:szCs w:val="23"/>
+          <w14:ligatures w14:val="none"/>
+        </w:rPr>
+      </w:pPr>
+      <w:r>
+        <w:rPr>
+          <w:rFonts w:ascii="Consolas" w:eastAsia="Times New Roman" w:hAnsi="Consolas" w:cs="Courier New"/>
+          <w:color w:val="DC143C"/>
+          <w:kern w:val="0"/>
+          <w:sz w:val="24"/>
+          <w:szCs w:val="24"/>
+          <w14:ligatures w14:val="none"/>
+        </w:rPr>
+        <w:t>git help --all</w:t>
+      </w:r>
+      <w:r>
+        <w:rPr>
+          <w:rFonts w:ascii="Verdana" w:eastAsia="Times New Roman" w:hAnsi="Verdana" w:cs="Times New Roman"/>
+          <w:color w:val="000000"/>
+          <w:kern w:val="0"/>
+          <w:sz w:val="23"/>
+          <w:szCs w:val="23"/>
+          <w14:ligatures w14:val="none"/>
+        </w:rPr>
+        <w:t> </w:t>
+      </w:r>
+      <w:proofErr w:type="gramStart"/>
+      <w:r>
+        <w:rPr>
+          <w:rFonts w:ascii="Verdana" w:eastAsia="Times New Roman" w:hAnsi="Verdana" w:cs="Times New Roman"/>
+          <w:color w:val="000000"/>
+          <w:kern w:val="0"/>
+          <w:sz w:val="23"/>
+          <w:szCs w:val="23"/>
+          <w14:ligatures w14:val="none"/>
+        </w:rPr>
+        <w:t>-  See</w:t>
+      </w:r>
+      <w:proofErr w:type="gramEnd"/>
+      <w:r>
+        <w:rPr>
+          <w:rFonts w:ascii="Verdana" w:eastAsia="Times New Roman" w:hAnsi="Verdana" w:cs="Times New Roman"/>
+          <w:color w:val="000000"/>
+          <w:kern w:val="0"/>
+          <w:sz w:val="23"/>
+          <w:szCs w:val="23"/>
+          <w14:ligatures w14:val="none"/>
+        </w:rPr>
+        <w:t xml:space="preserve"> all possible commands</w:t>
+      </w:r>
+    </w:p>
+    <w:p>
+      <w:pPr>
+        <w:shd w:val="clear" w:color="auto" w:fill="FFFFFF"/>
+        <w:spacing w:before="288" w:after="288" w:line="240" w:lineRule="auto"/>
+        <w:rPr>
+          <w:rFonts w:ascii="Verdana" w:eastAsia="Times New Roman" w:hAnsi="Verdana" w:cs="Times New Roman"/>
+          <w:color w:val="000000"/>
+          <w:kern w:val="0"/>
+          <w:sz w:val="23"/>
+          <w:szCs w:val="23"/>
+          <w14:ligatures w14:val="none"/>
+        </w:rPr>
+      </w:pPr>
+      <w:r>
+        <w:rPr>
+          <w:rFonts w:ascii="Verdana" w:eastAsia="Times New Roman" w:hAnsi="Verdana" w:cs="Times New Roman"/>
+          <w:color w:val="000000"/>
+          <w:kern w:val="0"/>
+          <w:sz w:val="23"/>
+          <w:szCs w:val="23"/>
+          <w14:ligatures w14:val="none"/>
+        </w:rPr>
+        <w:t> Let's go over the different commands.</w:t>
+      </w:r>
+    </w:p>
+    <w:p>
+      <w:pPr>
+        <w:spacing w:before="300" w:after="300" w:line="240" w:lineRule="auto"/>
+        <w:rPr>
+          <w:rFonts w:ascii="Times New Roman" w:eastAsia="Times New Roman" w:hAnsi="Times New Roman" w:cs="Times New Roman"/>
+          <w:kern w:val="0"/>
+          <w:sz w:val="24"/>
+          <w:szCs w:val="24"/>
+          <w14:ligatures w14:val="none"/>
+        </w:rPr>
+      </w:pPr>
+      <w:r>
+        <w:rPr>
+          <w:rFonts w:ascii="Times New Roman" w:eastAsia="Times New Roman" w:hAnsi="Times New Roman" w:cs="Times New Roman"/>
+          <w:kern w:val="0"/>
+          <w:sz w:val="24"/>
+          <w:szCs w:val="24"/>
+          <w14:ligatures w14:val="none"/>
+        </w:rPr>
+        <w:pict w14:anchorId="6F4DA4C3">
+          <v:rect id="_x0000_i1026" style="width:0;height:0" o:hralign="center" o:hrstd="t" o:hrnoshade="t" o:hr="t" fillcolor="black" stroked="f"/>
+        </w:pict>
+      </w:r>
+    </w:p>
+    <w:p>
+      <w:pPr>
+        <w:shd w:val="clear" w:color="auto" w:fill="FFFFFF"/>
+        <w:spacing w:before="150" w:after="150" w:line="240" w:lineRule="auto"/>
+        <w:outlineLvl w:val="1"/>
+        <w:rPr>
+          <w:rFonts w:ascii="Segoe UI" w:eastAsia="Times New Roman" w:hAnsi="Segoe UI" w:cs="Segoe UI"/>
+          <w:color w:val="000000"/>
+          <w:kern w:val="0"/>
+          <w:sz w:val="48"/>
+          <w:szCs w:val="48"/>
+          <w14:ligatures w14:val="none"/>
+        </w:rPr>
+      </w:pPr>
+      <w:r>
+        <w:rPr>
+          <w:rFonts w:ascii="Segoe UI" w:eastAsia="Times New Roman" w:hAnsi="Segoe UI" w:cs="Segoe UI"/>
+          <w:color w:val="000000"/>
+          <w:kern w:val="0"/>
+          <w:sz w:val="48"/>
+          <w:szCs w:val="48"/>
+          <w14:ligatures w14:val="none"/>
+        </w:rPr>
+        <w:t>Git -help See Options for a Specific Command</w:t>
+      </w:r>
+    </w:p>
+    <w:p>
+      <w:pPr>
+        <w:shd w:val="clear" w:color="auto" w:fill="FFFFFF"/>
+        <w:spacing w:before="288" w:after="288" w:line="240" w:lineRule="auto"/>
+        <w:rPr>
+          <w:rFonts w:ascii="Verdana" w:eastAsia="Times New Roman" w:hAnsi="Verdana" w:cs="Times New Roman"/>
+          <w:color w:val="000000"/>
+          <w:kern w:val="0"/>
+          <w:sz w:val="23"/>
+          <w:szCs w:val="23"/>
+          <w14:ligatures w14:val="none"/>
+        </w:rPr>
+      </w:pPr>
+      <w:r>
+        <w:rPr>
+          <w:rFonts w:ascii="Verdana" w:eastAsia="Times New Roman" w:hAnsi="Verdana" w:cs="Times New Roman"/>
+          <w:color w:val="000000"/>
+          <w:kern w:val="0"/>
+          <w:sz w:val="23"/>
+          <w:szCs w:val="23"/>
+          <w14:ligatures w14:val="none"/>
+        </w:rPr>
+        <w:t>Any time you need some help remembering the specific option for a command, you can use </w:t>
+      </w:r>
+      <w:r>
+        <w:rPr>
+          <w:rFonts w:ascii="Consolas" w:eastAsia="Times New Roman" w:hAnsi="Consolas" w:cs="Courier New"/>
+          <w:color w:val="DC143C"/>
+          <w:kern w:val="0"/>
+          <w:sz w:val="24"/>
+          <w:szCs w:val="24"/>
+          <w14:ligatures w14:val="none"/>
+        </w:rPr>
+        <w:t>git </w:t>
+      </w:r>
+      <w:r>
+        <w:rPr>
+          <w:rFonts w:ascii="Consolas" w:eastAsia="Times New Roman" w:hAnsi="Consolas" w:cs="Courier New"/>
+          <w:i/>
+          <w:iCs/>
+          <w:color w:val="DC143C"/>
+          <w:kern w:val="0"/>
+          <w:sz w:val="24"/>
+          <w:szCs w:val="24"/>
+          <w14:ligatures w14:val="none"/>
+        </w:rPr>
+        <w:t>command</w:t>
+      </w:r>
+      <w:r>
+        <w:rPr>
+          <w:rFonts w:ascii="Consolas" w:eastAsia="Times New Roman" w:hAnsi="Consolas" w:cs="Courier New"/>
+          <w:color w:val="DC143C"/>
+          <w:kern w:val="0"/>
+          <w:sz w:val="24"/>
+          <w:szCs w:val="24"/>
+          <w14:ligatures w14:val="none"/>
+        </w:rPr>
+        <w:t> -help</w:t>
+      </w:r>
+      <w:r>
+        <w:rPr>
+          <w:rFonts w:ascii="Verdana" w:eastAsia="Times New Roman" w:hAnsi="Verdana" w:cs="Times New Roman"/>
+          <w:color w:val="000000"/>
+          <w:kern w:val="0"/>
+          <w:sz w:val="23"/>
+          <w:szCs w:val="23"/>
+          <w14:ligatures w14:val="none"/>
+        </w:rPr>
+        <w:t>:</w:t>
+      </w:r>
+    </w:p>
+    <w:p>
+      <w:pPr>
+        <w:shd w:val="clear" w:color="auto" w:fill="E7E9EB"/>
+        <w:spacing w:after="150" w:line="240" w:lineRule="auto"/>
+        <w:outlineLvl w:val="2"/>
+        <w:rPr>
+          <w:rFonts w:ascii="Segoe UI" w:eastAsia="Times New Roman" w:hAnsi="Segoe UI" w:cs="Segoe UI"/>
+          <w:color w:val="000000"/>
+          <w:kern w:val="0"/>
+          <w:sz w:val="36"/>
+          <w:szCs w:val="36"/>
+          <w14:ligatures w14:val="none"/>
+        </w:rPr>
+      </w:pPr>
+      <w:r>
+        <w:rPr>
+          <w:rFonts w:ascii="Segoe UI" w:eastAsia="Times New Roman" w:hAnsi="Segoe UI" w:cs="Segoe UI"/>
+          <w:color w:val="000000"/>
+          <w:kern w:val="0"/>
+          <w:sz w:val="36"/>
+          <w:szCs w:val="36"/>
+          <w14:ligatures w14:val="none"/>
+        </w:rPr>
+        <w:t>Example</w:t>
+      </w:r>
+    </w:p>
+    <w:p>
+      <w:pPr>
+        <w:shd w:val="clear" w:color="auto" w:fill="FDFDFD"/>
+        <w:tabs>
+          <w:tab w:val="left" w:pos="916"/>
+          <w:tab w:val="left" w:pos="1832"/>
+          <w:tab w:val="left" w:pos="2748"/>
+          <w:tab w:val="left" w:pos="3664"/>
+          <w:tab w:val="left" w:pos="4580"/>
+          <w:tab w:val="left" w:pos="5496"/>
+          <w:tab w:val="left" w:pos="6412"/>
+          <w:tab w:val="left" w:pos="7328"/>
+          <w:tab w:val="left" w:pos="8244"/>
+          <w:tab w:val="left" w:pos="9160"/>
+          <w:tab w:val="left" w:pos="10076"/>
+          <w:tab w:val="left" w:pos="10992"/>
+          <w:tab w:val="left" w:pos="11908"/>
+          <w:tab w:val="left" w:pos="12824"/>
+          <w:tab w:val="left" w:pos="13740"/>
+          <w:tab w:val="left" w:pos="14656"/>
+        </w:tabs>
+        <w:spacing w:before="120" w:line="240" w:lineRule="auto"/>
+        <w:rPr>
+          <w:rFonts w:ascii="Consolas" w:eastAsia="Times New Roman" w:hAnsi="Consolas" w:cs="Courier New"/>
+          <w:color w:val="000000"/>
+          <w:kern w:val="0"/>
+          <w:sz w:val="23"/>
+          <w:szCs w:val="23"/>
+          <w14:ligatures w14:val="none"/>
+        </w:rPr>
+      </w:pPr>
+      <w:r>
+        <w:rPr>
+          <w:rFonts w:ascii="Consolas" w:eastAsia="Times New Roman" w:hAnsi="Consolas" w:cs="Courier New"/>
+          <w:color w:val="2F9C0A"/>
+          <w:kern w:val="0"/>
+          <w:sz w:val="23"/>
+          <w:szCs w:val="23"/>
+          <w14:ligatures w14:val="none"/>
+        </w:rPr>
+        <w:t>git</w:t>
+      </w:r>
+      <w:r>
+        <w:rPr>
+          <w:rFonts w:ascii="Consolas" w:eastAsia="Times New Roman" w:hAnsi="Consolas" w:cs="Courier New"/>
+          <w:color w:val="000000"/>
+          <w:kern w:val="0"/>
+          <w:sz w:val="23"/>
+          <w:szCs w:val="23"/>
+          <w14:ligatures w14:val="none"/>
+        </w:rPr>
+        <w:t xml:space="preserve"> commit -help</w:t>
+      </w:r>
+    </w:p>
+    <w:p>
+      <w:pPr>
+        <w:pStyle w:val="NormalWeb"/>
+        <w:shd w:val="clear" w:color="auto" w:fill="FFFFFF"/>
+        <w:spacing w:before="240" w:beforeAutospacing="0" w:after="288" w:afterAutospacing="0"/>
+        <w:rPr>
+          <w:rFonts w:ascii="Verdana" w:hAnsi="Verdana"/>
+          <w:color w:val="000000"/>
+          <w:sz w:val="23"/>
+          <w:szCs w:val="23"/>
+        </w:rPr>
+      </w:pPr>
+      <w:r>
+        <w:rPr>
+          <w:rStyle w:val="Strong"/>
+          <w:rFonts w:ascii="Verdana" w:hAnsi="Verdana"/>
+          <w:color w:val="000000"/>
+          <w:sz w:val="23"/>
+          <w:szCs w:val="23"/>
+          <w:shd w:val="clear" w:color="auto" w:fill="FFFFCC"/>
+        </w:rPr>
+        <w:t>Note:</w:t>
+      </w:r>
+      <w:r>
+        <w:rPr>
+          <w:rFonts w:ascii="Verdana" w:hAnsi="Verdana"/>
+          <w:color w:val="000000"/>
+          <w:sz w:val="23"/>
+          <w:szCs w:val="23"/>
+          <w:shd w:val="clear" w:color="auto" w:fill="FFFFCC"/>
+        </w:rPr>
+        <w:t> You can also use </w:t>
+      </w:r>
+      <w:r>
+        <w:rPr>
+          <w:rStyle w:val="HTMLCode"/>
+          <w:rFonts w:ascii="Consolas" w:hAnsi="Consolas"/>
+          <w:color w:val="DC143C"/>
+        </w:rPr>
+        <w:t>--help</w:t>
+      </w:r>
+      <w:r>
+        <w:rPr>
+          <w:rFonts w:ascii="Verdana" w:hAnsi="Verdana"/>
+          <w:color w:val="000000"/>
+          <w:sz w:val="23"/>
+          <w:szCs w:val="23"/>
+          <w:shd w:val="clear" w:color="auto" w:fill="FFFFCC"/>
+        </w:rPr>
+        <w:t> instead of </w:t>
+      </w:r>
+      <w:r>
+        <w:rPr>
+          <w:rStyle w:val="HTMLCode"/>
+          <w:rFonts w:ascii="Consolas" w:hAnsi="Consolas"/>
+          <w:color w:val="DC143C"/>
+        </w:rPr>
+        <w:t>-help</w:t>
+      </w:r>
+      <w:r>
+        <w:rPr>
+          <w:rFonts w:ascii="Verdana" w:hAnsi="Verdana"/>
+          <w:color w:val="000000"/>
+          <w:sz w:val="23"/>
+          <w:szCs w:val="23"/>
+          <w:shd w:val="clear" w:color="auto" w:fill="FFFFCC"/>
+        </w:rPr>
+        <w:t> to open the relevant Git manual page</w:t>
+      </w:r>
+      <w:r>
+        <w:rPr>
+          <w:rFonts w:ascii="Verdana" w:hAnsi="Verdana"/>
+          <w:color w:val="000000"/>
+          <w:sz w:val="23"/>
+          <w:szCs w:val="23"/>
+          <w:shd w:val="clear" w:color="auto" w:fill="FFFFCC"/>
+        </w:rPr>
+        <w:t>. (</w:t>
+      </w:r>
+      <w:r>
+        <w:rPr>
+          <w:rFonts w:ascii="Verdana" w:hAnsi="Verdana"/>
+          <w:color w:val="000000"/>
+          <w:sz w:val="23"/>
+          <w:szCs w:val="23"/>
+          <w:shd w:val="clear" w:color="auto" w:fill="FFFFCC"/>
+        </w:rPr>
+        <w:t>It means open the page in the browser</w:t>
+      </w:r>
+      <w:r>
+        <w:rPr>
+          <w:rFonts w:ascii="Verdana" w:hAnsi="Verdana"/>
+          <w:color w:val="000000"/>
+          <w:sz w:val="23"/>
+          <w:szCs w:val="23"/>
+        </w:rPr>
+        <w:t>)</w:t>
+      </w:r>
+    </w:p>
+    <w:p>
+      <w:pPr>
+        <w:pStyle w:val="NormalWeb"/>
+        <w:shd w:val="clear" w:color="auto" w:fill="FFFFFF"/>
+        <w:spacing w:before="240" w:beforeAutospacing="0" w:after="288" w:afterAutospacing="0"/>
+        <w:rPr>
+          <w:rFonts w:ascii="Verdana" w:hAnsi="Verdana"/>
+          <w:color w:val="000000"/>
+          <w:sz w:val="23"/>
+          <w:szCs w:val="23"/>
+        </w:rPr>
+      </w:pPr>
+    </w:p>
+    <w:p>
+      <w:pPr>
+        <w:pStyle w:val="NormalWeb"/>
+        <w:shd w:val="clear" w:color="auto" w:fill="FFFFFF"/>
+        <w:spacing w:before="240" w:beforeAutospacing="0" w:after="288" w:afterAutospacing="0"/>
+        <w:rPr>
+          <w:rFonts w:ascii="Verdana" w:hAnsi="Verdana"/>
+          <w:color w:val="000000"/>
+          <w:sz w:val="23"/>
+          <w:szCs w:val="23"/>
+        </w:rPr>
+      </w:pPr>
+    </w:p>
+    <w:p>
+      <w:pPr>
+        <w:pStyle w:val="Heading2"/>
+        <w:shd w:val="clear" w:color="auto" w:fill="FFFFFF"/>
+        <w:spacing w:before="150" w:beforeAutospacing="0" w:after="150" w:afterAutospacing="0"/>
+        <w:rPr>
+          <w:rFonts w:ascii="Segoe UI" w:hAnsi="Segoe UI" w:cs="Segoe UI"/>
+          <w:b w:val="0"/>
+          <w:bCs w:val="0"/>
+          <w:color w:val="000000"/>
+          <w:sz w:val="48"/>
+          <w:szCs w:val="48"/>
+        </w:rPr>
+      </w:pPr>
+      <w:r>
+        <w:rPr>
+          <w:rFonts w:ascii="Segoe UI" w:hAnsi="Segoe UI" w:cs="Segoe UI"/>
+          <w:b w:val="0"/>
+          <w:bCs w:val="0"/>
+          <w:color w:val="000000"/>
+          <w:sz w:val="48"/>
+          <w:szCs w:val="48"/>
+        </w:rPr>
+        <w:lastRenderedPageBreak/>
+        <w:t>Git help --all See All Possible Commands</w:t>
+      </w:r>
+    </w:p>
+    <w:p>
+      <w:pPr>
+        <w:pStyle w:val="NormalWeb"/>
+        <w:shd w:val="clear" w:color="auto" w:fill="FFFFFF"/>
+        <w:spacing w:before="288" w:beforeAutospacing="0" w:after="288" w:afterAutospacing="0"/>
+        <w:rPr>
+          <w:rFonts w:ascii="Verdana" w:hAnsi="Verdana"/>
+          <w:color w:val="000000"/>
+          <w:sz w:val="23"/>
+          <w:szCs w:val="23"/>
+        </w:rPr>
+      </w:pPr>
+      <w:r>
+        <w:rPr>
+          <w:rFonts w:ascii="Verdana" w:hAnsi="Verdana"/>
+          <w:color w:val="000000"/>
+          <w:sz w:val="23"/>
+          <w:szCs w:val="23"/>
+        </w:rPr>
+        <w:t>To list all possible commands, use the </w:t>
+      </w:r>
+      <w:r>
+        <w:rPr>
+          <w:rStyle w:val="HTMLCode"/>
+          <w:rFonts w:ascii="Consolas" w:hAnsi="Consolas"/>
+          <w:color w:val="DC143C"/>
+        </w:rPr>
+        <w:t>help --all</w:t>
+      </w:r>
+      <w:r>
+        <w:rPr>
+          <w:rFonts w:ascii="Verdana" w:hAnsi="Verdana"/>
+          <w:color w:val="000000"/>
+          <w:sz w:val="23"/>
+          <w:szCs w:val="23"/>
+        </w:rPr>
+        <w:t> command:</w:t>
+      </w:r>
+    </w:p>
+    <w:p>
+      <w:pPr>
+        <w:pStyle w:val="NormalWeb"/>
+        <w:shd w:val="clear" w:color="auto" w:fill="FFDDDD"/>
+        <w:spacing w:before="240" w:beforeAutospacing="0" w:after="240" w:afterAutospacing="0"/>
+        <w:rPr>
+          <w:rFonts w:ascii="Verdana" w:hAnsi="Verdana"/>
+          <w:color w:val="000000"/>
+          <w:sz w:val="23"/>
+          <w:szCs w:val="23"/>
+        </w:rPr>
+      </w:pPr>
+      <w:r>
+        <w:rPr>
+          <w:rStyle w:val="Strong"/>
+          <w:rFonts w:ascii="Verdana" w:hAnsi="Verdana"/>
+          <w:color w:val="000000"/>
+          <w:sz w:val="23"/>
+          <w:szCs w:val="23"/>
+        </w:rPr>
+        <w:t>Warning:</w:t>
+      </w:r>
+      <w:r>
+        <w:rPr>
+          <w:rFonts w:ascii="Verdana" w:hAnsi="Verdana"/>
+          <w:color w:val="000000"/>
+          <w:sz w:val="23"/>
+          <w:szCs w:val="23"/>
+        </w:rPr>
+        <w:t> This will display a very long list of commands</w:t>
+      </w:r>
+    </w:p>
+    <w:p>
+      <w:pPr>
+        <w:pStyle w:val="NormalWeb"/>
+        <w:shd w:val="clear" w:color="auto" w:fill="FFFFFF"/>
+        <w:spacing w:before="240" w:beforeAutospacing="0" w:after="288" w:afterAutospacing="0"/>
+        <w:rPr>
+          <w:rFonts w:ascii="Verdana" w:hAnsi="Verdana"/>
+          <w:color w:val="000000"/>
+          <w:sz w:val="23"/>
+          <w:szCs w:val="23"/>
+          <w:shd w:val="clear" w:color="auto" w:fill="FFFFCC"/>
+        </w:rPr>
+      </w:pPr>
+      <w:r>
+        <w:rPr>
+          <w:rStyle w:val="Strong"/>
+          <w:rFonts w:ascii="Verdana" w:hAnsi="Verdana"/>
+          <w:color w:val="000000"/>
+          <w:sz w:val="23"/>
+          <w:szCs w:val="23"/>
+          <w:shd w:val="clear" w:color="auto" w:fill="FFFFCC"/>
+        </w:rPr>
+        <w:t>Note:</w:t>
+      </w:r>
+      <w:r>
+        <w:rPr>
+          <w:rFonts w:ascii="Verdana" w:hAnsi="Verdana"/>
+          <w:color w:val="000000"/>
+          <w:sz w:val="23"/>
+          <w:szCs w:val="23"/>
+          <w:shd w:val="clear" w:color="auto" w:fill="FFFFCC"/>
+        </w:rPr>
+        <w:t> If you find yourself stuck in the list view, </w:t>
+      </w:r>
+      <w:r>
+        <w:rPr>
+          <w:rStyle w:val="HTMLCode"/>
+          <w:rFonts w:ascii="Consolas" w:hAnsi="Consolas"/>
+          <w:color w:val="DC143C"/>
+        </w:rPr>
+        <w:t>SHIFT + G</w:t>
+      </w:r>
+      <w:r>
+        <w:rPr>
+          <w:rFonts w:ascii="Verdana" w:hAnsi="Verdana"/>
+          <w:color w:val="000000"/>
+          <w:sz w:val="23"/>
+          <w:szCs w:val="23"/>
+          <w:shd w:val="clear" w:color="auto" w:fill="FFFFCC"/>
+        </w:rPr>
+        <w:t> to jump the end of the list, then </w:t>
+      </w:r>
+      <w:r>
+        <w:rPr>
+          <w:rStyle w:val="HTMLCode"/>
+          <w:rFonts w:ascii="Consolas" w:hAnsi="Consolas"/>
+          <w:color w:val="DC143C"/>
+        </w:rPr>
+        <w:t>q</w:t>
+      </w:r>
+      <w:r>
+        <w:rPr>
+          <w:rFonts w:ascii="Verdana" w:hAnsi="Verdana"/>
+          <w:color w:val="000000"/>
+          <w:sz w:val="23"/>
+          <w:szCs w:val="23"/>
+          <w:shd w:val="clear" w:color="auto" w:fill="FFFFCC"/>
+        </w:rPr>
+        <w:t> to exit the view.</w:t>
+      </w:r>
+    </w:p>
+    <w:p>
+      <w:pPr>
+        <w:pStyle w:val="NormalWeb"/>
+        <w:shd w:val="clear" w:color="auto" w:fill="FFFFFF"/>
+        <w:spacing w:before="240" w:beforeAutospacing="0" w:after="288" w:afterAutospacing="0"/>
+        <w:rPr>
+          <w:rFonts w:ascii="Verdana" w:hAnsi="Verdana"/>
+          <w:color w:val="000000"/>
+          <w:sz w:val="23"/>
+          <w:szCs w:val="23"/>
+          <w:shd w:val="clear" w:color="auto" w:fill="FFFFCC"/>
+        </w:rPr>
+      </w:pPr>
+    </w:p>
+    <w:p>
+      <w:pPr>
+        <w:pStyle w:val="NormalWeb"/>
+        <w:shd w:val="clear" w:color="auto" w:fill="FFFFFF"/>
+        <w:spacing w:before="240" w:beforeAutospacing="0" w:after="288" w:afterAutospacing="0"/>
+        <w:rPr>
+          <w:rFonts w:ascii="Verdana" w:hAnsi="Verdana"/>
+          <w:color w:val="000000"/>
+          <w:sz w:val="23"/>
+          <w:szCs w:val="23"/>
+          <w:shd w:val="clear" w:color="auto" w:fill="FFFFCC"/>
+        </w:rPr>
+      </w:pPr>
+    </w:p>
+    <w:p>
+      <w:pPr>
+        <w:pStyle w:val="NormalWeb"/>
+        <w:shd w:val="clear" w:color="auto" w:fill="FFFFFF"/>
+        <w:spacing w:before="288" w:beforeAutospacing="0" w:after="288" w:afterAutospacing="0"/>
+        <w:rPr>
+          <w:rFonts w:ascii="Verdana" w:hAnsi="Verdana"/>
+          <w:color w:val="000000"/>
+          <w:sz w:val="23"/>
+          <w:szCs w:val="23"/>
+        </w:rPr>
+      </w:pPr>
+    </w:p>
+    <w:p>
+      <w:pPr>
+        <w:pStyle w:val="NormalWeb"/>
+        <w:shd w:val="clear" w:color="auto" w:fill="FFFFFF"/>
+        <w:spacing w:before="288" w:beforeAutospacing="0" w:after="288" w:afterAutospacing="0"/>
+        <w:rPr>
+          <w:rFonts w:ascii="Verdana" w:hAnsi="Verdana"/>
+          <w:color w:val="000000"/>
+          <w:sz w:val="23"/>
+          <w:szCs w:val="23"/>
+        </w:rPr>
+      </w:pPr>
+    </w:p>
+    <w:p>
+      <w:pPr>
+        <w:pStyle w:val="NormalWeb"/>
+        <w:shd w:val="clear" w:color="auto" w:fill="FFFFFF"/>
+        <w:spacing w:before="288" w:beforeAutospacing="0" w:after="288" w:afterAutospacing="0"/>
+        <w:rPr>
+          <w:rFonts w:ascii="Verdana" w:hAnsi="Verdana"/>
+          <w:color w:val="000000"/>
+          <w:sz w:val="23"/>
+          <w:szCs w:val="23"/>
+        </w:rPr>
+      </w:pPr>
     </w:p>
     <w:p>
       <w:pPr>
@@ -6783,6 +8049,155 @@
     <w:nsid w:val="63324744"/>
     <w:multiLevelType w:val="multilevel"/>
     <w:tmpl w:val="65F005E8"/>
+    <w:lvl w:ilvl="0">
+      <w:start w:val="1"/>
+      <w:numFmt w:val="bullet"/>
+      <w:lvlText w:val=""/>
+      <w:lvlJc w:val="left"/>
+      <w:pPr>
+        <w:tabs>
+          <w:tab w:val="num" w:pos="720"/>
+        </w:tabs>
+        <w:ind w:left="720" w:hanging="360"/>
+      </w:pPr>
+      <w:rPr>
+        <w:rFonts w:ascii="Symbol" w:hAnsi="Symbol" w:hint="default"/>
+        <w:sz w:val="20"/>
+      </w:rPr>
+    </w:lvl>
+    <w:lvl w:ilvl="1" w:tentative="1">
+      <w:start w:val="1"/>
+      <w:numFmt w:val="bullet"/>
+      <w:lvlText w:val="o"/>
+      <w:lvlJc w:val="left"/>
+      <w:pPr>
+        <w:tabs>
+          <w:tab w:val="num" w:pos="1440"/>
+        </w:tabs>
+        <w:ind w:left="1440" w:hanging="360"/>
+      </w:pPr>
+      <w:rPr>
+        <w:rFonts w:ascii="Courier New" w:hAnsi="Courier New" w:hint="default"/>
+        <w:sz w:val="20"/>
+      </w:rPr>
+    </w:lvl>
+    <w:lvl w:ilvl="2" w:tentative="1">
+      <w:start w:val="1"/>
+      <w:numFmt w:val="bullet"/>
+      <w:lvlText w:val=""/>
+      <w:lvlJc w:val="left"/>
+      <w:pPr>
+        <w:tabs>
+          <w:tab w:val="num" w:pos="2160"/>
+        </w:tabs>
+        <w:ind w:left="2160" w:hanging="360"/>
+      </w:pPr>
+      <w:rPr>
+        <w:rFonts w:ascii="Wingdings" w:hAnsi="Wingdings" w:hint="default"/>
+        <w:sz w:val="20"/>
+      </w:rPr>
+    </w:lvl>
+    <w:lvl w:ilvl="3" w:tentative="1">
+      <w:start w:val="1"/>
+      <w:numFmt w:val="bullet"/>
+      <w:lvlText w:val=""/>
+      <w:lvlJc w:val="left"/>
+      <w:pPr>
+        <w:tabs>
+          <w:tab w:val="num" w:pos="2880"/>
+        </w:tabs>
+        <w:ind w:left="2880" w:hanging="360"/>
+      </w:pPr>
+      <w:rPr>
+        <w:rFonts w:ascii="Wingdings" w:hAnsi="Wingdings" w:hint="default"/>
+        <w:sz w:val="20"/>
+      </w:rPr>
+    </w:lvl>
+    <w:lvl w:ilvl="4" w:tentative="1">
+      <w:start w:val="1"/>
+      <w:numFmt w:val="bullet"/>
+      <w:lvlText w:val=""/>
+      <w:lvlJc w:val="left"/>
+      <w:pPr>
+        <w:tabs>
+          <w:tab w:val="num" w:pos="3600"/>
+        </w:tabs>
+        <w:ind w:left="3600" w:hanging="360"/>
+      </w:pPr>
+      <w:rPr>
+        <w:rFonts w:ascii="Wingdings" w:hAnsi="Wingdings" w:hint="default"/>
+        <w:sz w:val="20"/>
+      </w:rPr>
+    </w:lvl>
+    <w:lvl w:ilvl="5" w:tentative="1">
+      <w:start w:val="1"/>
+      <w:numFmt w:val="bullet"/>
+      <w:lvlText w:val=""/>
+      <w:lvlJc w:val="left"/>
+      <w:pPr>
+        <w:tabs>
+          <w:tab w:val="num" w:pos="4320"/>
+        </w:tabs>
+        <w:ind w:left="4320" w:hanging="360"/>
+      </w:pPr>
+      <w:rPr>
+        <w:rFonts w:ascii="Wingdings" w:hAnsi="Wingdings" w:hint="default"/>
+        <w:sz w:val="20"/>
+      </w:rPr>
+    </w:lvl>
+    <w:lvl w:ilvl="6" w:tentative="1">
+      <w:start w:val="1"/>
+      <w:numFmt w:val="bullet"/>
+      <w:lvlText w:val=""/>
+      <w:lvlJc w:val="left"/>
+      <w:pPr>
+        <w:tabs>
+          <w:tab w:val="num" w:pos="5040"/>
+        </w:tabs>
+        <w:ind w:left="5040" w:hanging="360"/>
+      </w:pPr>
+      <w:rPr>
+        <w:rFonts w:ascii="Wingdings" w:hAnsi="Wingdings" w:hint="default"/>
+        <w:sz w:val="20"/>
+      </w:rPr>
+    </w:lvl>
+    <w:lvl w:ilvl="7" w:tentative="1">
+      <w:start w:val="1"/>
+      <w:numFmt w:val="bullet"/>
+      <w:lvlText w:val=""/>
+      <w:lvlJc w:val="left"/>
+      <w:pPr>
+        <w:tabs>
+          <w:tab w:val="num" w:pos="5760"/>
+        </w:tabs>
+        <w:ind w:left="5760" w:hanging="360"/>
+      </w:pPr>
+      <w:rPr>
+        <w:rFonts w:ascii="Wingdings" w:hAnsi="Wingdings" w:hint="default"/>
+        <w:sz w:val="20"/>
+      </w:rPr>
+    </w:lvl>
+    <w:lvl w:ilvl="8" w:tentative="1">
+      <w:start w:val="1"/>
+      <w:numFmt w:val="bullet"/>
+      <w:lvlText w:val=""/>
+      <w:lvlJc w:val="left"/>
+      <w:pPr>
+        <w:tabs>
+          <w:tab w:val="num" w:pos="6480"/>
+        </w:tabs>
+        <w:ind w:left="6480" w:hanging="360"/>
+      </w:pPr>
+      <w:rPr>
+        <w:rFonts w:ascii="Wingdings" w:hAnsi="Wingdings" w:hint="default"/>
+        <w:sz w:val="20"/>
+      </w:rPr>
+    </w:lvl>
+  </w:abstractNum>
+  <w:abstractNum w:abstractNumId="7" w15:restartNumberingAfterBreak="0">
+    <w:nsid w:val="6E00397B"/>
+    <w:multiLevelType w:val="multilevel"/>
+    <w:tmpl w:val="BD5AB210"/>
     <w:lvl w:ilvl="0">
       <w:start w:val="1"/>
       <w:numFmt w:val="bullet"/>
@@ -6948,6 +8363,9 @@
   </w:num>
   <w:num w:numId="7" w16cid:durableId="1319728960">
     <w:abstractNumId w:val="5"/>
+  </w:num>
+  <w:num w:numId="8" w16cid:durableId="1762873173">
+    <w:abstractNumId w:val="7"/>
   </w:num>
 </w:numbering>
 </file>
@@ -7352,6 +8770,7 @@
   <w:style w:type="paragraph" w:default="1" w:styleId="Normal">
     <w:name w:val="Normal"/>
     <w:qFormat/>
+    <w:rsid w:val="00833A06"/>
   </w:style>
   <w:style w:type="paragraph" w:styleId="Heading2">
     <w:name w:val="heading 2"/>

</xml_diff>

<commit_message>
Updating with How to open MS word from cmd
</commit_message>
<xml_diff>
--- a/git_and_github.docx
+++ b/git_and_github.docx
@@ -149,18 +149,7 @@
           <w:szCs w:val="28"/>
           <w14:ligatures w14:val="none"/>
         </w:rPr>
-        <w:t>//To enter to</w:t>
-      </w:r>
-      <w:r>
-        <w:rPr>
-          <w:rFonts w:asciiTheme="majorBidi" w:eastAsia="Times New Roman" w:hAnsiTheme="majorBidi" w:cstheme="majorBidi"/>
-          <w:color w:val="000000"/>
-          <w:kern w:val="0"/>
-          <w:sz w:val="28"/>
-          <w:szCs w:val="28"/>
-          <w14:ligatures w14:val="none"/>
-        </w:rPr>
-        <w:t xml:space="preserve"> </w:t>
+        <w:t xml:space="preserve">//To enter to </w:t>
       </w:r>
       <w:r>
         <w:rPr>
@@ -6780,27 +6769,7 @@
           <w:szCs w:val="23"/>
           <w:shd w:val="clear" w:color="auto" w:fill="FFFFCC"/>
         </w:rPr>
-        <w:t> to open the relevant Git manual page</w:t>
-      </w:r>
-      <w:r>
-        <w:rPr>
-          <w:rFonts w:ascii="Verdana" w:hAnsi="Verdana"/>
-          <w:color w:val="000000"/>
-          <w:sz w:val="23"/>
-          <w:szCs w:val="23"/>
-          <w:shd w:val="clear" w:color="auto" w:fill="FFFFCC"/>
-        </w:rPr>
-        <w:t>. (</w:t>
-      </w:r>
-      <w:r>
-        <w:rPr>
-          <w:rFonts w:ascii="Verdana" w:hAnsi="Verdana"/>
-          <w:color w:val="000000"/>
-          <w:sz w:val="23"/>
-          <w:szCs w:val="23"/>
-          <w:shd w:val="clear" w:color="auto" w:fill="FFFFCC"/>
-        </w:rPr>
-        <w:t>It means open the page in the browser</w:t>
+        <w:t> to open the relevant Git manual page. (It means open the page in the browser</w:t>
       </w:r>
       <w:r>
         <w:rPr>
@@ -7025,15 +6994,108 @@
       <w:pPr>
         <w:pStyle w:val="NormalWeb"/>
         <w:shd w:val="clear" w:color="auto" w:fill="FFFFFF"/>
-        <w:spacing w:before="240" w:beforeAutospacing="0" w:after="288" w:afterAutospacing="0"/>
-        <w:rPr>
-          <w:rFonts w:ascii="Verdana" w:hAnsi="Verdana"/>
-          <w:color w:val="000000"/>
-          <w:sz w:val="23"/>
-          <w:szCs w:val="23"/>
-          <w:shd w:val="clear" w:color="auto" w:fill="FFFFCC"/>
-        </w:rPr>
-      </w:pPr>
+        <w:spacing w:before="288" w:beforeAutospacing="0" w:after="288" w:afterAutospacing="0"/>
+        <w:rPr>
+          <w:rFonts w:asciiTheme="majorBidi" w:hAnsiTheme="majorBidi" w:cstheme="majorBidi"/>
+          <w:b/>
+          <w:bCs/>
+          <w:i/>
+          <w:iCs/>
+          <w:color w:val="000000"/>
+          <w:sz w:val="28"/>
+          <w:szCs w:val="28"/>
+        </w:rPr>
+      </w:pPr>
+      <w:r>
+        <w:rPr>
+          <w:rFonts w:asciiTheme="majorBidi" w:hAnsiTheme="majorBidi" w:cstheme="majorBidi"/>
+          <w:color w:val="000000"/>
+          <w:sz w:val="28"/>
+          <w:szCs w:val="28"/>
+        </w:rPr>
+        <w:t xml:space="preserve">Note: To open a Microsoft word from </w:t>
+      </w:r>
+      <w:proofErr w:type="spellStart"/>
+      <w:r>
+        <w:rPr>
+          <w:rFonts w:asciiTheme="majorBidi" w:hAnsiTheme="majorBidi" w:cstheme="majorBidi"/>
+          <w:b/>
+          <w:bCs/>
+          <w:color w:val="000000"/>
+          <w:sz w:val="28"/>
+          <w:szCs w:val="28"/>
+          <w:u w:val="single"/>
+        </w:rPr>
+        <w:t>cmd</w:t>
+      </w:r>
+      <w:proofErr w:type="spellEnd"/>
+      <w:r>
+        <w:rPr>
+          <w:rFonts w:asciiTheme="majorBidi" w:hAnsiTheme="majorBidi" w:cstheme="majorBidi"/>
+          <w:color w:val="000000"/>
+          <w:sz w:val="28"/>
+          <w:szCs w:val="28"/>
+        </w:rPr>
+        <w:t xml:space="preserve">, first enter to the directory that the file is in it, then write in the </w:t>
+      </w:r>
+      <w:proofErr w:type="spellStart"/>
+      <w:r>
+        <w:rPr>
+          <w:rFonts w:asciiTheme="majorBidi" w:hAnsiTheme="majorBidi" w:cstheme="majorBidi"/>
+          <w:color w:val="000000"/>
+          <w:sz w:val="28"/>
+          <w:szCs w:val="28"/>
+          <w:u w:val="single"/>
+        </w:rPr>
+        <w:t>cmd</w:t>
+      </w:r>
+      <w:proofErr w:type="spellEnd"/>
+      <w:r>
+        <w:rPr>
+          <w:rFonts w:asciiTheme="majorBidi" w:hAnsiTheme="majorBidi" w:cstheme="majorBidi"/>
+          <w:color w:val="000000"/>
+          <w:sz w:val="28"/>
+          <w:szCs w:val="28"/>
+        </w:rPr>
+        <w:t xml:space="preserve">: </w:t>
+      </w:r>
+      <w:r>
+        <w:rPr>
+          <w:rFonts w:asciiTheme="majorBidi" w:hAnsiTheme="majorBidi" w:cstheme="majorBidi"/>
+          <w:b/>
+          <w:bCs/>
+          <w:color w:val="000000"/>
+          <w:sz w:val="28"/>
+          <w:szCs w:val="28"/>
+        </w:rPr>
+        <w:t xml:space="preserve">start </w:t>
+      </w:r>
+      <w:r>
+        <w:rPr>
+          <w:rFonts w:asciiTheme="majorBidi" w:hAnsiTheme="majorBidi" w:cstheme="majorBidi"/>
+          <w:b/>
+          <w:bCs/>
+          <w:i/>
+          <w:iCs/>
+          <w:color w:val="000000"/>
+          <w:sz w:val="28"/>
+          <w:szCs w:val="28"/>
+        </w:rPr>
+        <w:t>name of the file</w:t>
+      </w:r>
+      <w:r>
+        <w:rPr>
+          <w:rFonts w:asciiTheme="majorBidi" w:hAnsiTheme="majorBidi" w:cstheme="majorBidi"/>
+          <w:b/>
+          <w:bCs/>
+          <w:i/>
+          <w:iCs/>
+          <w:color w:val="000000"/>
+          <w:sz w:val="28"/>
+          <w:szCs w:val="28"/>
+        </w:rPr>
+        <w:t>.</w:t>
+      </w:r>
     </w:p>
     <w:p>
       <w:pPr>
@@ -7041,36 +7103,10 @@
         <w:shd w:val="clear" w:color="auto" w:fill="FFFFFF"/>
         <w:spacing w:before="288" w:beforeAutospacing="0" w:after="288" w:afterAutospacing="0"/>
         <w:rPr>
-          <w:rFonts w:ascii="Verdana" w:hAnsi="Verdana"/>
-          <w:color w:val="000000"/>
-          <w:sz w:val="23"/>
-          <w:szCs w:val="23"/>
-        </w:rPr>
-      </w:pPr>
-    </w:p>
-    <w:p>
-      <w:pPr>
-        <w:pStyle w:val="NormalWeb"/>
-        <w:shd w:val="clear" w:color="auto" w:fill="FFFFFF"/>
-        <w:spacing w:before="288" w:beforeAutospacing="0" w:after="288" w:afterAutospacing="0"/>
-        <w:rPr>
-          <w:rFonts w:ascii="Verdana" w:hAnsi="Verdana"/>
-          <w:color w:val="000000"/>
-          <w:sz w:val="23"/>
-          <w:szCs w:val="23"/>
-        </w:rPr>
-      </w:pPr>
-    </w:p>
-    <w:p>
-      <w:pPr>
-        <w:pStyle w:val="NormalWeb"/>
-        <w:shd w:val="clear" w:color="auto" w:fill="FFFFFF"/>
-        <w:spacing w:before="288" w:beforeAutospacing="0" w:after="288" w:afterAutospacing="0"/>
-        <w:rPr>
-          <w:rFonts w:ascii="Verdana" w:hAnsi="Verdana"/>
-          <w:color w:val="000000"/>
-          <w:sz w:val="23"/>
-          <w:szCs w:val="23"/>
+          <w:rFonts w:asciiTheme="majorBidi" w:hAnsiTheme="majorBidi" w:cstheme="majorBidi"/>
+          <w:color w:val="000000"/>
+          <w:sz w:val="28"/>
+          <w:szCs w:val="28"/>
         </w:rPr>
       </w:pPr>
     </w:p>

</xml_diff>

<commit_message>
Updating by putting a color over a Note word
</commit_message>
<xml_diff>
--- a/git_and_github.docx
+++ b/git_and_github.docx
@@ -7012,8 +7012,18 @@
           <w:color w:val="000000"/>
           <w:sz w:val="28"/>
           <w:szCs w:val="28"/>
-        </w:rPr>
-        <w:t xml:space="preserve">Note: To open a Microsoft word from </w:t>
+          <w:shd w:val="clear" w:color="auto" w:fill="FF66FF"/>
+        </w:rPr>
+        <w:t>Note:</w:t>
+      </w:r>
+      <w:r>
+        <w:rPr>
+          <w:rFonts w:asciiTheme="majorBidi" w:hAnsiTheme="majorBidi" w:cstheme="majorBidi"/>
+          <w:color w:val="000000"/>
+          <w:sz w:val="28"/>
+          <w:szCs w:val="28"/>
+        </w:rPr>
+        <w:t xml:space="preserve"> To open a Microsoft word from </w:t>
       </w:r>
       <w:proofErr w:type="spellStart"/>
       <w:r>
@@ -7096,6 +7106,19 @@
         </w:rPr>
         <w:t>.</w:t>
       </w:r>
+    </w:p>
+    <w:p>
+      <w:pPr>
+        <w:pStyle w:val="NormalWeb"/>
+        <w:shd w:val="clear" w:color="auto" w:fill="FFFFFF"/>
+        <w:spacing w:before="288" w:beforeAutospacing="0" w:after="288" w:afterAutospacing="0"/>
+        <w:rPr>
+          <w:rFonts w:asciiTheme="majorBidi" w:hAnsiTheme="majorBidi" w:cstheme="majorBidi"/>
+          <w:color w:val="000000"/>
+          <w:sz w:val="28"/>
+          <w:szCs w:val="28"/>
+        </w:rPr>
+      </w:pPr>
     </w:p>
     <w:p>
       <w:pPr>

</xml_diff>

<commit_message>
Do some trials about remove stages
</commit_message>
<xml_diff>
--- a/git_and_github.docx
+++ b/git_and_github.docx
@@ -1523,7 +1523,31 @@
           <w:szCs w:val="23"/>
           <w14:ligatures w14:val="none"/>
         </w:rPr>
-        <w:t>For Windows, you can use Git bash, which comes included in Git for Windows. For Mac and Linux you can use the built-in terminal.</w:t>
+        <w:t xml:space="preserve">For Windows, you can use Git bash, which comes included in Git for Windows. For Mac and </w:t>
+      </w:r>
+      <w:proofErr w:type="gramStart"/>
+      <w:r>
+        <w:rPr>
+          <w:rFonts w:ascii="Verdana" w:eastAsia="Times New Roman" w:hAnsi="Verdana" w:cs="Times New Roman"/>
+          <w:color w:val="000000"/>
+          <w:kern w:val="0"/>
+          <w:sz w:val="23"/>
+          <w:szCs w:val="23"/>
+          <w14:ligatures w14:val="none"/>
+        </w:rPr>
+        <w:t>Linux</w:t>
+      </w:r>
+      <w:proofErr w:type="gramEnd"/>
+      <w:r>
+        <w:rPr>
+          <w:rFonts w:ascii="Verdana" w:eastAsia="Times New Roman" w:hAnsi="Verdana" w:cs="Times New Roman"/>
+          <w:color w:val="000000"/>
+          <w:kern w:val="0"/>
+          <w:sz w:val="23"/>
+          <w:szCs w:val="23"/>
+          <w14:ligatures w14:val="none"/>
+        </w:rPr>
+        <w:t xml:space="preserve"> you can use the built-in terminal.</w:t>
       </w:r>
     </w:p>
     <w:p>
@@ -1855,7 +1879,31 @@
           <w:sz w:val="23"/>
           <w:szCs w:val="23"/>
         </w:rPr>
-        <w:t xml:space="preserve"> config --global user.email </w:t>
+        <w:t xml:space="preserve"> config --global </w:t>
+      </w:r>
+      <w:proofErr w:type="spellStart"/>
+      <w:proofErr w:type="gramStart"/>
+      <w:r>
+        <w:rPr>
+          <w:rStyle w:val="HTMLCode"/>
+          <w:rFonts w:ascii="Consolas" w:hAnsi="Consolas"/>
+          <w:color w:val="000000"/>
+          <w:sz w:val="23"/>
+          <w:szCs w:val="23"/>
+        </w:rPr>
+        <w:t>user.email</w:t>
+      </w:r>
+      <w:proofErr w:type="spellEnd"/>
+      <w:proofErr w:type="gramEnd"/>
+      <w:r>
+        <w:rPr>
+          <w:rStyle w:val="HTMLCode"/>
+          <w:rFonts w:ascii="Consolas" w:hAnsi="Consolas"/>
+          <w:color w:val="000000"/>
+          <w:sz w:val="23"/>
+          <w:szCs w:val="23"/>
+        </w:rPr>
+        <w:t xml:space="preserve"> </w:t>
       </w:r>
       <w:r>
         <w:rPr>
@@ -1900,7 +1948,27 @@
           <w:sz w:val="23"/>
           <w:szCs w:val="23"/>
         </w:rPr>
-        <w:t>Change the user name and e-mail address to your own. You will probably also want to use this when registering to GitHub later on.</w:t>
+        <w:t xml:space="preserve">Change the </w:t>
+      </w:r>
+      <w:proofErr w:type="gramStart"/>
+      <w:r>
+        <w:rPr>
+          <w:rFonts w:ascii="Verdana" w:hAnsi="Verdana"/>
+          <w:color w:val="000000"/>
+          <w:sz w:val="23"/>
+          <w:szCs w:val="23"/>
+        </w:rPr>
+        <w:t>user</w:t>
+      </w:r>
+      <w:proofErr w:type="gramEnd"/>
+      <w:r>
+        <w:rPr>
+          <w:rFonts w:ascii="Verdana" w:hAnsi="Verdana"/>
+          <w:color w:val="000000"/>
+          <w:sz w:val="23"/>
+          <w:szCs w:val="23"/>
+        </w:rPr>
+        <w:t xml:space="preserve"> name and e-mail address to your own. You will probably also want to use this when registering to GitHub later on.</w:t>
       </w:r>
     </w:p>
     <w:p>
@@ -2127,6 +2195,7 @@
           <w:szCs w:val="23"/>
         </w:rPr>
       </w:pPr>
+      <w:proofErr w:type="spellStart"/>
       <w:r>
         <w:rPr>
           <w:rStyle w:val="token"/>
@@ -2137,6 +2206,7 @@
         </w:rPr>
         <w:t>mkdir</w:t>
       </w:r>
+      <w:proofErr w:type="spellEnd"/>
       <w:r>
         <w:rPr>
           <w:rStyle w:val="HTMLCode"/>
@@ -2145,8 +2215,20 @@
           <w:sz w:val="23"/>
           <w:szCs w:val="23"/>
         </w:rPr>
-        <w:t xml:space="preserve"> myproject</w:t>
-      </w:r>
+        <w:t xml:space="preserve"> </w:t>
+      </w:r>
+      <w:proofErr w:type="spellStart"/>
+      <w:r>
+        <w:rPr>
+          <w:rStyle w:val="HTMLCode"/>
+          <w:rFonts w:ascii="Consolas" w:hAnsi="Consolas"/>
+          <w:color w:val="000000"/>
+          <w:sz w:val="23"/>
+          <w:szCs w:val="23"/>
+        </w:rPr>
+        <w:t>myproject</w:t>
+      </w:r>
+      <w:proofErr w:type="spellEnd"/>
     </w:p>
     <w:p>
       <w:pPr>
@@ -2179,8 +2261,20 @@
           <w:sz w:val="23"/>
           <w:szCs w:val="23"/>
         </w:rPr>
-        <w:t xml:space="preserve"> myproject</w:t>
-      </w:r>
+        <w:t xml:space="preserve"> </w:t>
+      </w:r>
+      <w:proofErr w:type="spellStart"/>
+      <w:r>
+        <w:rPr>
+          <w:rStyle w:val="HTMLCode"/>
+          <w:rFonts w:ascii="Consolas" w:hAnsi="Consolas"/>
+          <w:color w:val="000000"/>
+          <w:sz w:val="23"/>
+          <w:szCs w:val="23"/>
+        </w:rPr>
+        <w:t>myproject</w:t>
+      </w:r>
+      <w:proofErr w:type="spellEnd"/>
     </w:p>
     <w:p>
       <w:pPr>
@@ -2209,6 +2303,7 @@
           <w:szCs w:val="23"/>
         </w:rPr>
       </w:pPr>
+      <w:proofErr w:type="spellStart"/>
       <w:r>
         <w:rPr>
           <w:rStyle w:val="HTMLCode"/>
@@ -2221,6 +2316,7 @@
         </w:rPr>
         <w:t>mkdir</w:t>
       </w:r>
+      <w:proofErr w:type="spellEnd"/>
       <w:r>
         <w:rPr>
           <w:rFonts w:ascii="Verdana" w:hAnsi="Verdana"/>
@@ -2559,7 +2655,29 @@
           <w:sz w:val="23"/>
           <w:szCs w:val="23"/>
         </w:rPr>
-        <w:t xml:space="preserve"> init </w:t>
+        <w:t xml:space="preserve"> </w:t>
+      </w:r>
+      <w:proofErr w:type="spellStart"/>
+      <w:r>
+        <w:rPr>
+          <w:rStyle w:val="HTMLCode"/>
+          <w:rFonts w:ascii="Consolas" w:hAnsi="Consolas"/>
+          <w:color w:val="000000"/>
+          <w:sz w:val="23"/>
+          <w:szCs w:val="23"/>
+        </w:rPr>
+        <w:t>init</w:t>
+      </w:r>
+      <w:proofErr w:type="spellEnd"/>
+      <w:r>
+        <w:rPr>
+          <w:rStyle w:val="HTMLCode"/>
+          <w:rFonts w:ascii="Consolas" w:hAnsi="Consolas"/>
+          <w:color w:val="000000"/>
+          <w:sz w:val="23"/>
+          <w:szCs w:val="23"/>
+        </w:rPr>
+        <w:t xml:space="preserve"> </w:t>
       </w:r>
     </w:p>
     <w:p>
@@ -2582,7 +2700,41 @@
           <w:sz w:val="23"/>
           <w:szCs w:val="23"/>
         </w:rPr>
-        <w:t>Initialized empty Git repository in /Users/user/myproject/.git/</w:t>
+        <w:t>Initialized empty Git repository in /Users/user/</w:t>
+      </w:r>
+      <w:proofErr w:type="spellStart"/>
+      <w:r>
+        <w:rPr>
+          <w:rStyle w:val="HTMLCode"/>
+          <w:rFonts w:ascii="Consolas" w:hAnsi="Consolas"/>
+          <w:color w:val="000000"/>
+          <w:sz w:val="23"/>
+          <w:szCs w:val="23"/>
+        </w:rPr>
+        <w:t>myproject</w:t>
+      </w:r>
+      <w:proofErr w:type="spellEnd"/>
+      <w:proofErr w:type="gramStart"/>
+      <w:r>
+        <w:rPr>
+          <w:rStyle w:val="HTMLCode"/>
+          <w:rFonts w:ascii="Consolas" w:hAnsi="Consolas"/>
+          <w:color w:val="000000"/>
+          <w:sz w:val="23"/>
+          <w:szCs w:val="23"/>
+        </w:rPr>
+        <w:t>/.git</w:t>
+      </w:r>
+      <w:proofErr w:type="gramEnd"/>
+      <w:r>
+        <w:rPr>
+          <w:rStyle w:val="HTMLCode"/>
+          <w:rFonts w:ascii="Consolas" w:hAnsi="Consolas"/>
+          <w:color w:val="000000"/>
+          <w:sz w:val="23"/>
+          <w:szCs w:val="23"/>
+        </w:rPr>
+        <w:t>/</w:t>
       </w:r>
     </w:p>
     <w:p>
@@ -2719,7 +2871,27 @@
           <w:sz w:val="23"/>
           <w:szCs w:val="23"/>
         </w:rPr>
-        <w:t>You just created your first local Git repo. But it is empty.</w:t>
+        <w:t xml:space="preserve">You just created your first local </w:t>
+      </w:r>
+      <w:proofErr w:type="spellStart"/>
+      <w:r>
+        <w:rPr>
+          <w:rFonts w:ascii="Verdana" w:hAnsi="Verdana"/>
+          <w:color w:val="000000"/>
+          <w:sz w:val="23"/>
+          <w:szCs w:val="23"/>
+        </w:rPr>
+        <w:t>Git</w:t>
+      </w:r>
+      <w:proofErr w:type="spellEnd"/>
+      <w:r>
+        <w:rPr>
+          <w:rFonts w:ascii="Verdana" w:hAnsi="Verdana"/>
+          <w:color w:val="000000"/>
+          <w:sz w:val="23"/>
+          <w:szCs w:val="23"/>
+        </w:rPr>
+        <w:t xml:space="preserve"> repo. But it is empty.</w:t>
       </w:r>
     </w:p>
     <w:p>
@@ -2734,14 +2906,45 @@
           <w:szCs w:val="23"/>
         </w:rPr>
       </w:pPr>
-      <w:r>
-        <w:rPr>
-          <w:rFonts w:ascii="Verdana" w:hAnsi="Verdana"/>
-          <w:color w:val="000000"/>
-          <w:sz w:val="23"/>
-          <w:szCs w:val="23"/>
-        </w:rPr>
-        <w:t>So let's add some files, or create a new file using your favourite text editor. Then save or move it to the folder you just created.</w:t>
+      <w:proofErr w:type="gramStart"/>
+      <w:r>
+        <w:rPr>
+          <w:rFonts w:ascii="Verdana" w:hAnsi="Verdana"/>
+          <w:color w:val="000000"/>
+          <w:sz w:val="23"/>
+          <w:szCs w:val="23"/>
+        </w:rPr>
+        <w:t>So</w:t>
+      </w:r>
+      <w:proofErr w:type="gramEnd"/>
+      <w:r>
+        <w:rPr>
+          <w:rFonts w:ascii="Verdana" w:hAnsi="Verdana"/>
+          <w:color w:val="000000"/>
+          <w:sz w:val="23"/>
+          <w:szCs w:val="23"/>
+        </w:rPr>
+        <w:t xml:space="preserve"> let's add some files, or create a new file using your </w:t>
+      </w:r>
+      <w:proofErr w:type="spellStart"/>
+      <w:r>
+        <w:rPr>
+          <w:rFonts w:ascii="Verdana" w:hAnsi="Verdana"/>
+          <w:color w:val="000000"/>
+          <w:sz w:val="23"/>
+          <w:szCs w:val="23"/>
+        </w:rPr>
+        <w:t>favourite</w:t>
+      </w:r>
+      <w:proofErr w:type="spellEnd"/>
+      <w:r>
+        <w:rPr>
+          <w:rFonts w:ascii="Verdana" w:hAnsi="Verdana"/>
+          <w:color w:val="000000"/>
+          <w:sz w:val="23"/>
+          <w:szCs w:val="23"/>
+        </w:rPr>
+        <w:t xml:space="preserve"> text editor. Then save or move it to the folder you just created.</w:t>
       </w:r>
     </w:p>
     <w:p>
@@ -3722,7 +3925,27 @@
           <w:sz w:val="23"/>
           <w:szCs w:val="23"/>
         </w:rPr>
-        <w:t>. So we can add it to the Staging Environment:</w:t>
+        <w:t xml:space="preserve">. </w:t>
+      </w:r>
+      <w:proofErr w:type="gramStart"/>
+      <w:r>
+        <w:rPr>
+          <w:rFonts w:ascii="Verdana" w:hAnsi="Verdana"/>
+          <w:color w:val="000000"/>
+          <w:sz w:val="23"/>
+          <w:szCs w:val="23"/>
+        </w:rPr>
+        <w:t>So</w:t>
+      </w:r>
+      <w:proofErr w:type="gramEnd"/>
+      <w:r>
+        <w:rPr>
+          <w:rFonts w:ascii="Verdana" w:hAnsi="Verdana"/>
+          <w:color w:val="000000"/>
+          <w:sz w:val="23"/>
+          <w:szCs w:val="23"/>
+        </w:rPr>
+        <w:t xml:space="preserve"> we can add it to the Staging Environment:</w:t>
       </w:r>
     </w:p>
     <w:p>
@@ -3842,8 +4065,19 @@
           <w:sz w:val="23"/>
           <w:szCs w:val="23"/>
         </w:rPr>
-        <w:t>. Let's check the status::</w:t>
-      </w:r>
+        <w:t xml:space="preserve">. Let's check the </w:t>
+      </w:r>
+      <w:proofErr w:type="gramStart"/>
+      <w:r>
+        <w:rPr>
+          <w:rFonts w:ascii="Verdana" w:hAnsi="Verdana"/>
+          <w:color w:val="000000"/>
+          <w:sz w:val="23"/>
+          <w:szCs w:val="23"/>
+        </w:rPr>
+        <w:t>status::</w:t>
+      </w:r>
+      <w:proofErr w:type="gramEnd"/>
     </w:p>
     <w:p>
       <w:pPr>
@@ -4026,7 +4260,29 @@
           <w:sz w:val="23"/>
           <w:szCs w:val="23"/>
         </w:rPr>
-        <w:t>  (use "git rm --cached ..." to unstage)</w:t>
+        <w:t xml:space="preserve">  (use "git rm --cached ..." to </w:t>
+      </w:r>
+      <w:proofErr w:type="spellStart"/>
+      <w:r>
+        <w:rPr>
+          <w:rStyle w:val="HTMLCode"/>
+          <w:rFonts w:ascii="Consolas" w:hAnsi="Consolas"/>
+          <w:color w:val="000000"/>
+          <w:sz w:val="23"/>
+          <w:szCs w:val="23"/>
+        </w:rPr>
+        <w:t>unstage</w:t>
+      </w:r>
+      <w:proofErr w:type="spellEnd"/>
+      <w:r>
+        <w:rPr>
+          <w:rStyle w:val="HTMLCode"/>
+          <w:rFonts w:ascii="Consolas" w:hAnsi="Consolas"/>
+          <w:color w:val="000000"/>
+          <w:sz w:val="23"/>
+          <w:szCs w:val="23"/>
+        </w:rPr>
+        <w:t>)</w:t>
       </w:r>
     </w:p>
     <w:p>
@@ -4773,7 +5029,29 @@
           <w:sz w:val="23"/>
           <w:szCs w:val="23"/>
         </w:rPr>
-        <w:t xml:space="preserve"> 3 files changed, 26 insertions(+)</w:t>
+        <w:t xml:space="preserve"> 3 files changed, 26 </w:t>
+      </w:r>
+      <w:proofErr w:type="gramStart"/>
+      <w:r>
+        <w:rPr>
+          <w:rStyle w:val="HTMLCode"/>
+          <w:rFonts w:ascii="Consolas" w:hAnsi="Consolas"/>
+          <w:color w:val="000000"/>
+          <w:sz w:val="23"/>
+          <w:szCs w:val="23"/>
+        </w:rPr>
+        <w:t>insertions(</w:t>
+      </w:r>
+      <w:proofErr w:type="gramEnd"/>
+      <w:r>
+        <w:rPr>
+          <w:rStyle w:val="HTMLCode"/>
+          <w:rFonts w:ascii="Consolas" w:hAnsi="Consolas"/>
+          <w:color w:val="000000"/>
+          <w:sz w:val="23"/>
+          <w:szCs w:val="23"/>
+        </w:rPr>
+        <w:t>+)</w:t>
       </w:r>
     </w:p>
     <w:p>
@@ -5406,7 +5684,31 @@
           <w:szCs w:val="23"/>
           <w14:ligatures w14:val="none"/>
         </w:rPr>
-        <w:t>We see the file we expected is modified. So let's commit it directly:</w:t>
+        <w:t xml:space="preserve">We see the file we expected is modified. </w:t>
+      </w:r>
+      <w:proofErr w:type="gramStart"/>
+      <w:r>
+        <w:rPr>
+          <w:rFonts w:ascii="Verdana" w:eastAsia="Times New Roman" w:hAnsi="Verdana" w:cs="Times New Roman"/>
+          <w:color w:val="000000"/>
+          <w:kern w:val="0"/>
+          <w:sz w:val="23"/>
+          <w:szCs w:val="23"/>
+          <w14:ligatures w14:val="none"/>
+        </w:rPr>
+        <w:t>So</w:t>
+      </w:r>
+      <w:proofErr w:type="gramEnd"/>
+      <w:r>
+        <w:rPr>
+          <w:rFonts w:ascii="Verdana" w:eastAsia="Times New Roman" w:hAnsi="Verdana" w:cs="Times New Roman"/>
+          <w:color w:val="000000"/>
+          <w:kern w:val="0"/>
+          <w:sz w:val="23"/>
+          <w:szCs w:val="23"/>
+          <w14:ligatures w14:val="none"/>
+        </w:rPr>
+        <w:t xml:space="preserve"> let's commit it directly:</w:t>
       </w:r>
     </w:p>
     <w:p>
@@ -5583,7 +5885,31 @@
           <w:szCs w:val="23"/>
           <w14:ligatures w14:val="none"/>
         </w:rPr>
-        <w:t xml:space="preserve"> 1 file changed, 1 insertion(+)</w:t>
+        <w:t xml:space="preserve"> 1 file changed, 1 </w:t>
+      </w:r>
+      <w:proofErr w:type="gramStart"/>
+      <w:r>
+        <w:rPr>
+          <w:rFonts w:ascii="Consolas" w:eastAsia="Times New Roman" w:hAnsi="Consolas" w:cs="Courier New"/>
+          <w:color w:val="000000"/>
+          <w:kern w:val="0"/>
+          <w:sz w:val="23"/>
+          <w:szCs w:val="23"/>
+          <w14:ligatures w14:val="none"/>
+        </w:rPr>
+        <w:t>insertion(</w:t>
+      </w:r>
+      <w:proofErr w:type="gramEnd"/>
+      <w:r>
+        <w:rPr>
+          <w:rFonts w:ascii="Consolas" w:eastAsia="Times New Roman" w:hAnsi="Consolas" w:cs="Courier New"/>
+          <w:color w:val="000000"/>
+          <w:kern w:val="0"/>
+          <w:sz w:val="23"/>
+          <w:szCs w:val="23"/>
+          <w14:ligatures w14:val="none"/>
+        </w:rPr>
+        <w:t>+)</w:t>
       </w:r>
     </w:p>
     <w:p>
@@ -6057,7 +6383,31 @@
           <w:szCs w:val="23"/>
           <w14:ligatures w14:val="none"/>
         </w:rPr>
-        <w:t> -  See all the available options for the specific command</w:t>
+        <w:t> </w:t>
+      </w:r>
+      <w:proofErr w:type="gramStart"/>
+      <w:r>
+        <w:rPr>
+          <w:rFonts w:ascii="Verdana" w:eastAsia="Times New Roman" w:hAnsi="Verdana" w:cs="Times New Roman"/>
+          <w:color w:val="000000"/>
+          <w:kern w:val="0"/>
+          <w:sz w:val="23"/>
+          <w:szCs w:val="23"/>
+          <w14:ligatures w14:val="none"/>
+        </w:rPr>
+        <w:t>-  See</w:t>
+      </w:r>
+      <w:proofErr w:type="gramEnd"/>
+      <w:r>
+        <w:rPr>
+          <w:rFonts w:ascii="Verdana" w:eastAsia="Times New Roman" w:hAnsi="Verdana" w:cs="Times New Roman"/>
+          <w:color w:val="000000"/>
+          <w:kern w:val="0"/>
+          <w:sz w:val="23"/>
+          <w:szCs w:val="23"/>
+          <w14:ligatures w14:val="none"/>
+        </w:rPr>
+        <w:t xml:space="preserve"> all the available options for the specific command</w:t>
       </w:r>
     </w:p>
     <w:p>
@@ -6097,7 +6447,31 @@
           <w:szCs w:val="23"/>
           <w14:ligatures w14:val="none"/>
         </w:rPr>
-        <w:t> -  See all possible commands</w:t>
+        <w:t> </w:t>
+      </w:r>
+      <w:proofErr w:type="gramStart"/>
+      <w:r>
+        <w:rPr>
+          <w:rFonts w:ascii="Verdana" w:eastAsia="Times New Roman" w:hAnsi="Verdana" w:cs="Times New Roman"/>
+          <w:color w:val="000000"/>
+          <w:kern w:val="0"/>
+          <w:sz w:val="23"/>
+          <w:szCs w:val="23"/>
+          <w14:ligatures w14:val="none"/>
+        </w:rPr>
+        <w:t>-  See</w:t>
+      </w:r>
+      <w:proofErr w:type="gramEnd"/>
+      <w:r>
+        <w:rPr>
+          <w:rFonts w:ascii="Verdana" w:eastAsia="Times New Roman" w:hAnsi="Verdana" w:cs="Times New Roman"/>
+          <w:color w:val="000000"/>
+          <w:kern w:val="0"/>
+          <w:sz w:val="23"/>
+          <w:szCs w:val="23"/>
+          <w14:ligatures w14:val="none"/>
+        </w:rPr>
+        <w:t xml:space="preserve"> all possible commands</w:t>
       </w:r>
     </w:p>
     <w:p>
@@ -6683,7 +7057,20 @@
             <w:bdr w:val="single" w:sz="6" w:space="6" w:color="04AA6D" w:frame="1"/>
             <w:shd w:val="clear" w:color="auto" w:fill="04AA6D"/>
           </w:rPr>
-          <w:t xml:space="preserve"> Previous</w:t>
+          <w:t xml:space="preserve"> </w:t>
+        </w:r>
+        <w:proofErr w:type="spellStart"/>
+        <w:r>
+          <w:rPr>
+            <w:rStyle w:val="Hyperlink"/>
+            <w:rFonts w:ascii="Source Sans Pro" w:hAnsi="Source Sans Pro"/>
+            <w:color w:val="FFFFFF"/>
+            <w:sz w:val="27"/>
+            <w:szCs w:val="27"/>
+            <w:bdr w:val="single" w:sz="6" w:space="6" w:color="04AA6D" w:frame="1"/>
+            <w:shd w:val="clear" w:color="auto" w:fill="04AA6D"/>
+          </w:rPr>
+          <w:t>Previous</w:t>
         </w:r>
       </w:hyperlink>
       <w:hyperlink r:id="rId7" w:history="1">
@@ -6697,7 +7084,20 @@
             <w:bdr w:val="single" w:sz="6" w:space="6" w:color="04AA6D" w:frame="1"/>
             <w:shd w:val="clear" w:color="auto" w:fill="04AA6D"/>
           </w:rPr>
-          <w:t xml:space="preserve">Next </w:t>
+          <w:t>Next</w:t>
+        </w:r>
+        <w:proofErr w:type="spellEnd"/>
+        <w:r>
+          <w:rPr>
+            <w:rStyle w:val="Hyperlink"/>
+            <w:rFonts w:ascii="Source Sans Pro" w:hAnsi="Source Sans Pro"/>
+            <w:color w:val="FFFFFF"/>
+            <w:sz w:val="27"/>
+            <w:szCs w:val="27"/>
+            <w:bdr w:val="single" w:sz="6" w:space="6" w:color="04AA6D" w:frame="1"/>
+            <w:shd w:val="clear" w:color="auto" w:fill="04AA6D"/>
+          </w:rPr>
+          <w:t xml:space="preserve"> </w:t>
         </w:r>
         <w:r>
           <w:rPr>
@@ -7211,7 +7611,27 @@
           <w:sz w:val="23"/>
           <w:szCs w:val="23"/>
         </w:rPr>
-        <w:t>Make copies of the dependant files as well. Making sure that every file dependency references the correct file name</w:t>
+        <w:t xml:space="preserve">Make copies of the </w:t>
+      </w:r>
+      <w:proofErr w:type="spellStart"/>
+      <w:r>
+        <w:rPr>
+          <w:rFonts w:ascii="Verdana" w:hAnsi="Verdana"/>
+          <w:color w:val="000000"/>
+          <w:sz w:val="23"/>
+          <w:szCs w:val="23"/>
+        </w:rPr>
+        <w:t>dependant</w:t>
+      </w:r>
+      <w:proofErr w:type="spellEnd"/>
+      <w:r>
+        <w:rPr>
+          <w:rFonts w:ascii="Verdana" w:hAnsi="Verdana"/>
+          <w:color w:val="000000"/>
+          <w:sz w:val="23"/>
+          <w:szCs w:val="23"/>
+        </w:rPr>
+        <w:t xml:space="preserve"> files as well. Making sure that every file dependency references the correct file name</w:t>
       </w:r>
     </w:p>
     <w:p>
@@ -7741,14 +8161,25 @@
           <w:szCs w:val="23"/>
         </w:rPr>
       </w:pPr>
-      <w:r>
-        <w:rPr>
-          <w:rFonts w:ascii="Verdana" w:hAnsi="Verdana"/>
-          <w:color w:val="000000"/>
-          <w:sz w:val="23"/>
-          <w:szCs w:val="23"/>
-        </w:rPr>
-        <w:t>So we create a new </w:t>
+      <w:proofErr w:type="gramStart"/>
+      <w:r>
+        <w:rPr>
+          <w:rFonts w:ascii="Verdana" w:hAnsi="Verdana"/>
+          <w:color w:val="000000"/>
+          <w:sz w:val="23"/>
+          <w:szCs w:val="23"/>
+        </w:rPr>
+        <w:t>So</w:t>
+      </w:r>
+      <w:proofErr w:type="gramEnd"/>
+      <w:r>
+        <w:rPr>
+          <w:rFonts w:ascii="Verdana" w:hAnsi="Verdana"/>
+          <w:color w:val="000000"/>
+          <w:sz w:val="23"/>
+          <w:szCs w:val="23"/>
+        </w:rPr>
+        <w:t xml:space="preserve"> we create a new </w:t>
       </w:r>
       <w:r>
         <w:rPr>
@@ -8034,8 +8465,20 @@
           <w:sz w:val="23"/>
           <w:szCs w:val="23"/>
         </w:rPr>
-        <w:t>* master</w:t>
-      </w:r>
+        <w:t xml:space="preserve">* </w:t>
+      </w:r>
+      <w:proofErr w:type="gramStart"/>
+      <w:r>
+        <w:rPr>
+          <w:rStyle w:val="HTMLCode"/>
+          <w:rFonts w:ascii="Consolas" w:hAnsi="Consolas"/>
+          <w:color w:val="000000"/>
+          <w:sz w:val="23"/>
+          <w:szCs w:val="23"/>
+        </w:rPr>
+        <w:t>master</w:t>
+      </w:r>
+      <w:proofErr w:type="gramEnd"/>
     </w:p>
     <w:p>
       <w:pPr>
@@ -8358,7 +8801,27 @@
           <w:sz w:val="23"/>
           <w:szCs w:val="23"/>
         </w:rPr>
-        <w:t>Open your favourite editor and make some changes.</w:t>
+        <w:t xml:space="preserve">Open your </w:t>
+      </w:r>
+      <w:proofErr w:type="spellStart"/>
+      <w:r>
+        <w:rPr>
+          <w:rFonts w:ascii="Verdana" w:hAnsi="Verdana"/>
+          <w:color w:val="000000"/>
+          <w:sz w:val="23"/>
+          <w:szCs w:val="23"/>
+        </w:rPr>
+        <w:t>favourite</w:t>
+      </w:r>
+      <w:proofErr w:type="spellEnd"/>
+      <w:r>
+        <w:rPr>
+          <w:rFonts w:ascii="Verdana" w:hAnsi="Verdana"/>
+          <w:color w:val="000000"/>
+          <w:sz w:val="23"/>
+          <w:szCs w:val="23"/>
+        </w:rPr>
+        <w:t xml:space="preserve"> editor and make some changes.</w:t>
       </w:r>
     </w:p>
     <w:p>
@@ -8712,8 +9175,21 @@
           <w:szCs w:val="23"/>
           <w14:ligatures w14:val="none"/>
         </w:rPr>
-        <w:t> rel</w:t>
-      </w:r>
+        <w:t> </w:t>
+      </w:r>
+      <w:proofErr w:type="spellStart"/>
+      <w:r>
+        <w:rPr>
+          <w:rFonts w:ascii="Consolas" w:eastAsia="Times New Roman" w:hAnsi="Consolas" w:cs="Times New Roman"/>
+          <w:color w:val="FF0000"/>
+          <w:kern w:val="0"/>
+          <w:sz w:val="23"/>
+          <w:szCs w:val="23"/>
+          <w14:ligatures w14:val="none"/>
+        </w:rPr>
+        <w:t>rel</w:t>
+      </w:r>
+      <w:proofErr w:type="spellEnd"/>
       <w:r>
         <w:rPr>
           <w:rFonts w:ascii="Consolas" w:eastAsia="Times New Roman" w:hAnsi="Consolas" w:cs="Times New Roman"/>
@@ -8734,8 +9210,21 @@
           <w:szCs w:val="23"/>
           <w14:ligatures w14:val="none"/>
         </w:rPr>
-        <w:t> href</w:t>
-      </w:r>
+        <w:t> </w:t>
+      </w:r>
+      <w:proofErr w:type="spellStart"/>
+      <w:r>
+        <w:rPr>
+          <w:rFonts w:ascii="Consolas" w:eastAsia="Times New Roman" w:hAnsi="Consolas" w:cs="Times New Roman"/>
+          <w:color w:val="FF0000"/>
+          <w:kern w:val="0"/>
+          <w:sz w:val="23"/>
+          <w:szCs w:val="23"/>
+          <w14:ligatures w14:val="none"/>
+        </w:rPr>
+        <w:t>href</w:t>
+      </w:r>
+      <w:proofErr w:type="spellEnd"/>
       <w:r>
         <w:rPr>
           <w:rFonts w:ascii="Consolas" w:eastAsia="Times New Roman" w:hAnsi="Consolas" w:cs="Times New Roman"/>
@@ -8978,6 +9467,7 @@
         </w:rPr>
         <w:t>&gt;&lt;</w:t>
       </w:r>
+      <w:proofErr w:type="spellStart"/>
       <w:r>
         <w:rPr>
           <w:rFonts w:ascii="Consolas" w:eastAsia="Times New Roman" w:hAnsi="Consolas" w:cs="Times New Roman"/>
@@ -8989,6 +9479,7 @@
         </w:rPr>
         <w:t>img</w:t>
       </w:r>
+      <w:proofErr w:type="spellEnd"/>
       <w:r>
         <w:rPr>
           <w:rFonts w:ascii="Consolas" w:eastAsia="Times New Roman" w:hAnsi="Consolas" w:cs="Times New Roman"/>
@@ -8998,8 +9489,21 @@
           <w:szCs w:val="23"/>
           <w14:ligatures w14:val="none"/>
         </w:rPr>
-        <w:t> src</w:t>
-      </w:r>
+        <w:t> </w:t>
+      </w:r>
+      <w:proofErr w:type="spellStart"/>
+      <w:r>
+        <w:rPr>
+          <w:rFonts w:ascii="Consolas" w:eastAsia="Times New Roman" w:hAnsi="Consolas" w:cs="Times New Roman"/>
+          <w:color w:val="FF0000"/>
+          <w:kern w:val="0"/>
+          <w:sz w:val="23"/>
+          <w:szCs w:val="23"/>
+          <w14:ligatures w14:val="none"/>
+        </w:rPr>
+        <w:t>src</w:t>
+      </w:r>
+      <w:proofErr w:type="spellEnd"/>
       <w:r>
         <w:rPr>
           <w:rFonts w:ascii="Consolas" w:eastAsia="Times New Roman" w:hAnsi="Consolas" w:cs="Times New Roman"/>
@@ -9131,7 +9635,31 @@
           <w:szCs w:val="23"/>
           <w14:ligatures w14:val="none"/>
         </w:rPr>
-        <w:t>This is the first file in my new Git Repo.</w:t>
+        <w:t xml:space="preserve">This is the first file in my new </w:t>
+      </w:r>
+      <w:proofErr w:type="spellStart"/>
+      <w:r>
+        <w:rPr>
+          <w:rFonts w:ascii="Consolas" w:eastAsia="Times New Roman" w:hAnsi="Consolas" w:cs="Times New Roman"/>
+          <w:color w:val="000000"/>
+          <w:kern w:val="0"/>
+          <w:sz w:val="23"/>
+          <w:szCs w:val="23"/>
+          <w14:ligatures w14:val="none"/>
+        </w:rPr>
+        <w:t>Git</w:t>
+      </w:r>
+      <w:proofErr w:type="spellEnd"/>
+      <w:r>
+        <w:rPr>
+          <w:rFonts w:ascii="Consolas" w:eastAsia="Times New Roman" w:hAnsi="Consolas" w:cs="Times New Roman"/>
+          <w:color w:val="000000"/>
+          <w:kern w:val="0"/>
+          <w:sz w:val="23"/>
+          <w:szCs w:val="23"/>
+          <w14:ligatures w14:val="none"/>
+        </w:rPr>
+        <w:t xml:space="preserve"> Repo.</w:t>
       </w:r>
       <w:r>
         <w:rPr>
@@ -10027,16 +10555,29 @@
           <w14:ligatures w14:val="none"/>
         </w:rPr>
       </w:pPr>
-      <w:r>
-        <w:rPr>
-          <w:rFonts w:ascii="Verdana" w:eastAsia="Times New Roman" w:hAnsi="Verdana" w:cs="Times New Roman"/>
-          <w:color w:val="000000"/>
-          <w:kern w:val="0"/>
-          <w:sz w:val="23"/>
-          <w:szCs w:val="23"/>
-          <w14:ligatures w14:val="none"/>
-        </w:rPr>
-        <w:t>So let's go through what happens here:</w:t>
+      <w:proofErr w:type="gramStart"/>
+      <w:r>
+        <w:rPr>
+          <w:rFonts w:ascii="Verdana" w:eastAsia="Times New Roman" w:hAnsi="Verdana" w:cs="Times New Roman"/>
+          <w:color w:val="000000"/>
+          <w:kern w:val="0"/>
+          <w:sz w:val="23"/>
+          <w:szCs w:val="23"/>
+          <w14:ligatures w14:val="none"/>
+        </w:rPr>
+        <w:t>So</w:t>
+      </w:r>
+      <w:proofErr w:type="gramEnd"/>
+      <w:r>
+        <w:rPr>
+          <w:rFonts w:ascii="Verdana" w:eastAsia="Times New Roman" w:hAnsi="Verdana" w:cs="Times New Roman"/>
+          <w:color w:val="000000"/>
+          <w:kern w:val="0"/>
+          <w:sz w:val="23"/>
+          <w:szCs w:val="23"/>
+          <w14:ligatures w14:val="none"/>
+        </w:rPr>
+        <w:t xml:space="preserve"> let's go through what happens here:</w:t>
       </w:r>
     </w:p>
     <w:p>
@@ -10143,16 +10684,29 @@
           <w14:ligatures w14:val="none"/>
         </w:rPr>
       </w:pPr>
-      <w:r>
-        <w:rPr>
-          <w:rFonts w:ascii="Verdana" w:eastAsia="Times New Roman" w:hAnsi="Verdana" w:cs="Times New Roman"/>
-          <w:color w:val="000000"/>
-          <w:kern w:val="0"/>
-          <w:sz w:val="23"/>
-          <w:szCs w:val="23"/>
-          <w14:ligatures w14:val="none"/>
-        </w:rPr>
-        <w:t>So we need to add both files to the Staging Environment for this </w:t>
+      <w:proofErr w:type="gramStart"/>
+      <w:r>
+        <w:rPr>
+          <w:rFonts w:ascii="Verdana" w:eastAsia="Times New Roman" w:hAnsi="Verdana" w:cs="Times New Roman"/>
+          <w:color w:val="000000"/>
+          <w:kern w:val="0"/>
+          <w:sz w:val="23"/>
+          <w:szCs w:val="23"/>
+          <w14:ligatures w14:val="none"/>
+        </w:rPr>
+        <w:t>So</w:t>
+      </w:r>
+      <w:proofErr w:type="gramEnd"/>
+      <w:r>
+        <w:rPr>
+          <w:rFonts w:ascii="Verdana" w:eastAsia="Times New Roman" w:hAnsi="Verdana" w:cs="Times New Roman"/>
+          <w:color w:val="000000"/>
+          <w:kern w:val="0"/>
+          <w:sz w:val="23"/>
+          <w:szCs w:val="23"/>
+          <w14:ligatures w14:val="none"/>
+        </w:rPr>
+        <w:t xml:space="preserve"> we need to add both files to the Staging Environment for this </w:t>
       </w:r>
       <w:r>
         <w:rPr>
@@ -10625,7 +11179,31 @@
           <w:szCs w:val="23"/>
           <w14:ligatures w14:val="none"/>
         </w:rPr>
-        <w:t>  (use "git restore --staged ..." to unstage)</w:t>
+        <w:t xml:space="preserve">  (use "git restore --staged ..." to </w:t>
+      </w:r>
+      <w:proofErr w:type="spellStart"/>
+      <w:r>
+        <w:rPr>
+          <w:rFonts w:ascii="Consolas" w:eastAsia="Times New Roman" w:hAnsi="Consolas" w:cs="Courier New"/>
+          <w:color w:val="000000"/>
+          <w:kern w:val="0"/>
+          <w:sz w:val="23"/>
+          <w:szCs w:val="23"/>
+          <w14:ligatures w14:val="none"/>
+        </w:rPr>
+        <w:t>unstage</w:t>
+      </w:r>
+      <w:proofErr w:type="spellEnd"/>
+      <w:r>
+        <w:rPr>
+          <w:rFonts w:ascii="Consolas" w:eastAsia="Times New Roman" w:hAnsi="Consolas" w:cs="Courier New"/>
+          <w:color w:val="000000"/>
+          <w:kern w:val="0"/>
+          <w:sz w:val="23"/>
+          <w:szCs w:val="23"/>
+          <w14:ligatures w14:val="none"/>
+        </w:rPr>
+        <w:t>)</w:t>
       </w:r>
     </w:p>
     <w:p>
@@ -10736,7 +11314,31 @@
           <w:szCs w:val="23"/>
           <w14:ligatures w14:val="none"/>
         </w:rPr>
-        <w:t>We are happy with our changes. So we will commit them to the </w:t>
+        <w:t xml:space="preserve">We are happy with our changes. </w:t>
+      </w:r>
+      <w:proofErr w:type="gramStart"/>
+      <w:r>
+        <w:rPr>
+          <w:rFonts w:ascii="Verdana" w:eastAsia="Times New Roman" w:hAnsi="Verdana" w:cs="Times New Roman"/>
+          <w:color w:val="000000"/>
+          <w:kern w:val="0"/>
+          <w:sz w:val="23"/>
+          <w:szCs w:val="23"/>
+          <w14:ligatures w14:val="none"/>
+        </w:rPr>
+        <w:t>So</w:t>
+      </w:r>
+      <w:proofErr w:type="gramEnd"/>
+      <w:r>
+        <w:rPr>
+          <w:rFonts w:ascii="Verdana" w:eastAsia="Times New Roman" w:hAnsi="Verdana" w:cs="Times New Roman"/>
+          <w:color w:val="000000"/>
+          <w:kern w:val="0"/>
+          <w:sz w:val="23"/>
+          <w:szCs w:val="23"/>
+          <w14:ligatures w14:val="none"/>
+        </w:rPr>
+        <w:t xml:space="preserve"> we will commit them to the </w:t>
       </w:r>
       <w:r>
         <w:rPr>
@@ -10935,7 +11537,31 @@
           <w:szCs w:val="23"/>
           <w14:ligatures w14:val="none"/>
         </w:rPr>
-        <w:t>2 files changed, 1 insertion(+)</w:t>
+        <w:t xml:space="preserve">2 files changed, 1 </w:t>
+      </w:r>
+      <w:proofErr w:type="gramStart"/>
+      <w:r>
+        <w:rPr>
+          <w:rFonts w:ascii="Consolas" w:eastAsia="Times New Roman" w:hAnsi="Consolas" w:cs="Courier New"/>
+          <w:color w:val="000000"/>
+          <w:kern w:val="0"/>
+          <w:sz w:val="23"/>
+          <w:szCs w:val="23"/>
+          <w14:ligatures w14:val="none"/>
+        </w:rPr>
+        <w:t>insertion(</w:t>
+      </w:r>
+      <w:proofErr w:type="gramEnd"/>
+      <w:r>
+        <w:rPr>
+          <w:rFonts w:ascii="Consolas" w:eastAsia="Times New Roman" w:hAnsi="Consolas" w:cs="Courier New"/>
+          <w:color w:val="000000"/>
+          <w:kern w:val="0"/>
+          <w:sz w:val="23"/>
+          <w:szCs w:val="23"/>
+          <w14:ligatures w14:val="none"/>
+        </w:rPr>
+        <w:t>+)</w:t>
       </w:r>
     </w:p>
     <w:p>
@@ -11345,6 +11971,7 @@
           <w14:ligatures w14:val="none"/>
         </w:rPr>
       </w:pPr>
+      <w:proofErr w:type="gramStart"/>
       <w:r>
         <w:rPr>
           <w:rFonts w:ascii="Consolas" w:eastAsia="Times New Roman" w:hAnsi="Consolas" w:cs="Courier New"/>
@@ -11354,7 +11981,19 @@
           <w:szCs w:val="23"/>
           <w14:ligatures w14:val="none"/>
         </w:rPr>
-        <w:t>README.md  bluestyle.css  img_hello_world.jpg  index.html</w:t>
+        <w:t>README.md  bluestyle.css</w:t>
+      </w:r>
+      <w:proofErr w:type="gramEnd"/>
+      <w:r>
+        <w:rPr>
+          <w:rFonts w:ascii="Consolas" w:eastAsia="Times New Roman" w:hAnsi="Consolas" w:cs="Courier New"/>
+          <w:color w:val="000000"/>
+          <w:kern w:val="0"/>
+          <w:sz w:val="23"/>
+          <w:szCs w:val="23"/>
+          <w14:ligatures w14:val="none"/>
+        </w:rPr>
+        <w:t xml:space="preserve">  img_hello_world.jpg  index.html</w:t>
       </w:r>
     </w:p>
     <w:p>
@@ -11688,6 +12327,7 @@
           <w14:ligatures w14:val="none"/>
         </w:rPr>
       </w:pPr>
+      <w:proofErr w:type="gramStart"/>
       <w:r>
         <w:rPr>
           <w:rFonts w:ascii="Consolas" w:eastAsia="Times New Roman" w:hAnsi="Consolas" w:cs="Courier New"/>
@@ -11697,7 +12337,19 @@
           <w:szCs w:val="23"/>
           <w14:ligatures w14:val="none"/>
         </w:rPr>
-        <w:t>README.md  bluestyle.css  index.html</w:t>
+        <w:t>README.md  bluestyle.css</w:t>
+      </w:r>
+      <w:proofErr w:type="gramEnd"/>
+      <w:r>
+        <w:rPr>
+          <w:rFonts w:ascii="Consolas" w:eastAsia="Times New Roman" w:hAnsi="Consolas" w:cs="Courier New"/>
+          <w:color w:val="000000"/>
+          <w:kern w:val="0"/>
+          <w:sz w:val="23"/>
+          <w:szCs w:val="23"/>
+          <w14:ligatures w14:val="none"/>
+        </w:rPr>
+        <w:t xml:space="preserve">  index.html</w:t>
       </w:r>
     </w:p>
     <w:p>
@@ -11875,16 +12527,29 @@
           <w14:ligatures w14:val="none"/>
         </w:rPr>
       </w:pPr>
-      <w:r>
-        <w:rPr>
-          <w:rFonts w:ascii="Verdana" w:eastAsia="Times New Roman" w:hAnsi="Verdana" w:cs="Times New Roman"/>
-          <w:color w:val="000000"/>
-          <w:kern w:val="0"/>
-          <w:sz w:val="23"/>
-          <w:szCs w:val="23"/>
-          <w14:ligatures w14:val="none"/>
-        </w:rPr>
-        <w:t>So we create a new branch to deal with the emergency:</w:t>
+      <w:proofErr w:type="gramStart"/>
+      <w:r>
+        <w:rPr>
+          <w:rFonts w:ascii="Verdana" w:eastAsia="Times New Roman" w:hAnsi="Verdana" w:cs="Times New Roman"/>
+          <w:color w:val="000000"/>
+          <w:kern w:val="0"/>
+          <w:sz w:val="23"/>
+          <w:szCs w:val="23"/>
+          <w14:ligatures w14:val="none"/>
+        </w:rPr>
+        <w:t>So</w:t>
+      </w:r>
+      <w:proofErr w:type="gramEnd"/>
+      <w:r>
+        <w:rPr>
+          <w:rFonts w:ascii="Verdana" w:eastAsia="Times New Roman" w:hAnsi="Verdana" w:cs="Times New Roman"/>
+          <w:color w:val="000000"/>
+          <w:kern w:val="0"/>
+          <w:sz w:val="23"/>
+          <w:szCs w:val="23"/>
+          <w14:ligatures w14:val="none"/>
+        </w:rPr>
+        <w:t xml:space="preserve"> we create a new branch to deal with the emergency:</w:t>
       </w:r>
     </w:p>
     <w:p>
@@ -12284,7 +12949,19 @@
           <w:szCs w:val="23"/>
           <w14:ligatures w14:val="none"/>
         </w:rPr>
-        <w:t>Hello World!</w:t>
+        <w:t xml:space="preserve">Hello </w:t>
+      </w:r>
+      <w:proofErr w:type="gramStart"/>
+      <w:r>
+        <w:rPr>
+          <w:rFonts w:ascii="Consolas" w:eastAsia="Times New Roman" w:hAnsi="Consolas" w:cs="Times New Roman"/>
+          <w:color w:val="000000"/>
+          <w:kern w:val="0"/>
+          <w:sz w:val="23"/>
+          <w:szCs w:val="23"/>
+          <w14:ligatures w14:val="none"/>
+        </w:rPr>
+        <w:t>World!</w:t>
       </w:r>
       <w:r>
         <w:rPr>
@@ -12297,6 +12974,7 @@
         </w:rPr>
         <w:t>&lt;</w:t>
       </w:r>
+      <w:proofErr w:type="gramEnd"/>
       <w:r>
         <w:rPr>
           <w:rFonts w:ascii="Consolas" w:eastAsia="Times New Roman" w:hAnsi="Consolas" w:cs="Times New Roman"/>
@@ -12361,8 +13039,21 @@
           <w:szCs w:val="23"/>
           <w14:ligatures w14:val="none"/>
         </w:rPr>
-        <w:t> rel</w:t>
-      </w:r>
+        <w:t> </w:t>
+      </w:r>
+      <w:proofErr w:type="spellStart"/>
+      <w:r>
+        <w:rPr>
+          <w:rFonts w:ascii="Consolas" w:eastAsia="Times New Roman" w:hAnsi="Consolas" w:cs="Times New Roman"/>
+          <w:color w:val="FF0000"/>
+          <w:kern w:val="0"/>
+          <w:sz w:val="23"/>
+          <w:szCs w:val="23"/>
+          <w14:ligatures w14:val="none"/>
+        </w:rPr>
+        <w:t>rel</w:t>
+      </w:r>
+      <w:proofErr w:type="spellEnd"/>
       <w:r>
         <w:rPr>
           <w:rFonts w:ascii="Consolas" w:eastAsia="Times New Roman" w:hAnsi="Consolas" w:cs="Times New Roman"/>
@@ -12383,8 +13074,21 @@
           <w:szCs w:val="23"/>
           <w14:ligatures w14:val="none"/>
         </w:rPr>
-        <w:t> href</w:t>
-      </w:r>
+        <w:t> </w:t>
+      </w:r>
+      <w:proofErr w:type="spellStart"/>
+      <w:r>
+        <w:rPr>
+          <w:rFonts w:ascii="Consolas" w:eastAsia="Times New Roman" w:hAnsi="Consolas" w:cs="Times New Roman"/>
+          <w:color w:val="FF0000"/>
+          <w:kern w:val="0"/>
+          <w:sz w:val="23"/>
+          <w:szCs w:val="23"/>
+          <w14:ligatures w14:val="none"/>
+        </w:rPr>
+        <w:t>href</w:t>
+      </w:r>
+      <w:proofErr w:type="spellEnd"/>
       <w:r>
         <w:rPr>
           <w:rFonts w:ascii="Consolas" w:eastAsia="Times New Roman" w:hAnsi="Consolas" w:cs="Times New Roman"/>
@@ -12636,7 +13340,31 @@
           <w:szCs w:val="23"/>
           <w14:ligatures w14:val="none"/>
         </w:rPr>
-        <w:t>This is the first file in my new Git Repo.</w:t>
+        <w:t xml:space="preserve">This is the first file in my new </w:t>
+      </w:r>
+      <w:proofErr w:type="spellStart"/>
+      <w:r>
+        <w:rPr>
+          <w:rFonts w:ascii="Consolas" w:eastAsia="Times New Roman" w:hAnsi="Consolas" w:cs="Times New Roman"/>
+          <w:color w:val="000000"/>
+          <w:kern w:val="0"/>
+          <w:sz w:val="23"/>
+          <w:szCs w:val="23"/>
+          <w14:ligatures w14:val="none"/>
+        </w:rPr>
+        <w:t>Git</w:t>
+      </w:r>
+      <w:proofErr w:type="spellEnd"/>
+      <w:r>
+        <w:rPr>
+          <w:rFonts w:ascii="Consolas" w:eastAsia="Times New Roman" w:hAnsi="Consolas" w:cs="Times New Roman"/>
+          <w:color w:val="000000"/>
+          <w:kern w:val="0"/>
+          <w:sz w:val="23"/>
+          <w:szCs w:val="23"/>
+          <w14:ligatures w14:val="none"/>
+        </w:rPr>
+        <w:t xml:space="preserve"> Repo.</w:t>
       </w:r>
       <w:r>
         <w:rPr>
@@ -13555,7 +14283,31 @@
           <w:szCs w:val="23"/>
           <w14:ligatures w14:val="none"/>
         </w:rPr>
-        <w:t xml:space="preserve"> 1 file changed, 1 insertion(+), 1 deletion(-)</w:t>
+        <w:t xml:space="preserve"> 1 file changed, 1 </w:t>
+      </w:r>
+      <w:proofErr w:type="gramStart"/>
+      <w:r>
+        <w:rPr>
+          <w:rFonts w:ascii="Consolas" w:eastAsia="Times New Roman" w:hAnsi="Consolas" w:cs="Courier New"/>
+          <w:color w:val="000000"/>
+          <w:kern w:val="0"/>
+          <w:sz w:val="23"/>
+          <w:szCs w:val="23"/>
+          <w14:ligatures w14:val="none"/>
+        </w:rPr>
+        <w:t>insertion(</w:t>
+      </w:r>
+      <w:proofErr w:type="gramEnd"/>
+      <w:r>
+        <w:rPr>
+          <w:rFonts w:ascii="Consolas" w:eastAsia="Times New Roman" w:hAnsi="Consolas" w:cs="Courier New"/>
+          <w:color w:val="000000"/>
+          <w:kern w:val="0"/>
+          <w:sz w:val="23"/>
+          <w:szCs w:val="23"/>
+          <w14:ligatures w14:val="none"/>
+        </w:rPr>
+        <w:t>+), 1 deletion(-)</w:t>
       </w:r>
     </w:p>
     <w:p>

</xml_diff>

<commit_message>
The end of section Git in w3schools after saving
</commit_message>
<xml_diff>
--- a/git_and_github.docx
+++ b/git_and_github.docx
@@ -1523,31 +1523,7 @@
           <w:szCs w:val="23"/>
           <w14:ligatures w14:val="none"/>
         </w:rPr>
-        <w:t xml:space="preserve">For Windows, you can use Git bash, which comes included in Git for Windows. For Mac and </w:t>
-      </w:r>
-      <w:proofErr w:type="gramStart"/>
-      <w:r>
-        <w:rPr>
-          <w:rFonts w:ascii="Verdana" w:eastAsia="Times New Roman" w:hAnsi="Verdana" w:cs="Times New Roman"/>
-          <w:color w:val="000000"/>
-          <w:kern w:val="0"/>
-          <w:sz w:val="23"/>
-          <w:szCs w:val="23"/>
-          <w14:ligatures w14:val="none"/>
-        </w:rPr>
-        <w:t>Linux</w:t>
-      </w:r>
-      <w:proofErr w:type="gramEnd"/>
-      <w:r>
-        <w:rPr>
-          <w:rFonts w:ascii="Verdana" w:eastAsia="Times New Roman" w:hAnsi="Verdana" w:cs="Times New Roman"/>
-          <w:color w:val="000000"/>
-          <w:kern w:val="0"/>
-          <w:sz w:val="23"/>
-          <w:szCs w:val="23"/>
-          <w14:ligatures w14:val="none"/>
-        </w:rPr>
-        <w:t xml:space="preserve"> you can use the built-in terminal.</w:t>
+        <w:t>For Windows, you can use Git bash, which comes included in Git for Windows. For Mac and Linux you can use the built-in terminal.</w:t>
       </w:r>
     </w:p>
     <w:p>
@@ -1882,7 +1858,6 @@
         <w:t xml:space="preserve"> config --global </w:t>
       </w:r>
       <w:proofErr w:type="spellStart"/>
-      <w:proofErr w:type="gramStart"/>
       <w:r>
         <w:rPr>
           <w:rStyle w:val="HTMLCode"/>
@@ -1894,7 +1869,6 @@
         <w:t>user.email</w:t>
       </w:r>
       <w:proofErr w:type="spellEnd"/>
-      <w:proofErr w:type="gramEnd"/>
       <w:r>
         <w:rPr>
           <w:rStyle w:val="HTMLCode"/>
@@ -1948,27 +1922,7 @@
           <w:sz w:val="23"/>
           <w:szCs w:val="23"/>
         </w:rPr>
-        <w:t xml:space="preserve">Change the </w:t>
-      </w:r>
-      <w:proofErr w:type="gramStart"/>
-      <w:r>
-        <w:rPr>
-          <w:rFonts w:ascii="Verdana" w:hAnsi="Verdana"/>
-          <w:color w:val="000000"/>
-          <w:sz w:val="23"/>
-          <w:szCs w:val="23"/>
-        </w:rPr>
-        <w:t>user</w:t>
-      </w:r>
-      <w:proofErr w:type="gramEnd"/>
-      <w:r>
-        <w:rPr>
-          <w:rFonts w:ascii="Verdana" w:hAnsi="Verdana"/>
-          <w:color w:val="000000"/>
-          <w:sz w:val="23"/>
-          <w:szCs w:val="23"/>
-        </w:rPr>
-        <w:t xml:space="preserve"> name and e-mail address to your own. You will probably also want to use this when registering to GitHub later on.</w:t>
+        <w:t>Change the user name and e-mail address to your own. You will probably also want to use this when registering to GitHub later on.</w:t>
       </w:r>
     </w:p>
     <w:p>
@@ -2714,7 +2668,6 @@
         <w:t>myproject</w:t>
       </w:r>
       <w:proofErr w:type="spellEnd"/>
-      <w:proofErr w:type="gramStart"/>
       <w:r>
         <w:rPr>
           <w:rStyle w:val="HTMLCode"/>
@@ -2723,18 +2676,7 @@
           <w:sz w:val="23"/>
           <w:szCs w:val="23"/>
         </w:rPr>
-        <w:t>/.git</w:t>
-      </w:r>
-      <w:proofErr w:type="gramEnd"/>
-      <w:r>
-        <w:rPr>
-          <w:rStyle w:val="HTMLCode"/>
-          <w:rFonts w:ascii="Consolas" w:hAnsi="Consolas"/>
-          <w:color w:val="000000"/>
-          <w:sz w:val="23"/>
-          <w:szCs w:val="23"/>
-        </w:rPr>
-        <w:t>/</w:t>
+        <w:t>/.git/</w:t>
       </w:r>
     </w:p>
     <w:p>
@@ -2906,25 +2848,14 @@
           <w:szCs w:val="23"/>
         </w:rPr>
       </w:pPr>
-      <w:proofErr w:type="gramStart"/>
-      <w:r>
-        <w:rPr>
-          <w:rFonts w:ascii="Verdana" w:hAnsi="Verdana"/>
-          <w:color w:val="000000"/>
-          <w:sz w:val="23"/>
-          <w:szCs w:val="23"/>
-        </w:rPr>
-        <w:t>So</w:t>
-      </w:r>
-      <w:proofErr w:type="gramEnd"/>
-      <w:r>
-        <w:rPr>
-          <w:rFonts w:ascii="Verdana" w:hAnsi="Verdana"/>
-          <w:color w:val="000000"/>
-          <w:sz w:val="23"/>
-          <w:szCs w:val="23"/>
-        </w:rPr>
-        <w:t xml:space="preserve"> let's add some files, or create a new file using your </w:t>
+      <w:r>
+        <w:rPr>
+          <w:rFonts w:ascii="Verdana" w:hAnsi="Verdana"/>
+          <w:color w:val="000000"/>
+          <w:sz w:val="23"/>
+          <w:szCs w:val="23"/>
+        </w:rPr>
+        <w:t xml:space="preserve">So let's add some files, or create a new file using your </w:t>
       </w:r>
       <w:proofErr w:type="spellStart"/>
       <w:r>
@@ -3925,27 +3856,7 @@
           <w:sz w:val="23"/>
           <w:szCs w:val="23"/>
         </w:rPr>
-        <w:t xml:space="preserve">. </w:t>
-      </w:r>
-      <w:proofErr w:type="gramStart"/>
-      <w:r>
-        <w:rPr>
-          <w:rFonts w:ascii="Verdana" w:hAnsi="Verdana"/>
-          <w:color w:val="000000"/>
-          <w:sz w:val="23"/>
-          <w:szCs w:val="23"/>
-        </w:rPr>
-        <w:t>So</w:t>
-      </w:r>
-      <w:proofErr w:type="gramEnd"/>
-      <w:r>
-        <w:rPr>
-          <w:rFonts w:ascii="Verdana" w:hAnsi="Verdana"/>
-          <w:color w:val="000000"/>
-          <w:sz w:val="23"/>
-          <w:szCs w:val="23"/>
-        </w:rPr>
-        <w:t xml:space="preserve"> we can add it to the Staging Environment:</w:t>
+        <w:t>. So we can add it to the Staging Environment:</w:t>
       </w:r>
     </w:p>
     <w:p>
@@ -4065,19 +3976,8 @@
           <w:sz w:val="23"/>
           <w:szCs w:val="23"/>
         </w:rPr>
-        <w:t xml:space="preserve">. Let's check the </w:t>
-      </w:r>
-      <w:proofErr w:type="gramStart"/>
-      <w:r>
-        <w:rPr>
-          <w:rFonts w:ascii="Verdana" w:hAnsi="Verdana"/>
-          <w:color w:val="000000"/>
-          <w:sz w:val="23"/>
-          <w:szCs w:val="23"/>
-        </w:rPr>
-        <w:t>status::</w:t>
-      </w:r>
-      <w:proofErr w:type="gramEnd"/>
+        <w:t>. Let's check the status::</w:t>
+      </w:r>
     </w:p>
     <w:p>
       <w:pPr>
@@ -5029,29 +4929,7 @@
           <w:sz w:val="23"/>
           <w:szCs w:val="23"/>
         </w:rPr>
-        <w:t xml:space="preserve"> 3 files changed, 26 </w:t>
-      </w:r>
-      <w:proofErr w:type="gramStart"/>
-      <w:r>
-        <w:rPr>
-          <w:rStyle w:val="HTMLCode"/>
-          <w:rFonts w:ascii="Consolas" w:hAnsi="Consolas"/>
-          <w:color w:val="000000"/>
-          <w:sz w:val="23"/>
-          <w:szCs w:val="23"/>
-        </w:rPr>
-        <w:t>insertions(</w:t>
-      </w:r>
-      <w:proofErr w:type="gramEnd"/>
-      <w:r>
-        <w:rPr>
-          <w:rStyle w:val="HTMLCode"/>
-          <w:rFonts w:ascii="Consolas" w:hAnsi="Consolas"/>
-          <w:color w:val="000000"/>
-          <w:sz w:val="23"/>
-          <w:szCs w:val="23"/>
-        </w:rPr>
-        <w:t>+)</w:t>
+        <w:t xml:space="preserve"> 3 files changed, 26 insertions(+)</w:t>
       </w:r>
     </w:p>
     <w:p>
@@ -5684,31 +5562,7 @@
           <w:szCs w:val="23"/>
           <w14:ligatures w14:val="none"/>
         </w:rPr>
-        <w:t xml:space="preserve">We see the file we expected is modified. </w:t>
-      </w:r>
-      <w:proofErr w:type="gramStart"/>
-      <w:r>
-        <w:rPr>
-          <w:rFonts w:ascii="Verdana" w:eastAsia="Times New Roman" w:hAnsi="Verdana" w:cs="Times New Roman"/>
-          <w:color w:val="000000"/>
-          <w:kern w:val="0"/>
-          <w:sz w:val="23"/>
-          <w:szCs w:val="23"/>
-          <w14:ligatures w14:val="none"/>
-        </w:rPr>
-        <w:t>So</w:t>
-      </w:r>
-      <w:proofErr w:type="gramEnd"/>
-      <w:r>
-        <w:rPr>
-          <w:rFonts w:ascii="Verdana" w:eastAsia="Times New Roman" w:hAnsi="Verdana" w:cs="Times New Roman"/>
-          <w:color w:val="000000"/>
-          <w:kern w:val="0"/>
-          <w:sz w:val="23"/>
-          <w:szCs w:val="23"/>
-          <w14:ligatures w14:val="none"/>
-        </w:rPr>
-        <w:t xml:space="preserve"> let's commit it directly:</w:t>
+        <w:t>We see the file we expected is modified. So let's commit it directly:</w:t>
       </w:r>
     </w:p>
     <w:p>
@@ -5885,31 +5739,7 @@
           <w:szCs w:val="23"/>
           <w14:ligatures w14:val="none"/>
         </w:rPr>
-        <w:t xml:space="preserve"> 1 file changed, 1 </w:t>
-      </w:r>
-      <w:proofErr w:type="gramStart"/>
-      <w:r>
-        <w:rPr>
-          <w:rFonts w:ascii="Consolas" w:eastAsia="Times New Roman" w:hAnsi="Consolas" w:cs="Courier New"/>
-          <w:color w:val="000000"/>
-          <w:kern w:val="0"/>
-          <w:sz w:val="23"/>
-          <w:szCs w:val="23"/>
-          <w14:ligatures w14:val="none"/>
-        </w:rPr>
-        <w:t>insertion(</w:t>
-      </w:r>
-      <w:proofErr w:type="gramEnd"/>
-      <w:r>
-        <w:rPr>
-          <w:rFonts w:ascii="Consolas" w:eastAsia="Times New Roman" w:hAnsi="Consolas" w:cs="Courier New"/>
-          <w:color w:val="000000"/>
-          <w:kern w:val="0"/>
-          <w:sz w:val="23"/>
-          <w:szCs w:val="23"/>
-          <w14:ligatures w14:val="none"/>
-        </w:rPr>
-        <w:t>+)</w:t>
+        <w:t xml:space="preserve"> 1 file changed, 1 insertion(+)</w:t>
       </w:r>
     </w:p>
     <w:p>
@@ -6383,31 +6213,7 @@
           <w:szCs w:val="23"/>
           <w14:ligatures w14:val="none"/>
         </w:rPr>
-        <w:t> </w:t>
-      </w:r>
-      <w:proofErr w:type="gramStart"/>
-      <w:r>
-        <w:rPr>
-          <w:rFonts w:ascii="Verdana" w:eastAsia="Times New Roman" w:hAnsi="Verdana" w:cs="Times New Roman"/>
-          <w:color w:val="000000"/>
-          <w:kern w:val="0"/>
-          <w:sz w:val="23"/>
-          <w:szCs w:val="23"/>
-          <w14:ligatures w14:val="none"/>
-        </w:rPr>
-        <w:t>-  See</w:t>
-      </w:r>
-      <w:proofErr w:type="gramEnd"/>
-      <w:r>
-        <w:rPr>
-          <w:rFonts w:ascii="Verdana" w:eastAsia="Times New Roman" w:hAnsi="Verdana" w:cs="Times New Roman"/>
-          <w:color w:val="000000"/>
-          <w:kern w:val="0"/>
-          <w:sz w:val="23"/>
-          <w:szCs w:val="23"/>
-          <w14:ligatures w14:val="none"/>
-        </w:rPr>
-        <w:t xml:space="preserve"> all the available options for the specific command</w:t>
+        <w:t> -  See all the available options for the specific command</w:t>
       </w:r>
     </w:p>
     <w:p>
@@ -6447,31 +6253,7 @@
           <w:szCs w:val="23"/>
           <w14:ligatures w14:val="none"/>
         </w:rPr>
-        <w:t> </w:t>
-      </w:r>
-      <w:proofErr w:type="gramStart"/>
-      <w:r>
-        <w:rPr>
-          <w:rFonts w:ascii="Verdana" w:eastAsia="Times New Roman" w:hAnsi="Verdana" w:cs="Times New Roman"/>
-          <w:color w:val="000000"/>
-          <w:kern w:val="0"/>
-          <w:sz w:val="23"/>
-          <w:szCs w:val="23"/>
-          <w14:ligatures w14:val="none"/>
-        </w:rPr>
-        <w:t>-  See</w:t>
-      </w:r>
-      <w:proofErr w:type="gramEnd"/>
-      <w:r>
-        <w:rPr>
-          <w:rFonts w:ascii="Verdana" w:eastAsia="Times New Roman" w:hAnsi="Verdana" w:cs="Times New Roman"/>
-          <w:color w:val="000000"/>
-          <w:kern w:val="0"/>
-          <w:sz w:val="23"/>
-          <w:szCs w:val="23"/>
-          <w14:ligatures w14:val="none"/>
-        </w:rPr>
-        <w:t xml:space="preserve"> all possible commands</w:t>
+        <w:t> -  See all possible commands</w:t>
       </w:r>
     </w:p>
     <w:p>
@@ -8161,25 +7943,14 @@
           <w:szCs w:val="23"/>
         </w:rPr>
       </w:pPr>
-      <w:proofErr w:type="gramStart"/>
-      <w:r>
-        <w:rPr>
-          <w:rFonts w:ascii="Verdana" w:hAnsi="Verdana"/>
-          <w:color w:val="000000"/>
-          <w:sz w:val="23"/>
-          <w:szCs w:val="23"/>
-        </w:rPr>
-        <w:t>So</w:t>
-      </w:r>
-      <w:proofErr w:type="gramEnd"/>
-      <w:r>
-        <w:rPr>
-          <w:rFonts w:ascii="Verdana" w:hAnsi="Verdana"/>
-          <w:color w:val="000000"/>
-          <w:sz w:val="23"/>
-          <w:szCs w:val="23"/>
-        </w:rPr>
-        <w:t xml:space="preserve"> we create a new </w:t>
+      <w:r>
+        <w:rPr>
+          <w:rFonts w:ascii="Verdana" w:hAnsi="Verdana"/>
+          <w:color w:val="000000"/>
+          <w:sz w:val="23"/>
+          <w:szCs w:val="23"/>
+        </w:rPr>
+        <w:t>So we create a new </w:t>
       </w:r>
       <w:r>
         <w:rPr>
@@ -8465,20 +8236,8 @@
           <w:sz w:val="23"/>
           <w:szCs w:val="23"/>
         </w:rPr>
-        <w:t xml:space="preserve">* </w:t>
-      </w:r>
-      <w:proofErr w:type="gramStart"/>
-      <w:r>
-        <w:rPr>
-          <w:rStyle w:val="HTMLCode"/>
-          <w:rFonts w:ascii="Consolas" w:hAnsi="Consolas"/>
-          <w:color w:val="000000"/>
-          <w:sz w:val="23"/>
-          <w:szCs w:val="23"/>
-        </w:rPr>
-        <w:t>master</w:t>
-      </w:r>
-      <w:proofErr w:type="gramEnd"/>
+        <w:t>* master</w:t>
+      </w:r>
     </w:p>
     <w:p>
       <w:pPr>
@@ -10555,7 +10314,6 @@
           <w14:ligatures w14:val="none"/>
         </w:rPr>
       </w:pPr>
-      <w:proofErr w:type="gramStart"/>
       <w:r>
         <w:rPr>
           <w:rFonts w:ascii="Verdana" w:eastAsia="Times New Roman" w:hAnsi="Verdana" w:cs="Times New Roman"/>
@@ -10565,19 +10323,7 @@
           <w:szCs w:val="23"/>
           <w14:ligatures w14:val="none"/>
         </w:rPr>
-        <w:t>So</w:t>
-      </w:r>
-      <w:proofErr w:type="gramEnd"/>
-      <w:r>
-        <w:rPr>
-          <w:rFonts w:ascii="Verdana" w:eastAsia="Times New Roman" w:hAnsi="Verdana" w:cs="Times New Roman"/>
-          <w:color w:val="000000"/>
-          <w:kern w:val="0"/>
-          <w:sz w:val="23"/>
-          <w:szCs w:val="23"/>
-          <w14:ligatures w14:val="none"/>
-        </w:rPr>
-        <w:t xml:space="preserve"> let's go through what happens here:</w:t>
+        <w:t>So let's go through what happens here:</w:t>
       </w:r>
     </w:p>
     <w:p>
@@ -10684,7 +10430,6 @@
           <w14:ligatures w14:val="none"/>
         </w:rPr>
       </w:pPr>
-      <w:proofErr w:type="gramStart"/>
       <w:r>
         <w:rPr>
           <w:rFonts w:ascii="Verdana" w:eastAsia="Times New Roman" w:hAnsi="Verdana" w:cs="Times New Roman"/>
@@ -10694,19 +10439,7 @@
           <w:szCs w:val="23"/>
           <w14:ligatures w14:val="none"/>
         </w:rPr>
-        <w:t>So</w:t>
-      </w:r>
-      <w:proofErr w:type="gramEnd"/>
-      <w:r>
-        <w:rPr>
-          <w:rFonts w:ascii="Verdana" w:eastAsia="Times New Roman" w:hAnsi="Verdana" w:cs="Times New Roman"/>
-          <w:color w:val="000000"/>
-          <w:kern w:val="0"/>
-          <w:sz w:val="23"/>
-          <w:szCs w:val="23"/>
-          <w14:ligatures w14:val="none"/>
-        </w:rPr>
-        <w:t xml:space="preserve"> we need to add both files to the Staging Environment for this </w:t>
+        <w:t>So we need to add both files to the Staging Environment for this </w:t>
       </w:r>
       <w:r>
         <w:rPr>
@@ -11314,31 +11047,7 @@
           <w:szCs w:val="23"/>
           <w14:ligatures w14:val="none"/>
         </w:rPr>
-        <w:t xml:space="preserve">We are happy with our changes. </w:t>
-      </w:r>
-      <w:proofErr w:type="gramStart"/>
-      <w:r>
-        <w:rPr>
-          <w:rFonts w:ascii="Verdana" w:eastAsia="Times New Roman" w:hAnsi="Verdana" w:cs="Times New Roman"/>
-          <w:color w:val="000000"/>
-          <w:kern w:val="0"/>
-          <w:sz w:val="23"/>
-          <w:szCs w:val="23"/>
-          <w14:ligatures w14:val="none"/>
-        </w:rPr>
-        <w:t>So</w:t>
-      </w:r>
-      <w:proofErr w:type="gramEnd"/>
-      <w:r>
-        <w:rPr>
-          <w:rFonts w:ascii="Verdana" w:eastAsia="Times New Roman" w:hAnsi="Verdana" w:cs="Times New Roman"/>
-          <w:color w:val="000000"/>
-          <w:kern w:val="0"/>
-          <w:sz w:val="23"/>
-          <w:szCs w:val="23"/>
-          <w14:ligatures w14:val="none"/>
-        </w:rPr>
-        <w:t xml:space="preserve"> we will commit them to the </w:t>
+        <w:t>We are happy with our changes. So we will commit them to the </w:t>
       </w:r>
       <w:r>
         <w:rPr>
@@ -11537,31 +11246,7 @@
           <w:szCs w:val="23"/>
           <w14:ligatures w14:val="none"/>
         </w:rPr>
-        <w:t xml:space="preserve">2 files changed, 1 </w:t>
-      </w:r>
-      <w:proofErr w:type="gramStart"/>
-      <w:r>
-        <w:rPr>
-          <w:rFonts w:ascii="Consolas" w:eastAsia="Times New Roman" w:hAnsi="Consolas" w:cs="Courier New"/>
-          <w:color w:val="000000"/>
-          <w:kern w:val="0"/>
-          <w:sz w:val="23"/>
-          <w:szCs w:val="23"/>
-          <w14:ligatures w14:val="none"/>
-        </w:rPr>
-        <w:t>insertion(</w:t>
-      </w:r>
-      <w:proofErr w:type="gramEnd"/>
-      <w:r>
-        <w:rPr>
-          <w:rFonts w:ascii="Consolas" w:eastAsia="Times New Roman" w:hAnsi="Consolas" w:cs="Courier New"/>
-          <w:color w:val="000000"/>
-          <w:kern w:val="0"/>
-          <w:sz w:val="23"/>
-          <w:szCs w:val="23"/>
-          <w14:ligatures w14:val="none"/>
-        </w:rPr>
-        <w:t>+)</w:t>
+        <w:t>2 files changed, 1 insertion(+)</w:t>
       </w:r>
     </w:p>
     <w:p>
@@ -11971,7 +11656,6 @@
           <w14:ligatures w14:val="none"/>
         </w:rPr>
       </w:pPr>
-      <w:proofErr w:type="gramStart"/>
       <w:r>
         <w:rPr>
           <w:rFonts w:ascii="Consolas" w:eastAsia="Times New Roman" w:hAnsi="Consolas" w:cs="Courier New"/>
@@ -11981,19 +11665,7 @@
           <w:szCs w:val="23"/>
           <w14:ligatures w14:val="none"/>
         </w:rPr>
-        <w:t>README.md  bluestyle.css</w:t>
-      </w:r>
-      <w:proofErr w:type="gramEnd"/>
-      <w:r>
-        <w:rPr>
-          <w:rFonts w:ascii="Consolas" w:eastAsia="Times New Roman" w:hAnsi="Consolas" w:cs="Courier New"/>
-          <w:color w:val="000000"/>
-          <w:kern w:val="0"/>
-          <w:sz w:val="23"/>
-          <w:szCs w:val="23"/>
-          <w14:ligatures w14:val="none"/>
-        </w:rPr>
-        <w:t xml:space="preserve">  img_hello_world.jpg  index.html</w:t>
+        <w:t>README.md  bluestyle.css  img_hello_world.jpg  index.html</w:t>
       </w:r>
     </w:p>
     <w:p>
@@ -12327,7 +11999,6 @@
           <w14:ligatures w14:val="none"/>
         </w:rPr>
       </w:pPr>
-      <w:proofErr w:type="gramStart"/>
       <w:r>
         <w:rPr>
           <w:rFonts w:ascii="Consolas" w:eastAsia="Times New Roman" w:hAnsi="Consolas" w:cs="Courier New"/>
@@ -12337,19 +12008,7 @@
           <w:szCs w:val="23"/>
           <w14:ligatures w14:val="none"/>
         </w:rPr>
-        <w:t>README.md  bluestyle.css</w:t>
-      </w:r>
-      <w:proofErr w:type="gramEnd"/>
-      <w:r>
-        <w:rPr>
-          <w:rFonts w:ascii="Consolas" w:eastAsia="Times New Roman" w:hAnsi="Consolas" w:cs="Courier New"/>
-          <w:color w:val="000000"/>
-          <w:kern w:val="0"/>
-          <w:sz w:val="23"/>
-          <w:szCs w:val="23"/>
-          <w14:ligatures w14:val="none"/>
-        </w:rPr>
-        <w:t xml:space="preserve">  index.html</w:t>
+        <w:t>README.md  bluestyle.css  index.html</w:t>
       </w:r>
     </w:p>
     <w:p>
@@ -12527,7 +12186,6 @@
           <w14:ligatures w14:val="none"/>
         </w:rPr>
       </w:pPr>
-      <w:proofErr w:type="gramStart"/>
       <w:r>
         <w:rPr>
           <w:rFonts w:ascii="Verdana" w:eastAsia="Times New Roman" w:hAnsi="Verdana" w:cs="Times New Roman"/>
@@ -12537,19 +12195,7 @@
           <w:szCs w:val="23"/>
           <w14:ligatures w14:val="none"/>
         </w:rPr>
-        <w:t>So</w:t>
-      </w:r>
-      <w:proofErr w:type="gramEnd"/>
-      <w:r>
-        <w:rPr>
-          <w:rFonts w:ascii="Verdana" w:eastAsia="Times New Roman" w:hAnsi="Verdana" w:cs="Times New Roman"/>
-          <w:color w:val="000000"/>
-          <w:kern w:val="0"/>
-          <w:sz w:val="23"/>
-          <w:szCs w:val="23"/>
-          <w14:ligatures w14:val="none"/>
-        </w:rPr>
-        <w:t xml:space="preserve"> we create a new branch to deal with the emergency:</w:t>
+        <w:t>So we create a new branch to deal with the emergency:</w:t>
       </w:r>
     </w:p>
     <w:p>
@@ -12949,19 +12595,7 @@
           <w:szCs w:val="23"/>
           <w14:ligatures w14:val="none"/>
         </w:rPr>
-        <w:t xml:space="preserve">Hello </w:t>
-      </w:r>
-      <w:proofErr w:type="gramStart"/>
-      <w:r>
-        <w:rPr>
-          <w:rFonts w:ascii="Consolas" w:eastAsia="Times New Roman" w:hAnsi="Consolas" w:cs="Times New Roman"/>
-          <w:color w:val="000000"/>
-          <w:kern w:val="0"/>
-          <w:sz w:val="23"/>
-          <w:szCs w:val="23"/>
-          <w14:ligatures w14:val="none"/>
-        </w:rPr>
-        <w:t>World!</w:t>
+        <w:t>Hello World!</w:t>
       </w:r>
       <w:r>
         <w:rPr>
@@ -12974,7 +12608,6 @@
         </w:rPr>
         <w:t>&lt;</w:t>
       </w:r>
-      <w:proofErr w:type="gramEnd"/>
       <w:r>
         <w:rPr>
           <w:rFonts w:ascii="Consolas" w:eastAsia="Times New Roman" w:hAnsi="Consolas" w:cs="Times New Roman"/>
@@ -14283,31 +13916,7 @@
           <w:szCs w:val="23"/>
           <w14:ligatures w14:val="none"/>
         </w:rPr>
-        <w:t xml:space="preserve"> 1 file changed, 1 </w:t>
-      </w:r>
-      <w:proofErr w:type="gramStart"/>
-      <w:r>
-        <w:rPr>
-          <w:rFonts w:ascii="Consolas" w:eastAsia="Times New Roman" w:hAnsi="Consolas" w:cs="Courier New"/>
-          <w:color w:val="000000"/>
-          <w:kern w:val="0"/>
-          <w:sz w:val="23"/>
-          <w:szCs w:val="23"/>
-          <w14:ligatures w14:val="none"/>
-        </w:rPr>
-        <w:t>insertion(</w:t>
-      </w:r>
-      <w:proofErr w:type="gramEnd"/>
-      <w:r>
-        <w:rPr>
-          <w:rFonts w:ascii="Consolas" w:eastAsia="Times New Roman" w:hAnsi="Consolas" w:cs="Courier New"/>
-          <w:color w:val="000000"/>
-          <w:kern w:val="0"/>
-          <w:sz w:val="23"/>
-          <w:szCs w:val="23"/>
-          <w14:ligatures w14:val="none"/>
-        </w:rPr>
-        <w:t>+), 1 deletion(-)</w:t>
+        <w:t xml:space="preserve"> 1 file changed, 1 insertion(+), 1 deletion(-)</w:t>
       </w:r>
     </w:p>
     <w:p>
@@ -14564,7 +14173,7 @@
               <wp:extent cx="1143000" cy="1143000"/>
               <wp:effectExtent l="0" t="0" r="0" b="0"/>
               <wp:docPr id="2118495255" name="Picture 3" descr="Shift focus to GitHub">
-                <a:hlinkClick xmlns:a="http://schemas.openxmlformats.org/drawingml/2006/main" r:id="rId7"/>
+                <a:hlinkClick xmlns:a="http://schemas.openxmlformats.org/drawingml/2006/main" r:id="rId16"/>
               </wp:docPr>
               <wp:cNvGraphicFramePr>
                 <a:graphicFrameLocks xmlns:a="http://schemas.openxmlformats.org/drawingml/2006/main" noChangeAspect="1"/>
@@ -14574,7 +14183,7 @@
                   <pic:pic xmlns:pic="http://schemas.openxmlformats.org/drawingml/2006/picture">
                     <pic:nvPicPr>
                       <pic:cNvPr id="0" name="Picture 9" descr="Shift focus to GitHub">
-                        <a:hlinkClick r:id="rId7"/>
+                        <a:hlinkClick r:id="rId16"/>
                       </pic:cNvPr>
                       <pic:cNvPicPr>
                         <a:picLocks noChangeAspect="1" noChangeArrowheads="1"/>
@@ -15024,29 +14633,7 @@
           <w:sz w:val="23"/>
           <w:szCs w:val="23"/>
         </w:rPr>
-        <w:t>Updating 09f4</w:t>
-      </w:r>
-      <w:proofErr w:type="gramStart"/>
-      <w:r>
-        <w:rPr>
-          <w:rStyle w:val="HTMLCode"/>
-          <w:rFonts w:ascii="Consolas" w:eastAsiaTheme="majorEastAsia" w:hAnsi="Consolas"/>
-          <w:color w:val="000000"/>
-          <w:sz w:val="23"/>
-          <w:szCs w:val="23"/>
-        </w:rPr>
-        <w:t>acd..</w:t>
-      </w:r>
-      <w:proofErr w:type="gramEnd"/>
-      <w:r>
-        <w:rPr>
-          <w:rStyle w:val="HTMLCode"/>
-          <w:rFonts w:ascii="Consolas" w:eastAsiaTheme="majorEastAsia" w:hAnsi="Consolas"/>
-          <w:color w:val="000000"/>
-          <w:sz w:val="23"/>
-          <w:szCs w:val="23"/>
-        </w:rPr>
-        <w:t>dfa79db</w:t>
+        <w:t>Updating 09f4acd..dfa79db</w:t>
       </w:r>
     </w:p>
     <w:p>
@@ -15117,29 +14704,7 @@
           <w:sz w:val="23"/>
           <w:szCs w:val="23"/>
         </w:rPr>
-        <w:t xml:space="preserve"> 1 file changed, 1 </w:t>
-      </w:r>
-      <w:proofErr w:type="gramStart"/>
-      <w:r>
-        <w:rPr>
-          <w:rStyle w:val="HTMLCode"/>
-          <w:rFonts w:ascii="Consolas" w:eastAsiaTheme="majorEastAsia" w:hAnsi="Consolas"/>
-          <w:color w:val="000000"/>
-          <w:sz w:val="23"/>
-          <w:szCs w:val="23"/>
-        </w:rPr>
-        <w:t>insertion(</w:t>
-      </w:r>
-      <w:proofErr w:type="gramEnd"/>
-      <w:r>
-        <w:rPr>
-          <w:rStyle w:val="HTMLCode"/>
-          <w:rFonts w:ascii="Consolas" w:eastAsiaTheme="majorEastAsia" w:hAnsi="Consolas"/>
-          <w:color w:val="000000"/>
-          <w:sz w:val="23"/>
-          <w:szCs w:val="23"/>
-        </w:rPr>
-        <w:t>+), 1 deletion(-)</w:t>
+        <w:t xml:space="preserve"> 1 file changed, 1 insertion(+), 1 deletion(-)</w:t>
       </w:r>
     </w:p>
     <w:p>
@@ -15161,27 +14726,7 @@
           <w:sz w:val="23"/>
           <w:szCs w:val="23"/>
         </w:rPr>
-        <w:t xml:space="preserve">Since the emergency-fix branch came directly from master, and no other changes had been made to master while we were working, Git sees this as a continuation of master. </w:t>
-      </w:r>
-      <w:proofErr w:type="gramStart"/>
-      <w:r>
-        <w:rPr>
-          <w:rFonts w:ascii="Verdana" w:hAnsi="Verdana"/>
-          <w:color w:val="000000"/>
-          <w:sz w:val="23"/>
-          <w:szCs w:val="23"/>
-        </w:rPr>
-        <w:t>So</w:t>
-      </w:r>
-      <w:proofErr w:type="gramEnd"/>
-      <w:r>
-        <w:rPr>
-          <w:rFonts w:ascii="Verdana" w:hAnsi="Verdana"/>
-          <w:color w:val="000000"/>
-          <w:sz w:val="23"/>
-          <w:szCs w:val="23"/>
-        </w:rPr>
-        <w:t xml:space="preserve"> it can "Fast-forward", just pointing both master and emergency-fix to the same commit.</w:t>
+        <w:t>Since the emergency-fix branch came directly from master, and no other changes had been made to master while we were working, Git sees this as a continuation of master. So it can "Fast-forward", just pointing both master and emergency-fix to the same commit.</w:t>
       </w:r>
     </w:p>
     <w:p>
@@ -16697,29 +16242,7 @@
           <w:sz w:val="23"/>
           <w:szCs w:val="23"/>
         </w:rPr>
-        <w:t xml:space="preserve"> 2 files changed, 1 </w:t>
-      </w:r>
-      <w:proofErr w:type="gramStart"/>
-      <w:r>
-        <w:rPr>
-          <w:rStyle w:val="HTMLCode"/>
-          <w:rFonts w:ascii="Consolas" w:eastAsiaTheme="majorEastAsia" w:hAnsi="Consolas"/>
-          <w:color w:val="000000"/>
-          <w:sz w:val="23"/>
-          <w:szCs w:val="23"/>
-        </w:rPr>
-        <w:t>insertion(</w:t>
-      </w:r>
-      <w:proofErr w:type="gramEnd"/>
-      <w:r>
-        <w:rPr>
-          <w:rStyle w:val="HTMLCode"/>
-          <w:rFonts w:ascii="Consolas" w:eastAsiaTheme="majorEastAsia" w:hAnsi="Consolas"/>
-          <w:color w:val="000000"/>
-          <w:sz w:val="23"/>
-          <w:szCs w:val="23"/>
-        </w:rPr>
-        <w:t>+)</w:t>
+        <w:t xml:space="preserve"> 2 files changed, 1 insertion(+)</w:t>
       </w:r>
     </w:p>
     <w:p>
@@ -17084,29 +16607,7 @@
           <w:sz w:val="23"/>
           <w:szCs w:val="23"/>
         </w:rPr>
-        <w:t xml:space="preserve">  (</w:t>
-      </w:r>
-      <w:proofErr w:type="gramStart"/>
-      <w:r>
-        <w:rPr>
-          <w:rStyle w:val="HTMLCode"/>
-          <w:rFonts w:ascii="Consolas" w:eastAsiaTheme="majorEastAsia" w:hAnsi="Consolas"/>
-          <w:color w:val="000000"/>
-          <w:sz w:val="23"/>
-          <w:szCs w:val="23"/>
-        </w:rPr>
-        <w:t>fix</w:t>
-      </w:r>
-      <w:proofErr w:type="gramEnd"/>
-      <w:r>
-        <w:rPr>
-          <w:rStyle w:val="HTMLCode"/>
-          <w:rFonts w:ascii="Consolas" w:eastAsiaTheme="majorEastAsia" w:hAnsi="Consolas"/>
-          <w:color w:val="000000"/>
-          <w:sz w:val="23"/>
-          <w:szCs w:val="23"/>
-        </w:rPr>
-        <w:t xml:space="preserve"> conflicts and run "git commit")</w:t>
+        <w:t xml:space="preserve">  (fix conflicts and run "git commit")</w:t>
       </w:r>
     </w:p>
     <w:p>
@@ -17338,25 +16839,14 @@
           <w:szCs w:val="23"/>
         </w:rPr>
       </w:pPr>
-      <w:proofErr w:type="gramStart"/>
-      <w:r>
-        <w:rPr>
-          <w:rFonts w:ascii="Verdana" w:hAnsi="Verdana"/>
-          <w:color w:val="000000"/>
-          <w:sz w:val="23"/>
-          <w:szCs w:val="23"/>
-        </w:rPr>
-        <w:t>So</w:t>
-      </w:r>
-      <w:proofErr w:type="gramEnd"/>
-      <w:r>
-        <w:rPr>
-          <w:rFonts w:ascii="Verdana" w:hAnsi="Verdana"/>
-          <w:color w:val="000000"/>
-          <w:sz w:val="23"/>
-          <w:szCs w:val="23"/>
-        </w:rPr>
-        <w:t xml:space="preserve"> we need to fix that conflict. Open the file in our editor:</w:t>
+      <w:r>
+        <w:rPr>
+          <w:rFonts w:ascii="Verdana" w:hAnsi="Verdana"/>
+          <w:color w:val="000000"/>
+          <w:sz w:val="23"/>
+          <w:szCs w:val="23"/>
+        </w:rPr>
+        <w:t>So we need to fix that conflict. Open the file in our editor:</w:t>
       </w:r>
     </w:p>
     <w:p>
@@ -20276,1549 +19766,6 @@
           <w:szCs w:val="23"/>
         </w:rPr>
         <w:t> and sign up for an account</w:t>
-      </w:r>
-    </w:p>
-    <w:p>
-      <w:pPr>
-        <w:shd w:val="clear" w:color="auto" w:fill="FFFFCC"/>
-        <w:spacing w:line="240" w:lineRule="auto"/>
-        <w:rPr>
-          <w:rFonts w:ascii="Verdana" w:eastAsia="Times New Roman" w:hAnsi="Verdana" w:cs="Times New Roman"/>
-          <w:color w:val="000000"/>
-          <w:kern w:val="0"/>
-          <w:sz w:val="23"/>
-          <w:szCs w:val="23"/>
-          <w14:ligatures w14:val="none"/>
-        </w:rPr>
-      </w:pPr>
-      <w:r>
-        <w:rPr>
-          <w:rFonts w:ascii="Verdana" w:eastAsia="Times New Roman" w:hAnsi="Verdana" w:cs="Times New Roman"/>
-          <w:b/>
-          <w:bCs/>
-          <w:color w:val="000000"/>
-          <w:kern w:val="0"/>
-          <w:sz w:val="23"/>
-          <w:szCs w:val="23"/>
-          <w14:ligatures w14:val="none"/>
-        </w:rPr>
-        <w:t>Note:</w:t>
-      </w:r>
-      <w:r>
-        <w:rPr>
-          <w:rFonts w:ascii="Verdana" w:eastAsia="Times New Roman" w:hAnsi="Verdana" w:cs="Times New Roman"/>
-          <w:color w:val="000000"/>
-          <w:kern w:val="0"/>
-          <w:sz w:val="23"/>
-          <w:szCs w:val="23"/>
-          <w14:ligatures w14:val="none"/>
-        </w:rPr>
-        <w:t> Remember to use the same e-mail address you used in the Git config.</w:t>
-      </w:r>
-    </w:p>
-    <w:p>
-      <w:pPr>
-        <w:spacing w:before="300" w:after="300" w:line="240" w:lineRule="auto"/>
-        <w:rPr>
-          <w:rFonts w:ascii="Times New Roman" w:eastAsia="Times New Roman" w:hAnsi="Times New Roman" w:cs="Times New Roman"/>
-          <w:kern w:val="0"/>
-          <w:sz w:val="24"/>
-          <w:szCs w:val="24"/>
-          <w14:ligatures w14:val="none"/>
-        </w:rPr>
-      </w:pPr>
-      <w:r>
-        <w:rPr>
-          <w:rFonts w:ascii="Times New Roman" w:eastAsia="Times New Roman" w:hAnsi="Times New Roman" w:cs="Times New Roman"/>
-          <w:kern w:val="0"/>
-          <w:sz w:val="24"/>
-          <w:szCs w:val="24"/>
-          <w14:ligatures w14:val="none"/>
-        </w:rPr>
-        <w:pict w14:anchorId="1763BF6C">
-          <v:rect id="_x0000_i1043" style="width:0;height:0" o:hralign="center" o:hrstd="t" o:hrnoshade="t" o:hr="t" fillcolor="black" stroked="f"/>
-        </w:pict>
-      </w:r>
-    </w:p>
-    <w:p>
-      <w:pPr>
-        <w:shd w:val="clear" w:color="auto" w:fill="FFFFFF"/>
-        <w:spacing w:before="150" w:after="150" w:line="240" w:lineRule="auto"/>
-        <w:outlineLvl w:val="1"/>
-        <w:rPr>
-          <w:rFonts w:ascii="Segoe UI" w:eastAsia="Times New Roman" w:hAnsi="Segoe UI" w:cs="Segoe UI"/>
-          <w:color w:val="000000"/>
-          <w:kern w:val="0"/>
-          <w:sz w:val="48"/>
-          <w:szCs w:val="48"/>
-          <w14:ligatures w14:val="none"/>
-        </w:rPr>
-      </w:pPr>
-      <w:r>
-        <w:rPr>
-          <w:rFonts w:ascii="Segoe UI" w:eastAsia="Times New Roman" w:hAnsi="Segoe UI" w:cs="Segoe UI"/>
-          <w:color w:val="000000"/>
-          <w:kern w:val="0"/>
-          <w:sz w:val="48"/>
-          <w:szCs w:val="48"/>
-          <w14:ligatures w14:val="none"/>
-        </w:rPr>
-        <w:t>Create a Repository on GitHub</w:t>
-      </w:r>
-    </w:p>
-    <w:p>
-      <w:pPr>
-        <w:shd w:val="clear" w:color="auto" w:fill="FFFFFF"/>
-        <w:spacing w:before="288" w:after="288" w:line="240" w:lineRule="auto"/>
-        <w:rPr>
-          <w:rFonts w:ascii="Verdana" w:eastAsia="Times New Roman" w:hAnsi="Verdana" w:cs="Times New Roman"/>
-          <w:color w:val="000000"/>
-          <w:kern w:val="0"/>
-          <w:sz w:val="23"/>
-          <w:szCs w:val="23"/>
-          <w14:ligatures w14:val="none"/>
-        </w:rPr>
-      </w:pPr>
-      <w:r>
-        <w:rPr>
-          <w:rFonts w:ascii="Verdana" w:eastAsia="Times New Roman" w:hAnsi="Verdana" w:cs="Times New Roman"/>
-          <w:color w:val="000000"/>
-          <w:kern w:val="0"/>
-          <w:sz w:val="23"/>
-          <w:szCs w:val="23"/>
-          <w14:ligatures w14:val="none"/>
-        </w:rPr>
-        <w:t>Now that you have made a GitHub account, sign in, and create a new Repo:</w:t>
-      </w:r>
-    </w:p>
-    <w:p>
-      <w:pPr>
-        <w:shd w:val="clear" w:color="auto" w:fill="FFFFFF"/>
-        <w:spacing w:before="288" w:after="288" w:line="240" w:lineRule="auto"/>
-        <w:rPr>
-          <w:rFonts w:ascii="Verdana" w:eastAsia="Times New Roman" w:hAnsi="Verdana" w:cs="Times New Roman"/>
-          <w:color w:val="000000"/>
-          <w:kern w:val="0"/>
-          <w:sz w:val="23"/>
-          <w:szCs w:val="23"/>
-          <w14:ligatures w14:val="none"/>
-        </w:rPr>
-      </w:pPr>
-      <w:r>
-        <w:rPr>
-          <w:rFonts w:ascii="Verdana" w:eastAsia="Times New Roman" w:hAnsi="Verdana" w:cs="Times New Roman"/>
-          <w:noProof/>
-          <w:color w:val="000000"/>
-          <w:kern w:val="0"/>
-          <w:sz w:val="23"/>
-          <w:szCs w:val="23"/>
-          <w14:ligatures w14:val="none"/>
-        </w:rPr>
-        <w:drawing>
-          <wp:inline distT="0" distB="0" distL="0" distR="0" wp14:anchorId="68B34267" wp14:editId="714B8566">
-            <wp:extent cx="5943600" cy="1919605"/>
-            <wp:effectExtent l="0" t="0" r="0" b="4445"/>
-            <wp:docPr id="1478864299" name="Picture 7" descr="GitHub New Repo"/>
-            <wp:cNvGraphicFramePr>
-              <a:graphicFrameLocks xmlns:a="http://schemas.openxmlformats.org/drawingml/2006/main" noChangeAspect="1"/>
-            </wp:cNvGraphicFramePr>
-            <a:graphic xmlns:a="http://schemas.openxmlformats.org/drawingml/2006/main">
-              <a:graphicData uri="http://schemas.openxmlformats.org/drawingml/2006/picture">
-                <pic:pic xmlns:pic="http://schemas.openxmlformats.org/drawingml/2006/picture">
-                  <pic:nvPicPr>
-                    <pic:cNvPr id="0" name="Picture 20" descr="GitHub New Repo"/>
-                    <pic:cNvPicPr>
-                      <a:picLocks noChangeAspect="1" noChangeArrowheads="1"/>
-                    </pic:cNvPicPr>
-                  </pic:nvPicPr>
-                  <pic:blipFill>
-                    <a:blip r:embed="rId20">
-                      <a:extLst>
-                        <a:ext uri="{28A0092B-C50C-407E-A947-70E740481C1C}">
-                          <a14:useLocalDpi xmlns:a14="http://schemas.microsoft.com/office/drawing/2010/main" val="0"/>
-                        </a:ext>
-                      </a:extLst>
-                    </a:blip>
-                    <a:srcRect/>
-                    <a:stretch>
-                      <a:fillRect/>
-                    </a:stretch>
-                  </pic:blipFill>
-                  <pic:spPr bwMode="auto">
-                    <a:xfrm>
-                      <a:off x="0" y="0"/>
-                      <a:ext cx="5943600" cy="1919605"/>
-                    </a:xfrm>
-                    <a:prstGeom prst="rect">
-                      <a:avLst/>
-                    </a:prstGeom>
-                    <a:noFill/>
-                    <a:ln>
-                      <a:noFill/>
-                    </a:ln>
-                  </pic:spPr>
-                </pic:pic>
-              </a:graphicData>
-            </a:graphic>
-          </wp:inline>
-        </w:drawing>
-      </w:r>
-    </w:p>
-    <w:p>
-      <w:pPr>
-        <w:shd w:val="clear" w:color="auto" w:fill="FFFFFF"/>
-        <w:spacing w:before="288" w:after="288" w:line="240" w:lineRule="auto"/>
-        <w:rPr>
-          <w:rFonts w:ascii="Verdana" w:eastAsia="Times New Roman" w:hAnsi="Verdana" w:cs="Times New Roman"/>
-          <w:color w:val="000000"/>
-          <w:kern w:val="0"/>
-          <w:sz w:val="23"/>
-          <w:szCs w:val="23"/>
-          <w14:ligatures w14:val="none"/>
-        </w:rPr>
-      </w:pPr>
-      <w:r>
-        <w:rPr>
-          <w:rFonts w:ascii="Verdana" w:eastAsia="Times New Roman" w:hAnsi="Verdana" w:cs="Times New Roman"/>
-          <w:color w:val="000000"/>
-          <w:kern w:val="0"/>
-          <w:sz w:val="23"/>
-          <w:szCs w:val="23"/>
-          <w14:ligatures w14:val="none"/>
-        </w:rPr>
-        <w:t>And fill in the relevant details:</w:t>
-      </w:r>
-    </w:p>
-    <w:p>
-      <w:pPr>
-        <w:shd w:val="clear" w:color="auto" w:fill="FFFFFF"/>
-        <w:spacing w:before="288" w:after="288" w:line="240" w:lineRule="auto"/>
-        <w:rPr>
-          <w:rFonts w:ascii="Verdana" w:eastAsia="Times New Roman" w:hAnsi="Verdana" w:cs="Times New Roman"/>
-          <w:color w:val="000000"/>
-          <w:kern w:val="0"/>
-          <w:sz w:val="23"/>
-          <w:szCs w:val="23"/>
-          <w14:ligatures w14:val="none"/>
-        </w:rPr>
-      </w:pPr>
-      <w:r>
-        <w:rPr>
-          <w:rFonts w:ascii="Verdana" w:eastAsia="Times New Roman" w:hAnsi="Verdana" w:cs="Times New Roman"/>
-          <w:noProof/>
-          <w:color w:val="000000"/>
-          <w:kern w:val="0"/>
-          <w:sz w:val="23"/>
-          <w:szCs w:val="23"/>
-          <w14:ligatures w14:val="none"/>
-        </w:rPr>
-        <w:lastRenderedPageBreak/>
-        <w:drawing>
-          <wp:inline distT="0" distB="0" distL="0" distR="0" wp14:anchorId="40075281" wp14:editId="0D27DF32">
-            <wp:extent cx="5943600" cy="3920490"/>
-            <wp:effectExtent l="0" t="0" r="0" b="3810"/>
-            <wp:docPr id="1427076233" name="Picture 6" descr="GitHub Create New Repo"/>
-            <wp:cNvGraphicFramePr>
-              <a:graphicFrameLocks xmlns:a="http://schemas.openxmlformats.org/drawingml/2006/main" noChangeAspect="1"/>
-            </wp:cNvGraphicFramePr>
-            <a:graphic xmlns:a="http://schemas.openxmlformats.org/drawingml/2006/main">
-              <a:graphicData uri="http://schemas.openxmlformats.org/drawingml/2006/picture">
-                <pic:pic xmlns:pic="http://schemas.openxmlformats.org/drawingml/2006/picture">
-                  <pic:nvPicPr>
-                    <pic:cNvPr id="0" name="Picture 21" descr="GitHub Create New Repo"/>
-                    <pic:cNvPicPr>
-                      <a:picLocks noChangeAspect="1" noChangeArrowheads="1"/>
-                    </pic:cNvPicPr>
-                  </pic:nvPicPr>
-                  <pic:blipFill>
-                    <a:blip r:embed="rId21">
-                      <a:extLst>
-                        <a:ext uri="{28A0092B-C50C-407E-A947-70E740481C1C}">
-                          <a14:useLocalDpi xmlns:a14="http://schemas.microsoft.com/office/drawing/2010/main" val="0"/>
-                        </a:ext>
-                      </a:extLst>
-                    </a:blip>
-                    <a:srcRect/>
-                    <a:stretch>
-                      <a:fillRect/>
-                    </a:stretch>
-                  </pic:blipFill>
-                  <pic:spPr bwMode="auto">
-                    <a:xfrm>
-                      <a:off x="0" y="0"/>
-                      <a:ext cx="5943600" cy="3920490"/>
-                    </a:xfrm>
-                    <a:prstGeom prst="rect">
-                      <a:avLst/>
-                    </a:prstGeom>
-                    <a:noFill/>
-                    <a:ln>
-                      <a:noFill/>
-                    </a:ln>
-                  </pic:spPr>
-                </pic:pic>
-              </a:graphicData>
-            </a:graphic>
-          </wp:inline>
-        </w:drawing>
-      </w:r>
-    </w:p>
-    <w:p>
-      <w:pPr>
-        <w:shd w:val="clear" w:color="auto" w:fill="FFFFFF"/>
-        <w:spacing w:before="288" w:after="288" w:line="240" w:lineRule="auto"/>
-        <w:rPr>
-          <w:rFonts w:ascii="Verdana" w:eastAsia="Times New Roman" w:hAnsi="Verdana" w:cs="Times New Roman"/>
-          <w:color w:val="000000"/>
-          <w:kern w:val="0"/>
-          <w:sz w:val="23"/>
-          <w:szCs w:val="23"/>
-          <w14:ligatures w14:val="none"/>
-        </w:rPr>
-      </w:pPr>
-      <w:r>
-        <w:rPr>
-          <w:rFonts w:ascii="Verdana" w:eastAsia="Times New Roman" w:hAnsi="Verdana" w:cs="Times New Roman"/>
-          <w:color w:val="000000"/>
-          <w:kern w:val="0"/>
-          <w:sz w:val="23"/>
-          <w:szCs w:val="23"/>
-          <w14:ligatures w14:val="none"/>
-        </w:rPr>
-        <w:t>We will go over the different options and what they mean later. But for now, choose Public (if you want the repo to be viewable for anyone) or Private (if you want to choose who should be able to view the repo). Either way, you will be able to choose who can </w:t>
-      </w:r>
-      <w:r>
-        <w:rPr>
-          <w:rFonts w:ascii="Verdana" w:eastAsia="Times New Roman" w:hAnsi="Verdana" w:cs="Times New Roman"/>
-          <w:b/>
-          <w:bCs/>
-          <w:color w:val="000000"/>
-          <w:kern w:val="0"/>
-          <w:sz w:val="23"/>
-          <w:szCs w:val="23"/>
-          <w14:ligatures w14:val="none"/>
-        </w:rPr>
-        <w:t>contribute</w:t>
-      </w:r>
-      <w:r>
-        <w:rPr>
-          <w:rFonts w:ascii="Verdana" w:eastAsia="Times New Roman" w:hAnsi="Verdana" w:cs="Times New Roman"/>
-          <w:color w:val="000000"/>
-          <w:kern w:val="0"/>
-          <w:sz w:val="23"/>
-          <w:szCs w:val="23"/>
-          <w14:ligatures w14:val="none"/>
-        </w:rPr>
-        <w:t> to the repo.</w:t>
-      </w:r>
-    </w:p>
-    <w:p>
-      <w:pPr>
-        <w:shd w:val="clear" w:color="auto" w:fill="FFFFFF"/>
-        <w:spacing w:before="288" w:after="288" w:line="240" w:lineRule="auto"/>
-        <w:rPr>
-          <w:rFonts w:ascii="Verdana" w:eastAsia="Times New Roman" w:hAnsi="Verdana" w:cs="Times New Roman"/>
-          <w:color w:val="000000"/>
-          <w:kern w:val="0"/>
-          <w:sz w:val="23"/>
-          <w:szCs w:val="23"/>
-          <w14:ligatures w14:val="none"/>
-        </w:rPr>
-      </w:pPr>
-      <w:r>
-        <w:rPr>
-          <w:rFonts w:ascii="Verdana" w:eastAsia="Times New Roman" w:hAnsi="Verdana" w:cs="Times New Roman"/>
-          <w:color w:val="000000"/>
-          <w:kern w:val="0"/>
-          <w:sz w:val="23"/>
-          <w:szCs w:val="23"/>
-          <w14:ligatures w14:val="none"/>
-        </w:rPr>
-        <w:t>Then click "Create repository".</w:t>
-      </w:r>
-    </w:p>
-    <w:p>
-      <w:pPr>
-        <w:spacing w:before="300" w:after="300" w:line="240" w:lineRule="auto"/>
-        <w:rPr>
-          <w:rFonts w:ascii="Times New Roman" w:eastAsia="Times New Roman" w:hAnsi="Times New Roman" w:cs="Times New Roman"/>
-          <w:kern w:val="0"/>
-          <w:sz w:val="24"/>
-          <w:szCs w:val="24"/>
-          <w14:ligatures w14:val="none"/>
-        </w:rPr>
-      </w:pPr>
-      <w:r>
-        <w:rPr>
-          <w:rFonts w:ascii="Times New Roman" w:eastAsia="Times New Roman" w:hAnsi="Times New Roman" w:cs="Times New Roman"/>
-          <w:kern w:val="0"/>
-          <w:sz w:val="24"/>
-          <w:szCs w:val="24"/>
-          <w14:ligatures w14:val="none"/>
-        </w:rPr>
-        <w:pict w14:anchorId="73F5025D">
-          <v:rect id="_x0000_i1046" style="width:0;height:0" o:hralign="center" o:hrstd="t" o:hrnoshade="t" o:hr="t" fillcolor="black" stroked="f"/>
-        </w:pict>
-      </w:r>
-    </w:p>
-    <w:p>
-      <w:pPr>
-        <w:shd w:val="clear" w:color="auto" w:fill="FFFFFF"/>
-        <w:spacing w:before="150" w:after="150" w:line="240" w:lineRule="auto"/>
-        <w:outlineLvl w:val="1"/>
-        <w:rPr>
-          <w:rFonts w:ascii="Segoe UI" w:eastAsia="Times New Roman" w:hAnsi="Segoe UI" w:cs="Segoe UI"/>
-          <w:color w:val="000000"/>
-          <w:kern w:val="0"/>
-          <w:sz w:val="48"/>
-          <w:szCs w:val="48"/>
-          <w14:ligatures w14:val="none"/>
-        </w:rPr>
-      </w:pPr>
-      <w:r>
-        <w:rPr>
-          <w:rFonts w:ascii="Segoe UI" w:eastAsia="Times New Roman" w:hAnsi="Segoe UI" w:cs="Segoe UI"/>
-          <w:color w:val="000000"/>
-          <w:kern w:val="0"/>
-          <w:sz w:val="48"/>
-          <w:szCs w:val="48"/>
-          <w14:ligatures w14:val="none"/>
-        </w:rPr>
-        <w:t>Push Local Repository to GitHub</w:t>
-      </w:r>
-    </w:p>
-    <w:p>
-      <w:pPr>
-        <w:shd w:val="clear" w:color="auto" w:fill="FFFFFF"/>
-        <w:spacing w:before="288" w:after="288" w:line="240" w:lineRule="auto"/>
-        <w:rPr>
-          <w:rFonts w:ascii="Verdana" w:eastAsia="Times New Roman" w:hAnsi="Verdana" w:cs="Times New Roman"/>
-          <w:color w:val="000000"/>
-          <w:kern w:val="0"/>
-          <w:sz w:val="23"/>
-          <w:szCs w:val="23"/>
-          <w14:ligatures w14:val="none"/>
-        </w:rPr>
-      </w:pPr>
-      <w:r>
-        <w:rPr>
-          <w:rFonts w:ascii="Verdana" w:eastAsia="Times New Roman" w:hAnsi="Verdana" w:cs="Times New Roman"/>
-          <w:color w:val="000000"/>
-          <w:kern w:val="0"/>
-          <w:sz w:val="23"/>
-          <w:szCs w:val="23"/>
-          <w14:ligatures w14:val="none"/>
-        </w:rPr>
-        <w:t xml:space="preserve">Since we have already set up a local </w:t>
-      </w:r>
-      <w:proofErr w:type="spellStart"/>
-      <w:r>
-        <w:rPr>
-          <w:rFonts w:ascii="Verdana" w:eastAsia="Times New Roman" w:hAnsi="Verdana" w:cs="Times New Roman"/>
-          <w:color w:val="000000"/>
-          <w:kern w:val="0"/>
-          <w:sz w:val="23"/>
-          <w:szCs w:val="23"/>
-          <w14:ligatures w14:val="none"/>
-        </w:rPr>
-        <w:t>Git</w:t>
-      </w:r>
-      <w:proofErr w:type="spellEnd"/>
-      <w:r>
-        <w:rPr>
-          <w:rFonts w:ascii="Verdana" w:eastAsia="Times New Roman" w:hAnsi="Verdana" w:cs="Times New Roman"/>
-          <w:color w:val="000000"/>
-          <w:kern w:val="0"/>
-          <w:sz w:val="23"/>
-          <w:szCs w:val="23"/>
-          <w14:ligatures w14:val="none"/>
-        </w:rPr>
-        <w:t xml:space="preserve"> repo, we are going to </w:t>
-      </w:r>
-      <w:r>
-        <w:rPr>
-          <w:rFonts w:ascii="Consolas" w:eastAsia="Times New Roman" w:hAnsi="Consolas" w:cs="Courier New"/>
-          <w:color w:val="DC143C"/>
-          <w:kern w:val="0"/>
-          <w:sz w:val="24"/>
-          <w:szCs w:val="24"/>
-          <w14:ligatures w14:val="none"/>
-        </w:rPr>
-        <w:t>push</w:t>
-      </w:r>
-      <w:r>
-        <w:rPr>
-          <w:rFonts w:ascii="Verdana" w:eastAsia="Times New Roman" w:hAnsi="Verdana" w:cs="Times New Roman"/>
-          <w:color w:val="000000"/>
-          <w:kern w:val="0"/>
-          <w:sz w:val="23"/>
-          <w:szCs w:val="23"/>
-          <w14:ligatures w14:val="none"/>
-        </w:rPr>
-        <w:t> that to GitHub:</w:t>
-      </w:r>
-    </w:p>
-    <w:p>
-      <w:pPr>
-        <w:shd w:val="clear" w:color="auto" w:fill="FFFFFF"/>
-        <w:spacing w:before="288" w:after="288" w:line="240" w:lineRule="auto"/>
-        <w:rPr>
-          <w:rFonts w:ascii="Verdana" w:eastAsia="Times New Roman" w:hAnsi="Verdana" w:cs="Times New Roman"/>
-          <w:color w:val="000000"/>
-          <w:kern w:val="0"/>
-          <w:sz w:val="23"/>
-          <w:szCs w:val="23"/>
-          <w14:ligatures w14:val="none"/>
-        </w:rPr>
-      </w:pPr>
-      <w:r>
-        <w:rPr>
-          <w:rFonts w:ascii="Verdana" w:eastAsia="Times New Roman" w:hAnsi="Verdana" w:cs="Times New Roman"/>
-          <w:noProof/>
-          <w:color w:val="000000"/>
-          <w:kern w:val="0"/>
-          <w:sz w:val="23"/>
-          <w:szCs w:val="23"/>
-          <w14:ligatures w14:val="none"/>
-        </w:rPr>
-        <w:lastRenderedPageBreak/>
-        <w:drawing>
-          <wp:inline distT="0" distB="0" distL="0" distR="0" wp14:anchorId="1968B262" wp14:editId="469E1ECC">
-            <wp:extent cx="5943600" cy="1684020"/>
-            <wp:effectExtent l="0" t="0" r="0" b="0"/>
-            <wp:docPr id="1050777500" name="Picture 5" descr="GitHub Push Local"/>
-            <wp:cNvGraphicFramePr>
-              <a:graphicFrameLocks xmlns:a="http://schemas.openxmlformats.org/drawingml/2006/main" noChangeAspect="1"/>
-            </wp:cNvGraphicFramePr>
-            <a:graphic xmlns:a="http://schemas.openxmlformats.org/drawingml/2006/main">
-              <a:graphicData uri="http://schemas.openxmlformats.org/drawingml/2006/picture">
-                <pic:pic xmlns:pic="http://schemas.openxmlformats.org/drawingml/2006/picture">
-                  <pic:nvPicPr>
-                    <pic:cNvPr id="0" name="Picture 23" descr="GitHub Push Local"/>
-                    <pic:cNvPicPr>
-                      <a:picLocks noChangeAspect="1" noChangeArrowheads="1"/>
-                    </pic:cNvPicPr>
-                  </pic:nvPicPr>
-                  <pic:blipFill>
-                    <a:blip r:embed="rId22">
-                      <a:extLst>
-                        <a:ext uri="{28A0092B-C50C-407E-A947-70E740481C1C}">
-                          <a14:useLocalDpi xmlns:a14="http://schemas.microsoft.com/office/drawing/2010/main" val="0"/>
-                        </a:ext>
-                      </a:extLst>
-                    </a:blip>
-                    <a:srcRect/>
-                    <a:stretch>
-                      <a:fillRect/>
-                    </a:stretch>
-                  </pic:blipFill>
-                  <pic:spPr bwMode="auto">
-                    <a:xfrm>
-                      <a:off x="0" y="0"/>
-                      <a:ext cx="5943600" cy="1684020"/>
-                    </a:xfrm>
-                    <a:prstGeom prst="rect">
-                      <a:avLst/>
-                    </a:prstGeom>
-                    <a:noFill/>
-                    <a:ln>
-                      <a:noFill/>
-                    </a:ln>
-                  </pic:spPr>
-                </pic:pic>
-              </a:graphicData>
-            </a:graphic>
-          </wp:inline>
-        </w:drawing>
-      </w:r>
-    </w:p>
-    <w:p>
-      <w:pPr>
-        <w:shd w:val="clear" w:color="auto" w:fill="FFFFFF"/>
-        <w:spacing w:before="288" w:after="288" w:line="240" w:lineRule="auto"/>
-        <w:rPr>
-          <w:rFonts w:ascii="Verdana" w:eastAsia="Times New Roman" w:hAnsi="Verdana" w:cs="Times New Roman"/>
-          <w:color w:val="000000"/>
-          <w:kern w:val="0"/>
-          <w:sz w:val="23"/>
-          <w:szCs w:val="23"/>
-          <w14:ligatures w14:val="none"/>
-        </w:rPr>
-      </w:pPr>
-      <w:r>
-        <w:rPr>
-          <w:rFonts w:ascii="Verdana" w:eastAsia="Times New Roman" w:hAnsi="Verdana" w:cs="Times New Roman"/>
-          <w:color w:val="000000"/>
-          <w:kern w:val="0"/>
-          <w:sz w:val="23"/>
-          <w:szCs w:val="23"/>
-          <w14:ligatures w14:val="none"/>
-        </w:rPr>
-        <w:t>Copy the URL, or click the clipboard marked in the image above.</w:t>
-      </w:r>
-    </w:p>
-    <w:p>
-      <w:pPr>
-        <w:shd w:val="clear" w:color="auto" w:fill="FFFFFF"/>
-        <w:spacing w:before="288" w:after="288" w:line="240" w:lineRule="auto"/>
-        <w:rPr>
-          <w:rFonts w:ascii="Verdana" w:eastAsia="Times New Roman" w:hAnsi="Verdana" w:cs="Times New Roman"/>
-          <w:color w:val="000000"/>
-          <w:kern w:val="0"/>
-          <w:sz w:val="23"/>
-          <w:szCs w:val="23"/>
-          <w14:ligatures w14:val="none"/>
-        </w:rPr>
-      </w:pPr>
-      <w:r>
-        <w:rPr>
-          <w:rFonts w:ascii="Verdana" w:eastAsia="Times New Roman" w:hAnsi="Verdana" w:cs="Times New Roman"/>
-          <w:color w:val="000000"/>
-          <w:kern w:val="0"/>
-          <w:sz w:val="23"/>
-          <w:szCs w:val="23"/>
-          <w14:ligatures w14:val="none"/>
-        </w:rPr>
-        <w:t>Now paste it the following command:</w:t>
-      </w:r>
-    </w:p>
-    <w:p>
-      <w:pPr>
-        <w:shd w:val="clear" w:color="auto" w:fill="E7E9EB"/>
-        <w:spacing w:after="150" w:line="240" w:lineRule="auto"/>
-        <w:outlineLvl w:val="2"/>
-        <w:rPr>
-          <w:rFonts w:ascii="Segoe UI" w:eastAsia="Times New Roman" w:hAnsi="Segoe UI" w:cs="Segoe UI"/>
-          <w:color w:val="000000"/>
-          <w:kern w:val="0"/>
-          <w:sz w:val="36"/>
-          <w:szCs w:val="36"/>
-          <w14:ligatures w14:val="none"/>
-        </w:rPr>
-      </w:pPr>
-      <w:r>
-        <w:rPr>
-          <w:rFonts w:ascii="Segoe UI" w:eastAsia="Times New Roman" w:hAnsi="Segoe UI" w:cs="Segoe UI"/>
-          <w:color w:val="000000"/>
-          <w:kern w:val="0"/>
-          <w:sz w:val="36"/>
-          <w:szCs w:val="36"/>
-          <w14:ligatures w14:val="none"/>
-        </w:rPr>
-        <w:t>Example</w:t>
-      </w:r>
-    </w:p>
-    <w:p>
-      <w:pPr>
-        <w:shd w:val="clear" w:color="auto" w:fill="FDFDFD"/>
-        <w:tabs>
-          <w:tab w:val="left" w:pos="916"/>
-          <w:tab w:val="left" w:pos="1832"/>
-          <w:tab w:val="left" w:pos="2748"/>
-          <w:tab w:val="left" w:pos="3664"/>
-          <w:tab w:val="left" w:pos="4580"/>
-          <w:tab w:val="left" w:pos="5496"/>
-          <w:tab w:val="left" w:pos="6412"/>
-          <w:tab w:val="left" w:pos="7328"/>
-          <w:tab w:val="left" w:pos="8244"/>
-          <w:tab w:val="left" w:pos="9160"/>
-          <w:tab w:val="left" w:pos="10076"/>
-          <w:tab w:val="left" w:pos="10992"/>
-          <w:tab w:val="left" w:pos="11908"/>
-          <w:tab w:val="left" w:pos="12824"/>
-          <w:tab w:val="left" w:pos="13740"/>
-          <w:tab w:val="left" w:pos="14656"/>
-        </w:tabs>
-        <w:spacing w:before="120" w:line="240" w:lineRule="auto"/>
-        <w:rPr>
-          <w:rFonts w:ascii="Consolas" w:eastAsia="Times New Roman" w:hAnsi="Consolas" w:cs="Courier New"/>
-          <w:color w:val="000000"/>
-          <w:kern w:val="0"/>
-          <w:sz w:val="23"/>
-          <w:szCs w:val="23"/>
-          <w14:ligatures w14:val="none"/>
-        </w:rPr>
-      </w:pPr>
-      <w:r>
-        <w:rPr>
-          <w:rFonts w:ascii="Consolas" w:eastAsia="Times New Roman" w:hAnsi="Consolas" w:cs="Courier New"/>
-          <w:color w:val="2F9C0A"/>
-          <w:kern w:val="0"/>
-          <w:sz w:val="23"/>
-          <w:szCs w:val="23"/>
-          <w14:ligatures w14:val="none"/>
-        </w:rPr>
-        <w:t>git</w:t>
-      </w:r>
-      <w:r>
-        <w:rPr>
-          <w:rFonts w:ascii="Consolas" w:eastAsia="Times New Roman" w:hAnsi="Consolas" w:cs="Courier New"/>
-          <w:color w:val="000000"/>
-          <w:kern w:val="0"/>
-          <w:sz w:val="23"/>
-          <w:szCs w:val="23"/>
-          <w14:ligatures w14:val="none"/>
-        </w:rPr>
-        <w:t xml:space="preserve"> remote </w:t>
-      </w:r>
-      <w:r>
-        <w:rPr>
-          <w:rFonts w:ascii="Consolas" w:eastAsia="Times New Roman" w:hAnsi="Consolas" w:cs="Courier New"/>
-          <w:color w:val="2F9C0A"/>
-          <w:kern w:val="0"/>
-          <w:sz w:val="23"/>
-          <w:szCs w:val="23"/>
-          <w14:ligatures w14:val="none"/>
-        </w:rPr>
-        <w:t>add</w:t>
-      </w:r>
-      <w:r>
-        <w:rPr>
-          <w:rFonts w:ascii="Consolas" w:eastAsia="Times New Roman" w:hAnsi="Consolas" w:cs="Courier New"/>
-          <w:color w:val="000000"/>
-          <w:kern w:val="0"/>
-          <w:sz w:val="23"/>
-          <w:szCs w:val="23"/>
-          <w14:ligatures w14:val="none"/>
-        </w:rPr>
-        <w:t xml:space="preserve"> origin https://github.com/w3schools-test/hello-world.git</w:t>
-      </w:r>
-    </w:p>
-    <w:p>
-      <w:pPr>
-        <w:shd w:val="clear" w:color="auto" w:fill="FFFFFF"/>
-        <w:spacing w:before="288" w:after="288" w:line="240" w:lineRule="auto"/>
-        <w:rPr>
-          <w:rFonts w:ascii="Verdana" w:eastAsia="Times New Roman" w:hAnsi="Verdana" w:cs="Times New Roman"/>
-          <w:color w:val="000000"/>
-          <w:kern w:val="0"/>
-          <w:sz w:val="23"/>
-          <w:szCs w:val="23"/>
-          <w14:ligatures w14:val="none"/>
-        </w:rPr>
-      </w:pPr>
-      <w:r>
-        <w:rPr>
-          <w:rFonts w:ascii="Consolas" w:eastAsia="Times New Roman" w:hAnsi="Consolas" w:cs="Courier New"/>
-          <w:color w:val="DC143C"/>
-          <w:kern w:val="0"/>
-          <w:sz w:val="24"/>
-          <w:szCs w:val="24"/>
-          <w14:ligatures w14:val="none"/>
-        </w:rPr>
-        <w:t>git remote add origin </w:t>
-      </w:r>
-      <w:r>
-        <w:rPr>
-          <w:rFonts w:ascii="Consolas" w:eastAsia="Times New Roman" w:hAnsi="Consolas" w:cs="Courier New"/>
-          <w:i/>
-          <w:iCs/>
-          <w:color w:val="DC143C"/>
-          <w:kern w:val="0"/>
-          <w:sz w:val="24"/>
-          <w:szCs w:val="24"/>
-          <w14:ligatures w14:val="none"/>
-        </w:rPr>
-        <w:t>URL</w:t>
-      </w:r>
-      <w:r>
-        <w:rPr>
-          <w:rFonts w:ascii="Verdana" w:eastAsia="Times New Roman" w:hAnsi="Verdana" w:cs="Times New Roman"/>
-          <w:color w:val="000000"/>
-          <w:kern w:val="0"/>
-          <w:sz w:val="23"/>
-          <w:szCs w:val="23"/>
-          <w14:ligatures w14:val="none"/>
-        </w:rPr>
-        <w:t> specifies that you are adding a remote repository, with the specified </w:t>
-      </w:r>
-      <w:r>
-        <w:rPr>
-          <w:rFonts w:ascii="Consolas" w:eastAsia="Times New Roman" w:hAnsi="Consolas" w:cs="Courier New"/>
-          <w:color w:val="DC143C"/>
-          <w:kern w:val="0"/>
-          <w:sz w:val="24"/>
-          <w:szCs w:val="24"/>
-          <w14:ligatures w14:val="none"/>
-        </w:rPr>
-        <w:t>URL</w:t>
-      </w:r>
-      <w:r>
-        <w:rPr>
-          <w:rFonts w:ascii="Verdana" w:eastAsia="Times New Roman" w:hAnsi="Verdana" w:cs="Times New Roman"/>
-          <w:color w:val="000000"/>
-          <w:kern w:val="0"/>
-          <w:sz w:val="23"/>
-          <w:szCs w:val="23"/>
-          <w14:ligatures w14:val="none"/>
-        </w:rPr>
-        <w:t>, as an </w:t>
-      </w:r>
-      <w:r>
-        <w:rPr>
-          <w:rFonts w:ascii="Consolas" w:eastAsia="Times New Roman" w:hAnsi="Consolas" w:cs="Courier New"/>
-          <w:color w:val="DC143C"/>
-          <w:kern w:val="0"/>
-          <w:sz w:val="24"/>
-          <w:szCs w:val="24"/>
-          <w14:ligatures w14:val="none"/>
-        </w:rPr>
-        <w:t>origin</w:t>
-      </w:r>
-      <w:r>
-        <w:rPr>
-          <w:rFonts w:ascii="Verdana" w:eastAsia="Times New Roman" w:hAnsi="Verdana" w:cs="Times New Roman"/>
-          <w:color w:val="000000"/>
-          <w:kern w:val="0"/>
-          <w:sz w:val="23"/>
-          <w:szCs w:val="23"/>
-          <w14:ligatures w14:val="none"/>
-        </w:rPr>
-        <w:t xml:space="preserve"> to your local </w:t>
-      </w:r>
-      <w:proofErr w:type="spellStart"/>
-      <w:r>
-        <w:rPr>
-          <w:rFonts w:ascii="Verdana" w:eastAsia="Times New Roman" w:hAnsi="Verdana" w:cs="Times New Roman"/>
-          <w:color w:val="000000"/>
-          <w:kern w:val="0"/>
-          <w:sz w:val="23"/>
-          <w:szCs w:val="23"/>
-          <w14:ligatures w14:val="none"/>
-        </w:rPr>
-        <w:t>Git</w:t>
-      </w:r>
-      <w:proofErr w:type="spellEnd"/>
-      <w:r>
-        <w:rPr>
-          <w:rFonts w:ascii="Verdana" w:eastAsia="Times New Roman" w:hAnsi="Verdana" w:cs="Times New Roman"/>
-          <w:color w:val="000000"/>
-          <w:kern w:val="0"/>
-          <w:sz w:val="23"/>
-          <w:szCs w:val="23"/>
-          <w14:ligatures w14:val="none"/>
-        </w:rPr>
-        <w:t xml:space="preserve"> repo.</w:t>
-      </w:r>
-    </w:p>
-    <w:p>
-      <w:pPr>
-        <w:shd w:val="clear" w:color="auto" w:fill="FFFFFF"/>
-        <w:spacing w:before="288" w:after="288" w:line="240" w:lineRule="auto"/>
-        <w:rPr>
-          <w:rFonts w:ascii="Verdana" w:eastAsia="Times New Roman" w:hAnsi="Verdana" w:cs="Times New Roman"/>
-          <w:color w:val="000000"/>
-          <w:kern w:val="0"/>
-          <w:sz w:val="23"/>
-          <w:szCs w:val="23"/>
-          <w14:ligatures w14:val="none"/>
-        </w:rPr>
-      </w:pPr>
-      <w:r>
-        <w:rPr>
-          <w:rFonts w:ascii="Verdana" w:eastAsia="Times New Roman" w:hAnsi="Verdana" w:cs="Times New Roman"/>
-          <w:color w:val="000000"/>
-          <w:kern w:val="0"/>
-          <w:sz w:val="23"/>
-          <w:szCs w:val="23"/>
-          <w14:ligatures w14:val="none"/>
-        </w:rPr>
-        <w:t xml:space="preserve">Now we are going to push our master branch to the origin </w:t>
-      </w:r>
-      <w:proofErr w:type="spellStart"/>
-      <w:r>
-        <w:rPr>
-          <w:rFonts w:ascii="Verdana" w:eastAsia="Times New Roman" w:hAnsi="Verdana" w:cs="Times New Roman"/>
-          <w:color w:val="000000"/>
-          <w:kern w:val="0"/>
-          <w:sz w:val="23"/>
-          <w:szCs w:val="23"/>
-          <w14:ligatures w14:val="none"/>
-        </w:rPr>
-        <w:t>url</w:t>
-      </w:r>
-      <w:proofErr w:type="spellEnd"/>
-      <w:r>
-        <w:rPr>
-          <w:rFonts w:ascii="Verdana" w:eastAsia="Times New Roman" w:hAnsi="Verdana" w:cs="Times New Roman"/>
-          <w:color w:val="000000"/>
-          <w:kern w:val="0"/>
-          <w:sz w:val="23"/>
-          <w:szCs w:val="23"/>
-          <w14:ligatures w14:val="none"/>
-        </w:rPr>
-        <w:t>, and set it as the default remote branch:</w:t>
-      </w:r>
-    </w:p>
-    <w:p>
-      <w:pPr>
-        <w:shd w:val="clear" w:color="auto" w:fill="E7E9EB"/>
-        <w:spacing w:after="150" w:line="240" w:lineRule="auto"/>
-        <w:outlineLvl w:val="2"/>
-        <w:rPr>
-          <w:rFonts w:ascii="Segoe UI" w:eastAsia="Times New Roman" w:hAnsi="Segoe UI" w:cs="Segoe UI"/>
-          <w:color w:val="000000"/>
-          <w:kern w:val="0"/>
-          <w:sz w:val="36"/>
-          <w:szCs w:val="36"/>
-          <w14:ligatures w14:val="none"/>
-        </w:rPr>
-      </w:pPr>
-      <w:r>
-        <w:rPr>
-          <w:rFonts w:ascii="Segoe UI" w:eastAsia="Times New Roman" w:hAnsi="Segoe UI" w:cs="Segoe UI"/>
-          <w:color w:val="000000"/>
-          <w:kern w:val="0"/>
-          <w:sz w:val="36"/>
-          <w:szCs w:val="36"/>
-          <w14:ligatures w14:val="none"/>
-        </w:rPr>
-        <w:t>Example</w:t>
-      </w:r>
-    </w:p>
-    <w:p>
-      <w:pPr>
-        <w:shd w:val="clear" w:color="auto" w:fill="FDFDFD"/>
-        <w:tabs>
-          <w:tab w:val="left" w:pos="916"/>
-          <w:tab w:val="left" w:pos="1832"/>
-          <w:tab w:val="left" w:pos="2748"/>
-          <w:tab w:val="left" w:pos="3664"/>
-          <w:tab w:val="left" w:pos="4580"/>
-          <w:tab w:val="left" w:pos="5496"/>
-          <w:tab w:val="left" w:pos="6412"/>
-          <w:tab w:val="left" w:pos="7328"/>
-          <w:tab w:val="left" w:pos="8244"/>
-          <w:tab w:val="left" w:pos="9160"/>
-          <w:tab w:val="left" w:pos="10076"/>
-          <w:tab w:val="left" w:pos="10992"/>
-          <w:tab w:val="left" w:pos="11908"/>
-          <w:tab w:val="left" w:pos="12824"/>
-          <w:tab w:val="left" w:pos="13740"/>
-          <w:tab w:val="left" w:pos="14656"/>
-        </w:tabs>
-        <w:spacing w:before="120" w:after="240" w:line="240" w:lineRule="auto"/>
-        <w:rPr>
-          <w:rFonts w:ascii="Consolas" w:eastAsia="Times New Roman" w:hAnsi="Consolas" w:cs="Courier New"/>
-          <w:color w:val="000000"/>
-          <w:kern w:val="0"/>
-          <w:sz w:val="23"/>
-          <w:szCs w:val="23"/>
-          <w14:ligatures w14:val="none"/>
-        </w:rPr>
-      </w:pPr>
-      <w:r>
-        <w:rPr>
-          <w:rFonts w:ascii="Consolas" w:eastAsia="Times New Roman" w:hAnsi="Consolas" w:cs="Courier New"/>
-          <w:color w:val="2F9C0A"/>
-          <w:kern w:val="0"/>
-          <w:sz w:val="23"/>
-          <w:szCs w:val="23"/>
-          <w14:ligatures w14:val="none"/>
-        </w:rPr>
-        <w:t>git</w:t>
-      </w:r>
-      <w:r>
-        <w:rPr>
-          <w:rFonts w:ascii="Consolas" w:eastAsia="Times New Roman" w:hAnsi="Consolas" w:cs="Courier New"/>
-          <w:color w:val="000000"/>
-          <w:kern w:val="0"/>
-          <w:sz w:val="23"/>
-          <w:szCs w:val="23"/>
-          <w14:ligatures w14:val="none"/>
-        </w:rPr>
-        <w:t xml:space="preserve"> push --set-upstream origin master</w:t>
-      </w:r>
-    </w:p>
-    <w:p>
-      <w:pPr>
-        <w:shd w:val="clear" w:color="auto" w:fill="FDFDFD"/>
-        <w:tabs>
-          <w:tab w:val="left" w:pos="916"/>
-          <w:tab w:val="left" w:pos="1832"/>
-          <w:tab w:val="left" w:pos="2748"/>
-          <w:tab w:val="left" w:pos="3664"/>
-          <w:tab w:val="left" w:pos="4580"/>
-          <w:tab w:val="left" w:pos="5496"/>
-          <w:tab w:val="left" w:pos="6412"/>
-          <w:tab w:val="left" w:pos="7328"/>
-          <w:tab w:val="left" w:pos="8244"/>
-          <w:tab w:val="left" w:pos="9160"/>
-          <w:tab w:val="left" w:pos="10076"/>
-          <w:tab w:val="left" w:pos="10992"/>
-          <w:tab w:val="left" w:pos="11908"/>
-          <w:tab w:val="left" w:pos="12824"/>
-          <w:tab w:val="left" w:pos="13740"/>
-          <w:tab w:val="left" w:pos="14656"/>
-        </w:tabs>
-        <w:spacing w:before="120" w:after="240" w:line="240" w:lineRule="auto"/>
-        <w:rPr>
-          <w:rFonts w:ascii="Consolas" w:eastAsia="Times New Roman" w:hAnsi="Consolas" w:cs="Courier New"/>
-          <w:color w:val="000000"/>
-          <w:kern w:val="0"/>
-          <w:sz w:val="23"/>
-          <w:szCs w:val="23"/>
-          <w14:ligatures w14:val="none"/>
-        </w:rPr>
-      </w:pPr>
-      <w:r>
-        <w:rPr>
-          <w:rFonts w:ascii="Consolas" w:eastAsia="Times New Roman" w:hAnsi="Consolas" w:cs="Courier New"/>
-          <w:color w:val="000000"/>
-          <w:kern w:val="0"/>
-          <w:sz w:val="23"/>
-          <w:szCs w:val="23"/>
-          <w14:ligatures w14:val="none"/>
-        </w:rPr>
-        <w:t>Enumerating objects: 22, done.</w:t>
-      </w:r>
-    </w:p>
-    <w:p>
-      <w:pPr>
-        <w:shd w:val="clear" w:color="auto" w:fill="FDFDFD"/>
-        <w:tabs>
-          <w:tab w:val="left" w:pos="916"/>
-          <w:tab w:val="left" w:pos="1832"/>
-          <w:tab w:val="left" w:pos="2748"/>
-          <w:tab w:val="left" w:pos="3664"/>
-          <w:tab w:val="left" w:pos="4580"/>
-          <w:tab w:val="left" w:pos="5496"/>
-          <w:tab w:val="left" w:pos="6412"/>
-          <w:tab w:val="left" w:pos="7328"/>
-          <w:tab w:val="left" w:pos="8244"/>
-          <w:tab w:val="left" w:pos="9160"/>
-          <w:tab w:val="left" w:pos="10076"/>
-          <w:tab w:val="left" w:pos="10992"/>
-          <w:tab w:val="left" w:pos="11908"/>
-          <w:tab w:val="left" w:pos="12824"/>
-          <w:tab w:val="left" w:pos="13740"/>
-          <w:tab w:val="left" w:pos="14656"/>
-        </w:tabs>
-        <w:spacing w:before="120" w:after="240" w:line="240" w:lineRule="auto"/>
-        <w:rPr>
-          <w:rFonts w:ascii="Consolas" w:eastAsia="Times New Roman" w:hAnsi="Consolas" w:cs="Courier New"/>
-          <w:color w:val="000000"/>
-          <w:kern w:val="0"/>
-          <w:sz w:val="23"/>
-          <w:szCs w:val="23"/>
-          <w14:ligatures w14:val="none"/>
-        </w:rPr>
-      </w:pPr>
-      <w:r>
-        <w:rPr>
-          <w:rFonts w:ascii="Consolas" w:eastAsia="Times New Roman" w:hAnsi="Consolas" w:cs="Courier New"/>
-          <w:color w:val="000000"/>
-          <w:kern w:val="0"/>
-          <w:sz w:val="23"/>
-          <w:szCs w:val="23"/>
-          <w14:ligatures w14:val="none"/>
-        </w:rPr>
-        <w:t>Counting objects: 100% (22/22), done.</w:t>
-      </w:r>
-    </w:p>
-    <w:p>
-      <w:pPr>
-        <w:shd w:val="clear" w:color="auto" w:fill="FDFDFD"/>
-        <w:tabs>
-          <w:tab w:val="left" w:pos="916"/>
-          <w:tab w:val="left" w:pos="1832"/>
-          <w:tab w:val="left" w:pos="2748"/>
-          <w:tab w:val="left" w:pos="3664"/>
-          <w:tab w:val="left" w:pos="4580"/>
-          <w:tab w:val="left" w:pos="5496"/>
-          <w:tab w:val="left" w:pos="6412"/>
-          <w:tab w:val="left" w:pos="7328"/>
-          <w:tab w:val="left" w:pos="8244"/>
-          <w:tab w:val="left" w:pos="9160"/>
-          <w:tab w:val="left" w:pos="10076"/>
-          <w:tab w:val="left" w:pos="10992"/>
-          <w:tab w:val="left" w:pos="11908"/>
-          <w:tab w:val="left" w:pos="12824"/>
-          <w:tab w:val="left" w:pos="13740"/>
-          <w:tab w:val="left" w:pos="14656"/>
-        </w:tabs>
-        <w:spacing w:before="120" w:after="240" w:line="240" w:lineRule="auto"/>
-        <w:rPr>
-          <w:rFonts w:ascii="Consolas" w:eastAsia="Times New Roman" w:hAnsi="Consolas" w:cs="Courier New"/>
-          <w:color w:val="000000"/>
-          <w:kern w:val="0"/>
-          <w:sz w:val="23"/>
-          <w:szCs w:val="23"/>
-          <w14:ligatures w14:val="none"/>
-        </w:rPr>
-      </w:pPr>
-      <w:r>
-        <w:rPr>
-          <w:rFonts w:ascii="Consolas" w:eastAsia="Times New Roman" w:hAnsi="Consolas" w:cs="Courier New"/>
-          <w:color w:val="000000"/>
-          <w:kern w:val="0"/>
-          <w:sz w:val="23"/>
-          <w:szCs w:val="23"/>
-          <w14:ligatures w14:val="none"/>
-        </w:rPr>
-        <w:t>Delta compression using up to 16 threads</w:t>
-      </w:r>
-    </w:p>
-    <w:p>
-      <w:pPr>
-        <w:shd w:val="clear" w:color="auto" w:fill="FDFDFD"/>
-        <w:tabs>
-          <w:tab w:val="left" w:pos="916"/>
-          <w:tab w:val="left" w:pos="1832"/>
-          <w:tab w:val="left" w:pos="2748"/>
-          <w:tab w:val="left" w:pos="3664"/>
-          <w:tab w:val="left" w:pos="4580"/>
-          <w:tab w:val="left" w:pos="5496"/>
-          <w:tab w:val="left" w:pos="6412"/>
-          <w:tab w:val="left" w:pos="7328"/>
-          <w:tab w:val="left" w:pos="8244"/>
-          <w:tab w:val="left" w:pos="9160"/>
-          <w:tab w:val="left" w:pos="10076"/>
-          <w:tab w:val="left" w:pos="10992"/>
-          <w:tab w:val="left" w:pos="11908"/>
-          <w:tab w:val="left" w:pos="12824"/>
-          <w:tab w:val="left" w:pos="13740"/>
-          <w:tab w:val="left" w:pos="14656"/>
-        </w:tabs>
-        <w:spacing w:before="120" w:after="240" w:line="240" w:lineRule="auto"/>
-        <w:rPr>
-          <w:rFonts w:ascii="Consolas" w:eastAsia="Times New Roman" w:hAnsi="Consolas" w:cs="Courier New"/>
-          <w:color w:val="000000"/>
-          <w:kern w:val="0"/>
-          <w:sz w:val="23"/>
-          <w:szCs w:val="23"/>
-          <w14:ligatures w14:val="none"/>
-        </w:rPr>
-      </w:pPr>
-      <w:r>
-        <w:rPr>
-          <w:rFonts w:ascii="Consolas" w:eastAsia="Times New Roman" w:hAnsi="Consolas" w:cs="Courier New"/>
-          <w:color w:val="000000"/>
-          <w:kern w:val="0"/>
-          <w:sz w:val="23"/>
-          <w:szCs w:val="23"/>
-          <w14:ligatures w14:val="none"/>
-        </w:rPr>
-        <w:t>Compressing objects: 100% (22/22), done.</w:t>
-      </w:r>
-    </w:p>
-    <w:p>
-      <w:pPr>
-        <w:shd w:val="clear" w:color="auto" w:fill="FDFDFD"/>
-        <w:tabs>
-          <w:tab w:val="left" w:pos="916"/>
-          <w:tab w:val="left" w:pos="1832"/>
-          <w:tab w:val="left" w:pos="2748"/>
-          <w:tab w:val="left" w:pos="3664"/>
-          <w:tab w:val="left" w:pos="4580"/>
-          <w:tab w:val="left" w:pos="5496"/>
-          <w:tab w:val="left" w:pos="6412"/>
-          <w:tab w:val="left" w:pos="7328"/>
-          <w:tab w:val="left" w:pos="8244"/>
-          <w:tab w:val="left" w:pos="9160"/>
-          <w:tab w:val="left" w:pos="10076"/>
-          <w:tab w:val="left" w:pos="10992"/>
-          <w:tab w:val="left" w:pos="11908"/>
-          <w:tab w:val="left" w:pos="12824"/>
-          <w:tab w:val="left" w:pos="13740"/>
-          <w:tab w:val="left" w:pos="14656"/>
-        </w:tabs>
-        <w:spacing w:before="120" w:after="240" w:line="240" w:lineRule="auto"/>
-        <w:rPr>
-          <w:rFonts w:ascii="Consolas" w:eastAsia="Times New Roman" w:hAnsi="Consolas" w:cs="Courier New"/>
-          <w:color w:val="000000"/>
-          <w:kern w:val="0"/>
-          <w:sz w:val="23"/>
-          <w:szCs w:val="23"/>
-          <w14:ligatures w14:val="none"/>
-        </w:rPr>
-      </w:pPr>
-      <w:r>
-        <w:rPr>
-          <w:rFonts w:ascii="Consolas" w:eastAsia="Times New Roman" w:hAnsi="Consolas" w:cs="Courier New"/>
-          <w:color w:val="000000"/>
-          <w:kern w:val="0"/>
-          <w:sz w:val="23"/>
-          <w:szCs w:val="23"/>
-          <w14:ligatures w14:val="none"/>
-        </w:rPr>
-        <w:t>Writing objects: 100% (22/22), 92.96 KiB | 23.24 MiB/s, done.</w:t>
-      </w:r>
-    </w:p>
-    <w:p>
-      <w:pPr>
-        <w:shd w:val="clear" w:color="auto" w:fill="FDFDFD"/>
-        <w:tabs>
-          <w:tab w:val="left" w:pos="916"/>
-          <w:tab w:val="left" w:pos="1832"/>
-          <w:tab w:val="left" w:pos="2748"/>
-          <w:tab w:val="left" w:pos="3664"/>
-          <w:tab w:val="left" w:pos="4580"/>
-          <w:tab w:val="left" w:pos="5496"/>
-          <w:tab w:val="left" w:pos="6412"/>
-          <w:tab w:val="left" w:pos="7328"/>
-          <w:tab w:val="left" w:pos="8244"/>
-          <w:tab w:val="left" w:pos="9160"/>
-          <w:tab w:val="left" w:pos="10076"/>
-          <w:tab w:val="left" w:pos="10992"/>
-          <w:tab w:val="left" w:pos="11908"/>
-          <w:tab w:val="left" w:pos="12824"/>
-          <w:tab w:val="left" w:pos="13740"/>
-          <w:tab w:val="left" w:pos="14656"/>
-        </w:tabs>
-        <w:spacing w:before="120" w:after="240" w:line="240" w:lineRule="auto"/>
-        <w:rPr>
-          <w:rFonts w:ascii="Consolas" w:eastAsia="Times New Roman" w:hAnsi="Consolas" w:cs="Courier New"/>
-          <w:color w:val="000000"/>
-          <w:kern w:val="0"/>
-          <w:sz w:val="23"/>
-          <w:szCs w:val="23"/>
-          <w14:ligatures w14:val="none"/>
-        </w:rPr>
-      </w:pPr>
-      <w:r>
-        <w:rPr>
-          <w:rFonts w:ascii="Consolas" w:eastAsia="Times New Roman" w:hAnsi="Consolas" w:cs="Courier New"/>
-          <w:color w:val="000000"/>
-          <w:kern w:val="0"/>
-          <w:sz w:val="23"/>
-          <w:szCs w:val="23"/>
-          <w14:ligatures w14:val="none"/>
-        </w:rPr>
-        <w:t>Total 22 (delta 11), reused 0 (delta 0), pack-reused 0</w:t>
-      </w:r>
-    </w:p>
-    <w:p>
-      <w:pPr>
-        <w:shd w:val="clear" w:color="auto" w:fill="FDFDFD"/>
-        <w:tabs>
-          <w:tab w:val="left" w:pos="916"/>
-          <w:tab w:val="left" w:pos="1832"/>
-          <w:tab w:val="left" w:pos="2748"/>
-          <w:tab w:val="left" w:pos="3664"/>
-          <w:tab w:val="left" w:pos="4580"/>
-          <w:tab w:val="left" w:pos="5496"/>
-          <w:tab w:val="left" w:pos="6412"/>
-          <w:tab w:val="left" w:pos="7328"/>
-          <w:tab w:val="left" w:pos="8244"/>
-          <w:tab w:val="left" w:pos="9160"/>
-          <w:tab w:val="left" w:pos="10076"/>
-          <w:tab w:val="left" w:pos="10992"/>
-          <w:tab w:val="left" w:pos="11908"/>
-          <w:tab w:val="left" w:pos="12824"/>
-          <w:tab w:val="left" w:pos="13740"/>
-          <w:tab w:val="left" w:pos="14656"/>
-        </w:tabs>
-        <w:spacing w:before="120" w:after="240" w:line="240" w:lineRule="auto"/>
-        <w:rPr>
-          <w:rFonts w:ascii="Consolas" w:eastAsia="Times New Roman" w:hAnsi="Consolas" w:cs="Courier New"/>
-          <w:color w:val="000000"/>
-          <w:kern w:val="0"/>
-          <w:sz w:val="23"/>
-          <w:szCs w:val="23"/>
-          <w14:ligatures w14:val="none"/>
-        </w:rPr>
-      </w:pPr>
-      <w:r>
-        <w:rPr>
-          <w:rFonts w:ascii="Consolas" w:eastAsia="Times New Roman" w:hAnsi="Consolas" w:cs="Courier New"/>
-          <w:color w:val="000000"/>
-          <w:kern w:val="0"/>
-          <w:sz w:val="23"/>
-          <w:szCs w:val="23"/>
-          <w14:ligatures w14:val="none"/>
-        </w:rPr>
-        <w:t>remote: Resolving deltas: 100% (11/11), done.</w:t>
-      </w:r>
-    </w:p>
-    <w:p>
-      <w:pPr>
-        <w:shd w:val="clear" w:color="auto" w:fill="FDFDFD"/>
-        <w:tabs>
-          <w:tab w:val="left" w:pos="916"/>
-          <w:tab w:val="left" w:pos="1832"/>
-          <w:tab w:val="left" w:pos="2748"/>
-          <w:tab w:val="left" w:pos="3664"/>
-          <w:tab w:val="left" w:pos="4580"/>
-          <w:tab w:val="left" w:pos="5496"/>
-          <w:tab w:val="left" w:pos="6412"/>
-          <w:tab w:val="left" w:pos="7328"/>
-          <w:tab w:val="left" w:pos="8244"/>
-          <w:tab w:val="left" w:pos="9160"/>
-          <w:tab w:val="left" w:pos="10076"/>
-          <w:tab w:val="left" w:pos="10992"/>
-          <w:tab w:val="left" w:pos="11908"/>
-          <w:tab w:val="left" w:pos="12824"/>
-          <w:tab w:val="left" w:pos="13740"/>
-          <w:tab w:val="left" w:pos="14656"/>
-        </w:tabs>
-        <w:spacing w:before="120" w:after="240" w:line="240" w:lineRule="auto"/>
-        <w:rPr>
-          <w:rFonts w:ascii="Consolas" w:eastAsia="Times New Roman" w:hAnsi="Consolas" w:cs="Courier New"/>
-          <w:color w:val="000000"/>
-          <w:kern w:val="0"/>
-          <w:sz w:val="23"/>
-          <w:szCs w:val="23"/>
-          <w14:ligatures w14:val="none"/>
-        </w:rPr>
-      </w:pPr>
-      <w:r>
-        <w:rPr>
-          <w:rFonts w:ascii="Consolas" w:eastAsia="Times New Roman" w:hAnsi="Consolas" w:cs="Courier New"/>
-          <w:color w:val="000000"/>
-          <w:kern w:val="0"/>
-          <w:sz w:val="23"/>
-          <w:szCs w:val="23"/>
-          <w14:ligatures w14:val="none"/>
-        </w:rPr>
-        <w:t>To https://github.com/w3schools-test/hello-world.git</w:t>
-      </w:r>
-    </w:p>
-    <w:p>
-      <w:pPr>
-        <w:shd w:val="clear" w:color="auto" w:fill="FDFDFD"/>
-        <w:tabs>
-          <w:tab w:val="left" w:pos="916"/>
-          <w:tab w:val="left" w:pos="1832"/>
-          <w:tab w:val="left" w:pos="2748"/>
-          <w:tab w:val="left" w:pos="3664"/>
-          <w:tab w:val="left" w:pos="4580"/>
-          <w:tab w:val="left" w:pos="5496"/>
-          <w:tab w:val="left" w:pos="6412"/>
-          <w:tab w:val="left" w:pos="7328"/>
-          <w:tab w:val="left" w:pos="8244"/>
-          <w:tab w:val="left" w:pos="9160"/>
-          <w:tab w:val="left" w:pos="10076"/>
-          <w:tab w:val="left" w:pos="10992"/>
-          <w:tab w:val="left" w:pos="11908"/>
-          <w:tab w:val="left" w:pos="12824"/>
-          <w:tab w:val="left" w:pos="13740"/>
-          <w:tab w:val="left" w:pos="14656"/>
-        </w:tabs>
-        <w:spacing w:before="120" w:after="240" w:line="240" w:lineRule="auto"/>
-        <w:rPr>
-          <w:rFonts w:ascii="Consolas" w:eastAsia="Times New Roman" w:hAnsi="Consolas" w:cs="Courier New"/>
-          <w:color w:val="000000"/>
-          <w:kern w:val="0"/>
-          <w:sz w:val="23"/>
-          <w:szCs w:val="23"/>
-          <w14:ligatures w14:val="none"/>
-        </w:rPr>
-      </w:pPr>
-      <w:r>
-        <w:rPr>
-          <w:rFonts w:ascii="Consolas" w:eastAsia="Times New Roman" w:hAnsi="Consolas" w:cs="Courier New"/>
-          <w:color w:val="000000"/>
-          <w:kern w:val="0"/>
-          <w:sz w:val="23"/>
-          <w:szCs w:val="23"/>
-          <w14:ligatures w14:val="none"/>
-        </w:rPr>
-        <w:t xml:space="preserve"> * [new </w:t>
-      </w:r>
-      <w:proofErr w:type="gramStart"/>
-      <w:r>
-        <w:rPr>
-          <w:rFonts w:ascii="Consolas" w:eastAsia="Times New Roman" w:hAnsi="Consolas" w:cs="Courier New"/>
-          <w:color w:val="000000"/>
-          <w:kern w:val="0"/>
-          <w:sz w:val="23"/>
-          <w:szCs w:val="23"/>
-          <w14:ligatures w14:val="none"/>
-        </w:rPr>
-        <w:t xml:space="preserve">branch]   </w:t>
-      </w:r>
-      <w:proofErr w:type="gramEnd"/>
-      <w:r>
-        <w:rPr>
-          <w:rFonts w:ascii="Consolas" w:eastAsia="Times New Roman" w:hAnsi="Consolas" w:cs="Courier New"/>
-          <w:color w:val="000000"/>
-          <w:kern w:val="0"/>
-          <w:sz w:val="23"/>
-          <w:szCs w:val="23"/>
-          <w14:ligatures w14:val="none"/>
-        </w:rPr>
-        <w:t xml:space="preserve">   master -&gt; master</w:t>
-      </w:r>
-    </w:p>
-    <w:p>
-      <w:pPr>
-        <w:shd w:val="clear" w:color="auto" w:fill="FDFDFD"/>
-        <w:tabs>
-          <w:tab w:val="left" w:pos="916"/>
-          <w:tab w:val="left" w:pos="1832"/>
-          <w:tab w:val="left" w:pos="2748"/>
-          <w:tab w:val="left" w:pos="3664"/>
-          <w:tab w:val="left" w:pos="4580"/>
-          <w:tab w:val="left" w:pos="5496"/>
-          <w:tab w:val="left" w:pos="6412"/>
-          <w:tab w:val="left" w:pos="7328"/>
-          <w:tab w:val="left" w:pos="8244"/>
-          <w:tab w:val="left" w:pos="9160"/>
-          <w:tab w:val="left" w:pos="10076"/>
-          <w:tab w:val="left" w:pos="10992"/>
-          <w:tab w:val="left" w:pos="11908"/>
-          <w:tab w:val="left" w:pos="12824"/>
-          <w:tab w:val="left" w:pos="13740"/>
-          <w:tab w:val="left" w:pos="14656"/>
-        </w:tabs>
-        <w:spacing w:before="120" w:line="240" w:lineRule="auto"/>
-        <w:rPr>
-          <w:rFonts w:ascii="Consolas" w:eastAsia="Times New Roman" w:hAnsi="Consolas" w:cs="Courier New"/>
-          <w:color w:val="000000"/>
-          <w:kern w:val="0"/>
-          <w:sz w:val="23"/>
-          <w:szCs w:val="23"/>
-          <w14:ligatures w14:val="none"/>
-        </w:rPr>
-      </w:pPr>
-      <w:r>
-        <w:rPr>
-          <w:rFonts w:ascii="Consolas" w:eastAsia="Times New Roman" w:hAnsi="Consolas" w:cs="Courier New"/>
-          <w:color w:val="000000"/>
-          <w:kern w:val="0"/>
-          <w:sz w:val="23"/>
-          <w:szCs w:val="23"/>
-          <w14:ligatures w14:val="none"/>
-        </w:rPr>
-        <w:lastRenderedPageBreak/>
-        <w:t>Branch 'master' set up to track remote branch 'master' from 'origin'.</w:t>
-      </w:r>
-    </w:p>
-    <w:p>
-      <w:pPr>
-        <w:shd w:val="clear" w:color="auto" w:fill="FFFFCC"/>
-        <w:spacing w:line="240" w:lineRule="auto"/>
-        <w:rPr>
-          <w:rFonts w:ascii="Verdana" w:eastAsia="Times New Roman" w:hAnsi="Verdana" w:cs="Times New Roman"/>
-          <w:color w:val="000000"/>
-          <w:kern w:val="0"/>
-          <w:sz w:val="23"/>
-          <w:szCs w:val="23"/>
-          <w14:ligatures w14:val="none"/>
-        </w:rPr>
-      </w:pPr>
-      <w:r>
-        <w:rPr>
-          <w:rFonts w:ascii="Verdana" w:eastAsia="Times New Roman" w:hAnsi="Verdana" w:cs="Times New Roman"/>
-          <w:b/>
-          <w:bCs/>
-          <w:color w:val="000000"/>
-          <w:kern w:val="0"/>
-          <w:sz w:val="23"/>
-          <w:szCs w:val="23"/>
-          <w14:ligatures w14:val="none"/>
-        </w:rPr>
-        <w:t>Note:</w:t>
-      </w:r>
-      <w:r>
-        <w:rPr>
-          <w:rFonts w:ascii="Verdana" w:eastAsia="Times New Roman" w:hAnsi="Verdana" w:cs="Times New Roman"/>
-          <w:color w:val="000000"/>
-          <w:kern w:val="0"/>
-          <w:sz w:val="23"/>
-          <w:szCs w:val="23"/>
-          <w14:ligatures w14:val="none"/>
-        </w:rPr>
-        <w:t> Since this is the first time you are connecting to GitHub, you will get some kind of notification you to authenticate this connection.</w:t>
-      </w:r>
-    </w:p>
-    <w:p>
-      <w:pPr>
-        <w:shd w:val="clear" w:color="auto" w:fill="FFFFFF"/>
-        <w:spacing w:before="288" w:after="288" w:line="240" w:lineRule="auto"/>
-        <w:rPr>
-          <w:rFonts w:ascii="Verdana" w:eastAsia="Times New Roman" w:hAnsi="Verdana" w:cs="Times New Roman"/>
-          <w:color w:val="000000"/>
-          <w:kern w:val="0"/>
-          <w:sz w:val="23"/>
-          <w:szCs w:val="23"/>
-          <w14:ligatures w14:val="none"/>
-        </w:rPr>
-      </w:pPr>
-      <w:r>
-        <w:rPr>
-          <w:rFonts w:ascii="Verdana" w:eastAsia="Times New Roman" w:hAnsi="Verdana" w:cs="Times New Roman"/>
-          <w:color w:val="000000"/>
-          <w:kern w:val="0"/>
-          <w:sz w:val="23"/>
-          <w:szCs w:val="23"/>
-          <w14:ligatures w14:val="none"/>
-        </w:rPr>
-        <w:t>Now, go back into GitHub and see that the repository has been updated:</w:t>
-      </w:r>
-    </w:p>
-    <w:p>
-      <w:pPr>
-        <w:shd w:val="clear" w:color="auto" w:fill="FFFFFF"/>
-        <w:spacing w:before="288" w:after="288" w:line="240" w:lineRule="auto"/>
-        <w:rPr>
-          <w:rFonts w:ascii="Verdana" w:eastAsia="Times New Roman" w:hAnsi="Verdana" w:cs="Times New Roman"/>
-          <w:color w:val="000000"/>
-          <w:kern w:val="0"/>
-          <w:sz w:val="23"/>
-          <w:szCs w:val="23"/>
-          <w14:ligatures w14:val="none"/>
-        </w:rPr>
-      </w:pPr>
-      <w:r>
-        <w:rPr>
-          <w:rFonts w:ascii="Verdana" w:eastAsia="Times New Roman" w:hAnsi="Verdana" w:cs="Times New Roman"/>
-          <w:noProof/>
-          <w:color w:val="000000"/>
-          <w:kern w:val="0"/>
-          <w:sz w:val="23"/>
-          <w:szCs w:val="23"/>
-          <w14:ligatures w14:val="none"/>
-        </w:rPr>
-        <w:drawing>
-          <wp:inline distT="0" distB="0" distL="0" distR="0" wp14:anchorId="6090122C" wp14:editId="76702491">
-            <wp:extent cx="5943600" cy="3582035"/>
-            <wp:effectExtent l="0" t="0" r="0" b="0"/>
-            <wp:docPr id="975561266" name="Picture 4" descr="GitHub New files in repo"/>
-            <wp:cNvGraphicFramePr>
-              <a:graphicFrameLocks xmlns:a="http://schemas.openxmlformats.org/drawingml/2006/main" noChangeAspect="1"/>
-            </wp:cNvGraphicFramePr>
-            <a:graphic xmlns:a="http://schemas.openxmlformats.org/drawingml/2006/main">
-              <a:graphicData uri="http://schemas.openxmlformats.org/drawingml/2006/picture">
-                <pic:pic xmlns:pic="http://schemas.openxmlformats.org/drawingml/2006/picture">
-                  <pic:nvPicPr>
-                    <pic:cNvPr id="0" name="Picture 24" descr="GitHub New files in repo"/>
-                    <pic:cNvPicPr>
-                      <a:picLocks noChangeAspect="1" noChangeArrowheads="1"/>
-                    </pic:cNvPicPr>
-                  </pic:nvPicPr>
-                  <pic:blipFill>
-                    <a:blip r:embed="rId23">
-                      <a:extLst>
-                        <a:ext uri="{28A0092B-C50C-407E-A947-70E740481C1C}">
-                          <a14:useLocalDpi xmlns:a14="http://schemas.microsoft.com/office/drawing/2010/main" val="0"/>
-                        </a:ext>
-                      </a:extLst>
-                    </a:blip>
-                    <a:srcRect/>
-                    <a:stretch>
-                      <a:fillRect/>
-                    </a:stretch>
-                  </pic:blipFill>
-                  <pic:spPr bwMode="auto">
-                    <a:xfrm>
-                      <a:off x="0" y="0"/>
-                      <a:ext cx="5943600" cy="3582035"/>
-                    </a:xfrm>
-                    <a:prstGeom prst="rect">
-                      <a:avLst/>
-                    </a:prstGeom>
-                    <a:noFill/>
-                    <a:ln>
-                      <a:noFill/>
-                    </a:ln>
-                  </pic:spPr>
-                </pic:pic>
-              </a:graphicData>
-            </a:graphic>
-          </wp:inline>
-        </w:drawing>
       </w:r>
     </w:p>
     <w:p>

</xml_diff>

<commit_message>
Create accout and repo in GitHub
</commit_message>
<xml_diff>
--- a/git_and_github.docx
+++ b/git_and_github.docx
@@ -169,23 +169,180 @@
         </w:rPr>
         <w:tab/>
       </w:r>
-      <w:r>
+    </w:p>
+    <w:p>
+      <w:pPr>
+        <w:autoSpaceDE w:val="0"/>
+        <w:autoSpaceDN w:val="0"/>
+        <w:adjustRightInd w:val="0"/>
+        <w:spacing w:after="0" w:line="240" w:lineRule="auto"/>
         <w:rPr>
           <w:rFonts w:asciiTheme="majorBidi" w:hAnsiTheme="majorBidi" w:cstheme="majorBidi"/>
           <w:kern w:val="0"/>
           <w:sz w:val="28"/>
           <w:szCs w:val="28"/>
         </w:rPr>
-        <w:tab/>
-      </w:r>
-      <w:r>
+      </w:pPr>
+    </w:p>
+    <w:p>
+      <w:pPr>
+        <w:autoSpaceDE w:val="0"/>
+        <w:autoSpaceDN w:val="0"/>
+        <w:adjustRightInd w:val="0"/>
+        <w:spacing w:after="0" w:line="240" w:lineRule="auto"/>
+        <w:jc w:val="lowKashida"/>
         <w:rPr>
           <w:rFonts w:asciiTheme="majorBidi" w:hAnsiTheme="majorBidi" w:cstheme="majorBidi"/>
           <w:kern w:val="0"/>
           <w:sz w:val="28"/>
           <w:szCs w:val="28"/>
         </w:rPr>
+      </w:pPr>
+      <w:r>
+        <w:rPr>
+          <w:rFonts w:asciiTheme="majorBidi" w:hAnsiTheme="majorBidi" w:cstheme="majorBidi"/>
+          <w:b/>
+          <w:bCs/>
+          <w:color w:val="FF0000"/>
+          <w:kern w:val="0"/>
+          <w:sz w:val="28"/>
+          <w:szCs w:val="28"/>
+          <w:u w:val="single"/>
+        </w:rPr>
+        <w:t>Git</w:t>
+      </w:r>
+      <w:r>
+        <w:rPr>
+          <w:rFonts w:asciiTheme="majorBidi" w:hAnsiTheme="majorBidi" w:cstheme="majorBidi"/>
+          <w:kern w:val="0"/>
+          <w:sz w:val="28"/>
+          <w:szCs w:val="28"/>
+        </w:rPr>
+        <w:t xml:space="preserve"> is a distributed type of version control software. Each user has to install Git on their local machine and the server is also supposed to have the Git software installed. Each user can collaborate with the other users by using the Git commands to push/pull/fetch/commit/merge etc.</w:t>
+      </w:r>
+      <w:r>
+        <w:rPr>
+          <w:rFonts w:asciiTheme="majorBidi" w:hAnsiTheme="majorBidi" w:cstheme="majorBidi"/>
+          <w:kern w:val="0"/>
+          <w:sz w:val="28"/>
+          <w:szCs w:val="28"/>
+        </w:rPr>
+        <w:t xml:space="preserve"> </w:t>
+      </w:r>
+      <w:r>
+        <w:rPr>
+          <w:rFonts w:asciiTheme="majorBidi" w:hAnsiTheme="majorBidi" w:cstheme="majorBidi"/>
+          <w:kern w:val="0"/>
+          <w:sz w:val="28"/>
+          <w:szCs w:val="28"/>
+        </w:rPr>
+        <w:t>[</w:t>
+      </w:r>
+      <w:r>
+        <w:rPr>
+          <w:rFonts w:asciiTheme="majorBidi" w:hAnsiTheme="majorBidi" w:cstheme="majorBidi"/>
+          <w:kern w:val="0"/>
+          <w:sz w:val="28"/>
+          <w:szCs w:val="28"/>
+        </w:rPr>
+        <w:t>https://www.softwaretestinghelp.com/git-vs-github/</w:t>
+      </w:r>
+      <w:r>
+        <w:rPr>
+          <w:rFonts w:asciiTheme="majorBidi" w:hAnsiTheme="majorBidi" w:cstheme="majorBidi"/>
+          <w:kern w:val="0"/>
+          <w:sz w:val="28"/>
+          <w:szCs w:val="28"/>
+        </w:rPr>
+        <w:t>].</w:t>
+      </w:r>
+      <w:r>
+        <w:rPr>
+          <w:rFonts w:asciiTheme="majorBidi" w:hAnsiTheme="majorBidi" w:cstheme="majorBidi"/>
+          <w:kern w:val="0"/>
+          <w:sz w:val="28"/>
+          <w:szCs w:val="28"/>
+        </w:rPr>
         <w:tab/>
+      </w:r>
+    </w:p>
+    <w:p>
+      <w:pPr>
+        <w:autoSpaceDE w:val="0"/>
+        <w:autoSpaceDN w:val="0"/>
+        <w:adjustRightInd w:val="0"/>
+        <w:spacing w:after="0" w:line="240" w:lineRule="auto"/>
+        <w:jc w:val="lowKashida"/>
+        <w:rPr>
+          <w:rFonts w:asciiTheme="majorBidi" w:hAnsiTheme="majorBidi" w:cstheme="majorBidi"/>
+          <w:kern w:val="0"/>
+          <w:sz w:val="28"/>
+          <w:szCs w:val="28"/>
+        </w:rPr>
+      </w:pPr>
+    </w:p>
+    <w:p>
+      <w:pPr>
+        <w:autoSpaceDE w:val="0"/>
+        <w:autoSpaceDN w:val="0"/>
+        <w:adjustRightInd w:val="0"/>
+        <w:spacing w:after="0" w:line="240" w:lineRule="auto"/>
+        <w:jc w:val="lowKashida"/>
+        <w:rPr>
+          <w:rFonts w:asciiTheme="majorBidi" w:hAnsiTheme="majorBidi" w:cstheme="majorBidi"/>
+          <w:kern w:val="0"/>
+          <w:sz w:val="28"/>
+          <w:szCs w:val="28"/>
+        </w:rPr>
+      </w:pPr>
+      <w:r>
+        <w:rPr>
+          <w:rFonts w:asciiTheme="majorBidi" w:hAnsiTheme="majorBidi" w:cstheme="majorBidi"/>
+          <w:b/>
+          <w:bCs/>
+          <w:color w:val="FF0000"/>
+          <w:kern w:val="0"/>
+          <w:sz w:val="28"/>
+          <w:szCs w:val="28"/>
+          <w:u w:val="single"/>
+        </w:rPr>
+        <w:t xml:space="preserve">Version control </w:t>
+      </w:r>
+      <w:r>
+        <w:rPr>
+          <w:rFonts w:asciiTheme="majorBidi" w:hAnsiTheme="majorBidi" w:cstheme="majorBidi"/>
+          <w:kern w:val="0"/>
+          <w:sz w:val="28"/>
+          <w:szCs w:val="28"/>
+        </w:rPr>
+        <w:t>is a system that keeps a record of the changes in a file or set of files. A user can look back at the history of changes on that file(s) by using the version control database and compare the past versions to the current one and see the changes</w:t>
+      </w:r>
+      <w:r>
+        <w:rPr>
+          <w:rFonts w:asciiTheme="majorBidi" w:hAnsiTheme="majorBidi" w:cstheme="majorBidi"/>
+          <w:kern w:val="0"/>
+          <w:sz w:val="28"/>
+          <w:szCs w:val="28"/>
+        </w:rPr>
+        <w:t xml:space="preserve"> [</w:t>
+      </w:r>
+      <w:r>
+        <w:rPr>
+          <w:rFonts w:asciiTheme="majorBidi" w:hAnsiTheme="majorBidi" w:cstheme="majorBidi"/>
+          <w:kern w:val="0"/>
+          <w:sz w:val="28"/>
+          <w:szCs w:val="28"/>
+        </w:rPr>
+        <w:t>https://www.softwaretestinghelp.com/git-vs-github/</w:t>
+      </w:r>
+      <w:r>
+        <w:rPr>
+          <w:rFonts w:asciiTheme="majorBidi" w:hAnsiTheme="majorBidi" w:cstheme="majorBidi"/>
+          <w:kern w:val="0"/>
+          <w:sz w:val="28"/>
+          <w:szCs w:val="28"/>
+        </w:rPr>
+        <w:t>].</w:t>
       </w:r>
     </w:p>
     <w:p>
@@ -695,6 +852,21 @@
     <w:p>
       <w:pPr>
         <w:shd w:val="clear" w:color="auto" w:fill="FFFFFF"/>
+        <w:spacing w:before="100" w:beforeAutospacing="1" w:after="100" w:afterAutospacing="1" w:line="240" w:lineRule="auto"/>
+        <w:ind w:left="720"/>
+        <w:rPr>
+          <w:rFonts w:ascii="Verdana" w:eastAsia="Times New Roman" w:hAnsi="Verdana" w:cs="Times New Roman"/>
+          <w:color w:val="000000"/>
+          <w:kern w:val="0"/>
+          <w:sz w:val="23"/>
+          <w:szCs w:val="23"/>
+          <w14:ligatures w14:val="none"/>
+        </w:rPr>
+      </w:pPr>
+    </w:p>
+    <w:p>
+      <w:pPr>
+        <w:shd w:val="clear" w:color="auto" w:fill="FFFFFF"/>
         <w:spacing w:before="150" w:after="150" w:line="240" w:lineRule="auto"/>
         <w:outlineLvl w:val="2"/>
         <w:rPr>
@@ -715,6 +887,7 @@
           <w:szCs w:val="36"/>
           <w14:ligatures w14:val="none"/>
         </w:rPr>
+        <w:lastRenderedPageBreak/>
         <w:t>Working with Git</w:t>
       </w:r>
     </w:p>
@@ -1113,7 +1286,6 @@
           <w:szCs w:val="23"/>
           <w14:ligatures w14:val="none"/>
         </w:rPr>
-        <w:lastRenderedPageBreak/>
         <w:t>Over 70% of developers use Git!</w:t>
       </w:r>
     </w:p>
@@ -1523,7 +1695,32 @@
           <w:szCs w:val="23"/>
           <w14:ligatures w14:val="none"/>
         </w:rPr>
-        <w:t>For Windows, you can use Git bash, which comes included in Git for Windows. For Mac and Linux you can use the built-in terminal.</w:t>
+        <w:lastRenderedPageBreak/>
+        <w:t xml:space="preserve">For Windows, you can use Git bash, which comes included in Git for Windows. For Mac and </w:t>
+      </w:r>
+      <w:proofErr w:type="gramStart"/>
+      <w:r>
+        <w:rPr>
+          <w:rFonts w:ascii="Verdana" w:eastAsia="Times New Roman" w:hAnsi="Verdana" w:cs="Times New Roman"/>
+          <w:color w:val="000000"/>
+          <w:kern w:val="0"/>
+          <w:sz w:val="23"/>
+          <w:szCs w:val="23"/>
+          <w14:ligatures w14:val="none"/>
+        </w:rPr>
+        <w:t>Linux</w:t>
+      </w:r>
+      <w:proofErr w:type="gramEnd"/>
+      <w:r>
+        <w:rPr>
+          <w:rFonts w:ascii="Verdana" w:eastAsia="Times New Roman" w:hAnsi="Verdana" w:cs="Times New Roman"/>
+          <w:color w:val="000000"/>
+          <w:kern w:val="0"/>
+          <w:sz w:val="23"/>
+          <w:szCs w:val="23"/>
+          <w14:ligatures w14:val="none"/>
+        </w:rPr>
+        <w:t xml:space="preserve"> you can use the built-in terminal.</w:t>
       </w:r>
     </w:p>
     <w:p>
@@ -1681,15 +1878,391 @@
     </w:p>
     <w:p>
       <w:pPr>
+        <w:pStyle w:val="Heading2"/>
+        <w:shd w:val="clear" w:color="auto" w:fill="FFFFFF"/>
+        <w:spacing w:before="150" w:beforeAutospacing="0" w:after="150" w:afterAutospacing="0"/>
+        <w:rPr>
+          <w:rFonts w:ascii="Segoe UI" w:hAnsi="Segoe UI" w:cs="Segoe UI"/>
+          <w:b w:val="0"/>
+          <w:bCs w:val="0"/>
+          <w:color w:val="000000"/>
+          <w:sz w:val="48"/>
+          <w:szCs w:val="48"/>
+        </w:rPr>
+      </w:pPr>
+      <w:r>
+        <w:rPr>
+          <w:rFonts w:ascii="Segoe UI" w:hAnsi="Segoe UI" w:cs="Segoe UI"/>
+          <w:b w:val="0"/>
+          <w:bCs w:val="0"/>
+          <w:color w:val="000000"/>
+          <w:sz w:val="48"/>
+          <w:szCs w:val="48"/>
+        </w:rPr>
+        <w:t>Configure Git</w:t>
+      </w:r>
+    </w:p>
+    <w:p>
+      <w:pPr>
+        <w:pStyle w:val="NormalWeb"/>
+        <w:shd w:val="clear" w:color="auto" w:fill="FFFFFF"/>
+        <w:spacing w:before="288" w:beforeAutospacing="0" w:after="288" w:afterAutospacing="0"/>
+        <w:rPr>
+          <w:rFonts w:ascii="Verdana" w:hAnsi="Verdana"/>
+          <w:color w:val="000000"/>
+          <w:sz w:val="23"/>
+          <w:szCs w:val="23"/>
+        </w:rPr>
+      </w:pPr>
+      <w:r>
+        <w:rPr>
+          <w:rFonts w:ascii="Verdana" w:hAnsi="Verdana"/>
+          <w:color w:val="000000"/>
+          <w:sz w:val="23"/>
+          <w:szCs w:val="23"/>
+        </w:rPr>
+        <w:t>Now let Git know who you are. This is important for version control systems, as each Git commit uses this information:</w:t>
+      </w:r>
+    </w:p>
+    <w:p>
+      <w:pPr>
+        <w:pStyle w:val="NormalWeb"/>
+        <w:shd w:val="clear" w:color="auto" w:fill="FFFFFF"/>
+        <w:spacing w:before="288" w:beforeAutospacing="0" w:after="288" w:afterAutospacing="0"/>
+        <w:rPr>
+          <w:rFonts w:ascii="Verdana" w:hAnsi="Verdana"/>
+          <w:color w:val="000000"/>
+          <w:sz w:val="23"/>
+          <w:szCs w:val="23"/>
+        </w:rPr>
+      </w:pPr>
+    </w:p>
+    <w:p>
+      <w:pPr>
+        <w:pStyle w:val="Heading3"/>
+        <w:shd w:val="clear" w:color="auto" w:fill="E7E9EB"/>
+        <w:spacing w:before="150" w:beforeAutospacing="0" w:after="150" w:afterAutospacing="0"/>
+        <w:rPr>
+          <w:rFonts w:ascii="Segoe UI" w:hAnsi="Segoe UI" w:cs="Segoe UI"/>
+          <w:b w:val="0"/>
+          <w:bCs w:val="0"/>
+          <w:color w:val="000000"/>
+          <w:sz w:val="36"/>
+          <w:szCs w:val="36"/>
+        </w:rPr>
+      </w:pPr>
+      <w:r>
+        <w:rPr>
+          <w:rFonts w:ascii="Segoe UI" w:hAnsi="Segoe UI" w:cs="Segoe UI"/>
+          <w:b w:val="0"/>
+          <w:bCs w:val="0"/>
+          <w:color w:val="000000"/>
+          <w:sz w:val="36"/>
+          <w:szCs w:val="36"/>
+        </w:rPr>
+        <w:t>Example</w:t>
+      </w:r>
+    </w:p>
+    <w:p>
+      <w:pPr>
+        <w:pStyle w:val="HTMLPreformatted"/>
+        <w:shd w:val="clear" w:color="auto" w:fill="FDFDFD"/>
+        <w:spacing w:before="120" w:after="240"/>
+        <w:rPr>
+          <w:rStyle w:val="HTMLCode"/>
+          <w:rFonts w:ascii="Consolas" w:hAnsi="Consolas"/>
+          <w:color w:val="000000"/>
+          <w:sz w:val="23"/>
+          <w:szCs w:val="23"/>
+        </w:rPr>
+      </w:pPr>
+      <w:r>
+        <w:rPr>
+          <w:rStyle w:val="token"/>
+          <w:rFonts w:ascii="Consolas" w:hAnsi="Consolas"/>
+          <w:color w:val="2F9C0A"/>
+          <w:sz w:val="23"/>
+          <w:szCs w:val="23"/>
+        </w:rPr>
+        <w:t>git</w:t>
+      </w:r>
+      <w:r>
+        <w:rPr>
+          <w:rStyle w:val="HTMLCode"/>
+          <w:rFonts w:ascii="Consolas" w:hAnsi="Consolas"/>
+          <w:color w:val="000000"/>
+          <w:sz w:val="23"/>
+          <w:szCs w:val="23"/>
+        </w:rPr>
+        <w:t xml:space="preserve"> config --global user.name </w:t>
+      </w:r>
+      <w:r>
+        <w:rPr>
+          <w:rStyle w:val="token"/>
+          <w:rFonts w:ascii="Consolas" w:hAnsi="Consolas"/>
+          <w:color w:val="2F9C0A"/>
+          <w:sz w:val="23"/>
+          <w:szCs w:val="23"/>
+        </w:rPr>
+        <w:t>"w3schools-test"</w:t>
+      </w:r>
+    </w:p>
+    <w:p>
+      <w:pPr>
+        <w:pStyle w:val="HTMLPreformatted"/>
+        <w:shd w:val="clear" w:color="auto" w:fill="FDFDFD"/>
+        <w:spacing w:before="120" w:after="240"/>
+        <w:rPr>
+          <w:rFonts w:ascii="Consolas" w:hAnsi="Consolas"/>
+          <w:color w:val="000000"/>
+          <w:sz w:val="23"/>
+          <w:szCs w:val="23"/>
+        </w:rPr>
+      </w:pPr>
+      <w:r>
+        <w:rPr>
+          <w:rStyle w:val="token"/>
+          <w:rFonts w:ascii="Consolas" w:hAnsi="Consolas"/>
+          <w:color w:val="2F9C0A"/>
+          <w:sz w:val="23"/>
+          <w:szCs w:val="23"/>
+        </w:rPr>
+        <w:t>git</w:t>
+      </w:r>
+      <w:r>
+        <w:rPr>
+          <w:rStyle w:val="HTMLCode"/>
+          <w:rFonts w:ascii="Consolas" w:hAnsi="Consolas"/>
+          <w:color w:val="000000"/>
+          <w:sz w:val="23"/>
+          <w:szCs w:val="23"/>
+        </w:rPr>
+        <w:t xml:space="preserve"> config --global </w:t>
+      </w:r>
+      <w:proofErr w:type="spellStart"/>
+      <w:proofErr w:type="gramStart"/>
+      <w:r>
+        <w:rPr>
+          <w:rStyle w:val="HTMLCode"/>
+          <w:rFonts w:ascii="Consolas" w:hAnsi="Consolas"/>
+          <w:color w:val="000000"/>
+          <w:sz w:val="23"/>
+          <w:szCs w:val="23"/>
+        </w:rPr>
+        <w:t>user.email</w:t>
+      </w:r>
+      <w:proofErr w:type="spellEnd"/>
+      <w:proofErr w:type="gramEnd"/>
+      <w:r>
+        <w:rPr>
+          <w:rStyle w:val="HTMLCode"/>
+          <w:rFonts w:ascii="Consolas" w:hAnsi="Consolas"/>
+          <w:color w:val="000000"/>
+          <w:sz w:val="23"/>
+          <w:szCs w:val="23"/>
+        </w:rPr>
+        <w:t xml:space="preserve"> </w:t>
+      </w:r>
+      <w:r>
+        <w:rPr>
+          <w:rStyle w:val="token"/>
+          <w:rFonts w:ascii="Consolas" w:hAnsi="Consolas"/>
+          <w:color w:val="2F9C0A"/>
+          <w:sz w:val="23"/>
+          <w:szCs w:val="23"/>
+        </w:rPr>
+        <w:t>"test@w3schools.com"</w:t>
+      </w:r>
+    </w:p>
+    <w:p>
+      <w:pPr>
+        <w:pStyle w:val="NormalWeb"/>
+        <w:shd w:val="clear" w:color="auto" w:fill="FFFFFF"/>
+        <w:spacing w:before="288" w:beforeAutospacing="0" w:after="288" w:afterAutospacing="0"/>
+        <w:rPr>
+          <w:rFonts w:ascii="Verdana" w:hAnsi="Verdana"/>
+          <w:color w:val="000000"/>
+          <w:sz w:val="23"/>
+          <w:szCs w:val="23"/>
+        </w:rPr>
+      </w:pPr>
+    </w:p>
+    <w:p>
+      <w:pPr>
+        <w:pStyle w:val="NormalWeb"/>
+        <w:shd w:val="clear" w:color="auto" w:fill="FFFFFF"/>
+        <w:spacing w:before="288" w:beforeAutospacing="0" w:after="288" w:afterAutospacing="0"/>
+        <w:rPr>
+          <w:rFonts w:ascii="Verdana" w:hAnsi="Verdana"/>
+          <w:color w:val="000000"/>
+          <w:sz w:val="23"/>
+          <w:szCs w:val="23"/>
+        </w:rPr>
+      </w:pPr>
+      <w:r>
+        <w:rPr>
+          <w:rFonts w:ascii="Verdana" w:hAnsi="Verdana"/>
+          <w:color w:val="000000"/>
+          <w:sz w:val="23"/>
+          <w:szCs w:val="23"/>
+        </w:rPr>
+        <w:t xml:space="preserve">Change the </w:t>
+      </w:r>
+      <w:proofErr w:type="gramStart"/>
+      <w:r>
+        <w:rPr>
+          <w:rFonts w:ascii="Verdana" w:hAnsi="Verdana"/>
+          <w:color w:val="000000"/>
+          <w:sz w:val="23"/>
+          <w:szCs w:val="23"/>
+        </w:rPr>
+        <w:t>user</w:t>
+      </w:r>
+      <w:proofErr w:type="gramEnd"/>
+      <w:r>
+        <w:rPr>
+          <w:rFonts w:ascii="Verdana" w:hAnsi="Verdana"/>
+          <w:color w:val="000000"/>
+          <w:sz w:val="23"/>
+          <w:szCs w:val="23"/>
+        </w:rPr>
+        <w:t xml:space="preserve"> name and e-mail address to your own. You will probably also want to use this when registering to GitHub later on.</w:t>
+      </w:r>
+    </w:p>
+    <w:p>
+      <w:pPr>
+        <w:pStyle w:val="NormalWeb"/>
+        <w:shd w:val="clear" w:color="auto" w:fill="FFFFCC"/>
+        <w:spacing w:before="240" w:beforeAutospacing="0" w:after="240" w:afterAutospacing="0"/>
+        <w:rPr>
+          <w:rFonts w:ascii="Verdana" w:hAnsi="Verdana"/>
+          <w:color w:val="000000"/>
+          <w:sz w:val="23"/>
+          <w:szCs w:val="23"/>
+        </w:rPr>
+      </w:pPr>
+      <w:r>
+        <w:rPr>
+          <w:rStyle w:val="Strong"/>
+          <w:rFonts w:ascii="Verdana" w:hAnsi="Verdana"/>
+          <w:color w:val="000000"/>
+          <w:sz w:val="23"/>
+          <w:szCs w:val="23"/>
+        </w:rPr>
+        <w:t>Note:</w:t>
+      </w:r>
+      <w:r>
+        <w:rPr>
+          <w:rFonts w:ascii="Verdana" w:hAnsi="Verdana"/>
+          <w:color w:val="000000"/>
+          <w:sz w:val="23"/>
+          <w:szCs w:val="23"/>
+        </w:rPr>
+        <w:t> Use </w:t>
+      </w:r>
+      <w:r>
+        <w:rPr>
+          <w:rStyle w:val="HTMLCode"/>
+          <w:rFonts w:ascii="Consolas" w:hAnsi="Consolas"/>
+          <w:color w:val="DC143C"/>
+          <w:sz w:val="24"/>
+          <w:szCs w:val="24"/>
+        </w:rPr>
+        <w:t>global</w:t>
+      </w:r>
+      <w:r>
+        <w:rPr>
+          <w:rFonts w:ascii="Verdana" w:hAnsi="Verdana"/>
+          <w:color w:val="000000"/>
+          <w:sz w:val="23"/>
+          <w:szCs w:val="23"/>
+        </w:rPr>
+        <w:t> to set the username and e-mail for </w:t>
+      </w:r>
+      <w:r>
+        <w:rPr>
+          <w:rStyle w:val="Strong"/>
+          <w:rFonts w:ascii="Verdana" w:hAnsi="Verdana"/>
+          <w:color w:val="000000"/>
+          <w:sz w:val="23"/>
+          <w:szCs w:val="23"/>
+        </w:rPr>
+        <w:t>every repository</w:t>
+      </w:r>
+      <w:r>
+        <w:rPr>
+          <w:rFonts w:ascii="Verdana" w:hAnsi="Verdana"/>
+          <w:color w:val="000000"/>
+          <w:sz w:val="23"/>
+          <w:szCs w:val="23"/>
+        </w:rPr>
+        <w:t> on your computer.</w:t>
+      </w:r>
+    </w:p>
+    <w:p>
+      <w:pPr>
+        <w:pStyle w:val="NormalWeb"/>
+        <w:shd w:val="clear" w:color="auto" w:fill="FFFFCC"/>
+        <w:spacing w:before="240" w:beforeAutospacing="0" w:after="240" w:afterAutospacing="0"/>
+        <w:rPr>
+          <w:rFonts w:ascii="Verdana" w:hAnsi="Verdana"/>
+          <w:color w:val="000000"/>
+          <w:sz w:val="23"/>
+          <w:szCs w:val="23"/>
+        </w:rPr>
+      </w:pPr>
+      <w:r>
+        <w:rPr>
+          <w:rFonts w:ascii="Verdana" w:hAnsi="Verdana"/>
+          <w:color w:val="000000"/>
+          <w:sz w:val="23"/>
+          <w:szCs w:val="23"/>
+        </w:rPr>
+        <w:t xml:space="preserve">If you want to set the username/e-mail for just the current </w:t>
+      </w:r>
+      <w:r>
+        <w:rPr>
+          <w:rFonts w:ascii="Verdana" w:hAnsi="Verdana"/>
+          <w:b/>
+          <w:bCs/>
+          <w:color w:val="000000"/>
+          <w:sz w:val="23"/>
+          <w:szCs w:val="23"/>
+        </w:rPr>
+        <w:t>repo</w:t>
+      </w:r>
+      <w:r>
+        <w:rPr>
+          <w:rFonts w:ascii="Verdana" w:hAnsi="Verdana"/>
+          <w:color w:val="000000"/>
+          <w:sz w:val="23"/>
+          <w:szCs w:val="23"/>
+        </w:rPr>
+        <w:t>, you can remove </w:t>
+      </w:r>
+      <w:r>
+        <w:rPr>
+          <w:rStyle w:val="HTMLCode"/>
+          <w:rFonts w:ascii="Consolas" w:hAnsi="Consolas"/>
+          <w:color w:val="DC143C"/>
+          <w:sz w:val="24"/>
+          <w:szCs w:val="24"/>
+        </w:rPr>
+        <w:t>global</w:t>
+      </w:r>
+    </w:p>
+    <w:p>
+      <w:pPr>
         <w:shd w:val="clear" w:color="auto" w:fill="FFFFFF"/>
         <w:spacing w:before="100" w:beforeAutospacing="1" w:after="100" w:afterAutospacing="1" w:line="240" w:lineRule="auto"/>
         <w:ind w:left="360"/>
         <w:rPr>
-          <w:rStyle w:val="HTMLCode"/>
-          <w:rFonts w:ascii="Consolas" w:eastAsiaTheme="minorHAnsi" w:hAnsi="Consolas"/>
-          <w:color w:val="DC143C"/>
-          <w:sz w:val="24"/>
-          <w:szCs w:val="24"/>
+          <w:rFonts w:ascii="Verdana" w:eastAsia="Times New Roman" w:hAnsi="Verdana" w:cs="Times New Roman"/>
+          <w:color w:val="000000"/>
+          <w:kern w:val="0"/>
+          <w:sz w:val="23"/>
+          <w:szCs w:val="23"/>
+          <w14:ligatures w14:val="none"/>
         </w:rPr>
       </w:pPr>
     </w:p>
@@ -1716,8 +2289,7 @@
           <w:sz w:val="48"/>
           <w:szCs w:val="48"/>
         </w:rPr>
-        <w:lastRenderedPageBreak/>
-        <w:t>Configure Git</w:t>
+        <w:t>Creating Git Folder</w:t>
       </w:r>
     </w:p>
     <w:p>
@@ -1739,21 +2311,8 @@
           <w:sz w:val="23"/>
           <w:szCs w:val="23"/>
         </w:rPr>
-        <w:t>Now let Git know who you are. This is important for version control systems, as each Git commit uses this information:</w:t>
-      </w:r>
-    </w:p>
-    <w:p>
-      <w:pPr>
-        <w:pStyle w:val="NormalWeb"/>
-        <w:shd w:val="clear" w:color="auto" w:fill="FFFFFF"/>
-        <w:spacing w:before="288" w:beforeAutospacing="0" w:after="288" w:afterAutospacing="0"/>
-        <w:rPr>
-          <w:rFonts w:ascii="Verdana" w:hAnsi="Verdana"/>
-          <w:color w:val="000000"/>
-          <w:sz w:val="23"/>
-          <w:szCs w:val="23"/>
-        </w:rPr>
-      </w:pPr>
+        <w:t>Now, let's create a new folder for our project:</w:t>
+      </w:r>
     </w:p>
     <w:p>
       <w:pPr>
@@ -1778,361 +2337,7 @@
           <w:sz w:val="36"/>
           <w:szCs w:val="36"/>
         </w:rPr>
-        <w:t>Example</w:t>
-      </w:r>
-    </w:p>
-    <w:p>
-      <w:pPr>
-        <w:pStyle w:val="HTMLPreformatted"/>
-        <w:shd w:val="clear" w:color="auto" w:fill="FDFDFD"/>
-        <w:spacing w:before="120" w:after="240"/>
-        <w:rPr>
-          <w:rStyle w:val="HTMLCode"/>
-          <w:rFonts w:ascii="Consolas" w:hAnsi="Consolas"/>
-          <w:color w:val="000000"/>
-          <w:sz w:val="23"/>
-          <w:szCs w:val="23"/>
-        </w:rPr>
-      </w:pPr>
-      <w:r>
-        <w:rPr>
-          <w:rStyle w:val="token"/>
-          <w:rFonts w:ascii="Consolas" w:hAnsi="Consolas"/>
-          <w:color w:val="2F9C0A"/>
-          <w:sz w:val="23"/>
-          <w:szCs w:val="23"/>
-        </w:rPr>
-        <w:t>git</w:t>
-      </w:r>
-      <w:r>
-        <w:rPr>
-          <w:rStyle w:val="HTMLCode"/>
-          <w:rFonts w:ascii="Consolas" w:hAnsi="Consolas"/>
-          <w:color w:val="000000"/>
-          <w:sz w:val="23"/>
-          <w:szCs w:val="23"/>
-        </w:rPr>
-        <w:t xml:space="preserve"> config --global user.name </w:t>
-      </w:r>
-      <w:r>
-        <w:rPr>
-          <w:rStyle w:val="token"/>
-          <w:rFonts w:ascii="Consolas" w:hAnsi="Consolas"/>
-          <w:color w:val="2F9C0A"/>
-          <w:sz w:val="23"/>
-          <w:szCs w:val="23"/>
-        </w:rPr>
-        <w:t>"w3schools-test"</w:t>
-      </w:r>
-    </w:p>
-    <w:p>
-      <w:pPr>
-        <w:pStyle w:val="HTMLPreformatted"/>
-        <w:shd w:val="clear" w:color="auto" w:fill="FDFDFD"/>
-        <w:spacing w:before="120" w:after="240"/>
-        <w:rPr>
-          <w:rFonts w:ascii="Consolas" w:hAnsi="Consolas"/>
-          <w:color w:val="000000"/>
-          <w:sz w:val="23"/>
-          <w:szCs w:val="23"/>
-        </w:rPr>
-      </w:pPr>
-      <w:r>
-        <w:rPr>
-          <w:rStyle w:val="token"/>
-          <w:rFonts w:ascii="Consolas" w:hAnsi="Consolas"/>
-          <w:color w:val="2F9C0A"/>
-          <w:sz w:val="23"/>
-          <w:szCs w:val="23"/>
-        </w:rPr>
-        <w:t>git</w:t>
-      </w:r>
-      <w:r>
-        <w:rPr>
-          <w:rStyle w:val="HTMLCode"/>
-          <w:rFonts w:ascii="Consolas" w:hAnsi="Consolas"/>
-          <w:color w:val="000000"/>
-          <w:sz w:val="23"/>
-          <w:szCs w:val="23"/>
-        </w:rPr>
-        <w:t xml:space="preserve"> config --global </w:t>
-      </w:r>
-      <w:proofErr w:type="spellStart"/>
-      <w:r>
-        <w:rPr>
-          <w:rStyle w:val="HTMLCode"/>
-          <w:rFonts w:ascii="Consolas" w:hAnsi="Consolas"/>
-          <w:color w:val="000000"/>
-          <w:sz w:val="23"/>
-          <w:szCs w:val="23"/>
-        </w:rPr>
-        <w:t>user.email</w:t>
-      </w:r>
-      <w:proofErr w:type="spellEnd"/>
-      <w:r>
-        <w:rPr>
-          <w:rStyle w:val="HTMLCode"/>
-          <w:rFonts w:ascii="Consolas" w:hAnsi="Consolas"/>
-          <w:color w:val="000000"/>
-          <w:sz w:val="23"/>
-          <w:szCs w:val="23"/>
-        </w:rPr>
-        <w:t xml:space="preserve"> </w:t>
-      </w:r>
-      <w:r>
-        <w:rPr>
-          <w:rStyle w:val="token"/>
-          <w:rFonts w:ascii="Consolas" w:hAnsi="Consolas"/>
-          <w:color w:val="2F9C0A"/>
-          <w:sz w:val="23"/>
-          <w:szCs w:val="23"/>
-        </w:rPr>
-        <w:t>"test@w3schools.com"</w:t>
-      </w:r>
-    </w:p>
-    <w:p>
-      <w:pPr>
-        <w:pStyle w:val="NormalWeb"/>
-        <w:shd w:val="clear" w:color="auto" w:fill="FFFFFF"/>
-        <w:spacing w:before="288" w:beforeAutospacing="0" w:after="288" w:afterAutospacing="0"/>
-        <w:rPr>
-          <w:rFonts w:ascii="Verdana" w:hAnsi="Verdana"/>
-          <w:color w:val="000000"/>
-          <w:sz w:val="23"/>
-          <w:szCs w:val="23"/>
-        </w:rPr>
-      </w:pPr>
-    </w:p>
-    <w:p>
-      <w:pPr>
-        <w:pStyle w:val="NormalWeb"/>
-        <w:shd w:val="clear" w:color="auto" w:fill="FFFFFF"/>
-        <w:spacing w:before="288" w:beforeAutospacing="0" w:after="288" w:afterAutospacing="0"/>
-        <w:rPr>
-          <w:rFonts w:ascii="Verdana" w:hAnsi="Verdana"/>
-          <w:color w:val="000000"/>
-          <w:sz w:val="23"/>
-          <w:szCs w:val="23"/>
-        </w:rPr>
-      </w:pPr>
-      <w:r>
-        <w:rPr>
-          <w:rFonts w:ascii="Verdana" w:hAnsi="Verdana"/>
-          <w:color w:val="000000"/>
-          <w:sz w:val="23"/>
-          <w:szCs w:val="23"/>
-        </w:rPr>
-        <w:t>Change the user name and e-mail address to your own. You will probably also want to use this when registering to GitHub later on.</w:t>
-      </w:r>
-    </w:p>
-    <w:p>
-      <w:pPr>
-        <w:pStyle w:val="NormalWeb"/>
-        <w:shd w:val="clear" w:color="auto" w:fill="FFFFCC"/>
-        <w:spacing w:before="240" w:beforeAutospacing="0" w:after="240" w:afterAutospacing="0"/>
-        <w:rPr>
-          <w:rFonts w:ascii="Verdana" w:hAnsi="Verdana"/>
-          <w:color w:val="000000"/>
-          <w:sz w:val="23"/>
-          <w:szCs w:val="23"/>
-        </w:rPr>
-      </w:pPr>
-      <w:r>
-        <w:rPr>
-          <w:rStyle w:val="Strong"/>
-          <w:rFonts w:ascii="Verdana" w:hAnsi="Verdana"/>
-          <w:color w:val="000000"/>
-          <w:sz w:val="23"/>
-          <w:szCs w:val="23"/>
-        </w:rPr>
-        <w:t>Note:</w:t>
-      </w:r>
-      <w:r>
-        <w:rPr>
-          <w:rFonts w:ascii="Verdana" w:hAnsi="Verdana"/>
-          <w:color w:val="000000"/>
-          <w:sz w:val="23"/>
-          <w:szCs w:val="23"/>
-        </w:rPr>
-        <w:t> Use </w:t>
-      </w:r>
-      <w:r>
-        <w:rPr>
-          <w:rStyle w:val="HTMLCode"/>
-          <w:rFonts w:ascii="Consolas" w:hAnsi="Consolas"/>
-          <w:color w:val="DC143C"/>
-          <w:sz w:val="24"/>
-          <w:szCs w:val="24"/>
-        </w:rPr>
-        <w:t>global</w:t>
-      </w:r>
-      <w:r>
-        <w:rPr>
-          <w:rFonts w:ascii="Verdana" w:hAnsi="Verdana"/>
-          <w:color w:val="000000"/>
-          <w:sz w:val="23"/>
-          <w:szCs w:val="23"/>
-        </w:rPr>
-        <w:t> to set the username and e-mail for </w:t>
-      </w:r>
-      <w:r>
-        <w:rPr>
-          <w:rStyle w:val="Strong"/>
-          <w:rFonts w:ascii="Verdana" w:hAnsi="Verdana"/>
-          <w:color w:val="000000"/>
-          <w:sz w:val="23"/>
-          <w:szCs w:val="23"/>
-        </w:rPr>
-        <w:t>every repository</w:t>
-      </w:r>
-      <w:r>
-        <w:rPr>
-          <w:rFonts w:ascii="Verdana" w:hAnsi="Verdana"/>
-          <w:color w:val="000000"/>
-          <w:sz w:val="23"/>
-          <w:szCs w:val="23"/>
-        </w:rPr>
-        <w:t> on your computer.</w:t>
-      </w:r>
-    </w:p>
-    <w:p>
-      <w:pPr>
-        <w:pStyle w:val="NormalWeb"/>
-        <w:shd w:val="clear" w:color="auto" w:fill="FFFFCC"/>
-        <w:spacing w:before="240" w:beforeAutospacing="0" w:after="240" w:afterAutospacing="0"/>
-        <w:rPr>
-          <w:rFonts w:ascii="Verdana" w:hAnsi="Verdana"/>
-          <w:color w:val="000000"/>
-          <w:sz w:val="23"/>
-          <w:szCs w:val="23"/>
-        </w:rPr>
-      </w:pPr>
-      <w:r>
-        <w:rPr>
-          <w:rFonts w:ascii="Verdana" w:hAnsi="Verdana"/>
-          <w:color w:val="000000"/>
-          <w:sz w:val="23"/>
-          <w:szCs w:val="23"/>
-        </w:rPr>
-        <w:t xml:space="preserve">If you want to set the username/e-mail for just the current </w:t>
-      </w:r>
-      <w:r>
-        <w:rPr>
-          <w:rFonts w:ascii="Verdana" w:hAnsi="Verdana"/>
-          <w:b/>
-          <w:bCs/>
-          <w:color w:val="000000"/>
-          <w:sz w:val="23"/>
-          <w:szCs w:val="23"/>
-        </w:rPr>
-        <w:t>repo</w:t>
-      </w:r>
-      <w:r>
-        <w:rPr>
-          <w:rFonts w:ascii="Verdana" w:hAnsi="Verdana"/>
-          <w:color w:val="000000"/>
-          <w:sz w:val="23"/>
-          <w:szCs w:val="23"/>
-        </w:rPr>
-        <w:t>, you can remove </w:t>
-      </w:r>
-      <w:r>
-        <w:rPr>
-          <w:rStyle w:val="HTMLCode"/>
-          <w:rFonts w:ascii="Consolas" w:hAnsi="Consolas"/>
-          <w:color w:val="DC143C"/>
-          <w:sz w:val="24"/>
-          <w:szCs w:val="24"/>
-        </w:rPr>
-        <w:t>global</w:t>
-      </w:r>
-    </w:p>
-    <w:p>
-      <w:pPr>
-        <w:shd w:val="clear" w:color="auto" w:fill="FFFFFF"/>
-        <w:spacing w:before="100" w:beforeAutospacing="1" w:after="100" w:afterAutospacing="1" w:line="240" w:lineRule="auto"/>
-        <w:ind w:left="360"/>
-        <w:rPr>
-          <w:rFonts w:ascii="Verdana" w:eastAsia="Times New Roman" w:hAnsi="Verdana" w:cs="Times New Roman"/>
-          <w:color w:val="000000"/>
-          <w:kern w:val="0"/>
-          <w:sz w:val="23"/>
-          <w:szCs w:val="23"/>
-          <w14:ligatures w14:val="none"/>
-        </w:rPr>
-      </w:pPr>
-    </w:p>
-    <w:p>
-      <w:pPr>
-        <w:pStyle w:val="Heading2"/>
-        <w:shd w:val="clear" w:color="auto" w:fill="FFFFFF"/>
-        <w:spacing w:before="150" w:beforeAutospacing="0" w:after="150" w:afterAutospacing="0"/>
-        <w:rPr>
-          <w:rFonts w:ascii="Segoe UI" w:hAnsi="Segoe UI" w:cs="Segoe UI"/>
-          <w:b w:val="0"/>
-          <w:bCs w:val="0"/>
-          <w:color w:val="000000"/>
-          <w:sz w:val="48"/>
-          <w:szCs w:val="48"/>
-        </w:rPr>
-      </w:pPr>
-      <w:r>
-        <w:rPr>
-          <w:rFonts w:ascii="Segoe UI" w:hAnsi="Segoe UI" w:cs="Segoe UI"/>
-          <w:b w:val="0"/>
-          <w:bCs w:val="0"/>
-          <w:color w:val="000000"/>
-          <w:sz w:val="48"/>
-          <w:szCs w:val="48"/>
-        </w:rPr>
-        <w:t>Creating Git Folder</w:t>
-      </w:r>
-    </w:p>
-    <w:p>
-      <w:pPr>
-        <w:pStyle w:val="NormalWeb"/>
-        <w:shd w:val="clear" w:color="auto" w:fill="FFFFFF"/>
-        <w:spacing w:before="288" w:beforeAutospacing="0" w:after="288" w:afterAutospacing="0"/>
-        <w:rPr>
-          <w:rFonts w:ascii="Verdana" w:hAnsi="Verdana"/>
-          <w:color w:val="000000"/>
-          <w:sz w:val="23"/>
-          <w:szCs w:val="23"/>
-        </w:rPr>
-      </w:pPr>
-      <w:r>
-        <w:rPr>
-          <w:rFonts w:ascii="Verdana" w:hAnsi="Verdana"/>
-          <w:color w:val="000000"/>
-          <w:sz w:val="23"/>
-          <w:szCs w:val="23"/>
-        </w:rPr>
-        <w:t>Now, let's create a new folder for our project:</w:t>
-      </w:r>
-    </w:p>
-    <w:p>
-      <w:pPr>
-        <w:pStyle w:val="Heading3"/>
-        <w:shd w:val="clear" w:color="auto" w:fill="E7E9EB"/>
-        <w:spacing w:before="150" w:beforeAutospacing="0" w:after="150" w:afterAutospacing="0"/>
-        <w:rPr>
-          <w:rFonts w:ascii="Segoe UI" w:hAnsi="Segoe UI" w:cs="Segoe UI"/>
-          <w:b w:val="0"/>
-          <w:bCs w:val="0"/>
-          <w:color w:val="000000"/>
-          <w:sz w:val="36"/>
-          <w:szCs w:val="36"/>
-        </w:rPr>
-      </w:pPr>
-      <w:r>
-        <w:rPr>
-          <w:rFonts w:ascii="Segoe UI" w:hAnsi="Segoe UI" w:cs="Segoe UI"/>
-          <w:b w:val="0"/>
-          <w:bCs w:val="0"/>
-          <w:color w:val="000000"/>
-          <w:sz w:val="36"/>
-          <w:szCs w:val="36"/>
-        </w:rPr>
+        <w:lastRenderedPageBreak/>
         <w:t>Example</w:t>
       </w:r>
     </w:p>
@@ -2446,7 +2651,6 @@
           <w:sz w:val="23"/>
           <w:szCs w:val="23"/>
         </w:rPr>
-        <w:lastRenderedPageBreak/>
         <w:t>Now that we are in the correct directory. We can start by initializing Git!</w:t>
       </w:r>
     </w:p>
@@ -2518,7 +2722,12 @@
           <w:szCs w:val="48"/>
         </w:rPr>
       </w:pPr>
-      <w:r>
+    </w:p>
+    <w:p>
+      <w:pPr>
+        <w:pStyle w:val="Heading2"/>
+        <w:shd w:val="clear" w:color="auto" w:fill="FFFFFF"/>
+        <w:spacing w:before="150" w:beforeAutospacing="0" w:after="150" w:afterAutospacing="0"/>
         <w:rPr>
           <w:rFonts w:ascii="Segoe UI" w:hAnsi="Segoe UI" w:cs="Segoe UI"/>
           <w:b w:val="0"/>
@@ -2527,6 +2736,16 @@
           <w:sz w:val="48"/>
           <w:szCs w:val="48"/>
         </w:rPr>
+      </w:pPr>
+      <w:r>
+        <w:rPr>
+          <w:rFonts w:ascii="Segoe UI" w:hAnsi="Segoe UI" w:cs="Segoe UI"/>
+          <w:b w:val="0"/>
+          <w:bCs w:val="0"/>
+          <w:color w:val="000000"/>
+          <w:sz w:val="48"/>
+          <w:szCs w:val="48"/>
+        </w:rPr>
         <w:t>Initialize Git</w:t>
       </w:r>
     </w:p>
@@ -2668,6 +2887,7 @@
         <w:t>myproject</w:t>
       </w:r>
       <w:proofErr w:type="spellEnd"/>
+      <w:proofErr w:type="gramStart"/>
       <w:r>
         <w:rPr>
           <w:rStyle w:val="HTMLCode"/>
@@ -2676,7 +2896,18 @@
           <w:sz w:val="23"/>
           <w:szCs w:val="23"/>
         </w:rPr>
-        <w:t>/.git/</w:t>
+        <w:t>/.git</w:t>
+      </w:r>
+      <w:proofErr w:type="gramEnd"/>
+      <w:r>
+        <w:rPr>
+          <w:rStyle w:val="HTMLCode"/>
+          <w:rFonts w:ascii="Consolas" w:hAnsi="Consolas"/>
+          <w:color w:val="000000"/>
+          <w:sz w:val="23"/>
+          <w:szCs w:val="23"/>
+        </w:rPr>
+        <w:t>/</w:t>
       </w:r>
     </w:p>
     <w:p>
@@ -2813,6 +3044,7 @@
           <w:sz w:val="23"/>
           <w:szCs w:val="23"/>
         </w:rPr>
+        <w:lastRenderedPageBreak/>
         <w:t xml:space="preserve">You just created your first local </w:t>
       </w:r>
       <w:proofErr w:type="spellStart"/>
@@ -2848,14 +3080,25 @@
           <w:szCs w:val="23"/>
         </w:rPr>
       </w:pPr>
-      <w:r>
-        <w:rPr>
-          <w:rFonts w:ascii="Verdana" w:hAnsi="Verdana"/>
-          <w:color w:val="000000"/>
-          <w:sz w:val="23"/>
-          <w:szCs w:val="23"/>
-        </w:rPr>
-        <w:t xml:space="preserve">So let's add some files, or create a new file using your </w:t>
+      <w:proofErr w:type="gramStart"/>
+      <w:r>
+        <w:rPr>
+          <w:rFonts w:ascii="Verdana" w:hAnsi="Verdana"/>
+          <w:color w:val="000000"/>
+          <w:sz w:val="23"/>
+          <w:szCs w:val="23"/>
+        </w:rPr>
+        <w:t>So</w:t>
+      </w:r>
+      <w:proofErr w:type="gramEnd"/>
+      <w:r>
+        <w:rPr>
+          <w:rFonts w:ascii="Verdana" w:hAnsi="Verdana"/>
+          <w:color w:val="000000"/>
+          <w:sz w:val="23"/>
+          <w:szCs w:val="23"/>
+        </w:rPr>
+        <w:t xml:space="preserve"> let's add some files, or create a new file using your </w:t>
       </w:r>
       <w:proofErr w:type="spellStart"/>
       <w:r>
@@ -3046,7 +3289,6 @@
           <w:bCs/>
           <w:color w:val="DC143C"/>
         </w:rPr>
-        <w:lastRenderedPageBreak/>
         <w:t>ls</w:t>
       </w:r>
       <w:r>
@@ -3639,6 +3881,7 @@
           <w:szCs w:val="23"/>
           <w14:ligatures w14:val="none"/>
         </w:rPr>
+        <w:lastRenderedPageBreak/>
         <w:t>Untracked - files that are in your working directory, but not added to the repository</w:t>
       </w:r>
     </w:p>
@@ -3771,7 +4014,6 @@
           <w:sz w:val="23"/>
           <w:szCs w:val="23"/>
         </w:rPr>
-        <w:lastRenderedPageBreak/>
         <w:t>Staged</w:t>
       </w:r>
       <w:r>
@@ -3856,7 +4098,27 @@
           <w:sz w:val="23"/>
           <w:szCs w:val="23"/>
         </w:rPr>
-        <w:t>. So we can add it to the Staging Environment:</w:t>
+        <w:t xml:space="preserve">. </w:t>
+      </w:r>
+      <w:proofErr w:type="gramStart"/>
+      <w:r>
+        <w:rPr>
+          <w:rFonts w:ascii="Verdana" w:hAnsi="Verdana"/>
+          <w:color w:val="000000"/>
+          <w:sz w:val="23"/>
+          <w:szCs w:val="23"/>
+        </w:rPr>
+        <w:t>So</w:t>
+      </w:r>
+      <w:proofErr w:type="gramEnd"/>
+      <w:r>
+        <w:rPr>
+          <w:rFonts w:ascii="Verdana" w:hAnsi="Verdana"/>
+          <w:color w:val="000000"/>
+          <w:sz w:val="23"/>
+          <w:szCs w:val="23"/>
+        </w:rPr>
+        <w:t xml:space="preserve"> we can add it to the Staging Environment:</w:t>
       </w:r>
     </w:p>
     <w:p>
@@ -3976,8 +4238,19 @@
           <w:sz w:val="23"/>
           <w:szCs w:val="23"/>
         </w:rPr>
-        <w:t>. Let's check the status::</w:t>
-      </w:r>
+        <w:t xml:space="preserve">. Let's check the </w:t>
+      </w:r>
+      <w:proofErr w:type="gramStart"/>
+      <w:r>
+        <w:rPr>
+          <w:rFonts w:ascii="Verdana" w:hAnsi="Verdana"/>
+          <w:color w:val="000000"/>
+          <w:sz w:val="23"/>
+          <w:szCs w:val="23"/>
+        </w:rPr>
+        <w:t>status::</w:t>
+      </w:r>
+      <w:proofErr w:type="gramEnd"/>
     </w:p>
     <w:p>
       <w:pPr>
@@ -4205,6 +4478,7 @@
           <w:sz w:val="23"/>
           <w:szCs w:val="23"/>
         </w:rPr>
+        <w:lastRenderedPageBreak/>
         <w:t>    new file: index.html</w:t>
       </w:r>
     </w:p>
@@ -4411,7 +4685,6 @@
           <w:sz w:val="23"/>
           <w:szCs w:val="23"/>
         </w:rPr>
-        <w:lastRenderedPageBreak/>
         <w:t>Using </w:t>
       </w:r>
       <w:r>
@@ -4861,6 +5134,7 @@
           <w:sz w:val="23"/>
           <w:szCs w:val="23"/>
         </w:rPr>
+        <w:lastRenderedPageBreak/>
         <w:t>git</w:t>
       </w:r>
       <w:r>
@@ -4929,7 +5203,29 @@
           <w:sz w:val="23"/>
           <w:szCs w:val="23"/>
         </w:rPr>
-        <w:t xml:space="preserve"> 3 files changed, 26 insertions(+)</w:t>
+        <w:t xml:space="preserve"> 3 files changed, 26 </w:t>
+      </w:r>
+      <w:proofErr w:type="gramStart"/>
+      <w:r>
+        <w:rPr>
+          <w:rStyle w:val="HTMLCode"/>
+          <w:rFonts w:ascii="Consolas" w:hAnsi="Consolas"/>
+          <w:color w:val="000000"/>
+          <w:sz w:val="23"/>
+          <w:szCs w:val="23"/>
+        </w:rPr>
+        <w:t>insertions(</w:t>
+      </w:r>
+      <w:proofErr w:type="gramEnd"/>
+      <w:r>
+        <w:rPr>
+          <w:rStyle w:val="HTMLCode"/>
+          <w:rFonts w:ascii="Consolas" w:hAnsi="Consolas"/>
+          <w:color w:val="000000"/>
+          <w:sz w:val="23"/>
+          <w:szCs w:val="23"/>
+        </w:rPr>
+        <w:t>+)</w:t>
       </w:r>
     </w:p>
     <w:p>
@@ -5143,7 +5439,6 @@
           <w:sz w:val="48"/>
           <w:szCs w:val="48"/>
         </w:rPr>
-        <w:lastRenderedPageBreak/>
         <w:t>Git Commit without Stage</w:t>
       </w:r>
     </w:p>
@@ -5562,7 +5857,31 @@
           <w:szCs w:val="23"/>
           <w14:ligatures w14:val="none"/>
         </w:rPr>
-        <w:t>We see the file we expected is modified. So let's commit it directly:</w:t>
+        <w:t xml:space="preserve">We see the file we expected is modified. </w:t>
+      </w:r>
+      <w:proofErr w:type="gramStart"/>
+      <w:r>
+        <w:rPr>
+          <w:rFonts w:ascii="Verdana" w:eastAsia="Times New Roman" w:hAnsi="Verdana" w:cs="Times New Roman"/>
+          <w:color w:val="000000"/>
+          <w:kern w:val="0"/>
+          <w:sz w:val="23"/>
+          <w:szCs w:val="23"/>
+          <w14:ligatures w14:val="none"/>
+        </w:rPr>
+        <w:t>So</w:t>
+      </w:r>
+      <w:proofErr w:type="gramEnd"/>
+      <w:r>
+        <w:rPr>
+          <w:rFonts w:ascii="Verdana" w:eastAsia="Times New Roman" w:hAnsi="Verdana" w:cs="Times New Roman"/>
+          <w:color w:val="000000"/>
+          <w:kern w:val="0"/>
+          <w:sz w:val="23"/>
+          <w:szCs w:val="23"/>
+          <w14:ligatures w14:val="none"/>
+        </w:rPr>
+        <w:t xml:space="preserve"> let's commit it directly:</w:t>
       </w:r>
     </w:p>
     <w:p>
@@ -5631,6 +5950,7 @@
           <w:szCs w:val="23"/>
           <w14:ligatures w14:val="none"/>
         </w:rPr>
+        <w:lastRenderedPageBreak/>
         <w:t>git</w:t>
       </w:r>
       <w:r>
@@ -5739,7 +6059,31 @@
           <w:szCs w:val="23"/>
           <w14:ligatures w14:val="none"/>
         </w:rPr>
-        <w:t xml:space="preserve"> 1 file changed, 1 insertion(+)</w:t>
+        <w:t xml:space="preserve"> 1 file changed, 1 </w:t>
+      </w:r>
+      <w:proofErr w:type="gramStart"/>
+      <w:r>
+        <w:rPr>
+          <w:rFonts w:ascii="Consolas" w:eastAsia="Times New Roman" w:hAnsi="Consolas" w:cs="Courier New"/>
+          <w:color w:val="000000"/>
+          <w:kern w:val="0"/>
+          <w:sz w:val="23"/>
+          <w:szCs w:val="23"/>
+          <w14:ligatures w14:val="none"/>
+        </w:rPr>
+        <w:t>insertion(</w:t>
+      </w:r>
+      <w:proofErr w:type="gramEnd"/>
+      <w:r>
+        <w:rPr>
+          <w:rFonts w:ascii="Consolas" w:eastAsia="Times New Roman" w:hAnsi="Consolas" w:cs="Courier New"/>
+          <w:color w:val="000000"/>
+          <w:kern w:val="0"/>
+          <w:sz w:val="23"/>
+          <w:szCs w:val="23"/>
+          <w14:ligatures w14:val="none"/>
+        </w:rPr>
+        <w:t>+)</w:t>
       </w:r>
     </w:p>
     <w:p>
@@ -5914,7 +6258,6 @@
           <w:szCs w:val="28"/>
           <w14:ligatures w14:val="none"/>
         </w:rPr>
-        <w:lastRenderedPageBreak/>
         <w:t>Example</w:t>
       </w:r>
     </w:p>
@@ -6213,7 +6556,31 @@
           <w:szCs w:val="23"/>
           <w14:ligatures w14:val="none"/>
         </w:rPr>
-        <w:t> -  See all the available options for the specific command</w:t>
+        <w:t> </w:t>
+      </w:r>
+      <w:proofErr w:type="gramStart"/>
+      <w:r>
+        <w:rPr>
+          <w:rFonts w:ascii="Verdana" w:eastAsia="Times New Roman" w:hAnsi="Verdana" w:cs="Times New Roman"/>
+          <w:color w:val="000000"/>
+          <w:kern w:val="0"/>
+          <w:sz w:val="23"/>
+          <w:szCs w:val="23"/>
+          <w14:ligatures w14:val="none"/>
+        </w:rPr>
+        <w:t>-  See</w:t>
+      </w:r>
+      <w:proofErr w:type="gramEnd"/>
+      <w:r>
+        <w:rPr>
+          <w:rFonts w:ascii="Verdana" w:eastAsia="Times New Roman" w:hAnsi="Verdana" w:cs="Times New Roman"/>
+          <w:color w:val="000000"/>
+          <w:kern w:val="0"/>
+          <w:sz w:val="23"/>
+          <w:szCs w:val="23"/>
+          <w14:ligatures w14:val="none"/>
+        </w:rPr>
+        <w:t xml:space="preserve"> all the available options for the specific command</w:t>
       </w:r>
     </w:p>
     <w:p>
@@ -6253,7 +6620,31 @@
           <w:szCs w:val="23"/>
           <w14:ligatures w14:val="none"/>
         </w:rPr>
-        <w:t> -  See all possible commands</w:t>
+        <w:t> </w:t>
+      </w:r>
+      <w:proofErr w:type="gramStart"/>
+      <w:r>
+        <w:rPr>
+          <w:rFonts w:ascii="Verdana" w:eastAsia="Times New Roman" w:hAnsi="Verdana" w:cs="Times New Roman"/>
+          <w:color w:val="000000"/>
+          <w:kern w:val="0"/>
+          <w:sz w:val="23"/>
+          <w:szCs w:val="23"/>
+          <w14:ligatures w14:val="none"/>
+        </w:rPr>
+        <w:t>-  See</w:t>
+      </w:r>
+      <w:proofErr w:type="gramEnd"/>
+      <w:r>
+        <w:rPr>
+          <w:rFonts w:ascii="Verdana" w:eastAsia="Times New Roman" w:hAnsi="Verdana" w:cs="Times New Roman"/>
+          <w:color w:val="000000"/>
+          <w:kern w:val="0"/>
+          <w:sz w:val="23"/>
+          <w:szCs w:val="23"/>
+          <w14:ligatures w14:val="none"/>
+        </w:rPr>
+        <w:t xml:space="preserve"> all possible commands</w:t>
       </w:r>
     </w:p>
     <w:p>
@@ -6328,6 +6719,7 @@
           <w:szCs w:val="48"/>
           <w14:ligatures w14:val="none"/>
         </w:rPr>
+        <w:lastRenderedPageBreak/>
         <w:t>Git -help See Options for a Specific Command</w:t>
       </w:r>
     </w:p>
@@ -6610,7 +7002,6 @@
           <w:sz w:val="48"/>
           <w:szCs w:val="48"/>
         </w:rPr>
-        <w:lastRenderedPageBreak/>
         <w:t>Git help --all See All Possible Commands</w:t>
       </w:r>
     </w:p>
@@ -6954,6 +7345,7 @@
           <w:sz w:val="20"/>
           <w:szCs w:val="20"/>
         </w:rPr>
+        <w:lastRenderedPageBreak/>
         <w:pict w14:anchorId="233D30AE">
           <v:rect id="_x0000_i1028" style="width:0;height:0" o:hralign="center" o:hrstd="t" o:hr="t" fillcolor="#a0a0a0" stroked="f"/>
         </w:pict>
@@ -7210,6 +7602,7 @@
           <w:sz w:val="48"/>
           <w:szCs w:val="48"/>
         </w:rPr>
+        <w:lastRenderedPageBreak/>
         <w:t>Working with Git Branches</w:t>
       </w:r>
     </w:p>
@@ -7273,7 +7666,6 @@
           <w:sz w:val="23"/>
           <w:szCs w:val="23"/>
         </w:rPr>
-        <w:lastRenderedPageBreak/>
         <w:t>Let's say you have a large project, and you need to update the design on it.</w:t>
       </w:r>
     </w:p>
@@ -7801,6 +8193,7 @@
           <w:sz w:val="23"/>
           <w:szCs w:val="23"/>
         </w:rPr>
+        <w:lastRenderedPageBreak/>
         <w:t>You can even switch between branches and work on different projects without them interfering with each other.</w:t>
       </w:r>
     </w:p>
@@ -7864,7 +8257,6 @@
           <w:sz w:val="48"/>
           <w:szCs w:val="48"/>
         </w:rPr>
-        <w:lastRenderedPageBreak/>
         <w:t>New Git Branch</w:t>
       </w:r>
     </w:p>
@@ -7943,14 +8335,25 @@
           <w:szCs w:val="23"/>
         </w:rPr>
       </w:pPr>
-      <w:r>
-        <w:rPr>
-          <w:rFonts w:ascii="Verdana" w:hAnsi="Verdana"/>
-          <w:color w:val="000000"/>
-          <w:sz w:val="23"/>
-          <w:szCs w:val="23"/>
-        </w:rPr>
-        <w:t>So we create a new </w:t>
+      <w:proofErr w:type="gramStart"/>
+      <w:r>
+        <w:rPr>
+          <w:rFonts w:ascii="Verdana" w:hAnsi="Verdana"/>
+          <w:color w:val="000000"/>
+          <w:sz w:val="23"/>
+          <w:szCs w:val="23"/>
+        </w:rPr>
+        <w:t>So</w:t>
+      </w:r>
+      <w:proofErr w:type="gramEnd"/>
+      <w:r>
+        <w:rPr>
+          <w:rFonts w:ascii="Verdana" w:hAnsi="Verdana"/>
+          <w:color w:val="000000"/>
+          <w:sz w:val="23"/>
+          <w:szCs w:val="23"/>
+        </w:rPr>
+        <w:t xml:space="preserve"> we create a new </w:t>
       </w:r>
       <w:r>
         <w:rPr>
@@ -8236,8 +8639,20 @@
           <w:sz w:val="23"/>
           <w:szCs w:val="23"/>
         </w:rPr>
-        <w:t>* master</w:t>
-      </w:r>
+        <w:t xml:space="preserve">* </w:t>
+      </w:r>
+      <w:proofErr w:type="gramStart"/>
+      <w:r>
+        <w:rPr>
+          <w:rStyle w:val="HTMLCode"/>
+          <w:rFonts w:ascii="Consolas" w:hAnsi="Consolas"/>
+          <w:color w:val="000000"/>
+          <w:sz w:val="23"/>
+          <w:szCs w:val="23"/>
+        </w:rPr>
+        <w:t>master</w:t>
+      </w:r>
+      <w:proofErr w:type="gramEnd"/>
     </w:p>
     <w:p>
       <w:pPr>
@@ -8528,6 +8943,7 @@
           <w:sz w:val="23"/>
           <w:szCs w:val="23"/>
         </w:rPr>
+        <w:lastRenderedPageBreak/>
         <w:t>Now we have moved our current workspace from the master branch, to the new </w:t>
       </w:r>
       <w:r>
@@ -8655,7 +9071,6 @@
           <w:szCs w:val="36"/>
           <w14:ligatures w14:val="none"/>
         </w:rPr>
-        <w:lastRenderedPageBreak/>
         <w:t>Example</w:t>
       </w:r>
     </w:p>
@@ -10062,6 +10477,7 @@
           <w:szCs w:val="23"/>
           <w14:ligatures w14:val="none"/>
         </w:rPr>
+        <w:lastRenderedPageBreak/>
         <w:t xml:space="preserve">        modified:   index.html</w:t>
       </w:r>
     </w:p>
@@ -10314,6 +10730,7 @@
           <w14:ligatures w14:val="none"/>
         </w:rPr>
       </w:pPr>
+      <w:proofErr w:type="gramStart"/>
       <w:r>
         <w:rPr>
           <w:rFonts w:ascii="Verdana" w:eastAsia="Times New Roman" w:hAnsi="Verdana" w:cs="Times New Roman"/>
@@ -10323,7 +10740,19 @@
           <w:szCs w:val="23"/>
           <w14:ligatures w14:val="none"/>
         </w:rPr>
-        <w:t>So let's go through what happens here:</w:t>
+        <w:t>So</w:t>
+      </w:r>
+      <w:proofErr w:type="gramEnd"/>
+      <w:r>
+        <w:rPr>
+          <w:rFonts w:ascii="Verdana" w:eastAsia="Times New Roman" w:hAnsi="Verdana" w:cs="Times New Roman"/>
+          <w:color w:val="000000"/>
+          <w:kern w:val="0"/>
+          <w:sz w:val="23"/>
+          <w:szCs w:val="23"/>
+          <w14:ligatures w14:val="none"/>
+        </w:rPr>
+        <w:t xml:space="preserve"> let's go through what happens here:</w:t>
       </w:r>
     </w:p>
     <w:p>
@@ -10430,6 +10859,7 @@
           <w14:ligatures w14:val="none"/>
         </w:rPr>
       </w:pPr>
+      <w:proofErr w:type="gramStart"/>
       <w:r>
         <w:rPr>
           <w:rFonts w:ascii="Verdana" w:eastAsia="Times New Roman" w:hAnsi="Verdana" w:cs="Times New Roman"/>
@@ -10439,7 +10869,19 @@
           <w:szCs w:val="23"/>
           <w14:ligatures w14:val="none"/>
         </w:rPr>
-        <w:t>So we need to add both files to the Staging Environment for this </w:t>
+        <w:t>So</w:t>
+      </w:r>
+      <w:proofErr w:type="gramEnd"/>
+      <w:r>
+        <w:rPr>
+          <w:rFonts w:ascii="Verdana" w:eastAsia="Times New Roman" w:hAnsi="Verdana" w:cs="Times New Roman"/>
+          <w:color w:val="000000"/>
+          <w:kern w:val="0"/>
+          <w:sz w:val="23"/>
+          <w:szCs w:val="23"/>
+          <w14:ligatures w14:val="none"/>
+        </w:rPr>
+        <w:t xml:space="preserve"> we need to add both files to the Staging Environment for this </w:t>
       </w:r>
       <w:r>
         <w:rPr>
@@ -11047,7 +11489,31 @@
           <w:szCs w:val="23"/>
           <w14:ligatures w14:val="none"/>
         </w:rPr>
-        <w:t>We are happy with our changes. So we will commit them to the </w:t>
+        <w:t xml:space="preserve">We are happy with our changes. </w:t>
+      </w:r>
+      <w:proofErr w:type="gramStart"/>
+      <w:r>
+        <w:rPr>
+          <w:rFonts w:ascii="Verdana" w:eastAsia="Times New Roman" w:hAnsi="Verdana" w:cs="Times New Roman"/>
+          <w:color w:val="000000"/>
+          <w:kern w:val="0"/>
+          <w:sz w:val="23"/>
+          <w:szCs w:val="23"/>
+          <w14:ligatures w14:val="none"/>
+        </w:rPr>
+        <w:t>So</w:t>
+      </w:r>
+      <w:proofErr w:type="gramEnd"/>
+      <w:r>
+        <w:rPr>
+          <w:rFonts w:ascii="Verdana" w:eastAsia="Times New Roman" w:hAnsi="Verdana" w:cs="Times New Roman"/>
+          <w:color w:val="000000"/>
+          <w:kern w:val="0"/>
+          <w:sz w:val="23"/>
+          <w:szCs w:val="23"/>
+          <w14:ligatures w14:val="none"/>
+        </w:rPr>
+        <w:t xml:space="preserve"> we will commit them to the </w:t>
       </w:r>
       <w:r>
         <w:rPr>
@@ -11095,6 +11561,7 @@
           <w:szCs w:val="36"/>
           <w14:ligatures w14:val="none"/>
         </w:rPr>
+        <w:lastRenderedPageBreak/>
         <w:t>Example</w:t>
       </w:r>
     </w:p>
@@ -11246,7 +11713,31 @@
           <w:szCs w:val="23"/>
           <w14:ligatures w14:val="none"/>
         </w:rPr>
-        <w:t>2 files changed, 1 insertion(+)</w:t>
+        <w:t xml:space="preserve">2 files changed, 1 </w:t>
+      </w:r>
+      <w:proofErr w:type="gramStart"/>
+      <w:r>
+        <w:rPr>
+          <w:rFonts w:ascii="Consolas" w:eastAsia="Times New Roman" w:hAnsi="Consolas" w:cs="Courier New"/>
+          <w:color w:val="000000"/>
+          <w:kern w:val="0"/>
+          <w:sz w:val="23"/>
+          <w:szCs w:val="23"/>
+          <w14:ligatures w14:val="none"/>
+        </w:rPr>
+        <w:t>insertion(</w:t>
+      </w:r>
+      <w:proofErr w:type="gramEnd"/>
+      <w:r>
+        <w:rPr>
+          <w:rFonts w:ascii="Consolas" w:eastAsia="Times New Roman" w:hAnsi="Consolas" w:cs="Courier New"/>
+          <w:color w:val="000000"/>
+          <w:kern w:val="0"/>
+          <w:sz w:val="23"/>
+          <w:szCs w:val="23"/>
+          <w14:ligatures w14:val="none"/>
+        </w:rPr>
+        <w:t>+)</w:t>
       </w:r>
     </w:p>
     <w:p>
@@ -11314,7 +11805,6 @@
           <w:szCs w:val="23"/>
           <w14:ligatures w14:val="none"/>
         </w:rPr>
-        <w:lastRenderedPageBreak/>
         <w:t>Now we have a new </w:t>
       </w:r>
       <w:r>
@@ -11656,6 +12146,7 @@
           <w14:ligatures w14:val="none"/>
         </w:rPr>
       </w:pPr>
+      <w:proofErr w:type="gramStart"/>
       <w:r>
         <w:rPr>
           <w:rFonts w:ascii="Consolas" w:eastAsia="Times New Roman" w:hAnsi="Consolas" w:cs="Courier New"/>
@@ -11665,7 +12156,19 @@
           <w:szCs w:val="23"/>
           <w14:ligatures w14:val="none"/>
         </w:rPr>
-        <w:t>README.md  bluestyle.css  img_hello_world.jpg  index.html</w:t>
+        <w:t>README.md  bluestyle.css</w:t>
+      </w:r>
+      <w:proofErr w:type="gramEnd"/>
+      <w:r>
+        <w:rPr>
+          <w:rFonts w:ascii="Consolas" w:eastAsia="Times New Roman" w:hAnsi="Consolas" w:cs="Courier New"/>
+          <w:color w:val="000000"/>
+          <w:kern w:val="0"/>
+          <w:sz w:val="23"/>
+          <w:szCs w:val="23"/>
+          <w14:ligatures w14:val="none"/>
+        </w:rPr>
+        <w:t xml:space="preserve">  img_hello_world.jpg  index.html</w:t>
       </w:r>
     </w:p>
     <w:p>
@@ -11922,6 +12425,7 @@
           <w:szCs w:val="36"/>
           <w14:ligatures w14:val="none"/>
         </w:rPr>
+        <w:lastRenderedPageBreak/>
         <w:t>Example</w:t>
       </w:r>
     </w:p>
@@ -11999,6 +12503,7 @@
           <w14:ligatures w14:val="none"/>
         </w:rPr>
       </w:pPr>
+      <w:proofErr w:type="gramStart"/>
       <w:r>
         <w:rPr>
           <w:rFonts w:ascii="Consolas" w:eastAsia="Times New Roman" w:hAnsi="Consolas" w:cs="Courier New"/>
@@ -12008,7 +12513,19 @@
           <w:szCs w:val="23"/>
           <w14:ligatures w14:val="none"/>
         </w:rPr>
-        <w:t>README.md  bluestyle.css  index.html</w:t>
+        <w:t>README.md  bluestyle.css</w:t>
+      </w:r>
+      <w:proofErr w:type="gramEnd"/>
+      <w:r>
+        <w:rPr>
+          <w:rFonts w:ascii="Consolas" w:eastAsia="Times New Roman" w:hAnsi="Consolas" w:cs="Courier New"/>
+          <w:color w:val="000000"/>
+          <w:kern w:val="0"/>
+          <w:sz w:val="23"/>
+          <w:szCs w:val="23"/>
+          <w14:ligatures w14:val="none"/>
+        </w:rPr>
+        <w:t xml:space="preserve">  index.html</w:t>
       </w:r>
     </w:p>
     <w:p>
@@ -12069,7 +12586,6 @@
           <w:szCs w:val="23"/>
           <w14:ligatures w14:val="none"/>
         </w:rPr>
-        <w:lastRenderedPageBreak/>
         <w:t>See how easy it is to work with branches? And how this allows you to work on different things?</w:t>
       </w:r>
     </w:p>
@@ -12186,6 +12702,7 @@
           <w14:ligatures w14:val="none"/>
         </w:rPr>
       </w:pPr>
+      <w:proofErr w:type="gramStart"/>
       <w:r>
         <w:rPr>
           <w:rFonts w:ascii="Verdana" w:eastAsia="Times New Roman" w:hAnsi="Verdana" w:cs="Times New Roman"/>
@@ -12195,7 +12712,19 @@
           <w:szCs w:val="23"/>
           <w14:ligatures w14:val="none"/>
         </w:rPr>
-        <w:t>So we create a new branch to deal with the emergency:</w:t>
+        <w:t>So</w:t>
+      </w:r>
+      <w:proofErr w:type="gramEnd"/>
+      <w:r>
+        <w:rPr>
+          <w:rFonts w:ascii="Verdana" w:eastAsia="Times New Roman" w:hAnsi="Verdana" w:cs="Times New Roman"/>
+          <w:color w:val="000000"/>
+          <w:kern w:val="0"/>
+          <w:sz w:val="23"/>
+          <w:szCs w:val="23"/>
+          <w14:ligatures w14:val="none"/>
+        </w:rPr>
+        <w:t xml:space="preserve"> we create a new branch to deal with the emergency:</w:t>
       </w:r>
     </w:p>
     <w:p>
@@ -12595,7 +13124,19 @@
           <w:szCs w:val="23"/>
           <w14:ligatures w14:val="none"/>
         </w:rPr>
-        <w:t>Hello World!</w:t>
+        <w:t xml:space="preserve">Hello </w:t>
+      </w:r>
+      <w:proofErr w:type="gramStart"/>
+      <w:r>
+        <w:rPr>
+          <w:rFonts w:ascii="Consolas" w:eastAsia="Times New Roman" w:hAnsi="Consolas" w:cs="Times New Roman"/>
+          <w:color w:val="000000"/>
+          <w:kern w:val="0"/>
+          <w:sz w:val="23"/>
+          <w:szCs w:val="23"/>
+          <w14:ligatures w14:val="none"/>
+        </w:rPr>
+        <w:t>World!</w:t>
       </w:r>
       <w:r>
         <w:rPr>
@@ -12608,6 +13149,7 @@
         </w:rPr>
         <w:t>&lt;</w:t>
       </w:r>
+      <w:proofErr w:type="gramEnd"/>
       <w:r>
         <w:rPr>
           <w:rFonts w:ascii="Consolas" w:eastAsia="Times New Roman" w:hAnsi="Consolas" w:cs="Times New Roman"/>
@@ -12841,6 +13383,7 @@
           <w:szCs w:val="23"/>
           <w14:ligatures w14:val="none"/>
         </w:rPr>
+        <w:lastRenderedPageBreak/>
         <w:br/>
       </w:r>
       <w:r>
@@ -13242,7 +13785,6 @@
           <w:szCs w:val="23"/>
           <w14:ligatures w14:val="none"/>
         </w:rPr>
-        <w:lastRenderedPageBreak/>
         <w:t>We have made changes in this file, and we need to get those changes to the master branch.</w:t>
       </w:r>
     </w:p>
@@ -13916,7 +14458,31 @@
           <w:szCs w:val="23"/>
           <w14:ligatures w14:val="none"/>
         </w:rPr>
-        <w:t xml:space="preserve"> 1 file changed, 1 insertion(+), 1 deletion(-)</w:t>
+        <w:t xml:space="preserve"> 1 file changed, 1 </w:t>
+      </w:r>
+      <w:proofErr w:type="gramStart"/>
+      <w:r>
+        <w:rPr>
+          <w:rFonts w:ascii="Consolas" w:eastAsia="Times New Roman" w:hAnsi="Consolas" w:cs="Courier New"/>
+          <w:color w:val="000000"/>
+          <w:kern w:val="0"/>
+          <w:sz w:val="23"/>
+          <w:szCs w:val="23"/>
+          <w14:ligatures w14:val="none"/>
+        </w:rPr>
+        <w:t>insertion(</w:t>
+      </w:r>
+      <w:proofErr w:type="gramEnd"/>
+      <w:r>
+        <w:rPr>
+          <w:rFonts w:ascii="Consolas" w:eastAsia="Times New Roman" w:hAnsi="Consolas" w:cs="Courier New"/>
+          <w:color w:val="000000"/>
+          <w:kern w:val="0"/>
+          <w:sz w:val="23"/>
+          <w:szCs w:val="23"/>
+          <w14:ligatures w14:val="none"/>
+        </w:rPr>
+        <w:t>+), 1 deletion(-)</w:t>
       </w:r>
     </w:p>
     <w:p>
@@ -13979,6 +14545,7 @@
           <w:sz w:val="63"/>
           <w:szCs w:val="63"/>
         </w:rPr>
+        <w:lastRenderedPageBreak/>
         <w:t>Git </w:t>
       </w:r>
       <w:r>
@@ -14121,7 +14688,6 @@
           <w:sz w:val="30"/>
           <w:szCs w:val="30"/>
         </w:rPr>
-        <w:lastRenderedPageBreak/>
         <w:t>Change Platform:</w:t>
       </w:r>
     </w:p>
@@ -14173,7 +14739,7 @@
               <wp:extent cx="1143000" cy="1143000"/>
               <wp:effectExtent l="0" t="0" r="0" b="0"/>
               <wp:docPr id="2118495255" name="Picture 3" descr="Shift focus to GitHub">
-                <a:hlinkClick xmlns:a="http://schemas.openxmlformats.org/drawingml/2006/main" r:id="rId16"/>
+                <a:hlinkClick xmlns:a="http://schemas.openxmlformats.org/drawingml/2006/main" r:id="rId7"/>
               </wp:docPr>
               <wp:cNvGraphicFramePr>
                 <a:graphicFrameLocks xmlns:a="http://schemas.openxmlformats.org/drawingml/2006/main" noChangeAspect="1"/>
@@ -14183,7 +14749,7 @@
                   <pic:pic xmlns:pic="http://schemas.openxmlformats.org/drawingml/2006/picture">
                     <pic:nvPicPr>
                       <pic:cNvPr id="0" name="Picture 9" descr="Shift focus to GitHub">
-                        <a:hlinkClick r:id="rId16"/>
+                        <a:hlinkClick r:id="rId7"/>
                       </pic:cNvPr>
                       <pic:cNvPicPr>
                         <a:picLocks noChangeAspect="1" noChangeArrowheads="1"/>
@@ -14633,7 +15199,29 @@
           <w:sz w:val="23"/>
           <w:szCs w:val="23"/>
         </w:rPr>
-        <w:t>Updating 09f4acd..dfa79db</w:t>
+        <w:t>Updating 09f4</w:t>
+      </w:r>
+      <w:proofErr w:type="gramStart"/>
+      <w:r>
+        <w:rPr>
+          <w:rStyle w:val="HTMLCode"/>
+          <w:rFonts w:ascii="Consolas" w:eastAsiaTheme="majorEastAsia" w:hAnsi="Consolas"/>
+          <w:color w:val="000000"/>
+          <w:sz w:val="23"/>
+          <w:szCs w:val="23"/>
+        </w:rPr>
+        <w:t>acd..</w:t>
+      </w:r>
+      <w:proofErr w:type="gramEnd"/>
+      <w:r>
+        <w:rPr>
+          <w:rStyle w:val="HTMLCode"/>
+          <w:rFonts w:ascii="Consolas" w:eastAsiaTheme="majorEastAsia" w:hAnsi="Consolas"/>
+          <w:color w:val="000000"/>
+          <w:sz w:val="23"/>
+          <w:szCs w:val="23"/>
+        </w:rPr>
+        <w:t>dfa79db</w:t>
       </w:r>
     </w:p>
     <w:p>
@@ -14704,7 +15292,29 @@
           <w:sz w:val="23"/>
           <w:szCs w:val="23"/>
         </w:rPr>
-        <w:t xml:space="preserve"> 1 file changed, 1 insertion(+), 1 deletion(-)</w:t>
+        <w:t xml:space="preserve"> 1 file changed, 1 </w:t>
+      </w:r>
+      <w:proofErr w:type="gramStart"/>
+      <w:r>
+        <w:rPr>
+          <w:rStyle w:val="HTMLCode"/>
+          <w:rFonts w:ascii="Consolas" w:eastAsiaTheme="majorEastAsia" w:hAnsi="Consolas"/>
+          <w:color w:val="000000"/>
+          <w:sz w:val="23"/>
+          <w:szCs w:val="23"/>
+        </w:rPr>
+        <w:t>insertion(</w:t>
+      </w:r>
+      <w:proofErr w:type="gramEnd"/>
+      <w:r>
+        <w:rPr>
+          <w:rStyle w:val="HTMLCode"/>
+          <w:rFonts w:ascii="Consolas" w:eastAsiaTheme="majorEastAsia" w:hAnsi="Consolas"/>
+          <w:color w:val="000000"/>
+          <w:sz w:val="23"/>
+          <w:szCs w:val="23"/>
+        </w:rPr>
+        <w:t>+), 1 deletion(-)</w:t>
       </w:r>
     </w:p>
     <w:p>
@@ -14726,7 +15336,27 @@
           <w:sz w:val="23"/>
           <w:szCs w:val="23"/>
         </w:rPr>
-        <w:t>Since the emergency-fix branch came directly from master, and no other changes had been made to master while we were working, Git sees this as a continuation of master. So it can "Fast-forward", just pointing both master and emergency-fix to the same commit.</w:t>
+        <w:t xml:space="preserve">Since the emergency-fix branch came directly from master, and no other changes had been made to master while we were working, Git sees this as a continuation of master. </w:t>
+      </w:r>
+      <w:proofErr w:type="gramStart"/>
+      <w:r>
+        <w:rPr>
+          <w:rFonts w:ascii="Verdana" w:hAnsi="Verdana"/>
+          <w:color w:val="000000"/>
+          <w:sz w:val="23"/>
+          <w:szCs w:val="23"/>
+        </w:rPr>
+        <w:t>So</w:t>
+      </w:r>
+      <w:proofErr w:type="gramEnd"/>
+      <w:r>
+        <w:rPr>
+          <w:rFonts w:ascii="Verdana" w:hAnsi="Verdana"/>
+          <w:color w:val="000000"/>
+          <w:sz w:val="23"/>
+          <w:szCs w:val="23"/>
+        </w:rPr>
+        <w:t xml:space="preserve"> it can "Fast-forward", just pointing both master and emergency-fix to the same commit.</w:t>
       </w:r>
     </w:p>
     <w:p>
@@ -14845,7 +15475,7 @@
       </w:pPr>
       <w:r>
         <w:pict w14:anchorId="443E0C17">
-          <v:rect id="_x0000_i1036" style="width:0;height:0" o:hralign="center" o:hrstd="t" o:hrnoshade="t" o:hr="t" fillcolor="black" stroked="f"/>
+          <v:rect id="_x0000_i1033" style="width:0;height:0" o:hralign="center" o:hrstd="t" o:hrnoshade="t" o:hr="t" fillcolor="black" stroked="f"/>
         </w:pict>
       </w:r>
     </w:p>
@@ -16242,7 +16872,29 @@
           <w:sz w:val="23"/>
           <w:szCs w:val="23"/>
         </w:rPr>
-        <w:t xml:space="preserve"> 2 files changed, 1 insertion(+)</w:t>
+        <w:t xml:space="preserve"> 2 files changed, 1 </w:t>
+      </w:r>
+      <w:proofErr w:type="gramStart"/>
+      <w:r>
+        <w:rPr>
+          <w:rStyle w:val="HTMLCode"/>
+          <w:rFonts w:ascii="Consolas" w:eastAsiaTheme="majorEastAsia" w:hAnsi="Consolas"/>
+          <w:color w:val="000000"/>
+          <w:sz w:val="23"/>
+          <w:szCs w:val="23"/>
+        </w:rPr>
+        <w:t>insertion(</w:t>
+      </w:r>
+      <w:proofErr w:type="gramEnd"/>
+      <w:r>
+        <w:rPr>
+          <w:rStyle w:val="HTMLCode"/>
+          <w:rFonts w:ascii="Consolas" w:eastAsiaTheme="majorEastAsia" w:hAnsi="Consolas"/>
+          <w:color w:val="000000"/>
+          <w:sz w:val="23"/>
+          <w:szCs w:val="23"/>
+        </w:rPr>
+        <w:t>+)</w:t>
       </w:r>
     </w:p>
     <w:p>
@@ -16607,7 +17259,29 @@
           <w:sz w:val="23"/>
           <w:szCs w:val="23"/>
         </w:rPr>
-        <w:t xml:space="preserve">  (fix conflicts and run "git commit")</w:t>
+        <w:t xml:space="preserve">  (</w:t>
+      </w:r>
+      <w:proofErr w:type="gramStart"/>
+      <w:r>
+        <w:rPr>
+          <w:rStyle w:val="HTMLCode"/>
+          <w:rFonts w:ascii="Consolas" w:eastAsiaTheme="majorEastAsia" w:hAnsi="Consolas"/>
+          <w:color w:val="000000"/>
+          <w:sz w:val="23"/>
+          <w:szCs w:val="23"/>
+        </w:rPr>
+        <w:t>fix</w:t>
+      </w:r>
+      <w:proofErr w:type="gramEnd"/>
+      <w:r>
+        <w:rPr>
+          <w:rStyle w:val="HTMLCode"/>
+          <w:rFonts w:ascii="Consolas" w:eastAsiaTheme="majorEastAsia" w:hAnsi="Consolas"/>
+          <w:color w:val="000000"/>
+          <w:sz w:val="23"/>
+          <w:szCs w:val="23"/>
+        </w:rPr>
+        <w:t xml:space="preserve"> conflicts and run "git commit")</w:t>
       </w:r>
     </w:p>
     <w:p>
@@ -16839,14 +17513,25 @@
           <w:szCs w:val="23"/>
         </w:rPr>
       </w:pPr>
-      <w:r>
-        <w:rPr>
-          <w:rFonts w:ascii="Verdana" w:hAnsi="Verdana"/>
-          <w:color w:val="000000"/>
-          <w:sz w:val="23"/>
-          <w:szCs w:val="23"/>
-        </w:rPr>
-        <w:t>So we need to fix that conflict. Open the file in our editor:</w:t>
+      <w:proofErr w:type="gramStart"/>
+      <w:r>
+        <w:rPr>
+          <w:rFonts w:ascii="Verdana" w:hAnsi="Verdana"/>
+          <w:color w:val="000000"/>
+          <w:sz w:val="23"/>
+          <w:szCs w:val="23"/>
+        </w:rPr>
+        <w:t>So</w:t>
+      </w:r>
+      <w:proofErr w:type="gramEnd"/>
+      <w:r>
+        <w:rPr>
+          <w:rFonts w:ascii="Verdana" w:hAnsi="Verdana"/>
+          <w:color w:val="000000"/>
+          <w:sz w:val="23"/>
+          <w:szCs w:val="23"/>
+        </w:rPr>
+        <w:t xml:space="preserve"> we need to fix that conflict. Open the file in our editor:</w:t>
       </w:r>
     </w:p>
     <w:p>
@@ -19701,29 +20386,95 @@
     </w:p>
     <w:p>
       <w:pPr>
-        <w:pStyle w:val="Heading2"/>
+        <w:pStyle w:val="NormalWeb"/>
+        <w:numPr>
+          <w:ilvl w:val="0"/>
+          <w:numId w:val="12"/>
+        </w:numPr>
         <w:shd w:val="clear" w:color="auto" w:fill="FFFFFF"/>
-        <w:spacing w:before="150" w:beforeAutospacing="0" w:after="150" w:afterAutospacing="0"/>
-        <w:rPr>
-          <w:rFonts w:ascii="Segoe UI" w:hAnsi="Segoe UI" w:cs="Segoe UI"/>
-          <w:b w:val="0"/>
-          <w:bCs w:val="0"/>
-          <w:color w:val="000000"/>
-          <w:sz w:val="48"/>
-          <w:szCs w:val="48"/>
-        </w:rPr>
-      </w:pPr>
-      <w:r>
-        <w:rPr>
-          <w:rFonts w:ascii="Segoe UI" w:hAnsi="Segoe UI" w:cs="Segoe UI"/>
-          <w:b w:val="0"/>
-          <w:bCs w:val="0"/>
-          <w:color w:val="000000"/>
-          <w:sz w:val="48"/>
-          <w:szCs w:val="48"/>
+        <w:spacing w:before="288" w:beforeAutospacing="0" w:after="288" w:afterAutospacing="0"/>
+        <w:rPr>
+          <w:rFonts w:asciiTheme="majorBidi" w:hAnsiTheme="majorBidi" w:cstheme="majorBidi"/>
+          <w:color w:val="000000"/>
+          <w:sz w:val="28"/>
+          <w:szCs w:val="28"/>
+        </w:rPr>
+      </w:pPr>
+      <w:r>
+        <w:rPr>
+          <w:rFonts w:asciiTheme="majorBidi" w:hAnsiTheme="majorBidi" w:cstheme="majorBidi"/>
+          <w:color w:val="000000"/>
+          <w:sz w:val="28"/>
+          <w:szCs w:val="28"/>
         </w:rPr>
         <w:lastRenderedPageBreak/>
-        <w:t>GitHub Account</w:t>
+        <w:t>GitHub</w:t>
+      </w:r>
+      <w:r>
+        <w:rPr>
+          <w:rFonts w:asciiTheme="majorBidi" w:hAnsiTheme="majorBidi" w:cstheme="majorBidi"/>
+          <w:color w:val="000000"/>
+          <w:sz w:val="28"/>
+          <w:szCs w:val="28"/>
+        </w:rPr>
+        <w:t xml:space="preserve"> </w:t>
+      </w:r>
+      <w:r>
+        <w:rPr>
+          <w:rFonts w:asciiTheme="majorBidi" w:hAnsiTheme="majorBidi" w:cstheme="majorBidi"/>
+          <w:color w:val="000000"/>
+          <w:sz w:val="28"/>
+          <w:szCs w:val="28"/>
+        </w:rPr>
+        <w:t>(Create account)</w:t>
+      </w:r>
+    </w:p>
+    <w:p>
+      <w:pPr>
+        <w:pStyle w:val="NormalWeb"/>
+        <w:numPr>
+          <w:ilvl w:val="1"/>
+          <w:numId w:val="12"/>
+        </w:numPr>
+        <w:shd w:val="clear" w:color="auto" w:fill="FFFFFF"/>
+        <w:spacing w:before="288" w:beforeAutospacing="0" w:after="288" w:afterAutospacing="0"/>
+        <w:jc w:val="lowKashida"/>
+        <w:rPr>
+          <w:rFonts w:asciiTheme="majorBidi" w:hAnsiTheme="majorBidi" w:cstheme="majorBidi"/>
+          <w:color w:val="000000"/>
+          <w:sz w:val="28"/>
+          <w:szCs w:val="28"/>
+        </w:rPr>
+      </w:pPr>
+      <w:r>
+        <w:rPr>
+          <w:rFonts w:asciiTheme="majorBidi" w:hAnsiTheme="majorBidi" w:cstheme="majorBidi"/>
+          <w:b/>
+          <w:bCs/>
+          <w:color w:val="000000"/>
+          <w:sz w:val="28"/>
+          <w:szCs w:val="28"/>
+          <w:u w:val="single"/>
+        </w:rPr>
+        <w:t>GitHub:</w:t>
+      </w:r>
+      <w:r>
+        <w:rPr>
+          <w:rFonts w:asciiTheme="majorBidi" w:hAnsiTheme="majorBidi" w:cstheme="majorBidi"/>
+          <w:color w:val="000000"/>
+          <w:sz w:val="28"/>
+          <w:szCs w:val="28"/>
+        </w:rPr>
+        <w:t xml:space="preserve"> </w:t>
+      </w:r>
+      <w:r>
+        <w:rPr>
+          <w:rFonts w:asciiTheme="majorBidi" w:hAnsiTheme="majorBidi" w:cstheme="majorBidi"/>
+          <w:color w:val="000000"/>
+          <w:sz w:val="28"/>
+          <w:szCs w:val="28"/>
+        </w:rPr>
+        <w:t xml:space="preserve">is a web-hosting service for version control using Git. </w:t>
       </w:r>
     </w:p>
     <w:p>
@@ -19731,41 +20482,288 @@
         <w:pStyle w:val="NormalWeb"/>
         <w:shd w:val="clear" w:color="auto" w:fill="FFFFFF"/>
         <w:spacing w:before="288" w:beforeAutospacing="0" w:after="288" w:afterAutospacing="0"/>
-        <w:rPr>
-          <w:rFonts w:ascii="Verdana" w:hAnsi="Verdana"/>
-          <w:color w:val="000000"/>
-          <w:sz w:val="23"/>
-          <w:szCs w:val="23"/>
-        </w:rPr>
-      </w:pPr>
-      <w:r>
-        <w:rPr>
-          <w:rFonts w:ascii="Verdana" w:hAnsi="Verdana"/>
-          <w:color w:val="000000"/>
-          <w:sz w:val="23"/>
-          <w:szCs w:val="23"/>
-        </w:rPr>
-        <w:t>Go to </w:t>
+        <w:ind w:left="1440"/>
+        <w:jc w:val="lowKashida"/>
+        <w:rPr>
+          <w:rFonts w:asciiTheme="majorBidi" w:hAnsiTheme="majorBidi" w:cstheme="majorBidi"/>
+          <w:color w:val="000000"/>
+          <w:sz w:val="28"/>
+          <w:szCs w:val="28"/>
+        </w:rPr>
+      </w:pPr>
+      <w:r>
+        <w:rPr>
+          <w:rFonts w:asciiTheme="majorBidi" w:hAnsiTheme="majorBidi" w:cstheme="majorBidi"/>
+          <w:color w:val="000000"/>
+          <w:sz w:val="28"/>
+          <w:szCs w:val="28"/>
+        </w:rPr>
+        <w:t xml:space="preserve">It offers all the functionalities of version control and source code management. It is a service that allows you to host all your repositories online and collaborate with others. </w:t>
+      </w:r>
+    </w:p>
+    <w:p>
+      <w:pPr>
+        <w:pStyle w:val="NormalWeb"/>
+        <w:shd w:val="clear" w:color="auto" w:fill="FFFFFF"/>
+        <w:spacing w:before="288" w:beforeAutospacing="0" w:after="288" w:afterAutospacing="0"/>
+        <w:ind w:left="1440"/>
+        <w:jc w:val="lowKashida"/>
+        <w:rPr>
+          <w:rFonts w:asciiTheme="majorBidi" w:hAnsiTheme="majorBidi" w:cstheme="majorBidi"/>
+          <w:color w:val="000000"/>
+          <w:sz w:val="28"/>
+          <w:szCs w:val="28"/>
+          <w:u w:val="single"/>
+        </w:rPr>
+      </w:pPr>
+      <w:proofErr w:type="spellStart"/>
+      <w:r>
+        <w:rPr>
+          <w:rFonts w:asciiTheme="majorBidi" w:hAnsiTheme="majorBidi" w:cstheme="majorBidi"/>
+          <w:color w:val="000000"/>
+          <w:sz w:val="28"/>
+          <w:szCs w:val="28"/>
+        </w:rPr>
+        <w:t>Github</w:t>
+      </w:r>
+      <w:proofErr w:type="spellEnd"/>
+      <w:r>
+        <w:rPr>
+          <w:rFonts w:asciiTheme="majorBidi" w:hAnsiTheme="majorBidi" w:cstheme="majorBidi"/>
+          <w:color w:val="000000"/>
+          <w:sz w:val="28"/>
+          <w:szCs w:val="28"/>
+        </w:rPr>
+        <w:t xml:space="preserve"> can be used through a </w:t>
+      </w:r>
+      <w:r>
+        <w:rPr>
+          <w:rFonts w:asciiTheme="majorBidi" w:hAnsiTheme="majorBidi" w:cstheme="majorBidi"/>
+          <w:i/>
+          <w:iCs/>
+          <w:color w:val="000000"/>
+          <w:sz w:val="28"/>
+          <w:szCs w:val="28"/>
+        </w:rPr>
+        <w:t>web portal</w:t>
+      </w:r>
+      <w:r>
+        <w:rPr>
+          <w:rFonts w:asciiTheme="majorBidi" w:hAnsiTheme="majorBidi" w:cstheme="majorBidi"/>
+          <w:color w:val="000000"/>
+          <w:sz w:val="28"/>
+          <w:szCs w:val="28"/>
+        </w:rPr>
+        <w:t xml:space="preserve"> or </w:t>
+      </w:r>
+      <w:r>
+        <w:rPr>
+          <w:rFonts w:asciiTheme="majorBidi" w:hAnsiTheme="majorBidi" w:cstheme="majorBidi"/>
+          <w:i/>
+          <w:iCs/>
+          <w:color w:val="000000"/>
+          <w:sz w:val="28"/>
+          <w:szCs w:val="28"/>
+        </w:rPr>
+        <w:t>desktop UI</w:t>
+      </w:r>
+      <w:r>
+        <w:rPr>
+          <w:rFonts w:asciiTheme="majorBidi" w:hAnsiTheme="majorBidi" w:cstheme="majorBidi"/>
+          <w:color w:val="000000"/>
+          <w:sz w:val="28"/>
+          <w:szCs w:val="28"/>
+        </w:rPr>
+        <w:t xml:space="preserve"> or even the </w:t>
+      </w:r>
+      <w:r>
+        <w:rPr>
+          <w:rFonts w:asciiTheme="majorBidi" w:hAnsiTheme="majorBidi" w:cstheme="majorBidi"/>
+          <w:color w:val="000000"/>
+          <w:sz w:val="28"/>
+          <w:szCs w:val="28"/>
+        </w:rPr>
+        <w:br/>
+      </w:r>
+      <w:r>
+        <w:rPr>
+          <w:rFonts w:asciiTheme="majorBidi" w:hAnsiTheme="majorBidi" w:cstheme="majorBidi"/>
+          <w:color w:val="000000"/>
+          <w:sz w:val="28"/>
+          <w:szCs w:val="28"/>
+          <w:u w:val="single"/>
+        </w:rPr>
+        <w:t>git-shell</w:t>
+      </w:r>
+      <w:r>
+        <w:rPr>
+          <w:rFonts w:asciiTheme="majorBidi" w:hAnsiTheme="majorBidi" w:cstheme="majorBidi"/>
+          <w:color w:val="000000"/>
+          <w:sz w:val="28"/>
+          <w:szCs w:val="28"/>
+          <w:u w:val="single"/>
+        </w:rPr>
+        <w:t xml:space="preserve"> </w:t>
+      </w:r>
+      <w:r>
+        <w:rPr>
+          <w:rFonts w:asciiTheme="majorBidi" w:hAnsiTheme="majorBidi" w:cstheme="majorBidi"/>
+          <w:color w:val="000000"/>
+          <w:sz w:val="28"/>
+          <w:szCs w:val="28"/>
+          <w:u w:val="single"/>
+        </w:rPr>
+        <w:t>commands</w:t>
+      </w:r>
+    </w:p>
+    <w:p>
+      <w:pPr>
+        <w:pStyle w:val="NormalWeb"/>
+        <w:shd w:val="clear" w:color="auto" w:fill="FFFFFF"/>
+        <w:spacing w:before="288" w:beforeAutospacing="0" w:after="288" w:afterAutospacing="0"/>
+        <w:ind w:left="1440"/>
+        <w:jc w:val="lowKashida"/>
+        <w:rPr>
+          <w:rFonts w:asciiTheme="majorBidi" w:hAnsiTheme="majorBidi" w:cstheme="majorBidi"/>
+          <w:color w:val="000000"/>
+          <w:sz w:val="28"/>
+          <w:szCs w:val="28"/>
+        </w:rPr>
+      </w:pPr>
+      <w:r>
+        <w:rPr>
+          <w:rFonts w:asciiTheme="majorBidi" w:hAnsiTheme="majorBidi" w:cstheme="majorBidi"/>
+          <w:color w:val="000000"/>
+          <w:sz w:val="28"/>
+          <w:szCs w:val="28"/>
+        </w:rPr>
+        <w:t>[</w:t>
+      </w:r>
+      <w:r>
+        <w:rPr>
+          <w:rFonts w:asciiTheme="majorBidi" w:hAnsiTheme="majorBidi" w:cstheme="majorBidi"/>
+          <w:color w:val="000000"/>
+          <w:sz w:val="28"/>
+          <w:szCs w:val="28"/>
+        </w:rPr>
+        <w:t>https://www.softwaretestinghelp.com/git-vs-github/</w:t>
+      </w:r>
+      <w:r>
+        <w:rPr>
+          <w:rFonts w:asciiTheme="majorBidi" w:hAnsiTheme="majorBidi" w:cstheme="majorBidi"/>
+          <w:color w:val="000000"/>
+          <w:sz w:val="28"/>
+          <w:szCs w:val="28"/>
+        </w:rPr>
+        <w:t>]</w:t>
+      </w:r>
+      <w:r>
+        <w:rPr>
+          <w:rFonts w:asciiTheme="majorBidi" w:hAnsiTheme="majorBidi" w:cstheme="majorBidi"/>
+          <w:color w:val="000000"/>
+          <w:sz w:val="28"/>
+          <w:szCs w:val="28"/>
+        </w:rPr>
+        <w:t>.</w:t>
+      </w:r>
+    </w:p>
+    <w:p>
+      <w:pPr>
+        <w:pStyle w:val="NormalWeb"/>
+        <w:numPr>
+          <w:ilvl w:val="1"/>
+          <w:numId w:val="12"/>
+        </w:numPr>
+        <w:shd w:val="clear" w:color="auto" w:fill="FFFFFF"/>
+        <w:spacing w:before="288" w:beforeAutospacing="0" w:after="288" w:afterAutospacing="0"/>
+        <w:rPr>
+          <w:rFonts w:asciiTheme="majorBidi" w:hAnsiTheme="majorBidi" w:cstheme="majorBidi"/>
+          <w:color w:val="000000"/>
+          <w:sz w:val="28"/>
+          <w:szCs w:val="28"/>
+        </w:rPr>
+      </w:pPr>
+      <w:r>
+        <w:rPr>
+          <w:rFonts w:asciiTheme="majorBidi" w:hAnsiTheme="majorBidi" w:cstheme="majorBidi"/>
+          <w:color w:val="000000"/>
+          <w:sz w:val="28"/>
+          <w:szCs w:val="28"/>
+        </w:rPr>
+        <w:t>To create an account in GitHub</w:t>
+      </w:r>
+      <w:r>
+        <w:rPr>
+          <w:rFonts w:asciiTheme="majorBidi" w:hAnsiTheme="majorBidi" w:cstheme="majorBidi"/>
+          <w:color w:val="000000"/>
+          <w:sz w:val="28"/>
+          <w:szCs w:val="28"/>
+        </w:rPr>
+        <w:t xml:space="preserve">, go to the website </w:t>
       </w:r>
       <w:hyperlink r:id="rId19" w:history="1">
         <w:r>
           <w:rPr>
             <w:rStyle w:val="Hyperlink"/>
-            <w:rFonts w:ascii="Verdana" w:hAnsi="Verdana"/>
-            <w:sz w:val="23"/>
-            <w:szCs w:val="23"/>
           </w:rPr>
-          <w:t>GitHub</w:t>
+          <w:t>GitHub: Let’s build from here · GitHub</w:t>
         </w:r>
       </w:hyperlink>
       <w:r>
-        <w:rPr>
-          <w:rFonts w:ascii="Verdana" w:hAnsi="Verdana"/>
-          <w:color w:val="000000"/>
-          <w:sz w:val="23"/>
-          <w:szCs w:val="23"/>
-        </w:rPr>
-        <w:t> and sign up for an account</w:t>
+        <w:t xml:space="preserve"> </w:t>
+      </w:r>
+      <w:r>
+        <w:rPr>
+          <w:rFonts w:asciiTheme="majorBidi" w:hAnsiTheme="majorBidi" w:cstheme="majorBidi"/>
+          <w:color w:val="000000"/>
+          <w:sz w:val="28"/>
+          <w:szCs w:val="28"/>
+        </w:rPr>
+        <w:t>and press on sign up and follow the instructions.</w:t>
+      </w:r>
+      <w:r>
+        <w:rPr>
+          <w:rFonts w:asciiTheme="majorBidi" w:hAnsiTheme="majorBidi" w:cstheme="majorBidi"/>
+          <w:color w:val="000000"/>
+          <w:sz w:val="28"/>
+          <w:szCs w:val="28"/>
+        </w:rPr>
+        <w:t xml:space="preserve"> </w:t>
+      </w:r>
+    </w:p>
+    <w:p>
+      <w:pPr>
+        <w:pStyle w:val="NormalWeb"/>
+        <w:numPr>
+          <w:ilvl w:val="1"/>
+          <w:numId w:val="12"/>
+        </w:numPr>
+        <w:shd w:val="clear" w:color="auto" w:fill="FFFFFF"/>
+        <w:spacing w:before="288" w:beforeAutospacing="0" w:after="288" w:afterAutospacing="0"/>
+        <w:rPr>
+          <w:rFonts w:ascii="Verdana" w:hAnsi="Verdana"/>
+          <w:color w:val="000000"/>
+          <w:sz w:val="23"/>
+          <w:szCs w:val="23"/>
+        </w:rPr>
+      </w:pPr>
+      <w:r>
+        <w:rPr>
+          <w:rFonts w:asciiTheme="majorBidi" w:hAnsiTheme="majorBidi" w:cstheme="majorBidi"/>
+          <w:color w:val="000000"/>
+          <w:sz w:val="28"/>
+          <w:szCs w:val="28"/>
+        </w:rPr>
+        <w:t>After creation the account and sign in, now create a new repository</w:t>
+      </w:r>
+      <w:r>
+        <w:rPr>
+          <w:rFonts w:asciiTheme="majorBidi" w:hAnsiTheme="majorBidi" w:cstheme="majorBidi"/>
+          <w:color w:val="000000"/>
+          <w:sz w:val="28"/>
+          <w:szCs w:val="28"/>
+        </w:rPr>
+        <w:t>:</w:t>
       </w:r>
     </w:p>
     <w:p>
@@ -19780,25 +20778,323 @@
           <w:szCs w:val="23"/>
         </w:rPr>
       </w:pPr>
+      <w:r>
+        <w:rPr>
+          <w:rFonts w:ascii="Verdana" w:hAnsi="Verdana"/>
+          <w:color w:val="000000"/>
+          <w:sz w:val="23"/>
+          <w:szCs w:val="23"/>
+        </w:rPr>
+        <w:drawing>
+          <wp:anchor distT="0" distB="0" distL="114300" distR="114300" simplePos="0" relativeHeight="251658240" behindDoc="1" locked="0" layoutInCell="1" allowOverlap="1" wp14:anchorId="342FA607" wp14:editId="6EAAD9C0">
+            <wp:simplePos x="0" y="0"/>
+            <wp:positionH relativeFrom="margin">
+              <wp:posOffset>746760</wp:posOffset>
+            </wp:positionH>
+            <wp:positionV relativeFrom="paragraph">
+              <wp:posOffset>54610</wp:posOffset>
+            </wp:positionV>
+            <wp:extent cx="5196840" cy="4625340"/>
+            <wp:effectExtent l="0" t="0" r="3810" b="3810"/>
+            <wp:wrapTight wrapText="bothSides">
+              <wp:wrapPolygon edited="0">
+                <wp:start x="0" y="0"/>
+                <wp:lineTo x="0" y="21529"/>
+                <wp:lineTo x="21537" y="21529"/>
+                <wp:lineTo x="21537" y="0"/>
+                <wp:lineTo x="0" y="0"/>
+              </wp:wrapPolygon>
+            </wp:wrapTight>
+            <wp:docPr id="1380069746" name="Picture 1"/>
+            <wp:cNvGraphicFramePr>
+              <a:graphicFrameLocks xmlns:a="http://schemas.openxmlformats.org/drawingml/2006/main" noChangeAspect="1"/>
+            </wp:cNvGraphicFramePr>
+            <a:graphic xmlns:a="http://schemas.openxmlformats.org/drawingml/2006/main">
+              <a:graphicData uri="http://schemas.openxmlformats.org/drawingml/2006/picture">
+                <pic:pic xmlns:pic="http://schemas.openxmlformats.org/drawingml/2006/picture">
+                  <pic:nvPicPr>
+                    <pic:cNvPr id="1380069746" name=""/>
+                    <pic:cNvPicPr/>
+                  </pic:nvPicPr>
+                  <pic:blipFill>
+                    <a:blip r:embed="rId20">
+                      <a:extLst>
+                        <a:ext uri="{28A0092B-C50C-407E-A947-70E740481C1C}">
+                          <a14:useLocalDpi xmlns:a14="http://schemas.microsoft.com/office/drawing/2010/main" val="0"/>
+                        </a:ext>
+                      </a:extLst>
+                    </a:blip>
+                    <a:stretch>
+                      <a:fillRect/>
+                    </a:stretch>
+                  </pic:blipFill>
+                  <pic:spPr>
+                    <a:xfrm>
+                      <a:off x="0" y="0"/>
+                      <a:ext cx="5196840" cy="4625340"/>
+                    </a:xfrm>
+                    <a:prstGeom prst="rect">
+                      <a:avLst/>
+                    </a:prstGeom>
+                  </pic:spPr>
+                </pic:pic>
+              </a:graphicData>
+            </a:graphic>
+            <wp14:sizeRelH relativeFrom="margin">
+              <wp14:pctWidth>0</wp14:pctWidth>
+            </wp14:sizeRelH>
+            <wp14:sizeRelV relativeFrom="margin">
+              <wp14:pctHeight>0</wp14:pctHeight>
+            </wp14:sizeRelV>
+          </wp:anchor>
+        </w:drawing>
+      </w:r>
+    </w:p>
+    <w:p>
+      <w:pPr>
+        <w:pStyle w:val="NormalWeb"/>
+        <w:numPr>
+          <w:ilvl w:val="0"/>
+          <w:numId w:val="13"/>
+        </w:numPr>
+        <w:shd w:val="clear" w:color="auto" w:fill="FFFFFF"/>
+        <w:spacing w:before="288" w:beforeAutospacing="0" w:after="288" w:afterAutospacing="0"/>
+        <w:rPr>
+          <w:rFonts w:ascii="Verdana" w:hAnsi="Verdana"/>
+          <w:color w:val="000000"/>
+          <w:sz w:val="23"/>
+          <w:szCs w:val="23"/>
+        </w:rPr>
+      </w:pPr>
+      <w:r>
+        <w:rPr>
+          <w:rFonts w:ascii="Verdana" w:hAnsi="Verdana"/>
+          <w:color w:val="000000"/>
+          <w:sz w:val="23"/>
+          <w:szCs w:val="23"/>
+        </w:rPr>
+        <w:lastRenderedPageBreak/>
+        <w:drawing>
+          <wp:anchor distT="0" distB="0" distL="114300" distR="114300" simplePos="0" relativeHeight="251659264" behindDoc="1" locked="0" layoutInCell="1" allowOverlap="1" wp14:anchorId="2CE341A9" wp14:editId="782F2550">
+            <wp:simplePos x="0" y="0"/>
+            <wp:positionH relativeFrom="margin">
+              <wp:posOffset>594360</wp:posOffset>
+            </wp:positionH>
+            <wp:positionV relativeFrom="paragraph">
+              <wp:posOffset>0</wp:posOffset>
+            </wp:positionV>
+            <wp:extent cx="4884420" cy="3939540"/>
+            <wp:effectExtent l="0" t="0" r="0" b="3810"/>
+            <wp:wrapTight wrapText="bothSides">
+              <wp:wrapPolygon edited="0">
+                <wp:start x="0" y="0"/>
+                <wp:lineTo x="0" y="21516"/>
+                <wp:lineTo x="21482" y="21516"/>
+                <wp:lineTo x="21482" y="0"/>
+                <wp:lineTo x="0" y="0"/>
+              </wp:wrapPolygon>
+            </wp:wrapTight>
+            <wp:docPr id="1961671107" name="Picture 1"/>
+            <wp:cNvGraphicFramePr>
+              <a:graphicFrameLocks xmlns:a="http://schemas.openxmlformats.org/drawingml/2006/main" noChangeAspect="1"/>
+            </wp:cNvGraphicFramePr>
+            <a:graphic xmlns:a="http://schemas.openxmlformats.org/drawingml/2006/main">
+              <a:graphicData uri="http://schemas.openxmlformats.org/drawingml/2006/picture">
+                <pic:pic xmlns:pic="http://schemas.openxmlformats.org/drawingml/2006/picture">
+                  <pic:nvPicPr>
+                    <pic:cNvPr id="1961671107" name=""/>
+                    <pic:cNvPicPr/>
+                  </pic:nvPicPr>
+                  <pic:blipFill>
+                    <a:blip r:embed="rId21">
+                      <a:extLst>
+                        <a:ext uri="{28A0092B-C50C-407E-A947-70E740481C1C}">
+                          <a14:useLocalDpi xmlns:a14="http://schemas.microsoft.com/office/drawing/2010/main" val="0"/>
+                        </a:ext>
+                      </a:extLst>
+                    </a:blip>
+                    <a:stretch>
+                      <a:fillRect/>
+                    </a:stretch>
+                  </pic:blipFill>
+                  <pic:spPr>
+                    <a:xfrm>
+                      <a:off x="0" y="0"/>
+                      <a:ext cx="4884420" cy="3939540"/>
+                    </a:xfrm>
+                    <a:prstGeom prst="rect">
+                      <a:avLst/>
+                    </a:prstGeom>
+                  </pic:spPr>
+                </pic:pic>
+              </a:graphicData>
+            </a:graphic>
+            <wp14:sizeRelH relativeFrom="margin">
+              <wp14:pctWidth>0</wp14:pctWidth>
+            </wp14:sizeRelH>
+            <wp14:sizeRelV relativeFrom="margin">
+              <wp14:pctHeight>0</wp14:pctHeight>
+            </wp14:sizeRelV>
+          </wp:anchor>
+        </w:drawing>
+      </w:r>
+      <w:r>
+        <w:rPr>
+          <w:rFonts w:ascii="Verdana" w:hAnsi="Verdana"/>
+          <w:color w:val="000000"/>
+          <w:sz w:val="23"/>
+          <w:szCs w:val="23"/>
+        </w:rPr>
+        <w:t xml:space="preserve">Now </w:t>
+      </w:r>
+      <w:r>
+        <w:rPr>
+          <w:rFonts w:ascii="Verdana" w:hAnsi="Verdana"/>
+          <w:color w:val="000000"/>
+          <w:sz w:val="23"/>
+          <w:szCs w:val="23"/>
+        </w:rPr>
+        <w:t xml:space="preserve">we can </w:t>
+      </w:r>
+      <w:r>
+        <w:rPr>
+          <w:rFonts w:ascii="Verdana" w:hAnsi="Verdana"/>
+          <w:color w:val="000000"/>
+          <w:sz w:val="23"/>
+          <w:szCs w:val="23"/>
+        </w:rPr>
+        <w:t>push the repository to GitHub, which we previously created</w:t>
+      </w:r>
+      <w:r>
+        <w:rPr>
+          <w:rFonts w:ascii="Verdana" w:hAnsi="Verdana"/>
+          <w:color w:val="000000"/>
+          <w:sz w:val="23"/>
+          <w:szCs w:val="23"/>
+        </w:rPr>
+        <w:t xml:space="preserve"> by copy the address of the repo on the </w:t>
+      </w:r>
+      <w:proofErr w:type="spellStart"/>
+      <w:r>
+        <w:rPr>
+          <w:rFonts w:ascii="Verdana" w:hAnsi="Verdana"/>
+          <w:color w:val="000000"/>
+          <w:sz w:val="23"/>
+          <w:szCs w:val="23"/>
+        </w:rPr>
+        <w:t>Github</w:t>
+      </w:r>
+      <w:proofErr w:type="spellEnd"/>
+      <w:r>
+        <w:rPr>
+          <w:rFonts w:ascii="Verdana" w:hAnsi="Verdana"/>
+          <w:color w:val="000000"/>
+          <w:sz w:val="23"/>
+          <w:szCs w:val="23"/>
+        </w:rPr>
+        <w:t xml:space="preserve"> as shown below</w:t>
+      </w:r>
+      <w:r>
+        <w:rPr>
+          <w:rFonts w:ascii="Verdana" w:hAnsi="Verdana"/>
+          <w:color w:val="000000"/>
+          <w:sz w:val="23"/>
+          <w:szCs w:val="23"/>
+        </w:rPr>
+        <w:t>:</w:t>
+      </w:r>
     </w:p>
     <w:p>
       <w:pPr>
         <w:pStyle w:val="NormalWeb"/>
         <w:shd w:val="clear" w:color="auto" w:fill="FFFFFF"/>
         <w:spacing w:before="288" w:beforeAutospacing="0" w:after="288" w:afterAutospacing="0"/>
-        <w:rPr>
-          <w:rFonts w:ascii="Verdana" w:hAnsi="Verdana"/>
-          <w:color w:val="000000"/>
-          <w:sz w:val="23"/>
-          <w:szCs w:val="23"/>
-        </w:rPr>
-      </w:pPr>
+        <w:ind w:left="1080"/>
+        <w:rPr>
+          <w:rFonts w:ascii="Verdana" w:hAnsi="Verdana"/>
+          <w:color w:val="000000"/>
+          <w:sz w:val="23"/>
+          <w:szCs w:val="23"/>
+        </w:rPr>
+      </w:pPr>
+      <w:r>
+        <w:rPr>
+          <w:rFonts w:ascii="Verdana" w:hAnsi="Verdana"/>
+          <w:color w:val="000000"/>
+          <w:sz w:val="23"/>
+          <w:szCs w:val="23"/>
+        </w:rPr>
+        <w:drawing>
+          <wp:anchor distT="0" distB="0" distL="114300" distR="114300" simplePos="0" relativeHeight="251660288" behindDoc="1" locked="0" layoutInCell="1" allowOverlap="1" wp14:anchorId="186EDE79" wp14:editId="62F7839F">
+            <wp:simplePos x="0" y="0"/>
+            <wp:positionH relativeFrom="column">
+              <wp:posOffset>487680</wp:posOffset>
+            </wp:positionH>
+            <wp:positionV relativeFrom="paragraph">
+              <wp:posOffset>10160</wp:posOffset>
+            </wp:positionV>
+            <wp:extent cx="5120640" cy="3406140"/>
+            <wp:effectExtent l="0" t="0" r="3810" b="3810"/>
+            <wp:wrapTight wrapText="bothSides">
+              <wp:wrapPolygon edited="0">
+                <wp:start x="0" y="0"/>
+                <wp:lineTo x="0" y="21503"/>
+                <wp:lineTo x="21536" y="21503"/>
+                <wp:lineTo x="21536" y="0"/>
+                <wp:lineTo x="0" y="0"/>
+              </wp:wrapPolygon>
+            </wp:wrapTight>
+            <wp:docPr id="530541290" name="Picture 1"/>
+            <wp:cNvGraphicFramePr>
+              <a:graphicFrameLocks xmlns:a="http://schemas.openxmlformats.org/drawingml/2006/main" noChangeAspect="1"/>
+            </wp:cNvGraphicFramePr>
+            <a:graphic xmlns:a="http://schemas.openxmlformats.org/drawingml/2006/main">
+              <a:graphicData uri="http://schemas.openxmlformats.org/drawingml/2006/picture">
+                <pic:pic xmlns:pic="http://schemas.openxmlformats.org/drawingml/2006/picture">
+                  <pic:nvPicPr>
+                    <pic:cNvPr id="530541290" name=""/>
+                    <pic:cNvPicPr/>
+                  </pic:nvPicPr>
+                  <pic:blipFill>
+                    <a:blip r:embed="rId22" cstate="print">
+                      <a:extLst>
+                        <a:ext uri="{28A0092B-C50C-407E-A947-70E740481C1C}">
+                          <a14:useLocalDpi xmlns:a14="http://schemas.microsoft.com/office/drawing/2010/main" val="0"/>
+                        </a:ext>
+                      </a:extLst>
+                    </a:blip>
+                    <a:stretch>
+                      <a:fillRect/>
+                    </a:stretch>
+                  </pic:blipFill>
+                  <pic:spPr>
+                    <a:xfrm>
+                      <a:off x="0" y="0"/>
+                      <a:ext cx="5120640" cy="3406140"/>
+                    </a:xfrm>
+                    <a:prstGeom prst="rect">
+                      <a:avLst/>
+                    </a:prstGeom>
+                  </pic:spPr>
+                </pic:pic>
+              </a:graphicData>
+            </a:graphic>
+            <wp14:sizeRelH relativeFrom="margin">
+              <wp14:pctWidth>0</wp14:pctWidth>
+            </wp14:sizeRelH>
+            <wp14:sizeRelV relativeFrom="margin">
+              <wp14:pctHeight>0</wp14:pctHeight>
+            </wp14:sizeRelV>
+          </wp:anchor>
+        </w:drawing>
+      </w:r>
     </w:p>
     <w:p>
       <w:pPr>
         <w:pStyle w:val="NormalWeb"/>
         <w:shd w:val="clear" w:color="auto" w:fill="FFFFFF"/>
         <w:spacing w:before="288" w:beforeAutospacing="0" w:after="288" w:afterAutospacing="0"/>
+        <w:ind w:left="1080"/>
         <w:rPr>
           <w:rFonts w:ascii="Verdana" w:hAnsi="Verdana"/>
           <w:color w:val="000000"/>
@@ -19812,11 +21108,865 @@
         <w:pStyle w:val="NormalWeb"/>
         <w:shd w:val="clear" w:color="auto" w:fill="FFFFFF"/>
         <w:spacing w:before="288" w:beforeAutospacing="0" w:after="288" w:afterAutospacing="0"/>
-        <w:rPr>
-          <w:rFonts w:ascii="Verdana" w:hAnsi="Verdana"/>
-          <w:color w:val="000000"/>
-          <w:sz w:val="23"/>
-          <w:szCs w:val="23"/>
+        <w:ind w:left="1080"/>
+        <w:rPr>
+          <w:rFonts w:ascii="Verdana" w:hAnsi="Verdana"/>
+          <w:color w:val="000000"/>
+          <w:sz w:val="23"/>
+          <w:szCs w:val="23"/>
+        </w:rPr>
+      </w:pPr>
+    </w:p>
+    <w:p>
+      <w:pPr>
+        <w:pStyle w:val="NormalWeb"/>
+        <w:numPr>
+          <w:ilvl w:val="0"/>
+          <w:numId w:val="13"/>
+        </w:numPr>
+        <w:shd w:val="clear" w:color="auto" w:fill="FFFFFF"/>
+        <w:spacing w:before="288" w:beforeAutospacing="0" w:after="288" w:afterAutospacing="0"/>
+        <w:rPr>
+          <w:rFonts w:ascii="Verdana" w:hAnsi="Verdana"/>
+          <w:color w:val="000000"/>
+          <w:sz w:val="23"/>
+          <w:szCs w:val="23"/>
+        </w:rPr>
+      </w:pPr>
+      <w:r>
+        <w:rPr>
+          <w:rFonts w:ascii="Verdana" w:hAnsi="Verdana"/>
+          <w:color w:val="000000"/>
+          <w:sz w:val="23"/>
+          <w:szCs w:val="23"/>
+        </w:rPr>
+        <w:lastRenderedPageBreak/>
+        <w:t>After copy it, go to the CMD or Git Bash and write the following command:</w:t>
+      </w:r>
+    </w:p>
+    <w:p>
+      <w:pPr>
+        <w:pStyle w:val="ListParagraph"/>
+        <w:numPr>
+          <w:ilvl w:val="0"/>
+          <w:numId w:val="13"/>
+        </w:numPr>
+        <w:autoSpaceDE w:val="0"/>
+        <w:autoSpaceDN w:val="0"/>
+        <w:adjustRightInd w:val="0"/>
+        <w:spacing w:after="0" w:line="240" w:lineRule="auto"/>
+        <w:rPr>
+          <w:rFonts w:asciiTheme="majorBidi" w:hAnsiTheme="majorBidi" w:cstheme="majorBidi"/>
+          <w:color w:val="00A89A"/>
+          <w:kern w:val="0"/>
+          <w:sz w:val="24"/>
+          <w:szCs w:val="24"/>
+        </w:rPr>
+      </w:pPr>
+      <w:r>
+        <w:rPr>
+          <w:rFonts w:asciiTheme="majorBidi" w:hAnsiTheme="majorBidi" w:cstheme="majorBidi"/>
+          <w:color w:val="1CA800"/>
+          <w:kern w:val="0"/>
+          <w:sz w:val="24"/>
+          <w:szCs w:val="24"/>
+        </w:rPr>
+        <w:t xml:space="preserve">engineerhakeem@MSI </w:t>
+      </w:r>
+      <w:r>
+        <w:rPr>
+          <w:rFonts w:asciiTheme="majorBidi" w:hAnsiTheme="majorBidi" w:cstheme="majorBidi"/>
+          <w:color w:val="B148C6"/>
+          <w:kern w:val="0"/>
+          <w:sz w:val="24"/>
+          <w:szCs w:val="24"/>
+        </w:rPr>
+        <w:t xml:space="preserve">MINGW64 </w:t>
+      </w:r>
+      <w:r>
+        <w:rPr>
+          <w:rFonts w:asciiTheme="majorBidi" w:hAnsiTheme="majorBidi" w:cstheme="majorBidi"/>
+          <w:color w:val="C0A000"/>
+          <w:kern w:val="0"/>
+          <w:sz w:val="24"/>
+          <w:szCs w:val="24"/>
+        </w:rPr>
+        <w:t>/d/courses/Git</w:t>
+      </w:r>
+      <w:r>
+        <w:rPr>
+          <w:rFonts w:asciiTheme="majorBidi" w:hAnsiTheme="majorBidi" w:cstheme="majorBidi"/>
+          <w:color w:val="00A89A"/>
+          <w:kern w:val="0"/>
+          <w:sz w:val="24"/>
+          <w:szCs w:val="24"/>
+        </w:rPr>
+        <w:t xml:space="preserve"> (master)</w:t>
+      </w:r>
+      <w:r>
+        <w:rPr>
+          <w:rFonts w:asciiTheme="majorBidi" w:hAnsiTheme="majorBidi" w:cstheme="majorBidi"/>
+          <w:color w:val="00A89A"/>
+          <w:kern w:val="0"/>
+          <w:sz w:val="24"/>
+          <w:szCs w:val="24"/>
+        </w:rPr>
+        <w:t xml:space="preserve"> </w:t>
+      </w:r>
+    </w:p>
+    <w:p>
+      <w:pPr>
+        <w:pStyle w:val="ListParagraph"/>
+        <w:autoSpaceDE w:val="0"/>
+        <w:autoSpaceDN w:val="0"/>
+        <w:adjustRightInd w:val="0"/>
+        <w:spacing w:after="0" w:line="240" w:lineRule="auto"/>
+        <w:ind w:left="1080"/>
+        <w:rPr>
+          <w:rFonts w:asciiTheme="majorBidi" w:hAnsiTheme="majorBidi" w:cstheme="majorBidi"/>
+          <w:color w:val="00A89A"/>
+          <w:kern w:val="0"/>
+          <w:sz w:val="24"/>
+          <w:szCs w:val="24"/>
+        </w:rPr>
+      </w:pPr>
+      <w:r>
+        <w:rPr>
+          <w:rFonts w:asciiTheme="majorBidi" w:hAnsiTheme="majorBidi" w:cstheme="majorBidi"/>
+          <w:color w:val="00A89A"/>
+          <w:kern w:val="0"/>
+          <w:sz w:val="24"/>
+          <w:szCs w:val="24"/>
+        </w:rPr>
+        <w:t xml:space="preserve">$ git remote add origin </w:t>
+      </w:r>
+      <w:r>
+        <w:rPr>
+          <w:rFonts w:asciiTheme="majorBidi" w:hAnsiTheme="majorBidi" w:cstheme="majorBidi"/>
+          <w:kern w:val="0"/>
+          <w:sz w:val="24"/>
+          <w:szCs w:val="24"/>
+        </w:rPr>
+        <w:t>https://github.com/engineerhakeem/First-repository.git</w:t>
+      </w:r>
+    </w:p>
+    <w:p>
+      <w:pPr>
+        <w:pStyle w:val="NormalWeb"/>
+        <w:numPr>
+          <w:ilvl w:val="0"/>
+          <w:numId w:val="13"/>
+        </w:numPr>
+        <w:shd w:val="clear" w:color="auto" w:fill="FFFFFF"/>
+        <w:spacing w:before="288" w:beforeAutospacing="0" w:after="288" w:afterAutospacing="0"/>
+        <w:rPr>
+          <w:rFonts w:ascii="Verdana" w:hAnsi="Verdana"/>
+          <w:color w:val="000000"/>
+          <w:sz w:val="23"/>
+          <w:szCs w:val="23"/>
+        </w:rPr>
+      </w:pPr>
+      <w:r>
+        <w:rPr>
+          <w:rFonts w:asciiTheme="majorBidi" w:hAnsiTheme="majorBidi" w:cstheme="majorBidi"/>
+          <w:noProof/>
+          <w:color w:val="000000"/>
+          <w:sz w:val="28"/>
+          <w:szCs w:val="28"/>
+          <w14:ligatures w14:val="standardContextual"/>
+        </w:rPr>
+        <mc:AlternateContent>
+          <mc:Choice Requires="wps">
+            <w:drawing>
+              <wp:anchor distT="0" distB="0" distL="114300" distR="114300" simplePos="0" relativeHeight="251661312" behindDoc="1" locked="0" layoutInCell="1" allowOverlap="1" wp14:anchorId="6F22F0FA" wp14:editId="1E341449">
+                <wp:simplePos x="0" y="0"/>
+                <wp:positionH relativeFrom="column">
+                  <wp:posOffset>563880</wp:posOffset>
+                </wp:positionH>
+                <wp:positionV relativeFrom="paragraph">
+                  <wp:posOffset>708660</wp:posOffset>
+                </wp:positionV>
+                <wp:extent cx="4640580" cy="1257300"/>
+                <wp:effectExtent l="0" t="0" r="26670" b="19050"/>
+                <wp:wrapNone/>
+                <wp:docPr id="1590013544" name="Rectangle 1"/>
+                <wp:cNvGraphicFramePr/>
+                <a:graphic xmlns:a="http://schemas.openxmlformats.org/drawingml/2006/main">
+                  <a:graphicData uri="http://schemas.microsoft.com/office/word/2010/wordprocessingShape">
+                    <wps:wsp>
+                      <wps:cNvSpPr/>
+                      <wps:spPr>
+                        <a:xfrm>
+                          <a:off x="0" y="0"/>
+                          <a:ext cx="4640580" cy="1257300"/>
+                        </a:xfrm>
+                        <a:prstGeom prst="rect">
+                          <a:avLst/>
+                        </a:prstGeom>
+                      </wps:spPr>
+                      <wps:style>
+                        <a:lnRef idx="1">
+                          <a:schemeClr val="accent5"/>
+                        </a:lnRef>
+                        <a:fillRef idx="2">
+                          <a:schemeClr val="accent5"/>
+                        </a:fillRef>
+                        <a:effectRef idx="1">
+                          <a:schemeClr val="accent5"/>
+                        </a:effectRef>
+                        <a:fontRef idx="minor">
+                          <a:schemeClr val="dk1"/>
+                        </a:fontRef>
+                      </wps:style>
+                      <wps:bodyPr rot="0" spcFirstLastPara="0" vertOverflow="overflow" horzOverflow="overflow" vert="horz" wrap="square" lIns="91440" tIns="45720" rIns="91440" bIns="45720" numCol="1" spcCol="0" rtlCol="0" fromWordArt="0" anchor="ctr" anchorCtr="0" forceAA="0" compatLnSpc="1">
+                        <a:prstTxWarp prst="textNoShape">
+                          <a:avLst/>
+                        </a:prstTxWarp>
+                        <a:noAutofit/>
+                      </wps:bodyPr>
+                    </wps:wsp>
+                  </a:graphicData>
+                </a:graphic>
+                <wp14:sizeRelV relativeFrom="margin">
+                  <wp14:pctHeight>0</wp14:pctHeight>
+                </wp14:sizeRelV>
+              </wp:anchor>
+            </w:drawing>
+          </mc:Choice>
+          <mc:Fallback>
+            <w:pict>
+              <v:rect w14:anchorId="3386C0EE" id="Rectangle 1" o:spid="_x0000_s1026" style="position:absolute;margin-left:44.4pt;margin-top:55.8pt;width:365.4pt;height:99pt;z-index:-251655168;visibility:visible;mso-wrap-style:square;mso-height-percent:0;mso-wrap-distance-left:9pt;mso-wrap-distance-top:0;mso-wrap-distance-right:9pt;mso-wrap-distance-bottom:0;mso-position-horizontal:absolute;mso-position-horizontal-relative:text;mso-position-vertical:absolute;mso-position-vertical-relative:text;mso-height-percent:0;mso-height-relative:margin;v-text-anchor:middle" o:gfxdata="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" fillcolor="#91bce3 [2168]" strokecolor="#5b9bd5 [3208]" strokeweight=".5pt">
+                <v:fill color2="#7aaddd [2616]" rotate="t" colors="0 #b1cbe9;.5 #a3c1e5;1 #92b9e4" focus="100%" type="gradient">
+                  <o:fill v:ext="view" type="gradientUnscaled"/>
+                </v:fill>
+              </v:rect>
+            </w:pict>
+          </mc:Fallback>
+        </mc:AlternateContent>
+      </w:r>
+      <w:r>
+        <w:rPr>
+          <w:rFonts w:asciiTheme="majorBidi" w:hAnsiTheme="majorBidi" w:cstheme="majorBidi"/>
+          <w:color w:val="000000"/>
+          <w:sz w:val="28"/>
+          <w:szCs w:val="28"/>
+        </w:rPr>
+        <w:t xml:space="preserve">Now we are going to push our master branch to the original </w:t>
+      </w:r>
+      <w:proofErr w:type="spellStart"/>
+      <w:r>
+        <w:rPr>
+          <w:rFonts w:asciiTheme="majorBidi" w:hAnsiTheme="majorBidi" w:cstheme="majorBidi"/>
+          <w:color w:val="000000"/>
+          <w:sz w:val="28"/>
+          <w:szCs w:val="28"/>
+        </w:rPr>
+        <w:t>url</w:t>
+      </w:r>
+      <w:proofErr w:type="spellEnd"/>
+      <w:r>
+        <w:rPr>
+          <w:rFonts w:asciiTheme="majorBidi" w:hAnsiTheme="majorBidi" w:cstheme="majorBidi"/>
+          <w:color w:val="000000"/>
+          <w:sz w:val="28"/>
+          <w:szCs w:val="28"/>
+        </w:rPr>
+        <w:t>, as follow:</w:t>
+      </w:r>
+    </w:p>
+    <w:p>
+      <w:pPr>
+        <w:pStyle w:val="ListParagraph"/>
+        <w:autoSpaceDE w:val="0"/>
+        <w:autoSpaceDN w:val="0"/>
+        <w:adjustRightInd w:val="0"/>
+        <w:spacing w:after="0" w:line="240" w:lineRule="auto"/>
+        <w:ind w:left="1080"/>
+        <w:rPr>
+          <w:rFonts w:ascii="Lucida Console" w:hAnsi="Lucida Console" w:cs="Lucida Console"/>
+          <w:color w:val="00A89A"/>
+          <w:kern w:val="0"/>
+          <w:sz w:val="14"/>
+          <w:szCs w:val="14"/>
+        </w:rPr>
+      </w:pPr>
+      <w:r>
+        <w:rPr>
+          <w:rFonts w:ascii="Lucida Console" w:hAnsi="Lucida Console" w:cs="Lucida Console"/>
+          <w:color w:val="1CA800"/>
+          <w:kern w:val="0"/>
+          <w:sz w:val="14"/>
+          <w:szCs w:val="14"/>
+        </w:rPr>
+        <w:t xml:space="preserve">engineerhakeem@MSI </w:t>
+      </w:r>
+      <w:r>
+        <w:rPr>
+          <w:rFonts w:ascii="Lucida Console" w:hAnsi="Lucida Console" w:cs="Lucida Console"/>
+          <w:color w:val="B148C6"/>
+          <w:kern w:val="0"/>
+          <w:sz w:val="14"/>
+          <w:szCs w:val="14"/>
+        </w:rPr>
+        <w:t xml:space="preserve">MINGW64 </w:t>
+      </w:r>
+      <w:r>
+        <w:rPr>
+          <w:rFonts w:ascii="Lucida Console" w:hAnsi="Lucida Console" w:cs="Lucida Console"/>
+          <w:color w:val="C0A000"/>
+          <w:kern w:val="0"/>
+          <w:sz w:val="14"/>
+          <w:szCs w:val="14"/>
+        </w:rPr>
+        <w:t>/d/courses/Git</w:t>
+      </w:r>
+      <w:r>
+        <w:rPr>
+          <w:rFonts w:ascii="Lucida Console" w:hAnsi="Lucida Console" w:cs="Lucida Console"/>
+          <w:color w:val="00A89A"/>
+          <w:kern w:val="0"/>
+          <w:sz w:val="14"/>
+          <w:szCs w:val="14"/>
+        </w:rPr>
+        <w:t xml:space="preserve"> (master)</w:t>
+      </w:r>
+    </w:p>
+    <w:p>
+      <w:pPr>
+        <w:pStyle w:val="ListParagraph"/>
+        <w:autoSpaceDE w:val="0"/>
+        <w:autoSpaceDN w:val="0"/>
+        <w:adjustRightInd w:val="0"/>
+        <w:spacing w:after="0" w:line="240" w:lineRule="auto"/>
+        <w:ind w:left="1080"/>
+        <w:rPr>
+          <w:rFonts w:ascii="Lucida Console" w:hAnsi="Lucida Console" w:cs="Lucida Console"/>
+          <w:kern w:val="0"/>
+          <w:sz w:val="14"/>
+          <w:szCs w:val="14"/>
+        </w:rPr>
+      </w:pPr>
+      <w:r>
+        <w:rPr>
+          <w:rFonts w:ascii="Lucida Console" w:hAnsi="Lucida Console" w:cs="Lucida Console"/>
+          <w:kern w:val="0"/>
+          <w:sz w:val="14"/>
+          <w:szCs w:val="14"/>
+        </w:rPr>
+        <w:t>$ git push --set-upstream origin master</w:t>
+      </w:r>
+    </w:p>
+    <w:p>
+      <w:pPr>
+        <w:pStyle w:val="ListParagraph"/>
+        <w:autoSpaceDE w:val="0"/>
+        <w:autoSpaceDN w:val="0"/>
+        <w:adjustRightInd w:val="0"/>
+        <w:spacing w:after="0" w:line="240" w:lineRule="auto"/>
+        <w:ind w:left="1080"/>
+        <w:rPr>
+          <w:rFonts w:ascii="Lucida Console" w:hAnsi="Lucida Console" w:cs="Lucida Console"/>
+          <w:kern w:val="0"/>
+          <w:sz w:val="14"/>
+          <w:szCs w:val="14"/>
+        </w:rPr>
+      </w:pPr>
+      <w:r>
+        <w:rPr>
+          <w:rFonts w:ascii="Lucida Console" w:hAnsi="Lucida Console" w:cs="Lucida Console"/>
+          <w:kern w:val="0"/>
+          <w:sz w:val="14"/>
+          <w:szCs w:val="14"/>
+        </w:rPr>
+        <w:t>Enumerating objects: 44, done.</w:t>
+      </w:r>
+    </w:p>
+    <w:p>
+      <w:pPr>
+        <w:pStyle w:val="ListParagraph"/>
+        <w:autoSpaceDE w:val="0"/>
+        <w:autoSpaceDN w:val="0"/>
+        <w:adjustRightInd w:val="0"/>
+        <w:spacing w:after="0" w:line="240" w:lineRule="auto"/>
+        <w:ind w:left="1080"/>
+        <w:rPr>
+          <w:rFonts w:ascii="Lucida Console" w:hAnsi="Lucida Console" w:cs="Lucida Console"/>
+          <w:kern w:val="0"/>
+          <w:sz w:val="14"/>
+          <w:szCs w:val="14"/>
+        </w:rPr>
+      </w:pPr>
+      <w:r>
+        <w:rPr>
+          <w:rFonts w:ascii="Lucida Console" w:hAnsi="Lucida Console" w:cs="Lucida Console"/>
+          <w:kern w:val="0"/>
+          <w:sz w:val="14"/>
+          <w:szCs w:val="14"/>
+        </w:rPr>
+        <w:t>Counting objects: 100% (44/44), done.</w:t>
+      </w:r>
+    </w:p>
+    <w:p>
+      <w:pPr>
+        <w:pStyle w:val="ListParagraph"/>
+        <w:autoSpaceDE w:val="0"/>
+        <w:autoSpaceDN w:val="0"/>
+        <w:adjustRightInd w:val="0"/>
+        <w:spacing w:after="0" w:line="240" w:lineRule="auto"/>
+        <w:ind w:left="1080"/>
+        <w:rPr>
+          <w:rFonts w:ascii="Lucida Console" w:hAnsi="Lucida Console" w:cs="Lucida Console"/>
+          <w:kern w:val="0"/>
+          <w:sz w:val="14"/>
+          <w:szCs w:val="14"/>
+        </w:rPr>
+      </w:pPr>
+      <w:r>
+        <w:rPr>
+          <w:rFonts w:ascii="Lucida Console" w:hAnsi="Lucida Console" w:cs="Lucida Console"/>
+          <w:kern w:val="0"/>
+          <w:sz w:val="14"/>
+          <w:szCs w:val="14"/>
+        </w:rPr>
+        <w:t>Delta compression using up to 12 threads</w:t>
+      </w:r>
+    </w:p>
+    <w:p>
+      <w:pPr>
+        <w:pStyle w:val="ListParagraph"/>
+        <w:autoSpaceDE w:val="0"/>
+        <w:autoSpaceDN w:val="0"/>
+        <w:adjustRightInd w:val="0"/>
+        <w:spacing w:after="0" w:line="240" w:lineRule="auto"/>
+        <w:ind w:left="1080"/>
+        <w:rPr>
+          <w:rFonts w:ascii="Lucida Console" w:hAnsi="Lucida Console" w:cs="Lucida Console"/>
+          <w:kern w:val="0"/>
+          <w:sz w:val="14"/>
+          <w:szCs w:val="14"/>
+        </w:rPr>
+      </w:pPr>
+      <w:r>
+        <w:rPr>
+          <w:rFonts w:ascii="Lucida Console" w:hAnsi="Lucida Console" w:cs="Lucida Console"/>
+          <w:kern w:val="0"/>
+          <w:sz w:val="14"/>
+          <w:szCs w:val="14"/>
+        </w:rPr>
+        <w:t>Compressing objects: 100% (44/44), done.</w:t>
+      </w:r>
+    </w:p>
+    <w:p>
+      <w:pPr>
+        <w:pStyle w:val="ListParagraph"/>
+        <w:autoSpaceDE w:val="0"/>
+        <w:autoSpaceDN w:val="0"/>
+        <w:adjustRightInd w:val="0"/>
+        <w:spacing w:after="0" w:line="240" w:lineRule="auto"/>
+        <w:ind w:left="1080"/>
+        <w:rPr>
+          <w:rFonts w:ascii="Lucida Console" w:hAnsi="Lucida Console" w:cs="Lucida Console"/>
+          <w:kern w:val="0"/>
+          <w:sz w:val="14"/>
+          <w:szCs w:val="14"/>
+        </w:rPr>
+      </w:pPr>
+      <w:r>
+        <w:rPr>
+          <w:rFonts w:ascii="Lucida Console" w:hAnsi="Lucida Console" w:cs="Lucida Console"/>
+          <w:kern w:val="0"/>
+          <w:sz w:val="14"/>
+          <w:szCs w:val="14"/>
+        </w:rPr>
+        <w:t>Writing objects: 100% (44/44), 382.83 KiB | 3.79 MiB/s, done.</w:t>
+      </w:r>
+    </w:p>
+    <w:p>
+      <w:pPr>
+        <w:pStyle w:val="ListParagraph"/>
+        <w:autoSpaceDE w:val="0"/>
+        <w:autoSpaceDN w:val="0"/>
+        <w:adjustRightInd w:val="0"/>
+        <w:spacing w:after="0" w:line="240" w:lineRule="auto"/>
+        <w:ind w:left="1080"/>
+        <w:rPr>
+          <w:rFonts w:ascii="Lucida Console" w:hAnsi="Lucida Console" w:cs="Lucida Console"/>
+          <w:kern w:val="0"/>
+          <w:sz w:val="14"/>
+          <w:szCs w:val="14"/>
+        </w:rPr>
+      </w:pPr>
+      <w:r>
+        <w:rPr>
+          <w:rFonts w:ascii="Lucida Console" w:hAnsi="Lucida Console" w:cs="Lucida Console"/>
+          <w:kern w:val="0"/>
+          <w:sz w:val="14"/>
+          <w:szCs w:val="14"/>
+        </w:rPr>
+        <w:t>Total 44 (delta 18), reused 0 (delta 0), pack-reused 0</w:t>
+      </w:r>
+    </w:p>
+    <w:p>
+      <w:pPr>
+        <w:pStyle w:val="ListParagraph"/>
+        <w:autoSpaceDE w:val="0"/>
+        <w:autoSpaceDN w:val="0"/>
+        <w:adjustRightInd w:val="0"/>
+        <w:spacing w:after="0" w:line="240" w:lineRule="auto"/>
+        <w:ind w:left="1080"/>
+        <w:rPr>
+          <w:rFonts w:ascii="Lucida Console" w:hAnsi="Lucida Console" w:cs="Lucida Console"/>
+          <w:kern w:val="0"/>
+          <w:sz w:val="14"/>
+          <w:szCs w:val="14"/>
+        </w:rPr>
+      </w:pPr>
+      <w:r>
+        <w:rPr>
+          <w:rFonts w:ascii="Lucida Console" w:hAnsi="Lucida Console" w:cs="Lucida Console"/>
+          <w:kern w:val="0"/>
+          <w:sz w:val="14"/>
+          <w:szCs w:val="14"/>
+        </w:rPr>
+        <w:t>remote: Resolving deltas: 100% (18/18), done.</w:t>
+      </w:r>
+    </w:p>
+    <w:p>
+      <w:pPr>
+        <w:pStyle w:val="ListParagraph"/>
+        <w:autoSpaceDE w:val="0"/>
+        <w:autoSpaceDN w:val="0"/>
+        <w:adjustRightInd w:val="0"/>
+        <w:spacing w:after="0" w:line="240" w:lineRule="auto"/>
+        <w:ind w:left="1080"/>
+        <w:rPr>
+          <w:rFonts w:ascii="Lucida Console" w:hAnsi="Lucida Console" w:cs="Lucida Console"/>
+          <w:kern w:val="0"/>
+          <w:sz w:val="14"/>
+          <w:szCs w:val="14"/>
+        </w:rPr>
+      </w:pPr>
+      <w:r>
+        <w:rPr>
+          <w:rFonts w:ascii="Lucida Console" w:hAnsi="Lucida Console" w:cs="Lucida Console"/>
+          <w:kern w:val="0"/>
+          <w:sz w:val="14"/>
+          <w:szCs w:val="14"/>
+        </w:rPr>
+        <w:t>To https://github.com/engineerhakeem/First-repository.git</w:t>
+      </w:r>
+    </w:p>
+    <w:p>
+      <w:pPr>
+        <w:pStyle w:val="ListParagraph"/>
+        <w:autoSpaceDE w:val="0"/>
+        <w:autoSpaceDN w:val="0"/>
+        <w:adjustRightInd w:val="0"/>
+        <w:spacing w:after="0" w:line="240" w:lineRule="auto"/>
+        <w:ind w:left="1080"/>
+        <w:rPr>
+          <w:rFonts w:ascii="Lucida Console" w:hAnsi="Lucida Console" w:cs="Lucida Console"/>
+          <w:kern w:val="0"/>
+          <w:sz w:val="14"/>
+          <w:szCs w:val="14"/>
+        </w:rPr>
+      </w:pPr>
+      <w:r>
+        <w:rPr>
+          <w:rFonts w:ascii="Lucida Console" w:hAnsi="Lucida Console" w:cs="Lucida Console"/>
+          <w:kern w:val="0"/>
+          <w:sz w:val="14"/>
+          <w:szCs w:val="14"/>
+        </w:rPr>
+        <w:t xml:space="preserve"> * [new </w:t>
+      </w:r>
+      <w:proofErr w:type="gramStart"/>
+      <w:r>
+        <w:rPr>
+          <w:rFonts w:ascii="Lucida Console" w:hAnsi="Lucida Console" w:cs="Lucida Console"/>
+          <w:kern w:val="0"/>
+          <w:sz w:val="14"/>
+          <w:szCs w:val="14"/>
+        </w:rPr>
+        <w:t xml:space="preserve">branch]   </w:t>
+      </w:r>
+      <w:proofErr w:type="gramEnd"/>
+      <w:r>
+        <w:rPr>
+          <w:rFonts w:ascii="Lucida Console" w:hAnsi="Lucida Console" w:cs="Lucida Console"/>
+          <w:kern w:val="0"/>
+          <w:sz w:val="14"/>
+          <w:szCs w:val="14"/>
+        </w:rPr>
+        <w:t xml:space="preserve">   master -&gt; master</w:t>
+      </w:r>
+    </w:p>
+    <w:p>
+      <w:pPr>
+        <w:pStyle w:val="ListParagraph"/>
+        <w:autoSpaceDE w:val="0"/>
+        <w:autoSpaceDN w:val="0"/>
+        <w:adjustRightInd w:val="0"/>
+        <w:spacing w:after="0" w:line="240" w:lineRule="auto"/>
+        <w:ind w:left="1080"/>
+        <w:rPr>
+          <w:rFonts w:ascii="Lucida Console" w:hAnsi="Lucida Console" w:cs="Lucida Console"/>
+          <w:kern w:val="0"/>
+          <w:sz w:val="14"/>
+          <w:szCs w:val="14"/>
+        </w:rPr>
+      </w:pPr>
+      <w:r>
+        <w:rPr>
+          <w:rFonts w:ascii="Lucida Console" w:hAnsi="Lucida Console" w:cs="Lucida Console"/>
+          <w:kern w:val="0"/>
+          <w:sz w:val="14"/>
+          <w:szCs w:val="14"/>
+        </w:rPr>
+        <w:t>branch 'master' set up to track 'origin/master'.</w:t>
+      </w:r>
+    </w:p>
+    <w:p>
+      <w:pPr>
+        <w:pStyle w:val="NormalWeb"/>
+        <w:numPr>
+          <w:ilvl w:val="0"/>
+          <w:numId w:val="13"/>
+        </w:numPr>
+        <w:shd w:val="clear" w:color="auto" w:fill="FFFFFF"/>
+        <w:spacing w:before="288" w:beforeAutospacing="0" w:after="288" w:afterAutospacing="0"/>
+        <w:rPr>
+          <w:rFonts w:asciiTheme="majorBidi" w:hAnsiTheme="majorBidi" w:cstheme="majorBidi"/>
+          <w:color w:val="000000"/>
+          <w:sz w:val="28"/>
+          <w:szCs w:val="28"/>
+        </w:rPr>
+      </w:pPr>
+      <w:r>
+        <w:rPr>
+          <w:rFonts w:ascii="Verdana" w:hAnsi="Verdana"/>
+          <w:color w:val="000000"/>
+          <w:sz w:val="23"/>
+          <w:szCs w:val="23"/>
+        </w:rPr>
+        <w:drawing>
+          <wp:anchor distT="0" distB="0" distL="114300" distR="114300" simplePos="0" relativeHeight="251662336" behindDoc="1" locked="0" layoutInCell="1" allowOverlap="1" wp14:anchorId="759681FC" wp14:editId="5D1668FB">
+            <wp:simplePos x="0" y="0"/>
+            <wp:positionH relativeFrom="column">
+              <wp:posOffset>533400</wp:posOffset>
+            </wp:positionH>
+            <wp:positionV relativeFrom="paragraph">
+              <wp:posOffset>561975</wp:posOffset>
+            </wp:positionV>
+            <wp:extent cx="5326380" cy="3147060"/>
+            <wp:effectExtent l="0" t="0" r="7620" b="0"/>
+            <wp:wrapTight wrapText="bothSides">
+              <wp:wrapPolygon edited="0">
+                <wp:start x="0" y="0"/>
+                <wp:lineTo x="0" y="21443"/>
+                <wp:lineTo x="21554" y="21443"/>
+                <wp:lineTo x="21554" y="0"/>
+                <wp:lineTo x="0" y="0"/>
+              </wp:wrapPolygon>
+            </wp:wrapTight>
+            <wp:docPr id="1232301659" name="Picture 1"/>
+            <wp:cNvGraphicFramePr>
+              <a:graphicFrameLocks xmlns:a="http://schemas.openxmlformats.org/drawingml/2006/main" noChangeAspect="1"/>
+            </wp:cNvGraphicFramePr>
+            <a:graphic xmlns:a="http://schemas.openxmlformats.org/drawingml/2006/main">
+              <a:graphicData uri="http://schemas.openxmlformats.org/drawingml/2006/picture">
+                <pic:pic xmlns:pic="http://schemas.openxmlformats.org/drawingml/2006/picture">
+                  <pic:nvPicPr>
+                    <pic:cNvPr id="1232301659" name=""/>
+                    <pic:cNvPicPr/>
+                  </pic:nvPicPr>
+                  <pic:blipFill>
+                    <a:blip r:embed="rId23" cstate="print">
+                      <a:extLst>
+                        <a:ext uri="{28A0092B-C50C-407E-A947-70E740481C1C}">
+                          <a14:useLocalDpi xmlns:a14="http://schemas.microsoft.com/office/drawing/2010/main" val="0"/>
+                        </a:ext>
+                      </a:extLst>
+                    </a:blip>
+                    <a:stretch>
+                      <a:fillRect/>
+                    </a:stretch>
+                  </pic:blipFill>
+                  <pic:spPr>
+                    <a:xfrm>
+                      <a:off x="0" y="0"/>
+                      <a:ext cx="5326380" cy="3147060"/>
+                    </a:xfrm>
+                    <a:prstGeom prst="rect">
+                      <a:avLst/>
+                    </a:prstGeom>
+                  </pic:spPr>
+                </pic:pic>
+              </a:graphicData>
+            </a:graphic>
+            <wp14:sizeRelH relativeFrom="margin">
+              <wp14:pctWidth>0</wp14:pctWidth>
+            </wp14:sizeRelH>
+            <wp14:sizeRelV relativeFrom="margin">
+              <wp14:pctHeight>0</wp14:pctHeight>
+            </wp14:sizeRelV>
+          </wp:anchor>
+        </w:drawing>
+      </w:r>
+      <w:r>
+        <w:rPr>
+          <w:rFonts w:asciiTheme="majorBidi" w:hAnsiTheme="majorBidi" w:cstheme="majorBidi"/>
+          <w:color w:val="000000"/>
+          <w:sz w:val="28"/>
+          <w:szCs w:val="28"/>
+        </w:rPr>
+        <w:t>Now, go back into GitHub and see that the repository has been updated:</w:t>
+      </w:r>
+    </w:p>
+    <w:p>
+      <w:pPr>
+        <w:pStyle w:val="NormalWeb"/>
+        <w:shd w:val="clear" w:color="auto" w:fill="FFFFFF"/>
+        <w:spacing w:before="288" w:beforeAutospacing="0" w:after="288" w:afterAutospacing="0"/>
+        <w:rPr>
+          <w:rFonts w:ascii="Verdana" w:hAnsi="Verdana"/>
+          <w:color w:val="000000"/>
+          <w:sz w:val="23"/>
+          <w:szCs w:val="23"/>
+        </w:rPr>
+      </w:pPr>
+    </w:p>
+    <w:p>
+      <w:pPr>
+        <w:pStyle w:val="NormalWeb"/>
+        <w:shd w:val="clear" w:color="auto" w:fill="FFFFFF"/>
+        <w:spacing w:before="288" w:beforeAutospacing="0" w:after="288" w:afterAutospacing="0"/>
+        <w:rPr>
+          <w:rFonts w:ascii="Verdana" w:hAnsi="Verdana"/>
+          <w:color w:val="000000"/>
+          <w:sz w:val="23"/>
+          <w:szCs w:val="23"/>
+        </w:rPr>
+      </w:pPr>
+    </w:p>
+    <w:p>
+      <w:pPr>
+        <w:pStyle w:val="NormalWeb"/>
+        <w:shd w:val="clear" w:color="auto" w:fill="FFFFFF"/>
+        <w:spacing w:before="288" w:beforeAutospacing="0" w:after="288" w:afterAutospacing="0"/>
+        <w:rPr>
+          <w:rFonts w:ascii="Verdana" w:hAnsi="Verdana"/>
+          <w:color w:val="000000"/>
+          <w:sz w:val="23"/>
+          <w:szCs w:val="23"/>
+        </w:rPr>
+      </w:pPr>
+    </w:p>
+    <w:p>
+      <w:pPr>
+        <w:pStyle w:val="NormalWeb"/>
+        <w:shd w:val="clear" w:color="auto" w:fill="FFFFFF"/>
+        <w:spacing w:before="288" w:beforeAutospacing="0" w:after="288" w:afterAutospacing="0"/>
+        <w:rPr>
+          <w:rFonts w:ascii="Verdana" w:hAnsi="Verdana"/>
+          <w:color w:val="000000"/>
+          <w:sz w:val="23"/>
+          <w:szCs w:val="23"/>
+        </w:rPr>
+      </w:pPr>
+    </w:p>
+    <w:p>
+      <w:pPr>
+        <w:pStyle w:val="NormalWeb"/>
+        <w:shd w:val="clear" w:color="auto" w:fill="FFFFFF"/>
+        <w:spacing w:before="288" w:beforeAutospacing="0" w:after="288" w:afterAutospacing="0"/>
+        <w:rPr>
+          <w:rFonts w:ascii="Verdana" w:hAnsi="Verdana"/>
+          <w:color w:val="000000"/>
+          <w:sz w:val="23"/>
+          <w:szCs w:val="23"/>
+        </w:rPr>
+      </w:pPr>
+    </w:p>
+    <w:p>
+      <w:pPr>
+        <w:pStyle w:val="NormalWeb"/>
+        <w:shd w:val="clear" w:color="auto" w:fill="FFFFFF"/>
+        <w:spacing w:before="288" w:beforeAutospacing="0" w:after="288" w:afterAutospacing="0"/>
+        <w:rPr>
+          <w:rFonts w:ascii="Verdana" w:hAnsi="Verdana"/>
+          <w:color w:val="000000"/>
+          <w:sz w:val="23"/>
+          <w:szCs w:val="23"/>
+        </w:rPr>
+      </w:pPr>
+    </w:p>
+    <w:p>
+      <w:pPr>
+        <w:pStyle w:val="NormalWeb"/>
+        <w:shd w:val="clear" w:color="auto" w:fill="FFFFFF"/>
+        <w:spacing w:before="288" w:beforeAutospacing="0" w:after="288" w:afterAutospacing="0"/>
+        <w:rPr>
+          <w:rFonts w:ascii="Verdana" w:hAnsi="Verdana"/>
+          <w:color w:val="000000"/>
+          <w:sz w:val="23"/>
+          <w:szCs w:val="23"/>
+        </w:rPr>
+      </w:pPr>
+    </w:p>
+    <w:p>
+      <w:pPr>
+        <w:pStyle w:val="NormalWeb"/>
+        <w:shd w:val="clear" w:color="auto" w:fill="FFFFFF"/>
+        <w:spacing w:before="288" w:beforeAutospacing="0" w:after="288" w:afterAutospacing="0"/>
+        <w:rPr>
+          <w:rFonts w:ascii="Verdana" w:hAnsi="Verdana"/>
+          <w:color w:val="000000"/>
+          <w:sz w:val="23"/>
+          <w:szCs w:val="23"/>
+        </w:rPr>
+      </w:pPr>
+    </w:p>
+    <w:p>
+      <w:pPr>
+        <w:pStyle w:val="NormalWeb"/>
+        <w:shd w:val="clear" w:color="auto" w:fill="FFFFFF"/>
+        <w:spacing w:before="288" w:beforeAutospacing="0" w:after="288" w:afterAutospacing="0"/>
+        <w:rPr>
+          <w:rFonts w:asciiTheme="majorBidi" w:hAnsiTheme="majorBidi" w:cstheme="majorBidi"/>
+          <w:color w:val="000000"/>
+          <w:sz w:val="28"/>
+          <w:szCs w:val="28"/>
+        </w:rPr>
+      </w:pPr>
+    </w:p>
+    <w:p>
+      <w:pPr>
+        <w:pStyle w:val="NormalWeb"/>
+        <w:shd w:val="clear" w:color="auto" w:fill="FFFFFF"/>
+        <w:spacing w:before="288" w:beforeAutospacing="0" w:after="288" w:afterAutospacing="0"/>
+        <w:rPr>
+          <w:rFonts w:asciiTheme="majorBidi" w:hAnsiTheme="majorBidi" w:cstheme="majorBidi"/>
+          <w:color w:val="000000"/>
+          <w:sz w:val="28"/>
+          <w:szCs w:val="28"/>
+        </w:rPr>
+      </w:pPr>
+    </w:p>
+    <w:p>
+      <w:pPr>
+        <w:pStyle w:val="NormalWeb"/>
+        <w:numPr>
+          <w:ilvl w:val="0"/>
+          <w:numId w:val="12"/>
+        </w:numPr>
+        <w:shd w:val="clear" w:color="auto" w:fill="FFFFFF"/>
+        <w:spacing w:before="288" w:beforeAutospacing="0" w:after="288" w:afterAutospacing="0"/>
+        <w:rPr>
+          <w:rFonts w:asciiTheme="majorBidi" w:hAnsiTheme="majorBidi" w:cstheme="majorBidi"/>
+          <w:color w:val="000000"/>
+          <w:sz w:val="28"/>
+          <w:szCs w:val="28"/>
         </w:rPr>
       </w:pPr>
     </w:p>
@@ -20332,6 +22482,119 @@
     </w:lvl>
   </w:abstractNum>
   <w:abstractNum w:abstractNumId="3" w15:restartNumberingAfterBreak="0">
+    <w:nsid w:val="0E8118FF"/>
+    <w:multiLevelType w:val="hybridMultilevel"/>
+    <w:tmpl w:val="60482E8E"/>
+    <w:lvl w:ilvl="0" w:tplc="04090003">
+      <w:start w:val="1"/>
+      <w:numFmt w:val="bullet"/>
+      <w:lvlText w:val="o"/>
+      <w:lvlJc w:val="left"/>
+      <w:pPr>
+        <w:ind w:left="1080" w:hanging="360"/>
+      </w:pPr>
+      <w:rPr>
+        <w:rFonts w:ascii="Courier New" w:hAnsi="Courier New" w:cs="Courier New" w:hint="default"/>
+      </w:rPr>
+    </w:lvl>
+    <w:lvl w:ilvl="1" w:tplc="04090003" w:tentative="1">
+      <w:start w:val="1"/>
+      <w:numFmt w:val="bullet"/>
+      <w:lvlText w:val="o"/>
+      <w:lvlJc w:val="left"/>
+      <w:pPr>
+        <w:ind w:left="1800" w:hanging="360"/>
+      </w:pPr>
+      <w:rPr>
+        <w:rFonts w:ascii="Courier New" w:hAnsi="Courier New" w:cs="Courier New" w:hint="default"/>
+      </w:rPr>
+    </w:lvl>
+    <w:lvl w:ilvl="2" w:tplc="04090005" w:tentative="1">
+      <w:start w:val="1"/>
+      <w:numFmt w:val="bullet"/>
+      <w:lvlText w:val=""/>
+      <w:lvlJc w:val="left"/>
+      <w:pPr>
+        <w:ind w:left="2520" w:hanging="360"/>
+      </w:pPr>
+      <w:rPr>
+        <w:rFonts w:ascii="Wingdings" w:hAnsi="Wingdings" w:hint="default"/>
+      </w:rPr>
+    </w:lvl>
+    <w:lvl w:ilvl="3" w:tplc="04090001" w:tentative="1">
+      <w:start w:val="1"/>
+      <w:numFmt w:val="bullet"/>
+      <w:lvlText w:val=""/>
+      <w:lvlJc w:val="left"/>
+      <w:pPr>
+        <w:ind w:left="3240" w:hanging="360"/>
+      </w:pPr>
+      <w:rPr>
+        <w:rFonts w:ascii="Symbol" w:hAnsi="Symbol" w:hint="default"/>
+      </w:rPr>
+    </w:lvl>
+    <w:lvl w:ilvl="4" w:tplc="04090003" w:tentative="1">
+      <w:start w:val="1"/>
+      <w:numFmt w:val="bullet"/>
+      <w:lvlText w:val="o"/>
+      <w:lvlJc w:val="left"/>
+      <w:pPr>
+        <w:ind w:left="3960" w:hanging="360"/>
+      </w:pPr>
+      <w:rPr>
+        <w:rFonts w:ascii="Courier New" w:hAnsi="Courier New" w:cs="Courier New" w:hint="default"/>
+      </w:rPr>
+    </w:lvl>
+    <w:lvl w:ilvl="5" w:tplc="04090005" w:tentative="1">
+      <w:start w:val="1"/>
+      <w:numFmt w:val="bullet"/>
+      <w:lvlText w:val=""/>
+      <w:lvlJc w:val="left"/>
+      <w:pPr>
+        <w:ind w:left="4680" w:hanging="360"/>
+      </w:pPr>
+      <w:rPr>
+        <w:rFonts w:ascii="Wingdings" w:hAnsi="Wingdings" w:hint="default"/>
+      </w:rPr>
+    </w:lvl>
+    <w:lvl w:ilvl="6" w:tplc="04090001" w:tentative="1">
+      <w:start w:val="1"/>
+      <w:numFmt w:val="bullet"/>
+      <w:lvlText w:val=""/>
+      <w:lvlJc w:val="left"/>
+      <w:pPr>
+        <w:ind w:left="5400" w:hanging="360"/>
+      </w:pPr>
+      <w:rPr>
+        <w:rFonts w:ascii="Symbol" w:hAnsi="Symbol" w:hint="default"/>
+      </w:rPr>
+    </w:lvl>
+    <w:lvl w:ilvl="7" w:tplc="04090003" w:tentative="1">
+      <w:start w:val="1"/>
+      <w:numFmt w:val="bullet"/>
+      <w:lvlText w:val="o"/>
+      <w:lvlJc w:val="left"/>
+      <w:pPr>
+        <w:ind w:left="6120" w:hanging="360"/>
+      </w:pPr>
+      <w:rPr>
+        <w:rFonts w:ascii="Courier New" w:hAnsi="Courier New" w:cs="Courier New" w:hint="default"/>
+      </w:rPr>
+    </w:lvl>
+    <w:lvl w:ilvl="8" w:tplc="04090005" w:tentative="1">
+      <w:start w:val="1"/>
+      <w:numFmt w:val="bullet"/>
+      <w:lvlText w:val=""/>
+      <w:lvlJc w:val="left"/>
+      <w:pPr>
+        <w:ind w:left="6840" w:hanging="360"/>
+      </w:pPr>
+      <w:rPr>
+        <w:rFonts w:ascii="Wingdings" w:hAnsi="Wingdings" w:hint="default"/>
+      </w:rPr>
+    </w:lvl>
+  </w:abstractNum>
+  <w:abstractNum w:abstractNumId="4" w15:restartNumberingAfterBreak="0">
     <w:nsid w:val="18B62BFF"/>
     <w:multiLevelType w:val="multilevel"/>
     <w:tmpl w:val="43208804"/>
@@ -20480,7 +22743,7 @@
       </w:rPr>
     </w:lvl>
   </w:abstractNum>
-  <w:abstractNum w:abstractNumId="4" w15:restartNumberingAfterBreak="0">
+  <w:abstractNum w:abstractNumId="5" w15:restartNumberingAfterBreak="0">
     <w:nsid w:val="2E036157"/>
     <w:multiLevelType w:val="multilevel"/>
     <w:tmpl w:val="061466E4"/>
@@ -20629,7 +22892,7 @@
       </w:rPr>
     </w:lvl>
   </w:abstractNum>
-  <w:abstractNum w:abstractNumId="5" w15:restartNumberingAfterBreak="0">
+  <w:abstractNum w:abstractNumId="6" w15:restartNumberingAfterBreak="0">
     <w:nsid w:val="32801835"/>
     <w:multiLevelType w:val="multilevel"/>
     <w:tmpl w:val="AF76DC8E"/>
@@ -20778,7 +23041,7 @@
       </w:rPr>
     </w:lvl>
   </w:abstractNum>
-  <w:abstractNum w:abstractNumId="6" w15:restartNumberingAfterBreak="0">
+  <w:abstractNum w:abstractNumId="7" w15:restartNumberingAfterBreak="0">
     <w:nsid w:val="3A8656E3"/>
     <w:multiLevelType w:val="multilevel"/>
     <w:tmpl w:val="2A64CA20"/>
@@ -20927,7 +23190,7 @@
       </w:rPr>
     </w:lvl>
   </w:abstractNum>
-  <w:abstractNum w:abstractNumId="7" w15:restartNumberingAfterBreak="0">
+  <w:abstractNum w:abstractNumId="8" w15:restartNumberingAfterBreak="0">
     <w:nsid w:val="50BF7679"/>
     <w:multiLevelType w:val="multilevel"/>
     <w:tmpl w:val="8F5C625A"/>
@@ -21076,7 +23339,120 @@
       </w:rPr>
     </w:lvl>
   </w:abstractNum>
-  <w:abstractNum w:abstractNumId="8" w15:restartNumberingAfterBreak="0">
+  <w:abstractNum w:abstractNumId="9" w15:restartNumberingAfterBreak="0">
+    <w:nsid w:val="63033AAC"/>
+    <w:multiLevelType w:val="hybridMultilevel"/>
+    <w:tmpl w:val="0D607946"/>
+    <w:lvl w:ilvl="0" w:tplc="04090001">
+      <w:start w:val="1"/>
+      <w:numFmt w:val="bullet"/>
+      <w:lvlText w:val=""/>
+      <w:lvlJc w:val="left"/>
+      <w:pPr>
+        <w:ind w:left="720" w:hanging="360"/>
+      </w:pPr>
+      <w:rPr>
+        <w:rFonts w:ascii="Symbol" w:hAnsi="Symbol" w:hint="default"/>
+      </w:rPr>
+    </w:lvl>
+    <w:lvl w:ilvl="1" w:tplc="04090003">
+      <w:start w:val="1"/>
+      <w:numFmt w:val="bullet"/>
+      <w:lvlText w:val="o"/>
+      <w:lvlJc w:val="left"/>
+      <w:pPr>
+        <w:ind w:left="1440" w:hanging="360"/>
+      </w:pPr>
+      <w:rPr>
+        <w:rFonts w:ascii="Courier New" w:hAnsi="Courier New" w:cs="Courier New" w:hint="default"/>
+      </w:rPr>
+    </w:lvl>
+    <w:lvl w:ilvl="2" w:tplc="04090005" w:tentative="1">
+      <w:start w:val="1"/>
+      <w:numFmt w:val="bullet"/>
+      <w:lvlText w:val=""/>
+      <w:lvlJc w:val="left"/>
+      <w:pPr>
+        <w:ind w:left="2160" w:hanging="360"/>
+      </w:pPr>
+      <w:rPr>
+        <w:rFonts w:ascii="Wingdings" w:hAnsi="Wingdings" w:hint="default"/>
+      </w:rPr>
+    </w:lvl>
+    <w:lvl w:ilvl="3" w:tplc="04090001" w:tentative="1">
+      <w:start w:val="1"/>
+      <w:numFmt w:val="bullet"/>
+      <w:lvlText w:val=""/>
+      <w:lvlJc w:val="left"/>
+      <w:pPr>
+        <w:ind w:left="2880" w:hanging="360"/>
+      </w:pPr>
+      <w:rPr>
+        <w:rFonts w:ascii="Symbol" w:hAnsi="Symbol" w:hint="default"/>
+      </w:rPr>
+    </w:lvl>
+    <w:lvl w:ilvl="4" w:tplc="04090003" w:tentative="1">
+      <w:start w:val="1"/>
+      <w:numFmt w:val="bullet"/>
+      <w:lvlText w:val="o"/>
+      <w:lvlJc w:val="left"/>
+      <w:pPr>
+        <w:ind w:left="3600" w:hanging="360"/>
+      </w:pPr>
+      <w:rPr>
+        <w:rFonts w:ascii="Courier New" w:hAnsi="Courier New" w:cs="Courier New" w:hint="default"/>
+      </w:rPr>
+    </w:lvl>
+    <w:lvl w:ilvl="5" w:tplc="04090005" w:tentative="1">
+      <w:start w:val="1"/>
+      <w:numFmt w:val="bullet"/>
+      <w:lvlText w:val=""/>
+      <w:lvlJc w:val="left"/>
+      <w:pPr>
+        <w:ind w:left="4320" w:hanging="360"/>
+      </w:pPr>
+      <w:rPr>
+        <w:rFonts w:ascii="Wingdings" w:hAnsi="Wingdings" w:hint="default"/>
+      </w:rPr>
+    </w:lvl>
+    <w:lvl w:ilvl="6" w:tplc="04090001" w:tentative="1">
+      <w:start w:val="1"/>
+      <w:numFmt w:val="bullet"/>
+      <w:lvlText w:val=""/>
+      <w:lvlJc w:val="left"/>
+      <w:pPr>
+        <w:ind w:left="5040" w:hanging="360"/>
+      </w:pPr>
+      <w:rPr>
+        <w:rFonts w:ascii="Symbol" w:hAnsi="Symbol" w:hint="default"/>
+      </w:rPr>
+    </w:lvl>
+    <w:lvl w:ilvl="7" w:tplc="04090003" w:tentative="1">
+      <w:start w:val="1"/>
+      <w:numFmt w:val="bullet"/>
+      <w:lvlText w:val="o"/>
+      <w:lvlJc w:val="left"/>
+      <w:pPr>
+        <w:ind w:left="5760" w:hanging="360"/>
+      </w:pPr>
+      <w:rPr>
+        <w:rFonts w:ascii="Courier New" w:hAnsi="Courier New" w:cs="Courier New" w:hint="default"/>
+      </w:rPr>
+    </w:lvl>
+    <w:lvl w:ilvl="8" w:tplc="04090005" w:tentative="1">
+      <w:start w:val="1"/>
+      <w:numFmt w:val="bullet"/>
+      <w:lvlText w:val=""/>
+      <w:lvlJc w:val="left"/>
+      <w:pPr>
+        <w:ind w:left="6480" w:hanging="360"/>
+      </w:pPr>
+      <w:rPr>
+        <w:rFonts w:ascii="Wingdings" w:hAnsi="Wingdings" w:hint="default"/>
+      </w:rPr>
+    </w:lvl>
+  </w:abstractNum>
+  <w:abstractNum w:abstractNumId="10" w15:restartNumberingAfterBreak="0">
     <w:nsid w:val="63324744"/>
     <w:multiLevelType w:val="multilevel"/>
     <w:tmpl w:val="65F005E8"/>
@@ -21225,7 +23601,7 @@
       </w:rPr>
     </w:lvl>
   </w:abstractNum>
-  <w:abstractNum w:abstractNumId="9" w15:restartNumberingAfterBreak="0">
+  <w:abstractNum w:abstractNumId="11" w15:restartNumberingAfterBreak="0">
     <w:nsid w:val="6C9A12CB"/>
     <w:multiLevelType w:val="multilevel"/>
     <w:tmpl w:val="44ACF460"/>
@@ -21374,7 +23750,7 @@
       </w:rPr>
     </w:lvl>
   </w:abstractNum>
-  <w:abstractNum w:abstractNumId="10" w15:restartNumberingAfterBreak="0">
+  <w:abstractNum w:abstractNumId="12" w15:restartNumberingAfterBreak="0">
     <w:nsid w:val="6E00397B"/>
     <w:multiLevelType w:val="multilevel"/>
     <w:tmpl w:val="BD5AB210"/>
@@ -21527,10 +23903,10 @@
     <w:abstractNumId w:val="0"/>
   </w:num>
   <w:num w:numId="2" w16cid:durableId="544488726">
-    <w:abstractNumId w:val="3"/>
+    <w:abstractNumId w:val="4"/>
   </w:num>
   <w:num w:numId="3" w16cid:durableId="1214385549">
-    <w:abstractNumId w:val="4"/>
+    <w:abstractNumId w:val="5"/>
   </w:num>
   <w:num w:numId="4" w16cid:durableId="381296663">
     <w:abstractNumId w:val="1"/>
@@ -21539,22 +23915,28 @@
     <w:abstractNumId w:val="2"/>
   </w:num>
   <w:num w:numId="6" w16cid:durableId="1806968640">
+    <w:abstractNumId w:val="10"/>
+  </w:num>
+  <w:num w:numId="7" w16cid:durableId="1319728960">
     <w:abstractNumId w:val="8"/>
   </w:num>
-  <w:num w:numId="7" w16cid:durableId="1319728960">
+  <w:num w:numId="8" w16cid:durableId="1762873173">
+    <w:abstractNumId w:val="12"/>
+  </w:num>
+  <w:num w:numId="9" w16cid:durableId="712269215">
+    <w:abstractNumId w:val="11"/>
+  </w:num>
+  <w:num w:numId="10" w16cid:durableId="1534420866">
     <w:abstractNumId w:val="7"/>
   </w:num>
-  <w:num w:numId="8" w16cid:durableId="1762873173">
-    <w:abstractNumId w:val="10"/>
+  <w:num w:numId="11" w16cid:durableId="997345254">
+    <w:abstractNumId w:val="6"/>
   </w:num>
-  <w:num w:numId="9" w16cid:durableId="712269215">
+  <w:num w:numId="12" w16cid:durableId="978649697">
     <w:abstractNumId w:val="9"/>
   </w:num>
-  <w:num w:numId="10" w16cid:durableId="1534420866">
-    <w:abstractNumId w:val="6"/>
-  </w:num>
-  <w:num w:numId="11" w16cid:durableId="997345254">
-    <w:abstractNumId w:val="5"/>
+  <w:num w:numId="13" w16cid:durableId="957760486">
+    <w:abstractNumId w:val="3"/>
   </w:num>
 </w:numbering>
 </file>
@@ -22242,6 +24624,17 @@
     <w:basedOn w:val="DefaultParagraphFont"/>
     <w:rsid w:val="008730F1"/>
   </w:style>
+  <w:style w:type="paragraph" w:styleId="ListParagraph">
+    <w:name w:val="List Paragraph"/>
+    <w:basedOn w:val="Normal"/>
+    <w:uiPriority w:val="34"/>
+    <w:qFormat/>
+    <w:rsid w:val="00914706"/>
+    <w:pPr>
+      <w:ind w:left="720"/>
+      <w:contextualSpacing/>
+    </w:pPr>
+  </w:style>
 </w:styles>
 </file>
 

</xml_diff>

<commit_message>
To edit code with readme.md
</commit_message>
<xml_diff>
--- a/git_and_github.docx
+++ b/git_and_github.docx
@@ -1583,7 +1583,7 @@
         </w:rPr>
         <w:t>You can download Git for free from the following website: </w:t>
       </w:r>
-      <w:hyperlink r:id="rId5" w:tgtFrame="_blank" w:history="1">
+      <w:hyperlink r:id="rId7" w:tgtFrame="_blank" w:history="1">
         <w:r>
           <w:rPr>
             <w:rFonts w:ascii="Verdana" w:eastAsia="Times New Roman" w:hAnsi="Verdana" w:cs="Times New Roman"/>
@@ -7207,7 +7207,7 @@
           <w:szCs w:val="23"/>
         </w:rPr>
       </w:pPr>
-      <w:hyperlink r:id="rId6" w:history="1">
+      <w:hyperlink r:id="rId8" w:history="1">
         <w:r>
           <w:rPr>
             <w:rStyle w:val="Hyperlink"/>
@@ -7246,7 +7246,7 @@
           <w:t>Previous</w:t>
         </w:r>
       </w:hyperlink>
-      <w:hyperlink r:id="rId7" w:history="1">
+      <w:hyperlink r:id="rId9" w:history="1">
         <w:r>
           <w:rPr>
             <w:rStyle w:val="Hyperlink"/>
@@ -7362,7 +7362,7 @@
           <w:szCs w:val="20"/>
         </w:rPr>
       </w:pPr>
-      <w:hyperlink r:id="rId8" w:history="1">
+      <w:hyperlink r:id="rId10" w:history="1">
         <w:r>
           <w:rPr>
             <w:rFonts w:ascii="Verdana" w:hAnsi="Verdana"/>
@@ -7376,7 +7376,7 @@
               <wp:extent cx="1143000" cy="1143000"/>
               <wp:effectExtent l="0" t="0" r="0" b="0"/>
               <wp:docPr id="1243148175" name="Picture 3" descr="Shift focus to GitHub">
-                <a:hlinkClick xmlns:a="http://schemas.openxmlformats.org/drawingml/2006/main" r:id="rId8"/>
+                <a:hlinkClick xmlns:a="http://schemas.openxmlformats.org/drawingml/2006/main" r:id="rId10"/>
               </wp:docPr>
               <wp:cNvGraphicFramePr>
                 <a:graphicFrameLocks xmlns:a="http://schemas.openxmlformats.org/drawingml/2006/main" noChangeAspect="1"/>
@@ -7386,14 +7386,14 @@
                   <pic:pic xmlns:pic="http://schemas.openxmlformats.org/drawingml/2006/picture">
                     <pic:nvPicPr>
                       <pic:cNvPr id="0" name="Picture 6" descr="Shift focus to GitHub">
-                        <a:hlinkClick r:id="rId8"/>
+                        <a:hlinkClick r:id="rId10"/>
                       </pic:cNvPr>
                       <pic:cNvPicPr>
                         <a:picLocks noChangeAspect="1" noChangeArrowheads="1"/>
                       </pic:cNvPicPr>
                     </pic:nvPicPr>
                     <pic:blipFill>
-                      <a:blip r:embed="rId9">
+                      <a:blip r:embed="rId11">
                         <a:extLst>
                           <a:ext uri="{28A0092B-C50C-407E-A947-70E740481C1C}">
                             <a14:useLocalDpi xmlns:a14="http://schemas.microsoft.com/office/drawing/2010/main" val="0"/>
@@ -7434,7 +7434,7 @@
           <w:t>GitHub</w:t>
         </w:r>
       </w:hyperlink>
-      <w:hyperlink r:id="rId10" w:history="1">
+      <w:hyperlink r:id="rId12" w:history="1">
         <w:r>
           <w:rPr>
             <w:rFonts w:ascii="Verdana" w:hAnsi="Verdana"/>
@@ -7448,7 +7448,7 @@
               <wp:extent cx="609600" cy="609600"/>
               <wp:effectExtent l="0" t="0" r="0" b="0"/>
               <wp:docPr id="2076504002" name="Picture 2" descr="Shift focus to Bitbucket">
-                <a:hlinkClick xmlns:a="http://schemas.openxmlformats.org/drawingml/2006/main" r:id="rId10"/>
+                <a:hlinkClick xmlns:a="http://schemas.openxmlformats.org/drawingml/2006/main" r:id="rId12"/>
               </wp:docPr>
               <wp:cNvGraphicFramePr>
                 <a:graphicFrameLocks xmlns:a="http://schemas.openxmlformats.org/drawingml/2006/main" noChangeAspect="1"/>
@@ -7458,14 +7458,14 @@
                   <pic:pic xmlns:pic="http://schemas.openxmlformats.org/drawingml/2006/picture">
                     <pic:nvPicPr>
                       <pic:cNvPr id="0" name="Picture 7" descr="Shift focus to Bitbucket">
-                        <a:hlinkClick r:id="rId10"/>
+                        <a:hlinkClick r:id="rId12"/>
                       </pic:cNvPr>
                       <pic:cNvPicPr>
                         <a:picLocks noChangeAspect="1" noChangeArrowheads="1"/>
                       </pic:cNvPicPr>
                     </pic:nvPicPr>
                     <pic:blipFill>
-                      <a:blip r:embed="rId11">
+                      <a:blip r:embed="rId13">
                         <a:extLst>
                           <a:ext uri="{28A0092B-C50C-407E-A947-70E740481C1C}">
                             <a14:useLocalDpi xmlns:a14="http://schemas.microsoft.com/office/drawing/2010/main" val="0"/>
@@ -7506,7 +7506,7 @@
           <w:t>Bitbucket</w:t>
         </w:r>
       </w:hyperlink>
-      <w:hyperlink r:id="rId12" w:history="1">
+      <w:hyperlink r:id="rId14" w:history="1">
         <w:r>
           <w:rPr>
             <w:rFonts w:ascii="Verdana" w:hAnsi="Verdana"/>
@@ -7520,7 +7520,7 @@
               <wp:extent cx="5943600" cy="5669915"/>
               <wp:effectExtent l="0" t="0" r="0" b="0"/>
               <wp:docPr id="665183156" name="Picture 1" descr="Shift focus to GitLab">
-                <a:hlinkClick xmlns:a="http://schemas.openxmlformats.org/drawingml/2006/main" r:id="rId12"/>
+                <a:hlinkClick xmlns:a="http://schemas.openxmlformats.org/drawingml/2006/main" r:id="rId14"/>
               </wp:docPr>
               <wp:cNvGraphicFramePr>
                 <a:graphicFrameLocks xmlns:a="http://schemas.openxmlformats.org/drawingml/2006/main" noChangeAspect="1"/>
@@ -7530,14 +7530,14 @@
                   <pic:pic xmlns:pic="http://schemas.openxmlformats.org/drawingml/2006/picture">
                     <pic:nvPicPr>
                       <pic:cNvPr id="0" name="Picture 8" descr="Shift focus to GitLab">
-                        <a:hlinkClick r:id="rId12"/>
+                        <a:hlinkClick r:id="rId14"/>
                       </pic:cNvPr>
                       <pic:cNvPicPr>
                         <a:picLocks noChangeAspect="1" noChangeArrowheads="1"/>
                       </pic:cNvPicPr>
                     </pic:nvPicPr>
                     <pic:blipFill>
-                      <a:blip r:embed="rId13">
+                      <a:blip r:embed="rId15">
                         <a:extLst>
                           <a:ext uri="{28A0092B-C50C-407E-A947-70E740481C1C}">
                             <a14:useLocalDpi xmlns:a14="http://schemas.microsoft.com/office/drawing/2010/main" val="0"/>
@@ -14571,7 +14571,7 @@
           <w:szCs w:val="23"/>
         </w:rPr>
       </w:pPr>
-      <w:hyperlink r:id="rId14" w:history="1">
+      <w:hyperlink r:id="rId16" w:history="1">
         <w:r>
           <w:rPr>
             <w:rStyle w:val="Hyperlink"/>
@@ -14610,7 +14610,7 @@
           <w:t>Previous</w:t>
         </w:r>
       </w:hyperlink>
-      <w:hyperlink r:id="rId15" w:history="1">
+      <w:hyperlink r:id="rId17" w:history="1">
         <w:r>
           <w:rPr>
             <w:rStyle w:val="Hyperlink"/>
@@ -14725,7 +14725,7 @@
           <w:szCs w:val="20"/>
         </w:rPr>
       </w:pPr>
-      <w:hyperlink r:id="rId16" w:history="1">
+      <w:hyperlink r:id="rId18" w:history="1">
         <w:r>
           <w:rPr>
             <w:rFonts w:ascii="Verdana" w:hAnsi="Verdana"/>
@@ -14739,7 +14739,7 @@
               <wp:extent cx="1143000" cy="1143000"/>
               <wp:effectExtent l="0" t="0" r="0" b="0"/>
               <wp:docPr id="2118495255" name="Picture 3" descr="Shift focus to GitHub">
-                <a:hlinkClick xmlns:a="http://schemas.openxmlformats.org/drawingml/2006/main" r:id="rId7"/>
+                <a:hlinkClick xmlns:a="http://schemas.openxmlformats.org/drawingml/2006/main" r:id="rId9"/>
               </wp:docPr>
               <wp:cNvGraphicFramePr>
                 <a:graphicFrameLocks xmlns:a="http://schemas.openxmlformats.org/drawingml/2006/main" noChangeAspect="1"/>
@@ -14749,14 +14749,14 @@
                   <pic:pic xmlns:pic="http://schemas.openxmlformats.org/drawingml/2006/picture">
                     <pic:nvPicPr>
                       <pic:cNvPr id="0" name="Picture 9" descr="Shift focus to GitHub">
-                        <a:hlinkClick r:id="rId7"/>
+                        <a:hlinkClick r:id="rId9"/>
                       </pic:cNvPr>
                       <pic:cNvPicPr>
                         <a:picLocks noChangeAspect="1" noChangeArrowheads="1"/>
                       </pic:cNvPicPr>
                     </pic:nvPicPr>
                     <pic:blipFill>
-                      <a:blip r:embed="rId9">
+                      <a:blip r:embed="rId11">
                         <a:extLst>
                           <a:ext uri="{28A0092B-C50C-407E-A947-70E740481C1C}">
                             <a14:useLocalDpi xmlns:a14="http://schemas.microsoft.com/office/drawing/2010/main" val="0"/>
@@ -14797,7 +14797,7 @@
           <w:t>GitHub</w:t>
         </w:r>
       </w:hyperlink>
-      <w:hyperlink r:id="rId17" w:history="1">
+      <w:hyperlink r:id="rId19" w:history="1">
         <w:r>
           <w:rPr>
             <w:rFonts w:ascii="Verdana" w:hAnsi="Verdana"/>
@@ -14811,7 +14811,7 @@
               <wp:extent cx="609600" cy="609600"/>
               <wp:effectExtent l="0" t="0" r="0" b="0"/>
               <wp:docPr id="66057563" name="Picture 2" descr="Shift focus to Bitbucket">
-                <a:hlinkClick xmlns:a="http://schemas.openxmlformats.org/drawingml/2006/main" r:id="rId17"/>
+                <a:hlinkClick xmlns:a="http://schemas.openxmlformats.org/drawingml/2006/main" r:id="rId19"/>
               </wp:docPr>
               <wp:cNvGraphicFramePr>
                 <a:graphicFrameLocks xmlns:a="http://schemas.openxmlformats.org/drawingml/2006/main" noChangeAspect="1"/>
@@ -14821,14 +14821,14 @@
                   <pic:pic xmlns:pic="http://schemas.openxmlformats.org/drawingml/2006/picture">
                     <pic:nvPicPr>
                       <pic:cNvPr id="0" name="Picture 10" descr="Shift focus to Bitbucket">
-                        <a:hlinkClick r:id="rId17"/>
+                        <a:hlinkClick r:id="rId19"/>
                       </pic:cNvPr>
                       <pic:cNvPicPr>
                         <a:picLocks noChangeAspect="1" noChangeArrowheads="1"/>
                       </pic:cNvPicPr>
                     </pic:nvPicPr>
                     <pic:blipFill>
-                      <a:blip r:embed="rId11">
+                      <a:blip r:embed="rId13">
                         <a:extLst>
                           <a:ext uri="{28A0092B-C50C-407E-A947-70E740481C1C}">
                             <a14:useLocalDpi xmlns:a14="http://schemas.microsoft.com/office/drawing/2010/main" val="0"/>
@@ -14869,7 +14869,7 @@
           <w:t>Bitbucket</w:t>
         </w:r>
       </w:hyperlink>
-      <w:hyperlink r:id="rId18" w:history="1">
+      <w:hyperlink r:id="rId20" w:history="1">
         <w:r>
           <w:rPr>
             <w:rFonts w:ascii="Verdana" w:hAnsi="Verdana"/>
@@ -14883,7 +14883,7 @@
               <wp:extent cx="5943600" cy="5669915"/>
               <wp:effectExtent l="0" t="0" r="0" b="0"/>
               <wp:docPr id="640238356" name="Picture 1" descr="Shift focus to GitLab">
-                <a:hlinkClick xmlns:a="http://schemas.openxmlformats.org/drawingml/2006/main" r:id="rId18"/>
+                <a:hlinkClick xmlns:a="http://schemas.openxmlformats.org/drawingml/2006/main" r:id="rId20"/>
               </wp:docPr>
               <wp:cNvGraphicFramePr>
                 <a:graphicFrameLocks xmlns:a="http://schemas.openxmlformats.org/drawingml/2006/main" noChangeAspect="1"/>
@@ -14893,14 +14893,14 @@
                   <pic:pic xmlns:pic="http://schemas.openxmlformats.org/drawingml/2006/picture">
                     <pic:nvPicPr>
                       <pic:cNvPr id="0" name="Picture 11" descr="Shift focus to GitLab">
-                        <a:hlinkClick r:id="rId18"/>
+                        <a:hlinkClick r:id="rId20"/>
                       </pic:cNvPr>
                       <pic:cNvPicPr>
                         <a:picLocks noChangeAspect="1" noChangeArrowheads="1"/>
                       </pic:cNvPicPr>
                     </pic:nvPicPr>
                     <pic:blipFill>
-                      <a:blip r:embed="rId13">
+                      <a:blip r:embed="rId15">
                         <a:extLst>
                           <a:ext uri="{28A0092B-C50C-407E-A947-70E740481C1C}">
                             <a14:useLocalDpi xmlns:a14="http://schemas.microsoft.com/office/drawing/2010/main" val="0"/>
@@ -20701,7 +20701,7 @@
         </w:rPr>
         <w:t xml:space="preserve">, go to the website </w:t>
       </w:r>
-      <w:hyperlink r:id="rId19" w:history="1">
+      <w:hyperlink r:id="rId21" w:history="1">
         <w:r>
           <w:rPr>
             <w:rStyle w:val="Hyperlink"/>
@@ -20817,7 +20817,7 @@
                     <pic:cNvPicPr/>
                   </pic:nvPicPr>
                   <pic:blipFill>
-                    <a:blip r:embed="rId20">
+                    <a:blip r:embed="rId22">
                       <a:extLst>
                         <a:ext uri="{28A0092B-C50C-407E-A947-70E740481C1C}">
                           <a14:useLocalDpi xmlns:a14="http://schemas.microsoft.com/office/drawing/2010/main" val="0"/>
@@ -20860,18 +20860,18 @@
         <w:shd w:val="clear" w:color="auto" w:fill="FFFFFF"/>
         <w:spacing w:before="288" w:beforeAutospacing="0" w:after="288" w:afterAutospacing="0"/>
         <w:rPr>
-          <w:rFonts w:ascii="Verdana" w:hAnsi="Verdana"/>
-          <w:color w:val="000000"/>
-          <w:sz w:val="23"/>
-          <w:szCs w:val="23"/>
-        </w:rPr>
-      </w:pPr>
-      <w:r>
-        <w:rPr>
-          <w:rFonts w:ascii="Verdana" w:hAnsi="Verdana"/>
-          <w:color w:val="000000"/>
-          <w:sz w:val="23"/>
-          <w:szCs w:val="23"/>
+          <w:rFonts w:asciiTheme="majorBidi" w:hAnsiTheme="majorBidi" w:cstheme="majorBidi"/>
+          <w:color w:val="000000"/>
+          <w:sz w:val="28"/>
+          <w:szCs w:val="28"/>
+        </w:rPr>
+      </w:pPr>
+      <w:r>
+        <w:rPr>
+          <w:rFonts w:asciiTheme="majorBidi" w:hAnsiTheme="majorBidi" w:cstheme="majorBidi"/>
+          <w:color w:val="000000"/>
+          <w:sz w:val="28"/>
+          <w:szCs w:val="28"/>
         </w:rPr>
         <w:lastRenderedPageBreak/>
         <w:drawing>
@@ -20906,7 +20906,7 @@
                     <pic:cNvPicPr/>
                   </pic:nvPicPr>
                   <pic:blipFill>
-                    <a:blip r:embed="rId21">
+                    <a:blip r:embed="rId23">
                       <a:extLst>
                         <a:ext uri="{28A0092B-C50C-407E-A947-70E740481C1C}">
                           <a14:useLocalDpi xmlns:a14="http://schemas.microsoft.com/office/drawing/2010/main" val="0"/>
@@ -20940,66 +20940,66 @@
       </w:r>
       <w:r>
         <w:rPr>
-          <w:rFonts w:ascii="Verdana" w:hAnsi="Verdana"/>
-          <w:color w:val="000000"/>
-          <w:sz w:val="23"/>
-          <w:szCs w:val="23"/>
+          <w:rFonts w:asciiTheme="majorBidi" w:hAnsiTheme="majorBidi" w:cstheme="majorBidi"/>
+          <w:color w:val="000000"/>
+          <w:sz w:val="28"/>
+          <w:szCs w:val="28"/>
         </w:rPr>
         <w:t xml:space="preserve">Now </w:t>
       </w:r>
       <w:r>
         <w:rPr>
-          <w:rFonts w:ascii="Verdana" w:hAnsi="Verdana"/>
-          <w:color w:val="000000"/>
-          <w:sz w:val="23"/>
-          <w:szCs w:val="23"/>
+          <w:rFonts w:asciiTheme="majorBidi" w:hAnsiTheme="majorBidi" w:cstheme="majorBidi"/>
+          <w:color w:val="000000"/>
+          <w:sz w:val="28"/>
+          <w:szCs w:val="28"/>
         </w:rPr>
         <w:t xml:space="preserve">we can </w:t>
       </w:r>
       <w:r>
         <w:rPr>
-          <w:rFonts w:ascii="Verdana" w:hAnsi="Verdana"/>
-          <w:color w:val="000000"/>
-          <w:sz w:val="23"/>
-          <w:szCs w:val="23"/>
+          <w:rFonts w:asciiTheme="majorBidi" w:hAnsiTheme="majorBidi" w:cstheme="majorBidi"/>
+          <w:color w:val="000000"/>
+          <w:sz w:val="28"/>
+          <w:szCs w:val="28"/>
         </w:rPr>
         <w:t>push the repository to GitHub, which we previously created</w:t>
       </w:r>
       <w:r>
         <w:rPr>
-          <w:rFonts w:ascii="Verdana" w:hAnsi="Verdana"/>
-          <w:color w:val="000000"/>
-          <w:sz w:val="23"/>
-          <w:szCs w:val="23"/>
+          <w:rFonts w:asciiTheme="majorBidi" w:hAnsiTheme="majorBidi" w:cstheme="majorBidi"/>
+          <w:color w:val="000000"/>
+          <w:sz w:val="28"/>
+          <w:szCs w:val="28"/>
         </w:rPr>
         <w:t xml:space="preserve"> by copy the address of the repo on the </w:t>
       </w:r>
       <w:proofErr w:type="spellStart"/>
       <w:r>
         <w:rPr>
-          <w:rFonts w:ascii="Verdana" w:hAnsi="Verdana"/>
-          <w:color w:val="000000"/>
-          <w:sz w:val="23"/>
-          <w:szCs w:val="23"/>
+          <w:rFonts w:asciiTheme="majorBidi" w:hAnsiTheme="majorBidi" w:cstheme="majorBidi"/>
+          <w:color w:val="000000"/>
+          <w:sz w:val="28"/>
+          <w:szCs w:val="28"/>
         </w:rPr>
         <w:t>Github</w:t>
       </w:r>
       <w:proofErr w:type="spellEnd"/>
       <w:r>
         <w:rPr>
-          <w:rFonts w:ascii="Verdana" w:hAnsi="Verdana"/>
-          <w:color w:val="000000"/>
-          <w:sz w:val="23"/>
-          <w:szCs w:val="23"/>
+          <w:rFonts w:asciiTheme="majorBidi" w:hAnsiTheme="majorBidi" w:cstheme="majorBidi"/>
+          <w:color w:val="000000"/>
+          <w:sz w:val="28"/>
+          <w:szCs w:val="28"/>
         </w:rPr>
         <w:t xml:space="preserve"> as shown below</w:t>
       </w:r>
       <w:r>
         <w:rPr>
-          <w:rFonts w:ascii="Verdana" w:hAnsi="Verdana"/>
-          <w:color w:val="000000"/>
-          <w:sz w:val="23"/>
-          <w:szCs w:val="23"/>
+          <w:rFonts w:asciiTheme="majorBidi" w:hAnsiTheme="majorBidi" w:cstheme="majorBidi"/>
+          <w:color w:val="000000"/>
+          <w:sz w:val="28"/>
+          <w:szCs w:val="28"/>
         </w:rPr>
         <w:t>:</w:t>
       </w:r>
@@ -21056,7 +21056,7 @@
                     <pic:cNvPicPr/>
                   </pic:nvPicPr>
                   <pic:blipFill>
-                    <a:blip r:embed="rId22" cstate="print">
+                    <a:blip r:embed="rId24" cstate="print">
                       <a:extLst>
                         <a:ext uri="{28A0092B-C50C-407E-A947-70E740481C1C}">
                           <a14:useLocalDpi xmlns:a14="http://schemas.microsoft.com/office/drawing/2010/main" val="0"/>
@@ -21127,18 +21127,18 @@
         <w:shd w:val="clear" w:color="auto" w:fill="FFFFFF"/>
         <w:spacing w:before="288" w:beforeAutospacing="0" w:after="288" w:afterAutospacing="0"/>
         <w:rPr>
-          <w:rFonts w:ascii="Verdana" w:hAnsi="Verdana"/>
-          <w:color w:val="000000"/>
-          <w:sz w:val="23"/>
-          <w:szCs w:val="23"/>
-        </w:rPr>
-      </w:pPr>
-      <w:r>
-        <w:rPr>
-          <w:rFonts w:ascii="Verdana" w:hAnsi="Verdana"/>
-          <w:color w:val="000000"/>
-          <w:sz w:val="23"/>
-          <w:szCs w:val="23"/>
+          <w:rFonts w:asciiTheme="majorBidi" w:hAnsiTheme="majorBidi" w:cstheme="majorBidi"/>
+          <w:color w:val="000000"/>
+          <w:sz w:val="28"/>
+          <w:szCs w:val="28"/>
+        </w:rPr>
+      </w:pPr>
+      <w:r>
+        <w:rPr>
+          <w:rFonts w:asciiTheme="majorBidi" w:hAnsiTheme="majorBidi" w:cstheme="majorBidi"/>
+          <w:color w:val="000000"/>
+          <w:sz w:val="28"/>
+          <w:szCs w:val="28"/>
         </w:rPr>
         <w:lastRenderedPageBreak/>
         <w:t>After copy it, go to the CMD or Git Bash and write the following command:</w:t>
@@ -21278,15 +21278,15 @@
         <mc:AlternateContent>
           <mc:Choice Requires="wps">
             <w:drawing>
-              <wp:anchor distT="0" distB="0" distL="114300" distR="114300" simplePos="0" relativeHeight="251661312" behindDoc="1" locked="0" layoutInCell="1" allowOverlap="1" wp14:anchorId="6F22F0FA" wp14:editId="1E341449">
+              <wp:anchor distT="0" distB="0" distL="114300" distR="114300" simplePos="0" relativeHeight="251661312" behindDoc="1" locked="0" layoutInCell="1" allowOverlap="1" wp14:anchorId="6F22F0FA" wp14:editId="1BAB4ED3">
                 <wp:simplePos x="0" y="0"/>
                 <wp:positionH relativeFrom="column">
                   <wp:posOffset>563880</wp:posOffset>
                 </wp:positionH>
                 <wp:positionV relativeFrom="paragraph">
-                  <wp:posOffset>708660</wp:posOffset>
+                  <wp:posOffset>711200</wp:posOffset>
                 </wp:positionV>
-                <wp:extent cx="4640580" cy="1257300"/>
+                <wp:extent cx="4640580" cy="1600200"/>
                 <wp:effectExtent l="0" t="0" r="26670" b="19050"/>
                 <wp:wrapNone/>
                 <wp:docPr id="1590013544" name="Rectangle 1"/>
@@ -21298,7 +21298,7 @@
                       <wps:spPr>
                         <a:xfrm>
                           <a:off x="0" y="0"/>
-                          <a:ext cx="4640580" cy="1257300"/>
+                          <a:ext cx="4640580" cy="1600200"/>
                         </a:xfrm>
                         <a:prstGeom prst="rect">
                           <a:avLst/>
@@ -21335,7 +21335,7 @@
           </mc:Choice>
           <mc:Fallback>
             <w:pict>
-              <v:rect w14:anchorId="3386C0EE" id="Rectangle 1" o:spid="_x0000_s1026" style="position:absolute;margin-left:44.4pt;margin-top:55.8pt;width:365.4pt;height:99pt;z-index:-251655168;visibility:visible;mso-wrap-style:square;mso-height-percent:0;mso-wrap-distance-left:9pt;mso-wrap-distance-top:0;mso-wrap-distance-right:9pt;mso-wrap-distance-bottom:0;mso-position-horizontal:absolute;mso-position-horizontal-relative:text;mso-position-vertical:absolute;mso-position-vertical-relative:text;mso-height-percent:0;mso-height-relative:margin;v-text-anchor:middle" o:gfxdata="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" fillcolor="#91bce3 [2168]" strokecolor="#5b9bd5 [3208]" strokeweight=".5pt">
+              <v:rect w14:anchorId="6299EF54" id="Rectangle 1" o:spid="_x0000_s1026" style="position:absolute;margin-left:44.4pt;margin-top:56pt;width:365.4pt;height:126pt;z-index:-251655168;visibility:visible;mso-wrap-style:square;mso-height-percent:0;mso-wrap-distance-left:9pt;mso-wrap-distance-top:0;mso-wrap-distance-right:9pt;mso-wrap-distance-bottom:0;mso-position-horizontal:absolute;mso-position-horizontal-relative:text;mso-position-vertical:absolute;mso-position-vertical-relative:text;mso-height-percent:0;mso-height-relative:margin;v-text-anchor:middle" o:gfxdata="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" fillcolor="#91bce3 [2168]" strokecolor="#5b9bd5 [3208]" strokeweight=".5pt">
                 <v:fill color2="#7aaddd [2616]" rotate="t" colors="0 #b1cbe9;.5 #a3c1e5;1 #92b9e4" focus="100%" type="gradient">
                   <o:fill v:ext="view" type="gradientUnscaled"/>
                 </v:fill>
@@ -21386,8 +21386,8 @@
           <w:rFonts w:ascii="Lucida Console" w:hAnsi="Lucida Console" w:cs="Lucida Console"/>
           <w:color w:val="00A89A"/>
           <w:kern w:val="0"/>
-          <w:sz w:val="14"/>
-          <w:szCs w:val="14"/>
+          <w:sz w:val="18"/>
+          <w:szCs w:val="18"/>
         </w:rPr>
       </w:pPr>
       <w:r>
@@ -21395,8 +21395,8 @@
           <w:rFonts w:ascii="Lucida Console" w:hAnsi="Lucida Console" w:cs="Lucida Console"/>
           <w:color w:val="1CA800"/>
           <w:kern w:val="0"/>
-          <w:sz w:val="14"/>
-          <w:szCs w:val="14"/>
+          <w:sz w:val="18"/>
+          <w:szCs w:val="18"/>
         </w:rPr>
         <w:t xml:space="preserve">engineerhakeem@MSI </w:t>
       </w:r>
@@ -21405,8 +21405,8 @@
           <w:rFonts w:ascii="Lucida Console" w:hAnsi="Lucida Console" w:cs="Lucida Console"/>
           <w:color w:val="B148C6"/>
           <w:kern w:val="0"/>
-          <w:sz w:val="14"/>
-          <w:szCs w:val="14"/>
+          <w:sz w:val="18"/>
+          <w:szCs w:val="18"/>
         </w:rPr>
         <w:t xml:space="preserve">MINGW64 </w:t>
       </w:r>
@@ -21415,8 +21415,8 @@
           <w:rFonts w:ascii="Lucida Console" w:hAnsi="Lucida Console" w:cs="Lucida Console"/>
           <w:color w:val="C0A000"/>
           <w:kern w:val="0"/>
-          <w:sz w:val="14"/>
-          <w:szCs w:val="14"/>
+          <w:sz w:val="18"/>
+          <w:szCs w:val="18"/>
         </w:rPr>
         <w:t>/d/courses/Git</w:t>
       </w:r>
@@ -21425,8 +21425,8 @@
           <w:rFonts w:ascii="Lucida Console" w:hAnsi="Lucida Console" w:cs="Lucida Console"/>
           <w:color w:val="00A89A"/>
           <w:kern w:val="0"/>
-          <w:sz w:val="14"/>
-          <w:szCs w:val="14"/>
+          <w:sz w:val="18"/>
+          <w:szCs w:val="18"/>
         </w:rPr>
         <w:t xml:space="preserve"> (master)</w:t>
       </w:r>
@@ -21442,16 +21442,16 @@
         <w:rPr>
           <w:rFonts w:ascii="Lucida Console" w:hAnsi="Lucida Console" w:cs="Lucida Console"/>
           <w:kern w:val="0"/>
-          <w:sz w:val="14"/>
-          <w:szCs w:val="14"/>
+          <w:sz w:val="18"/>
+          <w:szCs w:val="18"/>
         </w:rPr>
       </w:pPr>
       <w:r>
         <w:rPr>
           <w:rFonts w:ascii="Lucida Console" w:hAnsi="Lucida Console" w:cs="Lucida Console"/>
           <w:kern w:val="0"/>
-          <w:sz w:val="14"/>
-          <w:szCs w:val="14"/>
+          <w:sz w:val="18"/>
+          <w:szCs w:val="18"/>
         </w:rPr>
         <w:t>$ git push --set-upstream origin master</w:t>
       </w:r>
@@ -21467,16 +21467,16 @@
         <w:rPr>
           <w:rFonts w:ascii="Lucida Console" w:hAnsi="Lucida Console" w:cs="Lucida Console"/>
           <w:kern w:val="0"/>
-          <w:sz w:val="14"/>
-          <w:szCs w:val="14"/>
+          <w:sz w:val="18"/>
+          <w:szCs w:val="18"/>
         </w:rPr>
       </w:pPr>
       <w:r>
         <w:rPr>
           <w:rFonts w:ascii="Lucida Console" w:hAnsi="Lucida Console" w:cs="Lucida Console"/>
           <w:kern w:val="0"/>
-          <w:sz w:val="14"/>
-          <w:szCs w:val="14"/>
+          <w:sz w:val="18"/>
+          <w:szCs w:val="18"/>
         </w:rPr>
         <w:t>Enumerating objects: 44, done.</w:t>
       </w:r>
@@ -21492,16 +21492,16 @@
         <w:rPr>
           <w:rFonts w:ascii="Lucida Console" w:hAnsi="Lucida Console" w:cs="Lucida Console"/>
           <w:kern w:val="0"/>
-          <w:sz w:val="14"/>
-          <w:szCs w:val="14"/>
+          <w:sz w:val="18"/>
+          <w:szCs w:val="18"/>
         </w:rPr>
       </w:pPr>
       <w:r>
         <w:rPr>
           <w:rFonts w:ascii="Lucida Console" w:hAnsi="Lucida Console" w:cs="Lucida Console"/>
           <w:kern w:val="0"/>
-          <w:sz w:val="14"/>
-          <w:szCs w:val="14"/>
+          <w:sz w:val="18"/>
+          <w:szCs w:val="18"/>
         </w:rPr>
         <w:t>Counting objects: 100% (44/44), done.</w:t>
       </w:r>
@@ -21517,16 +21517,16 @@
         <w:rPr>
           <w:rFonts w:ascii="Lucida Console" w:hAnsi="Lucida Console" w:cs="Lucida Console"/>
           <w:kern w:val="0"/>
-          <w:sz w:val="14"/>
-          <w:szCs w:val="14"/>
+          <w:sz w:val="18"/>
+          <w:szCs w:val="18"/>
         </w:rPr>
       </w:pPr>
       <w:r>
         <w:rPr>
           <w:rFonts w:ascii="Lucida Console" w:hAnsi="Lucida Console" w:cs="Lucida Console"/>
           <w:kern w:val="0"/>
-          <w:sz w:val="14"/>
-          <w:szCs w:val="14"/>
+          <w:sz w:val="18"/>
+          <w:szCs w:val="18"/>
         </w:rPr>
         <w:t>Delta compression using up to 12 threads</w:t>
       </w:r>
@@ -21542,16 +21542,16 @@
         <w:rPr>
           <w:rFonts w:ascii="Lucida Console" w:hAnsi="Lucida Console" w:cs="Lucida Console"/>
           <w:kern w:val="0"/>
-          <w:sz w:val="14"/>
-          <w:szCs w:val="14"/>
+          <w:sz w:val="18"/>
+          <w:szCs w:val="18"/>
         </w:rPr>
       </w:pPr>
       <w:r>
         <w:rPr>
           <w:rFonts w:ascii="Lucida Console" w:hAnsi="Lucida Console" w:cs="Lucida Console"/>
           <w:kern w:val="0"/>
-          <w:sz w:val="14"/>
-          <w:szCs w:val="14"/>
+          <w:sz w:val="18"/>
+          <w:szCs w:val="18"/>
         </w:rPr>
         <w:t>Compressing objects: 100% (44/44), done.</w:t>
       </w:r>
@@ -21567,16 +21567,16 @@
         <w:rPr>
           <w:rFonts w:ascii="Lucida Console" w:hAnsi="Lucida Console" w:cs="Lucida Console"/>
           <w:kern w:val="0"/>
-          <w:sz w:val="14"/>
-          <w:szCs w:val="14"/>
+          <w:sz w:val="18"/>
+          <w:szCs w:val="18"/>
         </w:rPr>
       </w:pPr>
       <w:r>
         <w:rPr>
           <w:rFonts w:ascii="Lucida Console" w:hAnsi="Lucida Console" w:cs="Lucida Console"/>
           <w:kern w:val="0"/>
-          <w:sz w:val="14"/>
-          <w:szCs w:val="14"/>
+          <w:sz w:val="18"/>
+          <w:szCs w:val="18"/>
         </w:rPr>
         <w:t>Writing objects: 100% (44/44), 382.83 KiB | 3.79 MiB/s, done.</w:t>
       </w:r>
@@ -21592,16 +21592,16 @@
         <w:rPr>
           <w:rFonts w:ascii="Lucida Console" w:hAnsi="Lucida Console" w:cs="Lucida Console"/>
           <w:kern w:val="0"/>
-          <w:sz w:val="14"/>
-          <w:szCs w:val="14"/>
+          <w:sz w:val="18"/>
+          <w:szCs w:val="18"/>
         </w:rPr>
       </w:pPr>
       <w:r>
         <w:rPr>
           <w:rFonts w:ascii="Lucida Console" w:hAnsi="Lucida Console" w:cs="Lucida Console"/>
           <w:kern w:val="0"/>
-          <w:sz w:val="14"/>
-          <w:szCs w:val="14"/>
+          <w:sz w:val="18"/>
+          <w:szCs w:val="18"/>
         </w:rPr>
         <w:t>Total 44 (delta 18), reused 0 (delta 0), pack-reused 0</w:t>
       </w:r>
@@ -21617,16 +21617,16 @@
         <w:rPr>
           <w:rFonts w:ascii="Lucida Console" w:hAnsi="Lucida Console" w:cs="Lucida Console"/>
           <w:kern w:val="0"/>
-          <w:sz w:val="14"/>
-          <w:szCs w:val="14"/>
+          <w:sz w:val="18"/>
+          <w:szCs w:val="18"/>
         </w:rPr>
       </w:pPr>
       <w:r>
         <w:rPr>
           <w:rFonts w:ascii="Lucida Console" w:hAnsi="Lucida Console" w:cs="Lucida Console"/>
           <w:kern w:val="0"/>
-          <w:sz w:val="14"/>
-          <w:szCs w:val="14"/>
+          <w:sz w:val="18"/>
+          <w:szCs w:val="18"/>
         </w:rPr>
         <w:t>remote: Resolving deltas: 100% (18/18), done.</w:t>
       </w:r>
@@ -21642,16 +21642,16 @@
         <w:rPr>
           <w:rFonts w:ascii="Lucida Console" w:hAnsi="Lucida Console" w:cs="Lucida Console"/>
           <w:kern w:val="0"/>
-          <w:sz w:val="14"/>
-          <w:szCs w:val="14"/>
+          <w:sz w:val="18"/>
+          <w:szCs w:val="18"/>
         </w:rPr>
       </w:pPr>
       <w:r>
         <w:rPr>
           <w:rFonts w:ascii="Lucida Console" w:hAnsi="Lucida Console" w:cs="Lucida Console"/>
           <w:kern w:val="0"/>
-          <w:sz w:val="14"/>
-          <w:szCs w:val="14"/>
+          <w:sz w:val="18"/>
+          <w:szCs w:val="18"/>
         </w:rPr>
         <w:t>To https://github.com/engineerhakeem/First-repository.git</w:t>
       </w:r>
@@ -21667,16 +21667,16 @@
         <w:rPr>
           <w:rFonts w:ascii="Lucida Console" w:hAnsi="Lucida Console" w:cs="Lucida Console"/>
           <w:kern w:val="0"/>
-          <w:sz w:val="14"/>
-          <w:szCs w:val="14"/>
+          <w:sz w:val="18"/>
+          <w:szCs w:val="18"/>
         </w:rPr>
       </w:pPr>
       <w:r>
         <w:rPr>
           <w:rFonts w:ascii="Lucida Console" w:hAnsi="Lucida Console" w:cs="Lucida Console"/>
           <w:kern w:val="0"/>
-          <w:sz w:val="14"/>
-          <w:szCs w:val="14"/>
+          <w:sz w:val="18"/>
+          <w:szCs w:val="18"/>
         </w:rPr>
         <w:t xml:space="preserve"> * [new </w:t>
       </w:r>
@@ -21685,8 +21685,8 @@
         <w:rPr>
           <w:rFonts w:ascii="Lucida Console" w:hAnsi="Lucida Console" w:cs="Lucida Console"/>
           <w:kern w:val="0"/>
-          <w:sz w:val="14"/>
-          <w:szCs w:val="14"/>
+          <w:sz w:val="18"/>
+          <w:szCs w:val="18"/>
         </w:rPr>
         <w:t xml:space="preserve">branch]   </w:t>
       </w:r>
@@ -21695,8 +21695,8 @@
         <w:rPr>
           <w:rFonts w:ascii="Lucida Console" w:hAnsi="Lucida Console" w:cs="Lucida Console"/>
           <w:kern w:val="0"/>
-          <w:sz w:val="14"/>
-          <w:szCs w:val="14"/>
+          <w:sz w:val="18"/>
+          <w:szCs w:val="18"/>
         </w:rPr>
         <w:t xml:space="preserve">   master -&gt; master</w:t>
       </w:r>
@@ -21712,19 +21712,33 @@
         <w:rPr>
           <w:rFonts w:ascii="Lucida Console" w:hAnsi="Lucida Console" w:cs="Lucida Console"/>
           <w:kern w:val="0"/>
-          <w:sz w:val="14"/>
-          <w:szCs w:val="14"/>
+          <w:sz w:val="18"/>
+          <w:szCs w:val="18"/>
         </w:rPr>
       </w:pPr>
       <w:r>
         <w:rPr>
           <w:rFonts w:ascii="Lucida Console" w:hAnsi="Lucida Console" w:cs="Lucida Console"/>
           <w:kern w:val="0"/>
-          <w:sz w:val="14"/>
-          <w:szCs w:val="14"/>
+          <w:sz w:val="18"/>
+          <w:szCs w:val="18"/>
         </w:rPr>
         <w:t>branch 'master' set up to track 'origin/master'.</w:t>
       </w:r>
+    </w:p>
+    <w:p>
+      <w:pPr>
+        <w:pStyle w:val="NormalWeb"/>
+        <w:shd w:val="clear" w:color="auto" w:fill="FFFFFF"/>
+        <w:spacing w:before="288" w:beforeAutospacing="0" w:after="288" w:afterAutospacing="0"/>
+        <w:ind w:left="1080"/>
+        <w:rPr>
+          <w:rFonts w:asciiTheme="majorBidi" w:hAnsiTheme="majorBidi" w:cstheme="majorBidi"/>
+          <w:color w:val="000000"/>
+          <w:sz w:val="28"/>
+          <w:szCs w:val="28"/>
+        </w:rPr>
+      </w:pPr>
     </w:p>
     <w:p>
       <w:pPr>
@@ -21781,7 +21795,7 @@
                     <pic:cNvPicPr/>
                   </pic:nvPicPr>
                   <pic:blipFill>
-                    <a:blip r:embed="rId23" cstate="print">
+                    <a:blip r:embed="rId25" cstate="print">
                       <a:extLst>
                         <a:ext uri="{28A0092B-C50C-407E-A947-70E740481C1C}">
                           <a14:useLocalDpi xmlns:a14="http://schemas.microsoft.com/office/drawing/2010/main" val="0"/>
@@ -21956,6 +21970,19 @@
     <w:p>
       <w:pPr>
         <w:pStyle w:val="NormalWeb"/>
+        <w:shd w:val="clear" w:color="auto" w:fill="FFFFFF"/>
+        <w:spacing w:before="288" w:beforeAutospacing="0" w:after="288" w:afterAutospacing="0"/>
+        <w:rPr>
+          <w:rFonts w:asciiTheme="majorBidi" w:hAnsiTheme="majorBidi" w:cstheme="majorBidi"/>
+          <w:color w:val="000000"/>
+          <w:sz w:val="28"/>
+          <w:szCs w:val="28"/>
+        </w:rPr>
+      </w:pPr>
+    </w:p>
+    <w:p>
+      <w:pPr>
+        <w:pStyle w:val="NormalWeb"/>
         <w:numPr>
           <w:ilvl w:val="0"/>
           <w:numId w:val="12"/>
@@ -21969,17 +21996,293 @@
           <w:szCs w:val="28"/>
         </w:rPr>
       </w:pPr>
+      <w:r>
+        <w:rPr>
+          <w:rFonts w:asciiTheme="majorBidi" w:hAnsiTheme="majorBidi" w:cstheme="majorBidi"/>
+          <w:color w:val="000000"/>
+          <w:sz w:val="28"/>
+          <w:szCs w:val="28"/>
+        </w:rPr>
+        <w:lastRenderedPageBreak/>
+        <w:t>GitHub (Edit code)</w:t>
+      </w:r>
     </w:p>
     <w:p>
       <w:pPr>
         <w:pStyle w:val="NormalWeb"/>
+        <w:numPr>
+          <w:ilvl w:val="1"/>
+          <w:numId w:val="12"/>
+        </w:numPr>
         <w:shd w:val="clear" w:color="auto" w:fill="FFFFFF"/>
         <w:spacing w:before="288" w:beforeAutospacing="0" w:after="288" w:afterAutospacing="0"/>
         <w:rPr>
-          <w:rFonts w:ascii="Verdana" w:hAnsi="Verdana"/>
-          <w:color w:val="000000"/>
-          <w:sz w:val="23"/>
-          <w:szCs w:val="23"/>
+          <w:rFonts w:asciiTheme="majorBidi" w:hAnsiTheme="majorBidi" w:cstheme="majorBidi"/>
+          <w:color w:val="000000"/>
+          <w:sz w:val="28"/>
+          <w:szCs w:val="28"/>
+        </w:rPr>
+      </w:pPr>
+      <w:r>
+        <w:rPr>
+          <w:rFonts w:asciiTheme="majorBidi" w:hAnsiTheme="majorBidi" w:cstheme="majorBidi"/>
+          <w:color w:val="000000"/>
+          <w:sz w:val="28"/>
+          <w:szCs w:val="28"/>
+        </w:rPr>
+        <w:t>GitHub has an awesome code editor and the extension for their files is .md</w:t>
+      </w:r>
+    </w:p>
+    <w:p>
+      <w:pPr>
+        <w:pStyle w:val="NormalWeb"/>
+        <w:numPr>
+          <w:ilvl w:val="1"/>
+          <w:numId w:val="12"/>
+        </w:numPr>
+        <w:shd w:val="clear" w:color="auto" w:fill="FFFFFF"/>
+        <w:spacing w:before="288" w:after="288"/>
+        <w:rPr>
+          <w:rFonts w:asciiTheme="majorBidi" w:hAnsiTheme="majorBidi" w:cstheme="majorBidi"/>
+          <w:color w:val="000000"/>
+          <w:sz w:val="28"/>
+          <w:szCs w:val="28"/>
+        </w:rPr>
+      </w:pPr>
+      <w:r>
+        <w:rPr>
+          <w:rFonts w:asciiTheme="majorBidi" w:hAnsiTheme="majorBidi" w:cstheme="majorBidi"/>
+          <w:b/>
+          <w:bCs/>
+          <w:color w:val="FF0000"/>
+          <w:sz w:val="28"/>
+          <w:szCs w:val="28"/>
+          <w:u w:val="single"/>
+        </w:rPr>
+        <w:t>.md</w:t>
+      </w:r>
+      <w:r>
+        <w:rPr>
+          <w:rFonts w:asciiTheme="majorBidi" w:hAnsiTheme="majorBidi" w:cstheme="majorBidi"/>
+          <w:color w:val="FF0000"/>
+          <w:sz w:val="28"/>
+          <w:szCs w:val="28"/>
+        </w:rPr>
+        <w:t xml:space="preserve"> </w:t>
+      </w:r>
+      <w:r>
+        <w:rPr>
+          <w:rFonts w:asciiTheme="majorBidi" w:hAnsiTheme="majorBidi" w:cstheme="majorBidi"/>
+          <w:color w:val="000000"/>
+          <w:sz w:val="28"/>
+          <w:szCs w:val="28"/>
+        </w:rPr>
+        <w:t xml:space="preserve">refers </w:t>
+      </w:r>
+      <w:r>
+        <w:rPr>
+          <w:rFonts w:asciiTheme="majorBidi" w:hAnsiTheme="majorBidi" w:cstheme="majorBidi"/>
+          <w:color w:val="000000"/>
+          <w:sz w:val="28"/>
+          <w:szCs w:val="28"/>
+        </w:rPr>
+        <w:t xml:space="preserve">to </w:t>
+      </w:r>
+      <w:r>
+        <w:rPr>
+          <w:rFonts w:asciiTheme="majorBidi" w:hAnsiTheme="majorBidi" w:cstheme="majorBidi"/>
+          <w:i/>
+          <w:iCs/>
+          <w:color w:val="000000"/>
+          <w:sz w:val="28"/>
+          <w:szCs w:val="28"/>
+        </w:rPr>
+        <w:t>Markdown</w:t>
+      </w:r>
+      <w:r>
+        <w:rPr>
+          <w:rFonts w:asciiTheme="majorBidi" w:hAnsiTheme="majorBidi" w:cstheme="majorBidi"/>
+          <w:color w:val="000000"/>
+          <w:sz w:val="28"/>
+          <w:szCs w:val="28"/>
+        </w:rPr>
+        <w:t xml:space="preserve"> files. Markdown is a lightweight markup language that allows you to format plain text documents using simple and easy-to-read text formatting syntax. Markdown files often have a ".md" file extension.</w:t>
+      </w:r>
+    </w:p>
+    <w:p>
+      <w:pPr>
+        <w:pStyle w:val="NormalWeb"/>
+        <w:shd w:val="clear" w:color="auto" w:fill="FFFFFF"/>
+        <w:spacing w:before="288" w:beforeAutospacing="0" w:after="288" w:afterAutospacing="0"/>
+        <w:ind w:left="1440"/>
+        <w:rPr>
+          <w:rFonts w:asciiTheme="majorBidi" w:hAnsiTheme="majorBidi" w:cstheme="majorBidi"/>
+          <w:color w:val="000000"/>
+          <w:sz w:val="28"/>
+          <w:szCs w:val="28"/>
+        </w:rPr>
+      </w:pPr>
+      <w:r>
+        <w:rPr>
+          <w:rFonts w:asciiTheme="majorBidi" w:hAnsiTheme="majorBidi" w:cstheme="majorBidi"/>
+          <w:color w:val="000000"/>
+          <w:sz w:val="28"/>
+          <w:szCs w:val="28"/>
+        </w:rPr>
+        <w:t>Markdown is commonly used for creating documentation, README files, and other text-based content in software repositories hosted on GitHub and other platforms. GitHub automatically renders Markdown files when you view them in the repository, making it easy to create well-formatted documentation and READMEs for your projects.</w:t>
+      </w:r>
+    </w:p>
+    <w:p>
+      <w:pPr>
+        <w:pStyle w:val="NormalWeb"/>
+        <w:shd w:val="clear" w:color="auto" w:fill="FFFFFF"/>
+        <w:spacing w:before="288" w:beforeAutospacing="0" w:after="288" w:afterAutospacing="0"/>
+        <w:rPr>
+          <w:rFonts w:ascii="Verdana" w:hAnsi="Verdana"/>
+          <w:color w:val="000000"/>
+          <w:sz w:val="23"/>
+          <w:szCs w:val="23"/>
+        </w:rPr>
+      </w:pPr>
+    </w:p>
+    <w:p>
+      <w:pPr>
+        <w:pStyle w:val="NormalWeb"/>
+        <w:numPr>
+          <w:ilvl w:val="1"/>
+          <w:numId w:val="12"/>
+        </w:numPr>
+        <w:shd w:val="clear" w:color="auto" w:fill="FFFFFF"/>
+        <w:spacing w:before="288" w:beforeAutospacing="0" w:after="288" w:afterAutospacing="0"/>
+        <w:rPr>
+          <w:rFonts w:ascii="Verdana" w:hAnsi="Verdana"/>
+          <w:color w:val="000000"/>
+          <w:sz w:val="23"/>
+          <w:szCs w:val="23"/>
+        </w:rPr>
+      </w:pPr>
+      <w:r>
+        <w:rPr>
+          <w:rFonts w:ascii="Verdana" w:hAnsi="Verdana"/>
+          <w:color w:val="000000"/>
+          <w:sz w:val="23"/>
+          <w:szCs w:val="23"/>
+        </w:rPr>
+        <w:drawing>
+          <wp:anchor distT="0" distB="0" distL="114300" distR="114300" simplePos="0" relativeHeight="251663360" behindDoc="1" locked="0" layoutInCell="1" allowOverlap="1" wp14:anchorId="7A2CBEEE" wp14:editId="345E7E32">
+            <wp:simplePos x="0" y="0"/>
+            <wp:positionH relativeFrom="margin">
+              <wp:align>right</wp:align>
+            </wp:positionH>
+            <wp:positionV relativeFrom="paragraph">
+              <wp:posOffset>594995</wp:posOffset>
+            </wp:positionV>
+            <wp:extent cx="5021580" cy="1600200"/>
+            <wp:effectExtent l="0" t="0" r="7620" b="0"/>
+            <wp:wrapTight wrapText="bothSides">
+              <wp:wrapPolygon edited="0">
+                <wp:start x="0" y="0"/>
+                <wp:lineTo x="0" y="21343"/>
+                <wp:lineTo x="21551" y="21343"/>
+                <wp:lineTo x="21551" y="0"/>
+                <wp:lineTo x="0" y="0"/>
+              </wp:wrapPolygon>
+            </wp:wrapTight>
+            <wp:docPr id="1897008463" name="Picture 1"/>
+            <wp:cNvGraphicFramePr>
+              <a:graphicFrameLocks xmlns:a="http://schemas.openxmlformats.org/drawingml/2006/main" noChangeAspect="1"/>
+            </wp:cNvGraphicFramePr>
+            <a:graphic xmlns:a="http://schemas.openxmlformats.org/drawingml/2006/main">
+              <a:graphicData uri="http://schemas.openxmlformats.org/drawingml/2006/picture">
+                <pic:pic xmlns:pic="http://schemas.openxmlformats.org/drawingml/2006/picture">
+                  <pic:nvPicPr>
+                    <pic:cNvPr id="1897008463" name=""/>
+                    <pic:cNvPicPr/>
+                  </pic:nvPicPr>
+                  <pic:blipFill>
+                    <a:blip r:embed="rId26" cstate="print">
+                      <a:extLst>
+                        <a:ext uri="{28A0092B-C50C-407E-A947-70E740481C1C}">
+                          <a14:useLocalDpi xmlns:a14="http://schemas.microsoft.com/office/drawing/2010/main" val="0"/>
+                        </a:ext>
+                      </a:extLst>
+                    </a:blip>
+                    <a:stretch>
+                      <a:fillRect/>
+                    </a:stretch>
+                  </pic:blipFill>
+                  <pic:spPr>
+                    <a:xfrm>
+                      <a:off x="0" y="0"/>
+                      <a:ext cx="5021580" cy="1600200"/>
+                    </a:xfrm>
+                    <a:prstGeom prst="rect">
+                      <a:avLst/>
+                    </a:prstGeom>
+                  </pic:spPr>
+                </pic:pic>
+              </a:graphicData>
+            </a:graphic>
+            <wp14:sizeRelH relativeFrom="margin">
+              <wp14:pctWidth>0</wp14:pctWidth>
+            </wp14:sizeRelH>
+            <wp14:sizeRelV relativeFrom="margin">
+              <wp14:pctHeight>0</wp14:pctHeight>
+            </wp14:sizeRelV>
+          </wp:anchor>
+        </w:drawing>
+      </w:r>
+      <w:r>
+        <w:rPr>
+          <w:rFonts w:asciiTheme="majorBidi" w:hAnsiTheme="majorBidi" w:cstheme="majorBidi"/>
+          <w:color w:val="000000"/>
+          <w:sz w:val="28"/>
+          <w:szCs w:val="28"/>
+        </w:rPr>
+        <w:t>Now go to the README.md in the GitHub repo, edit it, change or add what you want, then commit the changes.</w:t>
+      </w:r>
+    </w:p>
+    <w:p>
+      <w:pPr>
+        <w:pStyle w:val="NormalWeb"/>
+        <w:shd w:val="clear" w:color="auto" w:fill="FFFFFF"/>
+        <w:spacing w:before="288" w:beforeAutospacing="0" w:after="288" w:afterAutospacing="0"/>
+        <w:ind w:left="1440"/>
+        <w:rPr>
+          <w:rFonts w:ascii="Verdana" w:hAnsi="Verdana"/>
+          <w:color w:val="000000"/>
+          <w:sz w:val="23"/>
+          <w:szCs w:val="23"/>
+        </w:rPr>
+      </w:pPr>
+    </w:p>
+    <w:p>
+      <w:pPr>
+        <w:pStyle w:val="NormalWeb"/>
+        <w:shd w:val="clear" w:color="auto" w:fill="FFFFFF"/>
+        <w:spacing w:before="288" w:beforeAutospacing="0" w:after="288" w:afterAutospacing="0"/>
+        <w:rPr>
+          <w:rFonts w:ascii="Verdana" w:hAnsi="Verdana"/>
+          <w:color w:val="000000"/>
+          <w:sz w:val="23"/>
+          <w:szCs w:val="23"/>
+        </w:rPr>
+      </w:pPr>
+    </w:p>
+    <w:p>
+      <w:pPr>
+        <w:pStyle w:val="NormalWeb"/>
+        <w:numPr>
+          <w:ilvl w:val="0"/>
+          <w:numId w:val="12"/>
+        </w:numPr>
+        <w:shd w:val="clear" w:color="auto" w:fill="FFFFFF"/>
+        <w:spacing w:before="288" w:beforeAutospacing="0" w:after="288" w:afterAutospacing="0"/>
+        <w:rPr>
+          <w:rFonts w:asciiTheme="majorBidi" w:hAnsiTheme="majorBidi" w:cstheme="majorBidi"/>
+          <w:color w:val="000000"/>
+          <w:sz w:val="28"/>
+          <w:szCs w:val="28"/>
         </w:rPr>
       </w:pPr>
     </w:p>
@@ -22030,6 +22333,56 @@
     </w:sectPr>
   </w:body>
 </w:document>
+</file>
+
+<file path=word/endnotes.xml><?xml version="1.0" encoding="utf-8"?>
+<w:endnotes xmlns:wpc="http://schemas.microsoft.com/office/word/2010/wordprocessingCanvas" xmlns:cx="http://schemas.microsoft.com/office/drawing/2014/chartex" xmlns:cx1="http://schemas.microsoft.com/office/drawing/2015/9/8/chartex" xmlns:cx2="http://schemas.microsoft.com/office/drawing/2015/10/21/chartex" xmlns:cx3="http://schemas.microsoft.com/office/drawing/2016/5/9/chartex" xmlns:cx4="http://schemas.microsoft.com/office/drawing/2016/5/10/chartex" xmlns:cx5="http://schemas.microsoft.com/office/drawing/2016/5/11/chartex" xmlns:cx6="http://schemas.microsoft.com/office/drawing/2016/5/12/chartex" xmlns:cx7="http://schemas.microsoft.com/office/drawing/2016/5/13/chartex" xmlns:cx8="http://schemas.microsoft.com/office/drawing/2016/5/14/chartex" xmlns:mc="http://schemas.openxmlformats.org/markup-compatibility/2006" xmlns:aink="http://schemas.microsoft.com/office/drawing/2016/ink" xmlns:am3d="http://schemas.microsoft.com/office/drawing/2017/model3d" xmlns:o="urn:schemas-microsoft-com:office:office" xmlns:oel="http://schemas.microsoft.com/office/2019/extlst" xmlns:r="http://schemas.openxmlformats.org/officeDocument/2006/relationships" xmlns:m="http://schemas.openxmlformats.org/officeDocument/2006/math" xmlns:v="urn:schemas-microsoft-com:vml" xmlns:wp14="http://schemas.microsoft.com/office/word/2010/wordprocessingDrawing" xmlns:wp="http://schemas.openxmlformats.org/drawingml/2006/wordprocessingDrawing" xmlns:w10="urn:schemas-microsoft-com:office:word" xmlns:w="http://schemas.openxmlformats.org/wordprocessingml/2006/main" xmlns:w14="http://schemas.microsoft.com/office/word/2010/wordml" xmlns:w15="http://schemas.microsoft.com/office/word/2012/wordml" xmlns:w16cex="http://schemas.microsoft.com/office/word/2018/wordml/cex" xmlns:w16cid="http://schemas.microsoft.com/office/word/2016/wordml/cid" xmlns:w16="http://schemas.microsoft.com/office/word/2018/wordml" xmlns:w16sdtdh="http://schemas.microsoft.com/office/word/2020/wordml/sdtdatahash" xmlns:w16se="http://schemas.microsoft.com/office/word/2015/wordml/symex" xmlns:wpg="http://schemas.microsoft.com/office/word/2010/wordprocessingGroup" xmlns:wpi="http://schemas.microsoft.com/office/word/2010/wordprocessingInk" xmlns:wne="http://schemas.microsoft.com/office/word/2006/wordml" xmlns:wps="http://schemas.microsoft.com/office/word/2010/wordprocessingShape" mc:Ignorable="w14 w15 w16se w16cid w16 w16cex w16sdtdh wp14">
+  <w:endnote w:type="separator" w:id="-1">
+    <w:p>
+      <w:pPr>
+        <w:spacing w:after="0" w:line="240" w:lineRule="auto"/>
+      </w:pPr>
+      <w:r>
+        <w:separator/>
+      </w:r>
+    </w:p>
+  </w:endnote>
+  <w:endnote w:type="continuationSeparator" w:id="0">
+    <w:p>
+      <w:pPr>
+        <w:spacing w:after="0" w:line="240" w:lineRule="auto"/>
+      </w:pPr>
+      <w:r>
+        <w:continuationSeparator/>
+      </w:r>
+    </w:p>
+  </w:endnote>
+</w:endnotes>
+</file>
+
+<file path=word/footnotes.xml><?xml version="1.0" encoding="utf-8"?>
+<w:footnotes xmlns:wpc="http://schemas.microsoft.com/office/word/2010/wordprocessingCanvas" xmlns:cx="http://schemas.microsoft.com/office/drawing/2014/chartex" xmlns:cx1="http://schemas.microsoft.com/office/drawing/2015/9/8/chartex" xmlns:cx2="http://schemas.microsoft.com/office/drawing/2015/10/21/chartex" xmlns:cx3="http://schemas.microsoft.com/office/drawing/2016/5/9/chartex" xmlns:cx4="http://schemas.microsoft.com/office/drawing/2016/5/10/chartex" xmlns:cx5="http://schemas.microsoft.com/office/drawing/2016/5/11/chartex" xmlns:cx6="http://schemas.microsoft.com/office/drawing/2016/5/12/chartex" xmlns:cx7="http://schemas.microsoft.com/office/drawing/2016/5/13/chartex" xmlns:cx8="http://schemas.microsoft.com/office/drawing/2016/5/14/chartex" xmlns:mc="http://schemas.openxmlformats.org/markup-compatibility/2006" xmlns:aink="http://schemas.microsoft.com/office/drawing/2016/ink" xmlns:am3d="http://schemas.microsoft.com/office/drawing/2017/model3d" xmlns:o="urn:schemas-microsoft-com:office:office" xmlns:oel="http://schemas.microsoft.com/office/2019/extlst" xmlns:r="http://schemas.openxmlformats.org/officeDocument/2006/relationships" xmlns:m="http://schemas.openxmlformats.org/officeDocument/2006/math" xmlns:v="urn:schemas-microsoft-com:vml" xmlns:wp14="http://schemas.microsoft.com/office/word/2010/wordprocessingDrawing" xmlns:wp="http://schemas.openxmlformats.org/drawingml/2006/wordprocessingDrawing" xmlns:w10="urn:schemas-microsoft-com:office:word" xmlns:w="http://schemas.openxmlformats.org/wordprocessingml/2006/main" xmlns:w14="http://schemas.microsoft.com/office/word/2010/wordml" xmlns:w15="http://schemas.microsoft.com/office/word/2012/wordml" xmlns:w16cex="http://schemas.microsoft.com/office/word/2018/wordml/cex" xmlns:w16cid="http://schemas.microsoft.com/office/word/2016/wordml/cid" xmlns:w16="http://schemas.microsoft.com/office/word/2018/wordml" xmlns:w16sdtdh="http://schemas.microsoft.com/office/word/2020/wordml/sdtdatahash" xmlns:w16se="http://schemas.microsoft.com/office/word/2015/wordml/symex" xmlns:wpg="http://schemas.microsoft.com/office/word/2010/wordprocessingGroup" xmlns:wpi="http://schemas.microsoft.com/office/word/2010/wordprocessingInk" xmlns:wne="http://schemas.microsoft.com/office/word/2006/wordml" xmlns:wps="http://schemas.microsoft.com/office/word/2010/wordprocessingShape" mc:Ignorable="w14 w15 w16se w16cid w16 w16cex w16sdtdh wp14">
+  <w:footnote w:type="separator" w:id="-1">
+    <w:p>
+      <w:pPr>
+        <w:spacing w:after="0" w:line="240" w:lineRule="auto"/>
+      </w:pPr>
+      <w:r>
+        <w:separator/>
+      </w:r>
+    </w:p>
+  </w:footnote>
+  <w:footnote w:type="continuationSeparator" w:id="0">
+    <w:p>
+      <w:pPr>
+        <w:spacing w:after="0" w:line="240" w:lineRule="auto"/>
+      </w:pPr>
+      <w:r>
+        <w:continuationSeparator/>
+      </w:r>
+    </w:p>
+  </w:footnote>
+</w:footnotes>
 </file>
 
 <file path=word/numbering.xml><?xml version="1.0" encoding="utf-8"?>
@@ -23342,7 +23695,7 @@
   <w:abstractNum w:abstractNumId="9" w15:restartNumberingAfterBreak="0">
     <w:nsid w:val="63033AAC"/>
     <w:multiLevelType w:val="hybridMultilevel"/>
-    <w:tmpl w:val="0D607946"/>
+    <w:tmpl w:val="EA70543A"/>
     <w:lvl w:ilvl="0" w:tplc="04090001">
       <w:start w:val="1"/>
       <w:numFmt w:val="bullet"/>
@@ -24635,6 +24988,50 @@
       <w:contextualSpacing/>
     </w:pPr>
   </w:style>
+  <w:style w:type="paragraph" w:styleId="Header">
+    <w:name w:val="header"/>
+    <w:basedOn w:val="Normal"/>
+    <w:link w:val="HeaderChar"/>
+    <w:uiPriority w:val="99"/>
+    <w:unhideWhenUsed/>
+    <w:rsid w:val="006C24F5"/>
+    <w:pPr>
+      <w:tabs>
+        <w:tab w:val="center" w:pos="4680"/>
+        <w:tab w:val="right" w:pos="9360"/>
+      </w:tabs>
+      <w:spacing w:after="0" w:line="240" w:lineRule="auto"/>
+    </w:pPr>
+  </w:style>
+  <w:style w:type="character" w:customStyle="1" w:styleId="HeaderChar">
+    <w:name w:val="Header Char"/>
+    <w:basedOn w:val="DefaultParagraphFont"/>
+    <w:link w:val="Header"/>
+    <w:uiPriority w:val="99"/>
+    <w:rsid w:val="006C24F5"/>
+  </w:style>
+  <w:style w:type="paragraph" w:styleId="Footer">
+    <w:name w:val="footer"/>
+    <w:basedOn w:val="Normal"/>
+    <w:link w:val="FooterChar"/>
+    <w:uiPriority w:val="99"/>
+    <w:unhideWhenUsed/>
+    <w:rsid w:val="006C24F5"/>
+    <w:pPr>
+      <w:tabs>
+        <w:tab w:val="center" w:pos="4680"/>
+        <w:tab w:val="right" w:pos="9360"/>
+      </w:tabs>
+      <w:spacing w:after="0" w:line="240" w:lineRule="auto"/>
+    </w:pPr>
+  </w:style>
+  <w:style w:type="character" w:customStyle="1" w:styleId="FooterChar">
+    <w:name w:val="Footer Char"/>
+    <w:basedOn w:val="DefaultParagraphFont"/>
+    <w:link w:val="Footer"/>
+    <w:uiPriority w:val="99"/>
+    <w:rsid w:val="006C24F5"/>
+  </w:style>
 </w:styles>
 </file>
 

</xml_diff>

<commit_message>
Before Pull from GitHub
</commit_message>
<xml_diff>
--- a/git_and_github.docx
+++ b/git_and_github.docx
@@ -1696,31 +1696,7 @@
           <w14:ligatures w14:val="none"/>
         </w:rPr>
         <w:lastRenderedPageBreak/>
-        <w:t xml:space="preserve">For Windows, you can use Git bash, which comes included in Git for Windows. For Mac and </w:t>
-      </w:r>
-      <w:proofErr w:type="gramStart"/>
-      <w:r>
-        <w:rPr>
-          <w:rFonts w:ascii="Verdana" w:eastAsia="Times New Roman" w:hAnsi="Verdana" w:cs="Times New Roman"/>
-          <w:color w:val="000000"/>
-          <w:kern w:val="0"/>
-          <w:sz w:val="23"/>
-          <w:szCs w:val="23"/>
-          <w14:ligatures w14:val="none"/>
-        </w:rPr>
-        <w:t>Linux</w:t>
-      </w:r>
-      <w:proofErr w:type="gramEnd"/>
-      <w:r>
-        <w:rPr>
-          <w:rFonts w:ascii="Verdana" w:eastAsia="Times New Roman" w:hAnsi="Verdana" w:cs="Times New Roman"/>
-          <w:color w:val="000000"/>
-          <w:kern w:val="0"/>
-          <w:sz w:val="23"/>
-          <w:szCs w:val="23"/>
-          <w14:ligatures w14:val="none"/>
-        </w:rPr>
-        <w:t xml:space="preserve"> you can use the built-in terminal.</w:t>
+        <w:t>For Windows, you can use Git bash, which comes included in Git for Windows. For Mac and Linux you can use the built-in terminal.</w:t>
       </w:r>
     </w:p>
     <w:p>
@@ -2040,7 +2016,6 @@
         <w:t xml:space="preserve"> config --global </w:t>
       </w:r>
       <w:proofErr w:type="spellStart"/>
-      <w:proofErr w:type="gramStart"/>
       <w:r>
         <w:rPr>
           <w:rStyle w:val="HTMLCode"/>
@@ -2052,7 +2027,6 @@
         <w:t>user.email</w:t>
       </w:r>
       <w:proofErr w:type="spellEnd"/>
-      <w:proofErr w:type="gramEnd"/>
       <w:r>
         <w:rPr>
           <w:rStyle w:val="HTMLCode"/>
@@ -2106,27 +2080,7 @@
           <w:sz w:val="23"/>
           <w:szCs w:val="23"/>
         </w:rPr>
-        <w:t xml:space="preserve">Change the </w:t>
-      </w:r>
-      <w:proofErr w:type="gramStart"/>
-      <w:r>
-        <w:rPr>
-          <w:rFonts w:ascii="Verdana" w:hAnsi="Verdana"/>
-          <w:color w:val="000000"/>
-          <w:sz w:val="23"/>
-          <w:szCs w:val="23"/>
-        </w:rPr>
-        <w:t>user</w:t>
-      </w:r>
-      <w:proofErr w:type="gramEnd"/>
-      <w:r>
-        <w:rPr>
-          <w:rFonts w:ascii="Verdana" w:hAnsi="Verdana"/>
-          <w:color w:val="000000"/>
-          <w:sz w:val="23"/>
-          <w:szCs w:val="23"/>
-        </w:rPr>
-        <w:t xml:space="preserve"> name and e-mail address to your own. You will probably also want to use this when registering to GitHub later on.</w:t>
+        <w:t>Change the user name and e-mail address to your own. You will probably also want to use this when registering to GitHub later on.</w:t>
       </w:r>
     </w:p>
     <w:p>
@@ -2887,7 +2841,6 @@
         <w:t>myproject</w:t>
       </w:r>
       <w:proofErr w:type="spellEnd"/>
-      <w:proofErr w:type="gramStart"/>
       <w:r>
         <w:rPr>
           <w:rStyle w:val="HTMLCode"/>
@@ -2896,18 +2849,7 @@
           <w:sz w:val="23"/>
           <w:szCs w:val="23"/>
         </w:rPr>
-        <w:t>/.git</w:t>
-      </w:r>
-      <w:proofErr w:type="gramEnd"/>
-      <w:r>
-        <w:rPr>
-          <w:rStyle w:val="HTMLCode"/>
-          <w:rFonts w:ascii="Consolas" w:hAnsi="Consolas"/>
-          <w:color w:val="000000"/>
-          <w:sz w:val="23"/>
-          <w:szCs w:val="23"/>
-        </w:rPr>
-        <w:t>/</w:t>
+        <w:t>/.git/</w:t>
       </w:r>
     </w:p>
     <w:p>
@@ -3080,25 +3022,14 @@
           <w:szCs w:val="23"/>
         </w:rPr>
       </w:pPr>
-      <w:proofErr w:type="gramStart"/>
-      <w:r>
-        <w:rPr>
-          <w:rFonts w:ascii="Verdana" w:hAnsi="Verdana"/>
-          <w:color w:val="000000"/>
-          <w:sz w:val="23"/>
-          <w:szCs w:val="23"/>
-        </w:rPr>
-        <w:t>So</w:t>
-      </w:r>
-      <w:proofErr w:type="gramEnd"/>
-      <w:r>
-        <w:rPr>
-          <w:rFonts w:ascii="Verdana" w:hAnsi="Verdana"/>
-          <w:color w:val="000000"/>
-          <w:sz w:val="23"/>
-          <w:szCs w:val="23"/>
-        </w:rPr>
-        <w:t xml:space="preserve"> let's add some files, or create a new file using your </w:t>
+      <w:r>
+        <w:rPr>
+          <w:rFonts w:ascii="Verdana" w:hAnsi="Verdana"/>
+          <w:color w:val="000000"/>
+          <w:sz w:val="23"/>
+          <w:szCs w:val="23"/>
+        </w:rPr>
+        <w:t xml:space="preserve">So let's add some files, or create a new file using your </w:t>
       </w:r>
       <w:proofErr w:type="spellStart"/>
       <w:r>
@@ -4098,27 +4029,7 @@
           <w:sz w:val="23"/>
           <w:szCs w:val="23"/>
         </w:rPr>
-        <w:t xml:space="preserve">. </w:t>
-      </w:r>
-      <w:proofErr w:type="gramStart"/>
-      <w:r>
-        <w:rPr>
-          <w:rFonts w:ascii="Verdana" w:hAnsi="Verdana"/>
-          <w:color w:val="000000"/>
-          <w:sz w:val="23"/>
-          <w:szCs w:val="23"/>
-        </w:rPr>
-        <w:t>So</w:t>
-      </w:r>
-      <w:proofErr w:type="gramEnd"/>
-      <w:r>
-        <w:rPr>
-          <w:rFonts w:ascii="Verdana" w:hAnsi="Verdana"/>
-          <w:color w:val="000000"/>
-          <w:sz w:val="23"/>
-          <w:szCs w:val="23"/>
-        </w:rPr>
-        <w:t xml:space="preserve"> we can add it to the Staging Environment:</w:t>
+        <w:t>. So we can add it to the Staging Environment:</w:t>
       </w:r>
     </w:p>
     <w:p>
@@ -4238,19 +4149,8 @@
           <w:sz w:val="23"/>
           <w:szCs w:val="23"/>
         </w:rPr>
-        <w:t xml:space="preserve">. Let's check the </w:t>
-      </w:r>
-      <w:proofErr w:type="gramStart"/>
-      <w:r>
-        <w:rPr>
-          <w:rFonts w:ascii="Verdana" w:hAnsi="Verdana"/>
-          <w:color w:val="000000"/>
-          <w:sz w:val="23"/>
-          <w:szCs w:val="23"/>
-        </w:rPr>
-        <w:t>status::</w:t>
-      </w:r>
-      <w:proofErr w:type="gramEnd"/>
+        <w:t>. Let's check the status::</w:t>
+      </w:r>
     </w:p>
     <w:p>
       <w:pPr>
@@ -5203,29 +5103,7 @@
           <w:sz w:val="23"/>
           <w:szCs w:val="23"/>
         </w:rPr>
-        <w:t xml:space="preserve"> 3 files changed, 26 </w:t>
-      </w:r>
-      <w:proofErr w:type="gramStart"/>
-      <w:r>
-        <w:rPr>
-          <w:rStyle w:val="HTMLCode"/>
-          <w:rFonts w:ascii="Consolas" w:hAnsi="Consolas"/>
-          <w:color w:val="000000"/>
-          <w:sz w:val="23"/>
-          <w:szCs w:val="23"/>
-        </w:rPr>
-        <w:t>insertions(</w:t>
-      </w:r>
-      <w:proofErr w:type="gramEnd"/>
-      <w:r>
-        <w:rPr>
-          <w:rStyle w:val="HTMLCode"/>
-          <w:rFonts w:ascii="Consolas" w:hAnsi="Consolas"/>
-          <w:color w:val="000000"/>
-          <w:sz w:val="23"/>
-          <w:szCs w:val="23"/>
-        </w:rPr>
-        <w:t>+)</w:t>
+        <w:t xml:space="preserve"> 3 files changed, 26 insertions(+)</w:t>
       </w:r>
     </w:p>
     <w:p>
@@ -5857,31 +5735,7 @@
           <w:szCs w:val="23"/>
           <w14:ligatures w14:val="none"/>
         </w:rPr>
-        <w:t xml:space="preserve">We see the file we expected is modified. </w:t>
-      </w:r>
-      <w:proofErr w:type="gramStart"/>
-      <w:r>
-        <w:rPr>
-          <w:rFonts w:ascii="Verdana" w:eastAsia="Times New Roman" w:hAnsi="Verdana" w:cs="Times New Roman"/>
-          <w:color w:val="000000"/>
-          <w:kern w:val="0"/>
-          <w:sz w:val="23"/>
-          <w:szCs w:val="23"/>
-          <w14:ligatures w14:val="none"/>
-        </w:rPr>
-        <w:t>So</w:t>
-      </w:r>
-      <w:proofErr w:type="gramEnd"/>
-      <w:r>
-        <w:rPr>
-          <w:rFonts w:ascii="Verdana" w:eastAsia="Times New Roman" w:hAnsi="Verdana" w:cs="Times New Roman"/>
-          <w:color w:val="000000"/>
-          <w:kern w:val="0"/>
-          <w:sz w:val="23"/>
-          <w:szCs w:val="23"/>
-          <w14:ligatures w14:val="none"/>
-        </w:rPr>
-        <w:t xml:space="preserve"> let's commit it directly:</w:t>
+        <w:t>We see the file we expected is modified. So let's commit it directly:</w:t>
       </w:r>
     </w:p>
     <w:p>
@@ -6059,31 +5913,7 @@
           <w:szCs w:val="23"/>
           <w14:ligatures w14:val="none"/>
         </w:rPr>
-        <w:t xml:space="preserve"> 1 file changed, 1 </w:t>
-      </w:r>
-      <w:proofErr w:type="gramStart"/>
-      <w:r>
-        <w:rPr>
-          <w:rFonts w:ascii="Consolas" w:eastAsia="Times New Roman" w:hAnsi="Consolas" w:cs="Courier New"/>
-          <w:color w:val="000000"/>
-          <w:kern w:val="0"/>
-          <w:sz w:val="23"/>
-          <w:szCs w:val="23"/>
-          <w14:ligatures w14:val="none"/>
-        </w:rPr>
-        <w:t>insertion(</w:t>
-      </w:r>
-      <w:proofErr w:type="gramEnd"/>
-      <w:r>
-        <w:rPr>
-          <w:rFonts w:ascii="Consolas" w:eastAsia="Times New Roman" w:hAnsi="Consolas" w:cs="Courier New"/>
-          <w:color w:val="000000"/>
-          <w:kern w:val="0"/>
-          <w:sz w:val="23"/>
-          <w:szCs w:val="23"/>
-          <w14:ligatures w14:val="none"/>
-        </w:rPr>
-        <w:t>+)</w:t>
+        <w:t xml:space="preserve"> 1 file changed, 1 insertion(+)</w:t>
       </w:r>
     </w:p>
     <w:p>
@@ -6556,31 +6386,7 @@
           <w:szCs w:val="23"/>
           <w14:ligatures w14:val="none"/>
         </w:rPr>
-        <w:t> </w:t>
-      </w:r>
-      <w:proofErr w:type="gramStart"/>
-      <w:r>
-        <w:rPr>
-          <w:rFonts w:ascii="Verdana" w:eastAsia="Times New Roman" w:hAnsi="Verdana" w:cs="Times New Roman"/>
-          <w:color w:val="000000"/>
-          <w:kern w:val="0"/>
-          <w:sz w:val="23"/>
-          <w:szCs w:val="23"/>
-          <w14:ligatures w14:val="none"/>
-        </w:rPr>
-        <w:t>-  See</w:t>
-      </w:r>
-      <w:proofErr w:type="gramEnd"/>
-      <w:r>
-        <w:rPr>
-          <w:rFonts w:ascii="Verdana" w:eastAsia="Times New Roman" w:hAnsi="Verdana" w:cs="Times New Roman"/>
-          <w:color w:val="000000"/>
-          <w:kern w:val="0"/>
-          <w:sz w:val="23"/>
-          <w:szCs w:val="23"/>
-          <w14:ligatures w14:val="none"/>
-        </w:rPr>
-        <w:t xml:space="preserve"> all the available options for the specific command</w:t>
+        <w:t> -  See all the available options for the specific command</w:t>
       </w:r>
     </w:p>
     <w:p>
@@ -6620,31 +6426,7 @@
           <w:szCs w:val="23"/>
           <w14:ligatures w14:val="none"/>
         </w:rPr>
-        <w:t> </w:t>
-      </w:r>
-      <w:proofErr w:type="gramStart"/>
-      <w:r>
-        <w:rPr>
-          <w:rFonts w:ascii="Verdana" w:eastAsia="Times New Roman" w:hAnsi="Verdana" w:cs="Times New Roman"/>
-          <w:color w:val="000000"/>
-          <w:kern w:val="0"/>
-          <w:sz w:val="23"/>
-          <w:szCs w:val="23"/>
-          <w14:ligatures w14:val="none"/>
-        </w:rPr>
-        <w:t>-  See</w:t>
-      </w:r>
-      <w:proofErr w:type="gramEnd"/>
-      <w:r>
-        <w:rPr>
-          <w:rFonts w:ascii="Verdana" w:eastAsia="Times New Roman" w:hAnsi="Verdana" w:cs="Times New Roman"/>
-          <w:color w:val="000000"/>
-          <w:kern w:val="0"/>
-          <w:sz w:val="23"/>
-          <w:szCs w:val="23"/>
-          <w14:ligatures w14:val="none"/>
-        </w:rPr>
-        <w:t xml:space="preserve"> all possible commands</w:t>
+        <w:t> -  See all possible commands</w:t>
       </w:r>
     </w:p>
     <w:p>
@@ -8335,25 +8117,14 @@
           <w:szCs w:val="23"/>
         </w:rPr>
       </w:pPr>
-      <w:proofErr w:type="gramStart"/>
-      <w:r>
-        <w:rPr>
-          <w:rFonts w:ascii="Verdana" w:hAnsi="Verdana"/>
-          <w:color w:val="000000"/>
-          <w:sz w:val="23"/>
-          <w:szCs w:val="23"/>
-        </w:rPr>
-        <w:t>So</w:t>
-      </w:r>
-      <w:proofErr w:type="gramEnd"/>
-      <w:r>
-        <w:rPr>
-          <w:rFonts w:ascii="Verdana" w:hAnsi="Verdana"/>
-          <w:color w:val="000000"/>
-          <w:sz w:val="23"/>
-          <w:szCs w:val="23"/>
-        </w:rPr>
-        <w:t xml:space="preserve"> we create a new </w:t>
+      <w:r>
+        <w:rPr>
+          <w:rFonts w:ascii="Verdana" w:hAnsi="Verdana"/>
+          <w:color w:val="000000"/>
+          <w:sz w:val="23"/>
+          <w:szCs w:val="23"/>
+        </w:rPr>
+        <w:t>So we create a new </w:t>
       </w:r>
       <w:r>
         <w:rPr>
@@ -8639,20 +8410,8 @@
           <w:sz w:val="23"/>
           <w:szCs w:val="23"/>
         </w:rPr>
-        <w:t xml:space="preserve">* </w:t>
-      </w:r>
-      <w:proofErr w:type="gramStart"/>
-      <w:r>
-        <w:rPr>
-          <w:rStyle w:val="HTMLCode"/>
-          <w:rFonts w:ascii="Consolas" w:hAnsi="Consolas"/>
-          <w:color w:val="000000"/>
-          <w:sz w:val="23"/>
-          <w:szCs w:val="23"/>
-        </w:rPr>
-        <w:t>master</w:t>
-      </w:r>
-      <w:proofErr w:type="gramEnd"/>
+        <w:t>* master</w:t>
+      </w:r>
     </w:p>
     <w:p>
       <w:pPr>
@@ -10730,7 +10489,6 @@
           <w14:ligatures w14:val="none"/>
         </w:rPr>
       </w:pPr>
-      <w:proofErr w:type="gramStart"/>
       <w:r>
         <w:rPr>
           <w:rFonts w:ascii="Verdana" w:eastAsia="Times New Roman" w:hAnsi="Verdana" w:cs="Times New Roman"/>
@@ -10740,19 +10498,7 @@
           <w:szCs w:val="23"/>
           <w14:ligatures w14:val="none"/>
         </w:rPr>
-        <w:t>So</w:t>
-      </w:r>
-      <w:proofErr w:type="gramEnd"/>
-      <w:r>
-        <w:rPr>
-          <w:rFonts w:ascii="Verdana" w:eastAsia="Times New Roman" w:hAnsi="Verdana" w:cs="Times New Roman"/>
-          <w:color w:val="000000"/>
-          <w:kern w:val="0"/>
-          <w:sz w:val="23"/>
-          <w:szCs w:val="23"/>
-          <w14:ligatures w14:val="none"/>
-        </w:rPr>
-        <w:t xml:space="preserve"> let's go through what happens here:</w:t>
+        <w:t>So let's go through what happens here:</w:t>
       </w:r>
     </w:p>
     <w:p>
@@ -10859,7 +10605,6 @@
           <w14:ligatures w14:val="none"/>
         </w:rPr>
       </w:pPr>
-      <w:proofErr w:type="gramStart"/>
       <w:r>
         <w:rPr>
           <w:rFonts w:ascii="Verdana" w:eastAsia="Times New Roman" w:hAnsi="Verdana" w:cs="Times New Roman"/>
@@ -10869,19 +10614,7 @@
           <w:szCs w:val="23"/>
           <w14:ligatures w14:val="none"/>
         </w:rPr>
-        <w:t>So</w:t>
-      </w:r>
-      <w:proofErr w:type="gramEnd"/>
-      <w:r>
-        <w:rPr>
-          <w:rFonts w:ascii="Verdana" w:eastAsia="Times New Roman" w:hAnsi="Verdana" w:cs="Times New Roman"/>
-          <w:color w:val="000000"/>
-          <w:kern w:val="0"/>
-          <w:sz w:val="23"/>
-          <w:szCs w:val="23"/>
-          <w14:ligatures w14:val="none"/>
-        </w:rPr>
-        <w:t xml:space="preserve"> we need to add both files to the Staging Environment for this </w:t>
+        <w:t>So we need to add both files to the Staging Environment for this </w:t>
       </w:r>
       <w:r>
         <w:rPr>
@@ -11489,31 +11222,7 @@
           <w:szCs w:val="23"/>
           <w14:ligatures w14:val="none"/>
         </w:rPr>
-        <w:t xml:space="preserve">We are happy with our changes. </w:t>
-      </w:r>
-      <w:proofErr w:type="gramStart"/>
-      <w:r>
-        <w:rPr>
-          <w:rFonts w:ascii="Verdana" w:eastAsia="Times New Roman" w:hAnsi="Verdana" w:cs="Times New Roman"/>
-          <w:color w:val="000000"/>
-          <w:kern w:val="0"/>
-          <w:sz w:val="23"/>
-          <w:szCs w:val="23"/>
-          <w14:ligatures w14:val="none"/>
-        </w:rPr>
-        <w:t>So</w:t>
-      </w:r>
-      <w:proofErr w:type="gramEnd"/>
-      <w:r>
-        <w:rPr>
-          <w:rFonts w:ascii="Verdana" w:eastAsia="Times New Roman" w:hAnsi="Verdana" w:cs="Times New Roman"/>
-          <w:color w:val="000000"/>
-          <w:kern w:val="0"/>
-          <w:sz w:val="23"/>
-          <w:szCs w:val="23"/>
-          <w14:ligatures w14:val="none"/>
-        </w:rPr>
-        <w:t xml:space="preserve"> we will commit them to the </w:t>
+        <w:t>We are happy with our changes. So we will commit them to the </w:t>
       </w:r>
       <w:r>
         <w:rPr>
@@ -11713,31 +11422,7 @@
           <w:szCs w:val="23"/>
           <w14:ligatures w14:val="none"/>
         </w:rPr>
-        <w:t xml:space="preserve">2 files changed, 1 </w:t>
-      </w:r>
-      <w:proofErr w:type="gramStart"/>
-      <w:r>
-        <w:rPr>
-          <w:rFonts w:ascii="Consolas" w:eastAsia="Times New Roman" w:hAnsi="Consolas" w:cs="Courier New"/>
-          <w:color w:val="000000"/>
-          <w:kern w:val="0"/>
-          <w:sz w:val="23"/>
-          <w:szCs w:val="23"/>
-          <w14:ligatures w14:val="none"/>
-        </w:rPr>
-        <w:t>insertion(</w:t>
-      </w:r>
-      <w:proofErr w:type="gramEnd"/>
-      <w:r>
-        <w:rPr>
-          <w:rFonts w:ascii="Consolas" w:eastAsia="Times New Roman" w:hAnsi="Consolas" w:cs="Courier New"/>
-          <w:color w:val="000000"/>
-          <w:kern w:val="0"/>
-          <w:sz w:val="23"/>
-          <w:szCs w:val="23"/>
-          <w14:ligatures w14:val="none"/>
-        </w:rPr>
-        <w:t>+)</w:t>
+        <w:t>2 files changed, 1 insertion(+)</w:t>
       </w:r>
     </w:p>
     <w:p>
@@ -12146,7 +11831,6 @@
           <w14:ligatures w14:val="none"/>
         </w:rPr>
       </w:pPr>
-      <w:proofErr w:type="gramStart"/>
       <w:r>
         <w:rPr>
           <w:rFonts w:ascii="Consolas" w:eastAsia="Times New Roman" w:hAnsi="Consolas" w:cs="Courier New"/>
@@ -12156,19 +11840,7 @@
           <w:szCs w:val="23"/>
           <w14:ligatures w14:val="none"/>
         </w:rPr>
-        <w:t>README.md  bluestyle.css</w:t>
-      </w:r>
-      <w:proofErr w:type="gramEnd"/>
-      <w:r>
-        <w:rPr>
-          <w:rFonts w:ascii="Consolas" w:eastAsia="Times New Roman" w:hAnsi="Consolas" w:cs="Courier New"/>
-          <w:color w:val="000000"/>
-          <w:kern w:val="0"/>
-          <w:sz w:val="23"/>
-          <w:szCs w:val="23"/>
-          <w14:ligatures w14:val="none"/>
-        </w:rPr>
-        <w:t xml:space="preserve">  img_hello_world.jpg  index.html</w:t>
+        <w:t>README.md  bluestyle.css  img_hello_world.jpg  index.html</w:t>
       </w:r>
     </w:p>
     <w:p>
@@ -12503,7 +12175,6 @@
           <w14:ligatures w14:val="none"/>
         </w:rPr>
       </w:pPr>
-      <w:proofErr w:type="gramStart"/>
       <w:r>
         <w:rPr>
           <w:rFonts w:ascii="Consolas" w:eastAsia="Times New Roman" w:hAnsi="Consolas" w:cs="Courier New"/>
@@ -12513,19 +12184,7 @@
           <w:szCs w:val="23"/>
           <w14:ligatures w14:val="none"/>
         </w:rPr>
-        <w:t>README.md  bluestyle.css</w:t>
-      </w:r>
-      <w:proofErr w:type="gramEnd"/>
-      <w:r>
-        <w:rPr>
-          <w:rFonts w:ascii="Consolas" w:eastAsia="Times New Roman" w:hAnsi="Consolas" w:cs="Courier New"/>
-          <w:color w:val="000000"/>
-          <w:kern w:val="0"/>
-          <w:sz w:val="23"/>
-          <w:szCs w:val="23"/>
-          <w14:ligatures w14:val="none"/>
-        </w:rPr>
-        <w:t xml:space="preserve">  index.html</w:t>
+        <w:t>README.md  bluestyle.css  index.html</w:t>
       </w:r>
     </w:p>
     <w:p>
@@ -12702,7 +12361,6 @@
           <w14:ligatures w14:val="none"/>
         </w:rPr>
       </w:pPr>
-      <w:proofErr w:type="gramStart"/>
       <w:r>
         <w:rPr>
           <w:rFonts w:ascii="Verdana" w:eastAsia="Times New Roman" w:hAnsi="Verdana" w:cs="Times New Roman"/>
@@ -12712,19 +12370,7 @@
           <w:szCs w:val="23"/>
           <w14:ligatures w14:val="none"/>
         </w:rPr>
-        <w:t>So</w:t>
-      </w:r>
-      <w:proofErr w:type="gramEnd"/>
-      <w:r>
-        <w:rPr>
-          <w:rFonts w:ascii="Verdana" w:eastAsia="Times New Roman" w:hAnsi="Verdana" w:cs="Times New Roman"/>
-          <w:color w:val="000000"/>
-          <w:kern w:val="0"/>
-          <w:sz w:val="23"/>
-          <w:szCs w:val="23"/>
-          <w14:ligatures w14:val="none"/>
-        </w:rPr>
-        <w:t xml:space="preserve"> we create a new branch to deal with the emergency:</w:t>
+        <w:t>So we create a new branch to deal with the emergency:</w:t>
       </w:r>
     </w:p>
     <w:p>
@@ -13124,19 +12770,7 @@
           <w:szCs w:val="23"/>
           <w14:ligatures w14:val="none"/>
         </w:rPr>
-        <w:t xml:space="preserve">Hello </w:t>
-      </w:r>
-      <w:proofErr w:type="gramStart"/>
-      <w:r>
-        <w:rPr>
-          <w:rFonts w:ascii="Consolas" w:eastAsia="Times New Roman" w:hAnsi="Consolas" w:cs="Times New Roman"/>
-          <w:color w:val="000000"/>
-          <w:kern w:val="0"/>
-          <w:sz w:val="23"/>
-          <w:szCs w:val="23"/>
-          <w14:ligatures w14:val="none"/>
-        </w:rPr>
-        <w:t>World!</w:t>
+        <w:t>Hello World!</w:t>
       </w:r>
       <w:r>
         <w:rPr>
@@ -13149,7 +12783,6 @@
         </w:rPr>
         <w:t>&lt;</w:t>
       </w:r>
-      <w:proofErr w:type="gramEnd"/>
       <w:r>
         <w:rPr>
           <w:rFonts w:ascii="Consolas" w:eastAsia="Times New Roman" w:hAnsi="Consolas" w:cs="Times New Roman"/>
@@ -14458,31 +14091,7 @@
           <w:szCs w:val="23"/>
           <w14:ligatures w14:val="none"/>
         </w:rPr>
-        <w:t xml:space="preserve"> 1 file changed, 1 </w:t>
-      </w:r>
-      <w:proofErr w:type="gramStart"/>
-      <w:r>
-        <w:rPr>
-          <w:rFonts w:ascii="Consolas" w:eastAsia="Times New Roman" w:hAnsi="Consolas" w:cs="Courier New"/>
-          <w:color w:val="000000"/>
-          <w:kern w:val="0"/>
-          <w:sz w:val="23"/>
-          <w:szCs w:val="23"/>
-          <w14:ligatures w14:val="none"/>
-        </w:rPr>
-        <w:t>insertion(</w:t>
-      </w:r>
-      <w:proofErr w:type="gramEnd"/>
-      <w:r>
-        <w:rPr>
-          <w:rFonts w:ascii="Consolas" w:eastAsia="Times New Roman" w:hAnsi="Consolas" w:cs="Courier New"/>
-          <w:color w:val="000000"/>
-          <w:kern w:val="0"/>
-          <w:sz w:val="23"/>
-          <w:szCs w:val="23"/>
-          <w14:ligatures w14:val="none"/>
-        </w:rPr>
-        <w:t>+), 1 deletion(-)</w:t>
+        <w:t xml:space="preserve"> 1 file changed, 1 insertion(+), 1 deletion(-)</w:t>
       </w:r>
     </w:p>
     <w:p>
@@ -15199,29 +14808,7 @@
           <w:sz w:val="23"/>
           <w:szCs w:val="23"/>
         </w:rPr>
-        <w:t>Updating 09f4</w:t>
-      </w:r>
-      <w:proofErr w:type="gramStart"/>
-      <w:r>
-        <w:rPr>
-          <w:rStyle w:val="HTMLCode"/>
-          <w:rFonts w:ascii="Consolas" w:eastAsiaTheme="majorEastAsia" w:hAnsi="Consolas"/>
-          <w:color w:val="000000"/>
-          <w:sz w:val="23"/>
-          <w:szCs w:val="23"/>
-        </w:rPr>
-        <w:t>acd..</w:t>
-      </w:r>
-      <w:proofErr w:type="gramEnd"/>
-      <w:r>
-        <w:rPr>
-          <w:rStyle w:val="HTMLCode"/>
-          <w:rFonts w:ascii="Consolas" w:eastAsiaTheme="majorEastAsia" w:hAnsi="Consolas"/>
-          <w:color w:val="000000"/>
-          <w:sz w:val="23"/>
-          <w:szCs w:val="23"/>
-        </w:rPr>
-        <w:t>dfa79db</w:t>
+        <w:t>Updating 09f4acd..dfa79db</w:t>
       </w:r>
     </w:p>
     <w:p>
@@ -15292,29 +14879,7 @@
           <w:sz w:val="23"/>
           <w:szCs w:val="23"/>
         </w:rPr>
-        <w:t xml:space="preserve"> 1 file changed, 1 </w:t>
-      </w:r>
-      <w:proofErr w:type="gramStart"/>
-      <w:r>
-        <w:rPr>
-          <w:rStyle w:val="HTMLCode"/>
-          <w:rFonts w:ascii="Consolas" w:eastAsiaTheme="majorEastAsia" w:hAnsi="Consolas"/>
-          <w:color w:val="000000"/>
-          <w:sz w:val="23"/>
-          <w:szCs w:val="23"/>
-        </w:rPr>
-        <w:t>insertion(</w:t>
-      </w:r>
-      <w:proofErr w:type="gramEnd"/>
-      <w:r>
-        <w:rPr>
-          <w:rStyle w:val="HTMLCode"/>
-          <w:rFonts w:ascii="Consolas" w:eastAsiaTheme="majorEastAsia" w:hAnsi="Consolas"/>
-          <w:color w:val="000000"/>
-          <w:sz w:val="23"/>
-          <w:szCs w:val="23"/>
-        </w:rPr>
-        <w:t>+), 1 deletion(-)</w:t>
+        <w:t xml:space="preserve"> 1 file changed, 1 insertion(+), 1 deletion(-)</w:t>
       </w:r>
     </w:p>
     <w:p>
@@ -15336,27 +14901,7 @@
           <w:sz w:val="23"/>
           <w:szCs w:val="23"/>
         </w:rPr>
-        <w:t xml:space="preserve">Since the emergency-fix branch came directly from master, and no other changes had been made to master while we were working, Git sees this as a continuation of master. </w:t>
-      </w:r>
-      <w:proofErr w:type="gramStart"/>
-      <w:r>
-        <w:rPr>
-          <w:rFonts w:ascii="Verdana" w:hAnsi="Verdana"/>
-          <w:color w:val="000000"/>
-          <w:sz w:val="23"/>
-          <w:szCs w:val="23"/>
-        </w:rPr>
-        <w:t>So</w:t>
-      </w:r>
-      <w:proofErr w:type="gramEnd"/>
-      <w:r>
-        <w:rPr>
-          <w:rFonts w:ascii="Verdana" w:hAnsi="Verdana"/>
-          <w:color w:val="000000"/>
-          <w:sz w:val="23"/>
-          <w:szCs w:val="23"/>
-        </w:rPr>
-        <w:t xml:space="preserve"> it can "Fast-forward", just pointing both master and emergency-fix to the same commit.</w:t>
+        <w:t>Since the emergency-fix branch came directly from master, and no other changes had been made to master while we were working, Git sees this as a continuation of master. So it can "Fast-forward", just pointing both master and emergency-fix to the same commit.</w:t>
       </w:r>
     </w:p>
     <w:p>
@@ -16872,29 +16417,7 @@
           <w:sz w:val="23"/>
           <w:szCs w:val="23"/>
         </w:rPr>
-        <w:t xml:space="preserve"> 2 files changed, 1 </w:t>
-      </w:r>
-      <w:proofErr w:type="gramStart"/>
-      <w:r>
-        <w:rPr>
-          <w:rStyle w:val="HTMLCode"/>
-          <w:rFonts w:ascii="Consolas" w:eastAsiaTheme="majorEastAsia" w:hAnsi="Consolas"/>
-          <w:color w:val="000000"/>
-          <w:sz w:val="23"/>
-          <w:szCs w:val="23"/>
-        </w:rPr>
-        <w:t>insertion(</w:t>
-      </w:r>
-      <w:proofErr w:type="gramEnd"/>
-      <w:r>
-        <w:rPr>
-          <w:rStyle w:val="HTMLCode"/>
-          <w:rFonts w:ascii="Consolas" w:eastAsiaTheme="majorEastAsia" w:hAnsi="Consolas"/>
-          <w:color w:val="000000"/>
-          <w:sz w:val="23"/>
-          <w:szCs w:val="23"/>
-        </w:rPr>
-        <w:t>+)</w:t>
+        <w:t xml:space="preserve"> 2 files changed, 1 insertion(+)</w:t>
       </w:r>
     </w:p>
     <w:p>
@@ -17259,29 +16782,7 @@
           <w:sz w:val="23"/>
           <w:szCs w:val="23"/>
         </w:rPr>
-        <w:t xml:space="preserve">  (</w:t>
-      </w:r>
-      <w:proofErr w:type="gramStart"/>
-      <w:r>
-        <w:rPr>
-          <w:rStyle w:val="HTMLCode"/>
-          <w:rFonts w:ascii="Consolas" w:eastAsiaTheme="majorEastAsia" w:hAnsi="Consolas"/>
-          <w:color w:val="000000"/>
-          <w:sz w:val="23"/>
-          <w:szCs w:val="23"/>
-        </w:rPr>
-        <w:t>fix</w:t>
-      </w:r>
-      <w:proofErr w:type="gramEnd"/>
-      <w:r>
-        <w:rPr>
-          <w:rStyle w:val="HTMLCode"/>
-          <w:rFonts w:ascii="Consolas" w:eastAsiaTheme="majorEastAsia" w:hAnsi="Consolas"/>
-          <w:color w:val="000000"/>
-          <w:sz w:val="23"/>
-          <w:szCs w:val="23"/>
-        </w:rPr>
-        <w:t xml:space="preserve"> conflicts and run "git commit")</w:t>
+        <w:t xml:space="preserve">  (fix conflicts and run "git commit")</w:t>
       </w:r>
     </w:p>
     <w:p>
@@ -17513,25 +17014,14 @@
           <w:szCs w:val="23"/>
         </w:rPr>
       </w:pPr>
-      <w:proofErr w:type="gramStart"/>
-      <w:r>
-        <w:rPr>
-          <w:rFonts w:ascii="Verdana" w:hAnsi="Verdana"/>
-          <w:color w:val="000000"/>
-          <w:sz w:val="23"/>
-          <w:szCs w:val="23"/>
-        </w:rPr>
-        <w:t>So</w:t>
-      </w:r>
-      <w:proofErr w:type="gramEnd"/>
-      <w:r>
-        <w:rPr>
-          <w:rFonts w:ascii="Verdana" w:hAnsi="Verdana"/>
-          <w:color w:val="000000"/>
-          <w:sz w:val="23"/>
-          <w:szCs w:val="23"/>
-        </w:rPr>
-        <w:t xml:space="preserve"> we need to fix that conflict. Open the file in our editor:</w:t>
+      <w:r>
+        <w:rPr>
+          <w:rFonts w:ascii="Verdana" w:hAnsi="Verdana"/>
+          <w:color w:val="000000"/>
+          <w:sz w:val="23"/>
+          <w:szCs w:val="23"/>
+        </w:rPr>
+        <w:t>So we need to fix that conflict. Open the file in our editor:</w:t>
       </w:r>
     </w:p>
     <w:p>
@@ -21335,7 +20825,7 @@
           </mc:Choice>
           <mc:Fallback>
             <w:pict>
-              <v:rect w14:anchorId="6299EF54" id="Rectangle 1" o:spid="_x0000_s1026" style="position:absolute;margin-left:44.4pt;margin-top:56pt;width:365.4pt;height:126pt;z-index:-251655168;visibility:visible;mso-wrap-style:square;mso-height-percent:0;mso-wrap-distance-left:9pt;mso-wrap-distance-top:0;mso-wrap-distance-right:9pt;mso-wrap-distance-bottom:0;mso-position-horizontal:absolute;mso-position-horizontal-relative:text;mso-position-vertical:absolute;mso-position-vertical-relative:text;mso-height-percent:0;mso-height-relative:margin;v-text-anchor:middle" o:gfxdata="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" fillcolor="#91bce3 [2168]" strokecolor="#5b9bd5 [3208]" strokeweight=".5pt">
+              <v:rect w14:anchorId="61A88E7C" id="Rectangle 1" o:spid="_x0000_s1026" style="position:absolute;margin-left:44.4pt;margin-top:56pt;width:365.4pt;height:126pt;z-index:-251655168;visibility:visible;mso-wrap-style:square;mso-height-percent:0;mso-wrap-distance-left:9pt;mso-wrap-distance-top:0;mso-wrap-distance-right:9pt;mso-wrap-distance-bottom:0;mso-position-horizontal:absolute;mso-position-horizontal-relative:text;mso-position-vertical:absolute;mso-position-vertical-relative:text;mso-height-percent:0;mso-height-relative:margin;v-text-anchor:middle" o:gfxdata="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" fillcolor="#91bce3 [2168]" strokecolor="#5b9bd5 [3208]" strokeweight=".5pt">
                 <v:fill color2="#7aaddd [2616]" rotate="t" colors="0 #b1cbe9;.5 #a3c1e5;1 #92b9e4" focus="100%" type="gradient">
                   <o:fill v:ext="view" type="gradientUnscaled"/>
                 </v:fill>
@@ -21678,27 +21168,7 @@
           <w:sz w:val="18"/>
           <w:szCs w:val="18"/>
         </w:rPr>
-        <w:t xml:space="preserve"> * [new </w:t>
-      </w:r>
-      <w:proofErr w:type="gramStart"/>
-      <w:r>
-        <w:rPr>
-          <w:rFonts w:ascii="Lucida Console" w:hAnsi="Lucida Console" w:cs="Lucida Console"/>
-          <w:kern w:val="0"/>
-          <w:sz w:val="18"/>
-          <w:szCs w:val="18"/>
-        </w:rPr>
-        <w:t xml:space="preserve">branch]   </w:t>
-      </w:r>
-      <w:proofErr w:type="gramEnd"/>
-      <w:r>
-        <w:rPr>
-          <w:rFonts w:ascii="Lucida Console" w:hAnsi="Lucida Console" w:cs="Lucida Console"/>
-          <w:kern w:val="0"/>
-          <w:sz w:val="18"/>
-          <w:szCs w:val="18"/>
-        </w:rPr>
-        <w:t xml:space="preserve">   master -&gt; master</w:t>
+        <w:t xml:space="preserve"> * [new branch]      master -&gt; master</w:t>
       </w:r>
     </w:p>
     <w:p>
@@ -22129,21 +21599,89 @@
           <w:sz w:val="28"/>
           <w:szCs w:val="28"/>
         </w:rPr>
-        <w:t>Markdown is commonly used for creating documentation, README files, and other text-based content in software repositories hosted on GitHub and other platforms. GitHub automatically renders Markdown files when you view them in the repository, making it easy to create well-formatted documentation and READMEs for your projects.</w:t>
+        <w:t>Markdown is commonly used for creating documentation, README files, and other text-based content in software repositories hosted on GitHub and other platforms. GitHub automatically renders Markdown files when you view them in the repository, making it easy to create well-formatted documentation and READMEs for your projects</w:t>
+      </w:r>
+      <w:r>
+        <w:rPr>
+          <w:rFonts w:asciiTheme="majorBidi" w:hAnsiTheme="majorBidi" w:cstheme="majorBidi"/>
+          <w:color w:val="000000"/>
+          <w:sz w:val="28"/>
+          <w:szCs w:val="28"/>
+        </w:rPr>
+        <w:t xml:space="preserve"> [from ChatGPT]</w:t>
+      </w:r>
+      <w:r>
+        <w:rPr>
+          <w:rFonts w:asciiTheme="majorBidi" w:hAnsiTheme="majorBidi" w:cstheme="majorBidi"/>
+          <w:color w:val="000000"/>
+          <w:sz w:val="28"/>
+          <w:szCs w:val="28"/>
+        </w:rPr>
+        <w:t>.</w:t>
       </w:r>
     </w:p>
     <w:p>
       <w:pPr>
         <w:pStyle w:val="NormalWeb"/>
+        <w:numPr>
+          <w:ilvl w:val="1"/>
+          <w:numId w:val="12"/>
+        </w:numPr>
         <w:shd w:val="clear" w:color="auto" w:fill="FFFFFF"/>
         <w:spacing w:before="288" w:beforeAutospacing="0" w:after="288" w:afterAutospacing="0"/>
-        <w:rPr>
-          <w:rFonts w:ascii="Verdana" w:hAnsi="Verdana"/>
-          <w:color w:val="000000"/>
-          <w:sz w:val="23"/>
-          <w:szCs w:val="23"/>
-        </w:rPr>
-      </w:pPr>
+        <w:jc w:val="lowKashida"/>
+        <w:rPr>
+          <w:rFonts w:asciiTheme="majorBidi" w:hAnsiTheme="majorBidi" w:cstheme="majorBidi"/>
+          <w:color w:val="000000"/>
+          <w:sz w:val="28"/>
+          <w:szCs w:val="28"/>
+        </w:rPr>
+      </w:pPr>
+      <w:r>
+        <w:rPr>
+          <w:rFonts w:asciiTheme="majorBidi" w:hAnsiTheme="majorBidi" w:cstheme="majorBidi"/>
+          <w:color w:val="000000"/>
+          <w:sz w:val="28"/>
+          <w:szCs w:val="28"/>
+        </w:rPr>
+        <w:t>Markdown is an easy-to-read, easy-to-write language for formatting plain text. You can use Markdown syntax, along with some additional HTML tags, to format your writing on GitHub, in places like repository READMEs and comments on pull requests and issues. In this guide, you'll learn some advanced formatting features by creating or editing a README for your GitHub profile</w:t>
+      </w:r>
+      <w:r>
+        <w:rPr>
+          <w:rFonts w:asciiTheme="majorBidi" w:hAnsiTheme="majorBidi" w:cstheme="majorBidi"/>
+          <w:color w:val="000000"/>
+          <w:sz w:val="28"/>
+          <w:szCs w:val="28"/>
+        </w:rPr>
+        <w:t xml:space="preserve"> [</w:t>
+      </w:r>
+      <w:r>
+        <w:rPr>
+          <w:rFonts w:asciiTheme="majorBidi" w:hAnsiTheme="majorBidi" w:cstheme="majorBidi"/>
+          <w:color w:val="000000"/>
+          <w:sz w:val="28"/>
+          <w:szCs w:val="28"/>
+        </w:rPr>
+        <w:t>https://docs.github.com/en/get-started/writing-on-github/getting-started-with-writing-and-formatting-on-github/quickstart-for-writing-on-github</w:t>
+      </w:r>
+      <w:r>
+        <w:rPr>
+          <w:rFonts w:asciiTheme="majorBidi" w:hAnsiTheme="majorBidi" w:cstheme="majorBidi"/>
+          <w:color w:val="000000"/>
+          <w:sz w:val="28"/>
+          <w:szCs w:val="28"/>
+        </w:rPr>
+        <w:t>]</w:t>
+      </w:r>
+      <w:r>
+        <w:rPr>
+          <w:rFonts w:asciiTheme="majorBidi" w:hAnsiTheme="majorBidi" w:cstheme="majorBidi"/>
+          <w:color w:val="000000"/>
+          <w:sz w:val="28"/>
+          <w:szCs w:val="28"/>
+        </w:rPr>
+        <w:t>.</w:t>
+      </w:r>
     </w:p>
     <w:p>
       <w:pPr>
@@ -22259,6 +21797,10 @@
     <w:p>
       <w:pPr>
         <w:pStyle w:val="NormalWeb"/>
+        <w:numPr>
+          <w:ilvl w:val="1"/>
+          <w:numId w:val="12"/>
+        </w:numPr>
         <w:shd w:val="clear" w:color="auto" w:fill="FFFFFF"/>
         <w:spacing w:before="288" w:beforeAutospacing="0" w:after="288" w:afterAutospacing="0"/>
         <w:rPr>
@@ -22268,6 +21810,15 @@
           <w:szCs w:val="23"/>
         </w:rPr>
       </w:pPr>
+      <w:r>
+        <w:rPr>
+          <w:rFonts w:asciiTheme="majorBidi" w:hAnsiTheme="majorBidi" w:cstheme="majorBidi"/>
+          <w:color w:val="000000"/>
+          <w:sz w:val="28"/>
+          <w:szCs w:val="28"/>
+        </w:rPr>
+        <w:t>Don’t forget after you make your changes to commit it.</w:t>
+      </w:r>
     </w:p>
     <w:p>
       <w:pPr>
@@ -23695,7 +23246,7 @@
   <w:abstractNum w:abstractNumId="9" w15:restartNumberingAfterBreak="0">
     <w:nsid w:val="63033AAC"/>
     <w:multiLevelType w:val="hybridMultilevel"/>
-    <w:tmpl w:val="EA70543A"/>
+    <w:tmpl w:val="DF520E64"/>
     <w:lvl w:ilvl="0" w:tplc="04090001">
       <w:start w:val="1"/>
       <w:numFmt w:val="bullet"/>

</xml_diff>